<commit_message>
Fixing things I obviously broke last time.
</commit_message>
<xml_diff>
--- a/assets/files/naaclhlt2016/naaclhlt2016_camera_ready.docx
+++ b/assets/files/naaclhlt2016/naaclhlt2016_camera_ready.docx
@@ -138,8 +138,8 @@
               <w:rPr>
                 <w:b/>
                 <w:kern w:val="16"/>
-                <w:sz w:val="24"/>
-                <w:szCs w:val="24"/>
+                <w:sz w:val="30"/>
+                <w:szCs w:val="30"/>
                 <w:lang w:eastAsia="tr-TR"/>
               </w:rPr>
             </w:pPr>
@@ -581,6 +581,8 @@
               <w:rPr>
                 <w:rFonts w:ascii="Courier New" w:hAnsi="Courier New" w:cs="Courier New"/>
                 <w:kern w:val="16"/>
+                <w:sz w:val="24"/>
+                <w:szCs w:val="24"/>
                 <w:lang w:eastAsia="tr-TR"/>
               </w:rPr>
             </w:pPr>
@@ -599,6 +601,8 @@
               <w:rPr>
                 <w:rFonts w:ascii="Courier New" w:hAnsi="Courier New" w:cs="Courier New"/>
                 <w:kern w:val="16"/>
+                <w:sz w:val="24"/>
+                <w:szCs w:val="24"/>
                 <w:lang w:eastAsia="tr-TR"/>
               </w:rPr>
             </w:pPr>
@@ -617,6 +621,8 @@
               <w:rPr>
                 <w:rFonts w:ascii="Courier New" w:hAnsi="Courier New" w:cs="Courier New"/>
                 <w:kern w:val="16"/>
+                <w:sz w:val="24"/>
+                <w:szCs w:val="24"/>
                 <w:lang w:eastAsia="tr-TR"/>
               </w:rPr>
             </w:pPr>
@@ -641,6 +647,8 @@
               <w:rPr>
                 <w:rFonts w:ascii="Courier New" w:hAnsi="Courier New" w:cs="Courier New"/>
                 <w:kern w:val="16"/>
+                <w:sz w:val="24"/>
+                <w:szCs w:val="24"/>
                 <w:lang w:eastAsia="tr-TR"/>
               </w:rPr>
             </w:pPr>
@@ -659,6 +667,8 @@
               <w:rPr>
                 <w:rFonts w:ascii="Courier New" w:hAnsi="Courier New" w:cs="Courier New"/>
                 <w:kern w:val="16"/>
+                <w:sz w:val="24"/>
+                <w:szCs w:val="24"/>
                 <w:lang w:eastAsia="tr-TR"/>
               </w:rPr>
             </w:pPr>
@@ -677,6 +687,8 @@
               <w:rPr>
                 <w:rFonts w:ascii="Courier New" w:hAnsi="Courier New" w:cs="Courier New"/>
                 <w:kern w:val="16"/>
+                <w:sz w:val="24"/>
+                <w:szCs w:val="24"/>
                 <w:lang w:eastAsia="tr-TR"/>
               </w:rPr>
             </w:pPr>
@@ -684,8 +696,22 @@
         </w:tc>
       </w:tr>
     </w:tbl>
-    <w:p/>
-    <w:p/>
+    <w:p>
+      <w:pPr>
+        <w:rPr>
+          <w:sz w:val="24"/>
+          <w:szCs w:val="24"/>
+        </w:rPr>
+      </w:pPr>
+    </w:p>
+    <w:p>
+      <w:pPr>
+        <w:rPr>
+          <w:sz w:val="24"/>
+          <w:szCs w:val="24"/>
+        </w:rPr>
+      </w:pPr>
+    </w:p>
     <w:p>
       <w:pPr>
         <w:sectPr>
@@ -757,57 +783,32 @@
     <w:p>
       <w:pPr>
         <w:pStyle w:val="ACLEnumeratedList"/>
-        <w:rPr>
-          <w:sz w:val="22"/>
-        </w:rPr>
-      </w:pPr>
-      <w:r>
-        <w:rPr>
-          <w:sz w:val="22"/>
-        </w:rPr>
-        <w:lastRenderedPageBreak/>
+      </w:pPr>
+      <w:r>
         <w:t>Author-identifying information removed</w:t>
       </w:r>
     </w:p>
     <w:p>
       <w:pPr>
         <w:pStyle w:val="ACLEnumeratedList"/>
-        <w:rPr>
-          <w:sz w:val="22"/>
-        </w:rPr>
-      </w:pPr>
-      <w:r>
-        <w:rPr>
-          <w:sz w:val="22"/>
-        </w:rPr>
+      </w:pPr>
+      <w:r>
         <w:t>A ‘ruler’ on the left and right margins</w:t>
       </w:r>
     </w:p>
     <w:p>
       <w:pPr>
         <w:pStyle w:val="ACLEnumeratedList"/>
-        <w:rPr>
-          <w:sz w:val="22"/>
-        </w:rPr>
-      </w:pPr>
-      <w:r>
-        <w:rPr>
-          <w:sz w:val="22"/>
-        </w:rPr>
+      </w:pPr>
+      <w:r>
         <w:t>Page numbers</w:t>
       </w:r>
     </w:p>
     <w:p>
       <w:pPr>
         <w:pStyle w:val="ACLEnumeratedList"/>
-        <w:rPr>
-          <w:sz w:val="22"/>
-        </w:rPr>
-      </w:pPr>
-      <w:r>
-        <w:rPr>
-          <w:sz w:val="22"/>
-        </w:rPr>
+      </w:pPr>
+      <w:r>
         <w:t>A confidentiality header.</w:t>
       </w:r>
     </w:p>
@@ -816,12 +817,7 @@
         <w:pStyle w:val="ACLText"/>
       </w:pPr>
       <w:r>
-        <w:t>In contrast, the camera-re</w:t>
-      </w:r>
-      <w:bookmarkStart w:id="0" w:name="_GoBack"/>
-      <w:bookmarkEnd w:id="0"/>
-      <w:r>
-        <w:t xml:space="preserve">ady </w:t>
+        <w:t xml:space="preserve">In contrast, the camera-ready </w:t>
       </w:r>
       <w:r>
         <w:rPr>
@@ -831,7 +827,15 @@
         <w:t xml:space="preserve">should not have </w:t>
       </w:r>
       <w:r>
-        <w:t>a ruler, page numbers, nor a confidentiality header.  If their paper is accepted, authors must remove these from their submitted document, or else use the provided naaclhlt2016_camera_ready.docx.</w:t>
+        <w:t xml:space="preserve">a ruler, page numbers, nor a confidentiality header.  If </w:t>
+      </w:r>
+      <w:proofErr w:type="gramStart"/>
+      <w:r>
+        <w:t>their</w:t>
+      </w:r>
+      <w:proofErr w:type="gramEnd"/>
+      <w:r>
+        <w:t xml:space="preserve"> paper is accepted, authors must remove these from their submitted document, or else use the provided naaclhlt2016_camera_ready.docx.</w:t>
       </w:r>
     </w:p>
     <w:p>
@@ -921,11 +925,11 @@
         <w:pStyle w:val="ACLText"/>
       </w:pPr>
       <w:r>
-        <w:t xml:space="preserve">Manuscripts must be in two-column format. Exceptions to the two-column format include the title, as well as the authors’ names and complete addresses </w:t>
+        <w:t xml:space="preserve">Manuscripts must be in two-column format. Exceptions to the two-column format include the title, as </w:t>
       </w:r>
       <w:r>
         <w:lastRenderedPageBreak/>
-        <w:t>(only in the final version, not in the version submitted for review), which must be centered at the top of the first page (see the guidelines in Subsection 2.5), and any full-width figures or tables. Type single-spaced. Do not number the pages in the camera-ready version. Start all pages directly under the top margin. See the guidelines later regarding formatting the first page.</w:t>
+        <w:t>well as the authors’ names and complete addresses (only in the final version, not in the version submitted for review), which must be centered at the top of the first page (see the guidelines in Subsection 2.5), and any full-width figures or tables. Type single-spaced. Do not number the pages in the camera-ready version. Start all pages directly under the top margin. See the guidelines later regarding formatting the first page.</w:t>
       </w:r>
     </w:p>
     <w:p>
@@ -1133,11 +1137,11 @@
         <w:pStyle w:val="ACLTextFirstlineindent016"/>
       </w:pPr>
       <w:r>
-        <w:t xml:space="preserve">It is best to add the ruler to each page after you are done editing your document. If you start seeing two rulers on the same page, delete the extra instance of the ruler.  If you do not see a ruler on a page, copy it from any other page and paste it onto </w:t>
+        <w:t xml:space="preserve">It is best to add the ruler to each page after you are done editing your document. If you start seeing </w:t>
       </w:r>
       <w:r>
         <w:lastRenderedPageBreak/>
-        <w:t xml:space="preserve">the page where you need it.  Press </w:t>
+        <w:t xml:space="preserve">two rulers on the same page, delete the extra instance of the ruler.  If you do not see a ruler on a page, copy it from any other page and paste it onto the page where you need it.  Press </w:t>
       </w:r>
       <w:r>
         <w:rPr>
@@ -1476,7 +1480,11 @@
         <w:t>Such</w:t>
       </w:r>
       <w:r>
-        <w:t xml:space="preserve"> images may reproduce poorly. In this case, try alternative ways to obtain the postscript and/or PDF. One way on some systems is to install a driver for a postscript printer, send your document to the printer specifying “Output to a file”, then convert the file to PDF.</w:t>
+        <w:t xml:space="preserve"> images may reproduce poorly. In this case, try alternative ways to obtain the postscript </w:t>
+      </w:r>
+      <w:r>
+        <w:lastRenderedPageBreak/>
+        <w:t>and/or PDF. One way on some systems is to install a driver for a postscript printer, send your document to the printer specifying “Output to a file”, then convert the file to PDF.</w:t>
       </w:r>
     </w:p>
     <w:p>
@@ -1487,7 +1495,6 @@
         </w:rPr>
       </w:pPr>
       <w:r>
-        <w:lastRenderedPageBreak/>
         <w:t xml:space="preserve">For reasons of uniformity, Adobe's </w:t>
       </w:r>
       <w:r>
@@ -1882,6 +1889,7 @@
         <w:pStyle w:val="ACLSubsection"/>
       </w:pPr>
       <w:r>
+        <w:lastRenderedPageBreak/>
         <w:t xml:space="preserve">The First Page </w:t>
       </w:r>
     </w:p>
@@ -1950,7 +1958,6 @@
           <w:b/>
           <w:bCs/>
         </w:rPr>
-        <w:lastRenderedPageBreak/>
         <w:t>Title:</w:t>
       </w:r>
       <w:r>
@@ -2273,7 +2280,14 @@
         <w:rPr>
           <w:rStyle w:val="ACLTextChar"/>
         </w:rPr>
-        <w:t xml:space="preserve">, 1997) or, if the author's name appears in the text itself, as </w:t>
+        <w:t xml:space="preserve">, 1997) or, if the author's </w:t>
+      </w:r>
+      <w:r>
+        <w:rPr>
+          <w:rStyle w:val="ACLTextChar"/>
+        </w:rPr>
+        <w:lastRenderedPageBreak/>
+        <w:t xml:space="preserve">name appears in the text itself, as </w:t>
       </w:r>
       <w:proofErr w:type="spellStart"/>
       <w:r>
@@ -2344,7 +2358,6 @@
           <w:b/>
           <w:bCs/>
         </w:rPr>
-        <w:lastRenderedPageBreak/>
         <w:t>References:</w:t>
       </w:r>
       <w:r>
@@ -2568,7 +2581,11 @@
         <w:t>1</w:t>
       </w:r>
       <w:r>
-        <w:t>, then replace the content and caption with the proper text.  To make sure to capture all formatting, it may be wise to capture one line before and one line after the example as you copy it and then deleting the extraneous material. Color illustrations are discouraged, unless you have verified that they will be understandable when printed in black ink.</w:t>
+        <w:t xml:space="preserve">, then replace the content and caption with the proper text.  To make sure to capture all formatting, it may be wise to capture one line before and one line after the example as you copy it and then deleting the extraneous material. Color </w:t>
+      </w:r>
+      <w:r>
+        <w:lastRenderedPageBreak/>
+        <w:t>illustrations are discouraged, unless you have verified that they will be understandable when printed in black ink.</w:t>
       </w:r>
     </w:p>
     <w:tbl>
@@ -2648,8 +2665,8 @@
               <w:framePr w:hSpace="0" w:wrap="auto" w:xAlign="left" w:yAlign="inline"/>
               <w:suppressOverlap w:val="0"/>
             </w:pPr>
-            <w:bookmarkStart w:id="1" w:name="_Ref432549843"/>
-            <w:bookmarkStart w:id="2" w:name="_Ref432537908"/>
+            <w:bookmarkStart w:id="0" w:name="_Ref432549843"/>
+            <w:bookmarkStart w:id="1" w:name="_Ref432537908"/>
             <w:r>
               <w:rPr>
                 <w:rStyle w:val="ACLCaptionLabel"/>
@@ -2687,7 +2704,7 @@
               </w:rPr>
               <w:fldChar w:fldCharType="end"/>
             </w:r>
-            <w:bookmarkEnd w:id="1"/>
+            <w:bookmarkEnd w:id="0"/>
             <w:r>
               <w:rPr>
                 <w:rStyle w:val="ACLCaptionLabel"/>
@@ -2709,7 +2726,7 @@
               </w:rPr>
               <w:t>n.</w:t>
             </w:r>
-            <w:bookmarkEnd w:id="2"/>
+            <w:bookmarkEnd w:id="1"/>
           </w:p>
         </w:tc>
       </w:tr>
@@ -2731,11 +2748,7 @@
         <w:t xml:space="preserve">(2 rows and 1 column) </w:t>
       </w:r>
       <w:r>
-        <w:t xml:space="preserve">with invisible borders. Specify table positioning by right-clicking its handle in the upper </w:t>
-      </w:r>
-      <w:r>
-        <w:lastRenderedPageBreak/>
-        <w:t xml:space="preserve">left corner.  Place the image in the center of the first row, and the caption in the center of the second row. </w:t>
+        <w:t xml:space="preserve">with invisible borders. Specify table positioning by right-clicking its handle in the upper left corner.  Place the image in the center of the first row, and the caption in the center of the second row. </w:t>
       </w:r>
     </w:p>
     <w:p>
@@ -3107,6 +3120,7 @@
         <w:pStyle w:val="ACLSubsection"/>
       </w:pPr>
       <w:r>
+        <w:lastRenderedPageBreak/>
         <w:t>Equations</w:t>
       </w:r>
     </w:p>
@@ -3166,7 +3180,7 @@
         <w:tab/>
         <w:t>(</w:t>
       </w:r>
-      <w:bookmarkStart w:id="3" w:name="eq1"/>
+      <w:bookmarkStart w:id="2" w:name="eq1"/>
       <w:r>
         <w:fldChar w:fldCharType="begin"/>
       </w:r>
@@ -3185,7 +3199,7 @@
       <w:r>
         <w:fldChar w:fldCharType="end"/>
       </w:r>
-      <w:bookmarkEnd w:id="3"/>
+      <w:bookmarkEnd w:id="2"/>
       <w:r>
         <w:t>)</w:t>
       </w:r>
@@ -3201,11 +3215,7 @@
         <w:t xml:space="preserve"> </w:t>
       </w:r>
       <w:r>
-        <w:t>with the new equation. The numbering and align</w:t>
-      </w:r>
-      <w:r>
-        <w:lastRenderedPageBreak/>
-        <w:t xml:space="preserve">ment of equation line elements is automatic. To update equation numbering, press </w:t>
+        <w:t xml:space="preserve">with the new equation. The numbering and alignment of equation line elements is automatic. To update equation numbering, press </w:t>
       </w:r>
       <w:r>
         <w:rPr>
@@ -3617,16 +3627,16 @@
       <w:pPr>
         <w:pStyle w:val="ACLSection"/>
       </w:pPr>
-      <w:bookmarkStart w:id="4" w:name="Sec3"/>
-      <w:bookmarkStart w:id="5" w:name="_Ref432587649"/>
+      <w:bookmarkStart w:id="3" w:name="Sec3"/>
+      <w:bookmarkStart w:id="4" w:name="_Ref432587649"/>
+      <w:bookmarkEnd w:id="3"/>
+      <w:r>
+        <w:t>L</w:t>
+      </w:r>
+      <w:r>
+        <w:t>ength of Submission</w:t>
+      </w:r>
       <w:bookmarkEnd w:id="4"/>
-      <w:r>
-        <w:t>L</w:t>
-      </w:r>
-      <w:r>
-        <w:t>ength of Submission</w:t>
-      </w:r>
-      <w:bookmarkEnd w:id="5"/>
     </w:p>
     <w:p>
       <w:pPr>
@@ -4780,7 +4790,11 @@
         <w:pStyle w:val="ACLText"/>
       </w:pPr>
       <w:r>
-        <w:t>As the reviewing will be blind, the paper must not include the authors’ names and affiliations. Further- more, self-references that reveal the author’s identity</w:t>
+        <w:t xml:space="preserve">As the reviewing will be blind, the paper must not include the authors’ names and affiliations. Further- </w:t>
+      </w:r>
+      <w:r>
+        <w:lastRenderedPageBreak/>
+        <w:t>more, self-references that reveal the author’s identity</w:t>
       </w:r>
       <w:r>
         <w:t>, e.g.,</w:t>
@@ -4800,7 +4814,6 @@
         <w:pStyle w:val="ACLTextFirstlineindent016"/>
       </w:pPr>
       <w:r>
-        <w:lastRenderedPageBreak/>
         <w:t>We will reject without review any papers that do</w:t>
       </w:r>
       <w:r>
@@ -4825,14 +4838,19 @@
     </w:p>
     <w:p>
       <w:pPr>
-        <w:pStyle w:val="ACLTextFirstlineindent016"/>
+        <w:pStyle w:val="ACLText"/>
         <w:rPr>
           <w:b/>
           <w:bCs/>
         </w:rPr>
       </w:pPr>
       <w:r>
-        <w:t>Papers that have been or will be submitted to other meetings or publications must indicate this at submission time. Authors of papers accepted for presentation at NAACL HLT 2016 must notify the program chairs by the camera-ready deadline as to whether the paper will be presented. All accepted papers must be presented at the conference to appear in the proceedings. We will not accept for publication or presentation papers that overlap significantly in content or results with papers that will be (or have been) published elsewhere.</w:t>
+        <w:t>Papers that have been or will be submitted to other meetings or publications must indicate this at submission time. Authors of paper</w:t>
+      </w:r>
+      <w:bookmarkStart w:id="5" w:name="_GoBack"/>
+      <w:bookmarkEnd w:id="5"/>
+      <w:r>
+        <w:t>s accepted for presentation at NAACL HLT 2016 must notify the program chairs by the camera-ready deadline as to whether the paper will be presented. All accepted papers must be presented at the conference to appear in the proceedings. We will not accept for publication or presentation papers that overlap significantly in content or results with papers that will be (or have been) published elsewhere.</w:t>
       </w:r>
     </w:p>
     <w:p>
@@ -4892,6 +4910,7 @@
         <w:pStyle w:val="ACLSection"/>
       </w:pPr>
       <w:r>
+        <w:lastRenderedPageBreak/>
         <w:t>STREAM Tools</w:t>
       </w:r>
     </w:p>
@@ -4917,7 +4936,6 @@
         <w:pStyle w:val="ACLAcknowledgmentsHeader"/>
       </w:pPr>
       <w:r>
-        <w:lastRenderedPageBreak/>
         <w:t>Acknowledgments</w:t>
       </w:r>
     </w:p>
@@ -6311,6 +6329,93 @@
     </w:lvl>
   </w:abstractNum>
   <w:abstractNum w:abstractNumId="4" w15:restartNumberingAfterBreak="0">
+    <w:nsid w:val="186E582D"/>
+    <w:multiLevelType w:val="hybridMultilevel"/>
+    <w:tmpl w:val="E710DE86"/>
+    <w:lvl w:ilvl="0" w:tplc="67D8602E">
+      <w:start w:val="1"/>
+      <w:numFmt w:val="decimal"/>
+      <w:pStyle w:val="ACLEnumeratedList"/>
+      <w:lvlText w:val="%1."/>
+      <w:lvlJc w:val="left"/>
+      <w:pPr>
+        <w:ind w:left="936" w:hanging="360"/>
+      </w:pPr>
+    </w:lvl>
+    <w:lvl w:ilvl="1" w:tplc="04090019" w:tentative="1">
+      <w:start w:val="1"/>
+      <w:numFmt w:val="lowerLetter"/>
+      <w:lvlText w:val="%2."/>
+      <w:lvlJc w:val="left"/>
+      <w:pPr>
+        <w:ind w:left="1656" w:hanging="360"/>
+      </w:pPr>
+    </w:lvl>
+    <w:lvl w:ilvl="2" w:tplc="0409001B" w:tentative="1">
+      <w:start w:val="1"/>
+      <w:numFmt w:val="lowerRoman"/>
+      <w:lvlText w:val="%3."/>
+      <w:lvlJc w:val="right"/>
+      <w:pPr>
+        <w:ind w:left="2376" w:hanging="180"/>
+      </w:pPr>
+    </w:lvl>
+    <w:lvl w:ilvl="3" w:tplc="0409000F" w:tentative="1">
+      <w:start w:val="1"/>
+      <w:numFmt w:val="decimal"/>
+      <w:lvlText w:val="%4."/>
+      <w:lvlJc w:val="left"/>
+      <w:pPr>
+        <w:ind w:left="3096" w:hanging="360"/>
+      </w:pPr>
+    </w:lvl>
+    <w:lvl w:ilvl="4" w:tplc="04090019" w:tentative="1">
+      <w:start w:val="1"/>
+      <w:numFmt w:val="lowerLetter"/>
+      <w:lvlText w:val="%5."/>
+      <w:lvlJc w:val="left"/>
+      <w:pPr>
+        <w:ind w:left="3816" w:hanging="360"/>
+      </w:pPr>
+    </w:lvl>
+    <w:lvl w:ilvl="5" w:tplc="0409001B" w:tentative="1">
+      <w:start w:val="1"/>
+      <w:numFmt w:val="lowerRoman"/>
+      <w:lvlText w:val="%6."/>
+      <w:lvlJc w:val="right"/>
+      <w:pPr>
+        <w:ind w:left="4536" w:hanging="180"/>
+      </w:pPr>
+    </w:lvl>
+    <w:lvl w:ilvl="6" w:tplc="0409000F" w:tentative="1">
+      <w:start w:val="1"/>
+      <w:numFmt w:val="decimal"/>
+      <w:lvlText w:val="%7."/>
+      <w:lvlJc w:val="left"/>
+      <w:pPr>
+        <w:ind w:left="5256" w:hanging="360"/>
+      </w:pPr>
+    </w:lvl>
+    <w:lvl w:ilvl="7" w:tplc="04090019" w:tentative="1">
+      <w:start w:val="1"/>
+      <w:numFmt w:val="lowerLetter"/>
+      <w:lvlText w:val="%8."/>
+      <w:lvlJc w:val="left"/>
+      <w:pPr>
+        <w:ind w:left="5976" w:hanging="360"/>
+      </w:pPr>
+    </w:lvl>
+    <w:lvl w:ilvl="8" w:tplc="0409001B" w:tentative="1">
+      <w:start w:val="1"/>
+      <w:numFmt w:val="lowerRoman"/>
+      <w:lvlText w:val="%9."/>
+      <w:lvlJc w:val="right"/>
+      <w:pPr>
+        <w:ind w:left="6696" w:hanging="180"/>
+      </w:pPr>
+    </w:lvl>
+  </w:abstractNum>
+  <w:abstractNum w:abstractNumId="5" w15:restartNumberingAfterBreak="0">
     <w:nsid w:val="191F6B57"/>
     <w:multiLevelType w:val="hybridMultilevel"/>
     <w:tmpl w:val="AF249124"/>
@@ -6427,7 +6532,7 @@
       </w:pPr>
     </w:lvl>
   </w:abstractNum>
-  <w:abstractNum w:abstractNumId="5" w15:restartNumberingAfterBreak="0">
+  <w:abstractNum w:abstractNumId="6" w15:restartNumberingAfterBreak="0">
     <w:nsid w:val="25667EBA"/>
     <w:multiLevelType w:val="hybridMultilevel"/>
     <w:tmpl w:val="7910B5FC"/>
@@ -6518,7 +6623,7 @@
       </w:pPr>
     </w:lvl>
   </w:abstractNum>
-  <w:abstractNum w:abstractNumId="6" w15:restartNumberingAfterBreak="0">
+  <w:abstractNum w:abstractNumId="7" w15:restartNumberingAfterBreak="0">
     <w:nsid w:val="2DFC5C43"/>
     <w:multiLevelType w:val="hybridMultilevel"/>
     <w:tmpl w:val="9C44645A"/>
@@ -6658,7 +6763,7 @@
       </w:rPr>
     </w:lvl>
   </w:abstractNum>
-  <w:abstractNum w:abstractNumId="7" w15:restartNumberingAfterBreak="0">
+  <w:abstractNum w:abstractNumId="8" w15:restartNumberingAfterBreak="0">
     <w:nsid w:val="2E6759C3"/>
     <w:multiLevelType w:val="hybridMultilevel"/>
     <w:tmpl w:val="C60A1146"/>
@@ -6744,7 +6849,7 @@
       </w:pPr>
     </w:lvl>
   </w:abstractNum>
-  <w:abstractNum w:abstractNumId="8" w15:restartNumberingAfterBreak="0">
+  <w:abstractNum w:abstractNumId="9" w15:restartNumberingAfterBreak="0">
     <w:nsid w:val="2F8B23F8"/>
     <w:multiLevelType w:val="singleLevel"/>
     <w:tmpl w:val="12CEED98"/>
@@ -6759,13 +6864,14 @@
       </w:pPr>
     </w:lvl>
   </w:abstractNum>
-  <w:abstractNum w:abstractNumId="9" w15:restartNumberingAfterBreak="0">
+  <w:abstractNum w:abstractNumId="10" w15:restartNumberingAfterBreak="0">
     <w:nsid w:val="37E62335"/>
     <w:multiLevelType w:val="hybridMultilevel"/>
     <w:tmpl w:val="155CBCBE"/>
     <w:lvl w:ilvl="0" w:tplc="0D469778">
       <w:start w:val="1"/>
       <w:numFmt w:val="bullet"/>
+      <w:pStyle w:val="ACLBulletedList"/>
       <w:lvlText w:val=""/>
       <w:lvlJc w:val="left"/>
       <w:pPr>
@@ -6872,7 +6978,7 @@
       </w:rPr>
     </w:lvl>
   </w:abstractNum>
-  <w:abstractNum w:abstractNumId="10" w15:restartNumberingAfterBreak="0">
+  <w:abstractNum w:abstractNumId="11" w15:restartNumberingAfterBreak="0">
     <w:nsid w:val="3E2F4FBE"/>
     <w:multiLevelType w:val="multilevel"/>
     <w:tmpl w:val="15F257CC"/>
@@ -7056,7 +7162,7 @@
       </w:rPr>
     </w:lvl>
   </w:abstractNum>
-  <w:abstractNum w:abstractNumId="11" w15:restartNumberingAfterBreak="0">
+  <w:abstractNum w:abstractNumId="12" w15:restartNumberingAfterBreak="0">
     <w:nsid w:val="423C27DA"/>
     <w:multiLevelType w:val="multilevel"/>
     <w:tmpl w:val="8DB4AA2C"/>
@@ -7170,7 +7276,7 @@
       </w:pPr>
     </w:lvl>
   </w:abstractNum>
-  <w:abstractNum w:abstractNumId="12" w15:restartNumberingAfterBreak="0">
+  <w:abstractNum w:abstractNumId="13" w15:restartNumberingAfterBreak="0">
     <w:nsid w:val="47332F9F"/>
     <w:multiLevelType w:val="singleLevel"/>
     <w:tmpl w:val="488EC81A"/>
@@ -7185,7 +7291,7 @@
       </w:pPr>
     </w:lvl>
   </w:abstractNum>
-  <w:abstractNum w:abstractNumId="13" w15:restartNumberingAfterBreak="0">
+  <w:abstractNum w:abstractNumId="14" w15:restartNumberingAfterBreak="0">
     <w:nsid w:val="49E631F0"/>
     <w:multiLevelType w:val="multilevel"/>
     <w:tmpl w:val="8BB06806"/>
@@ -7302,7 +7408,7 @@
       </w:pPr>
     </w:lvl>
   </w:abstractNum>
-  <w:abstractNum w:abstractNumId="14" w15:restartNumberingAfterBreak="0">
+  <w:abstractNum w:abstractNumId="15" w15:restartNumberingAfterBreak="0">
     <w:nsid w:val="526C30E4"/>
     <w:multiLevelType w:val="multilevel"/>
     <w:tmpl w:val="8D42BCB6"/>
@@ -7484,7 +7590,7 @@
       </w:rPr>
     </w:lvl>
   </w:abstractNum>
-  <w:abstractNum w:abstractNumId="15" w15:restartNumberingAfterBreak="0">
+  <w:abstractNum w:abstractNumId="16" w15:restartNumberingAfterBreak="0">
     <w:nsid w:val="53B64288"/>
     <w:multiLevelType w:val="hybridMultilevel"/>
     <w:tmpl w:val="EB828A60"/>
@@ -7570,7 +7676,7 @@
       </w:pPr>
     </w:lvl>
   </w:abstractNum>
-  <w:abstractNum w:abstractNumId="16" w15:restartNumberingAfterBreak="0">
+  <w:abstractNum w:abstractNumId="17" w15:restartNumberingAfterBreak="0">
     <w:nsid w:val="57047206"/>
     <w:multiLevelType w:val="multilevel"/>
     <w:tmpl w:val="B044CBBE"/>
@@ -7684,7 +7790,7 @@
       </w:rPr>
     </w:lvl>
   </w:abstractNum>
-  <w:abstractNum w:abstractNumId="17" w15:restartNumberingAfterBreak="0">
+  <w:abstractNum w:abstractNumId="18" w15:restartNumberingAfterBreak="0">
     <w:nsid w:val="5C81156D"/>
     <w:multiLevelType w:val="multilevel"/>
     <w:tmpl w:val="8BB06806"/>
@@ -7802,7 +7908,7 @@
       </w:pPr>
     </w:lvl>
   </w:abstractNum>
-  <w:abstractNum w:abstractNumId="18" w15:restartNumberingAfterBreak="0">
+  <w:abstractNum w:abstractNumId="19" w15:restartNumberingAfterBreak="0">
     <w:nsid w:val="601A7DB2"/>
     <w:multiLevelType w:val="hybridMultilevel"/>
     <w:tmpl w:val="B044CBBE"/>
@@ -7915,7 +8021,7 @@
       </w:rPr>
     </w:lvl>
   </w:abstractNum>
-  <w:abstractNum w:abstractNumId="19" w15:restartNumberingAfterBreak="0">
+  <w:abstractNum w:abstractNumId="20" w15:restartNumberingAfterBreak="0">
     <w:nsid w:val="60E03713"/>
     <w:multiLevelType w:val="multilevel"/>
     <w:tmpl w:val="15F257CC"/>
@@ -8098,7 +8204,7 @@
       </w:rPr>
     </w:lvl>
   </w:abstractNum>
-  <w:abstractNum w:abstractNumId="20" w15:restartNumberingAfterBreak="0">
+  <w:abstractNum w:abstractNumId="21" w15:restartNumberingAfterBreak="0">
     <w:nsid w:val="635877B9"/>
     <w:multiLevelType w:val="hybridMultilevel"/>
     <w:tmpl w:val="808884C4"/>
@@ -8211,7 +8317,7 @@
       </w:rPr>
     </w:lvl>
   </w:abstractNum>
-  <w:abstractNum w:abstractNumId="21" w15:restartNumberingAfterBreak="0">
+  <w:abstractNum w:abstractNumId="22" w15:restartNumberingAfterBreak="0">
     <w:nsid w:val="66F755B3"/>
     <w:multiLevelType w:val="multilevel"/>
     <w:tmpl w:val="9B2C4BE2"/>
@@ -8351,7 +8457,7 @@
       </w:rPr>
     </w:lvl>
   </w:abstractNum>
-  <w:abstractNum w:abstractNumId="22" w15:restartNumberingAfterBreak="0">
+  <w:abstractNum w:abstractNumId="23" w15:restartNumberingAfterBreak="0">
     <w:nsid w:val="69390B68"/>
     <w:multiLevelType w:val="hybridMultilevel"/>
     <w:tmpl w:val="DEB683C8"/>
@@ -8491,7 +8597,7 @@
       </w:rPr>
     </w:lvl>
   </w:abstractNum>
-  <w:abstractNum w:abstractNumId="23" w15:restartNumberingAfterBreak="0">
+  <w:abstractNum w:abstractNumId="24" w15:restartNumberingAfterBreak="0">
     <w:nsid w:val="7B08384B"/>
     <w:multiLevelType w:val="hybridMultilevel"/>
     <w:tmpl w:val="2646D03A"/>
@@ -8632,16 +8738,16 @@
     </w:lvl>
   </w:abstractNum>
   <w:num w:numId="1">
-    <w:abstractNumId w:val="6"/>
+    <w:abstractNumId w:val="7"/>
   </w:num>
   <w:num w:numId="2">
-    <w:abstractNumId w:val="14"/>
+    <w:abstractNumId w:val="15"/>
   </w:num>
   <w:num w:numId="3">
-    <w:abstractNumId w:val="10"/>
+    <w:abstractNumId w:val="11"/>
   </w:num>
   <w:num w:numId="4">
-    <w:abstractNumId w:val="14"/>
+    <w:abstractNumId w:val="15"/>
     <w:lvlOverride w:ilvl="0">
       <w:startOverride w:val="1"/>
     </w:lvlOverride>
@@ -8674,22 +8780,22 @@
     <w:abstractNumId w:val="2"/>
   </w:num>
   <w:num w:numId="6">
-    <w:abstractNumId w:val="19"/>
+    <w:abstractNumId w:val="20"/>
   </w:num>
   <w:num w:numId="7">
-    <w:abstractNumId w:val="21"/>
+    <w:abstractNumId w:val="22"/>
   </w:num>
   <w:num w:numId="8">
-    <w:abstractNumId w:val="11"/>
+    <w:abstractNumId w:val="12"/>
   </w:num>
   <w:num w:numId="9">
-    <w:abstractNumId w:val="17"/>
+    <w:abstractNumId w:val="18"/>
   </w:num>
   <w:num w:numId="10">
-    <w:abstractNumId w:val="22"/>
+    <w:abstractNumId w:val="23"/>
   </w:num>
   <w:num w:numId="11">
-    <w:abstractNumId w:val="23"/>
+    <w:abstractNumId w:val="24"/>
   </w:num>
   <w:num w:numId="12">
     <w:abstractNumId w:val="1"/>
@@ -8701,10 +8807,10 @@
     <w:abstractNumId w:val="0"/>
   </w:num>
   <w:num w:numId="15">
-    <w:abstractNumId w:val="13"/>
+    <w:abstractNumId w:val="14"/>
   </w:num>
   <w:num w:numId="16">
-    <w:abstractNumId w:val="8"/>
+    <w:abstractNumId w:val="9"/>
     <w:lvlOverride w:ilvl="0">
       <w:lvl w:ilvl="0">
         <w:start w:val="1"/>
@@ -8719,7 +8825,7 @@
     </w:lvlOverride>
   </w:num>
   <w:num w:numId="17">
-    <w:abstractNumId w:val="12"/>
+    <w:abstractNumId w:val="13"/>
     <w:lvlOverride w:ilvl="0">
       <w:lvl w:ilvl="0">
         <w:start w:val="1"/>
@@ -8734,40 +8840,43 @@
     </w:lvlOverride>
   </w:num>
   <w:num w:numId="18">
-    <w:abstractNumId w:val="4"/>
+    <w:abstractNumId w:val="5"/>
   </w:num>
   <w:num w:numId="19">
-    <w:abstractNumId w:val="4"/>
+    <w:abstractNumId w:val="5"/>
     <w:lvlOverride w:ilvl="0">
       <w:startOverride w:val="1"/>
     </w:lvlOverride>
   </w:num>
   <w:num w:numId="20">
-    <w:abstractNumId w:val="15"/>
+    <w:abstractNumId w:val="16"/>
   </w:num>
   <w:num w:numId="21">
-    <w:abstractNumId w:val="7"/>
+    <w:abstractNumId w:val="8"/>
   </w:num>
   <w:num w:numId="22">
-    <w:abstractNumId w:val="20"/>
+    <w:abstractNumId w:val="21"/>
   </w:num>
   <w:num w:numId="23">
-    <w:abstractNumId w:val="18"/>
+    <w:abstractNumId w:val="19"/>
   </w:num>
   <w:num w:numId="24">
-    <w:abstractNumId w:val="16"/>
+    <w:abstractNumId w:val="17"/>
   </w:num>
   <w:num w:numId="25">
-    <w:abstractNumId w:val="9"/>
+    <w:abstractNumId w:val="10"/>
   </w:num>
   <w:num w:numId="26">
-    <w:abstractNumId w:val="5"/>
+    <w:abstractNumId w:val="6"/>
   </w:num>
   <w:num w:numId="27">
-    <w:abstractNumId w:val="9"/>
+    <w:abstractNumId w:val="10"/>
     <w:lvlOverride w:ilvl="0">
       <w:startOverride w:val="1"/>
     </w:lvlOverride>
+  </w:num>
+  <w:num w:numId="28">
+    <w:abstractNumId w:val="4"/>
   </w:num>
 </w:numbering>
 </file>
@@ -9166,7 +9275,7 @@
   <w:style w:type="paragraph" w:default="1" w:styleId="Normal">
     <w:name w:val="Normal"/>
     <w:qFormat/>
-    <w:rsid w:val="00BF2DBA"/>
+    <w:rsid w:val="00463498"/>
     <w:pPr>
       <w:ind w:firstLine="0"/>
       <w:jc w:val="left"/>
@@ -9182,7 +9291,7 @@
     <w:basedOn w:val="Normal"/>
     <w:next w:val="Text"/>
     <w:link w:val="Heading1Char"/>
-    <w:rsid w:val="00BF2DBA"/>
+    <w:rsid w:val="00463498"/>
     <w:pPr>
       <w:keepNext/>
       <w:numPr>
@@ -9203,7 +9312,7 @@
     <w:next w:val="Text"/>
     <w:link w:val="Heading2Char"/>
     <w:qFormat/>
-    <w:rsid w:val="00BF2DBA"/>
+    <w:rsid w:val="00463498"/>
     <w:pPr>
       <w:keepNext/>
       <w:numPr>
@@ -9224,7 +9333,7 @@
     <w:basedOn w:val="Normal"/>
     <w:next w:val="Text"/>
     <w:qFormat/>
-    <w:rsid w:val="00BF2DBA"/>
+    <w:rsid w:val="00463498"/>
     <w:pPr>
       <w:keepNext/>
       <w:spacing w:before="180" w:after="120"/>
@@ -9240,8 +9349,9 @@
   </w:style>
   <w:style w:type="character" w:default="1" w:styleId="DefaultParagraphFont">
     <w:name w:val="Default Paragraph Font"/>
+    <w:uiPriority w:val="1"/>
     <w:semiHidden/>
-    <w:rsid w:val="00BF2DBA"/>
+    <w:unhideWhenUsed/>
   </w:style>
   <w:style w:type="table" w:default="1" w:styleId="TableNormal">
     <w:name w:val="Normal Table"/>
@@ -9260,14 +9370,15 @@
   </w:style>
   <w:style w:type="numbering" w:default="1" w:styleId="NoList">
     <w:name w:val="No List"/>
+    <w:uiPriority w:val="99"/>
     <w:semiHidden/>
-    <w:rsid w:val="00BF2DBA"/>
+    <w:unhideWhenUsed/>
   </w:style>
   <w:style w:type="character" w:customStyle="1" w:styleId="Heading1Char">
     <w:name w:val="Heading 1 Char"/>
     <w:aliases w:val="Introduction Char"/>
     <w:link w:val="Heading1"/>
-    <w:rsid w:val="00BF2DBA"/>
+    <w:rsid w:val="00463498"/>
     <w:rPr>
       <w:b/>
       <w:sz w:val="24"/>
@@ -9278,7 +9389,7 @@
   <w:style w:type="character" w:customStyle="1" w:styleId="Heading2Char">
     <w:name w:val="Heading 2 Char"/>
     <w:link w:val="Heading2"/>
-    <w:rsid w:val="00BF2DBA"/>
+    <w:rsid w:val="00463498"/>
     <w:rPr>
       <w:b/>
       <w:lang w:eastAsia="de-DE"/>
@@ -9290,7 +9401,7 @@
     <w:next w:val="Normal"/>
     <w:link w:val="ACLFirstLineIndentChar"/>
     <w:qFormat/>
-    <w:rsid w:val="00BF2DBA"/>
+    <w:rsid w:val="00463498"/>
     <w:pPr>
       <w:ind w:firstLine="227"/>
       <w:jc w:val="both"/>
@@ -9303,7 +9414,7 @@
   <w:style w:type="character" w:customStyle="1" w:styleId="ACLFirstLineIndentChar">
     <w:name w:val="ACL First Line Indent Char"/>
     <w:link w:val="ACLFirstLineIndent"/>
-    <w:rsid w:val="00BF2DBA"/>
+    <w:rsid w:val="00463498"/>
     <w:rPr>
       <w:rFonts w:eastAsia="MS Mincho"/>
       <w:sz w:val="20"/>
@@ -9314,7 +9425,7 @@
   <w:style w:type="character" w:customStyle="1" w:styleId="ACLCaptionLabel">
     <w:name w:val="ACL Caption Label"/>
     <w:qFormat/>
-    <w:rsid w:val="00BF2DBA"/>
+    <w:rsid w:val="00463498"/>
     <w:rPr>
       <w:rFonts w:ascii="Times New Roman" w:eastAsia="MS Mincho" w:hAnsi="Times New Roman"/>
       <w:b/>
@@ -9327,22 +9438,22 @@
   <w:style w:type="character" w:customStyle="1" w:styleId="ACLTextChar">
     <w:name w:val="ACL Text Char"/>
     <w:link w:val="ACLText"/>
-    <w:rsid w:val="00BF2DBA"/>
-    <w:rPr>
-      <w:rFonts w:eastAsia="MS Mincho"/>
+    <w:rsid w:val="0024262A"/>
+    <w:rPr>
       <w:szCs w:val="20"/>
       <w:lang w:eastAsia="de-DE"/>
     </w:rPr>
   </w:style>
   <w:style w:type="paragraph" w:customStyle="1" w:styleId="ACLText">
     <w:name w:val="ACL Text"/>
-    <w:basedOn w:val="ACLTextIndent"/>
-    <w:next w:val="ACLTextIndent"/>
+    <w:basedOn w:val="Normal"/>
+    <w:next w:val="ACLTextFirstlineindent016"/>
     <w:link w:val="ACLTextChar"/>
     <w:qFormat/>
-    <w:rsid w:val="00BF2DBA"/>
+    <w:rsid w:val="0024262A"/>
     <w:pPr>
-      <w:ind w:firstLine="0"/>
+      <w:spacing w:line="245" w:lineRule="auto"/>
+      <w:jc w:val="both"/>
     </w:pPr>
   </w:style>
   <w:style w:type="paragraph" w:styleId="FootnoteText">
@@ -9350,7 +9461,7 @@
     <w:basedOn w:val="Normal"/>
     <w:autoRedefine/>
     <w:semiHidden/>
-    <w:rsid w:val="00BF2DBA"/>
+    <w:rsid w:val="00463498"/>
     <w:rPr>
       <w:sz w:val="18"/>
     </w:rPr>
@@ -9358,7 +9469,7 @@
   <w:style w:type="character" w:styleId="FootnoteReference">
     <w:name w:val="footnote reference"/>
     <w:semiHidden/>
-    <w:rsid w:val="00BF2DBA"/>
+    <w:rsid w:val="00463498"/>
     <w:rPr>
       <w:vertAlign w:val="superscript"/>
     </w:rPr>
@@ -9368,7 +9479,7 @@
     <w:basedOn w:val="Footer"/>
     <w:link w:val="ACLSubmissionPageNumberingChar"/>
     <w:qFormat/>
-    <w:rsid w:val="00BF2DBA"/>
+    <w:rsid w:val="00463498"/>
     <w:pPr>
       <w:numPr>
         <w:numId w:val="26"/>
@@ -9378,7 +9489,7 @@
   <w:style w:type="character" w:customStyle="1" w:styleId="ACLSubmissionPageNumberingChar">
     <w:name w:val="ACL Submission Page Numbering Char"/>
     <w:link w:val="ACLSubmissionPageNumbering"/>
-    <w:rsid w:val="00BF2DBA"/>
+    <w:rsid w:val="00463498"/>
     <w:rPr>
       <w:sz w:val="20"/>
       <w:szCs w:val="20"/>
@@ -9390,7 +9501,7 @@
     <w:basedOn w:val="BulletedList"/>
     <w:link w:val="ACLBulletedListChar"/>
     <w:qFormat/>
-    <w:rsid w:val="00BF2DBA"/>
+    <w:rsid w:val="0024262A"/>
     <w:pPr>
       <w:numPr>
         <w:numId w:val="25"/>
@@ -9400,6 +9511,7 @@
     </w:pPr>
     <w:rPr>
       <w:kern w:val="16"/>
+      <w:sz w:val="22"/>
     </w:rPr>
   </w:style>
   <w:style w:type="paragraph" w:customStyle="1" w:styleId="BulletedList">
@@ -9408,7 +9520,7 @@
     <w:next w:val="ACLTextIndent"/>
     <w:link w:val="BulletedListChar"/>
     <w:qFormat/>
-    <w:rsid w:val="00BF2DBA"/>
+    <w:rsid w:val="00463498"/>
     <w:pPr>
       <w:ind w:firstLine="0"/>
       <w:outlineLvl w:val="1"/>
@@ -9417,9 +9529,10 @@
   <w:style w:type="character" w:customStyle="1" w:styleId="BulletedListChar">
     <w:name w:val="Bulleted List Char"/>
     <w:link w:val="BulletedList"/>
-    <w:rsid w:val="00BF2DBA"/>
+    <w:rsid w:val="00463498"/>
     <w:rPr>
       <w:rFonts w:eastAsia="MS Mincho"/>
+      <w:sz w:val="20"/>
       <w:szCs w:val="20"/>
       <w:lang w:eastAsia="de-DE"/>
     </w:rPr>
@@ -9427,7 +9540,7 @@
   <w:style w:type="character" w:customStyle="1" w:styleId="ACLBulletedListChar">
     <w:name w:val="ACL Bulleted List Char"/>
     <w:link w:val="ACLBulletedList"/>
-    <w:rsid w:val="00BF2DBA"/>
+    <w:rsid w:val="0024262A"/>
     <w:rPr>
       <w:rFonts w:eastAsia="MS Mincho"/>
       <w:kern w:val="16"/>
@@ -9442,7 +9555,7 @@
     <w:uiPriority w:val="99"/>
     <w:semiHidden/>
     <w:unhideWhenUsed/>
-    <w:rsid w:val="00BF2DBA"/>
+    <w:rsid w:val="00463498"/>
     <w:pPr>
       <w:spacing w:after="120"/>
     </w:pPr>
@@ -9457,7 +9570,7 @@
     <w:link w:val="BodyText3"/>
     <w:uiPriority w:val="99"/>
     <w:semiHidden/>
-    <w:rsid w:val="00BF2DBA"/>
+    <w:rsid w:val="00463498"/>
     <w:rPr>
       <w:sz w:val="16"/>
       <w:szCs w:val="16"/>
@@ -9468,41 +9581,36 @@
     <w:name w:val="ACL Text + First line indent:  0.16&quot;"/>
     <w:basedOn w:val="ACLText"/>
     <w:qFormat/>
-    <w:rsid w:val="00BF2DBA"/>
+    <w:rsid w:val="00463498"/>
     <w:pPr>
-      <w:ind w:firstLine="227"/>
+      <w:ind w:firstLine="230"/>
     </w:pPr>
-    <w:rPr>
-      <w:rFonts w:eastAsia="Times New Roman"/>
-    </w:rPr>
   </w:style>
   <w:style w:type="paragraph" w:customStyle="1" w:styleId="ACLEnumeratedList">
     <w:name w:val="ACL Enumerated List"/>
     <w:basedOn w:val="BulletedListKernat8ptLinespacing15lines"/>
     <w:link w:val="ACLEnumeratedListChar"/>
     <w:qFormat/>
-    <w:rsid w:val="00BF2DBA"/>
+    <w:rsid w:val="0024262A"/>
     <w:pPr>
       <w:numPr>
-        <w:numId w:val="26"/>
+        <w:numId w:val="28"/>
       </w:numPr>
       <w:spacing w:after="200"/>
-      <w:ind w:left="216"/>
     </w:pPr>
     <w:rPr>
       <w:rFonts w:eastAsia="MS Mincho"/>
-      <w:sz w:val="20"/>
+      <w:sz w:val="22"/>
       <w:lang w:eastAsia="tr-TR"/>
     </w:rPr>
   </w:style>
   <w:style w:type="character" w:customStyle="1" w:styleId="ACLEnumeratedListChar">
     <w:name w:val="ACL Enumerated List Char"/>
     <w:link w:val="ACLEnumeratedList"/>
-    <w:rsid w:val="00BF2DBA"/>
+    <w:rsid w:val="0024262A"/>
     <w:rPr>
       <w:rFonts w:eastAsia="MS Mincho"/>
       <w:kern w:val="16"/>
-      <w:sz w:val="20"/>
       <w:szCs w:val="20"/>
       <w:lang w:eastAsia="tr-TR"/>
     </w:rPr>
@@ -9511,14 +9619,14 @@
     <w:name w:val="ACL Email"/>
     <w:basedOn w:val="Normal"/>
     <w:qFormat/>
-    <w:rsid w:val="00925F62"/>
+    <w:rsid w:val="00463498"/>
     <w:pPr>
       <w:spacing w:before="60" w:after="60"/>
       <w:jc w:val="center"/>
     </w:pPr>
     <w:rPr>
       <w:rFonts w:ascii="Courier New" w:hAnsi="Courier New"/>
-      <w:color w:val="0D0D0D" w:themeColor="text1" w:themeTint="F2"/>
+      <w:color w:val="0D0D0D"/>
       <w:sz w:val="20"/>
     </w:rPr>
   </w:style>
@@ -9527,7 +9635,7 @@
     <w:basedOn w:val="Normal"/>
     <w:link w:val="ACLReferenceTextChar"/>
     <w:qFormat/>
-    <w:rsid w:val="00BF2DBA"/>
+    <w:rsid w:val="00463498"/>
     <w:pPr>
       <w:ind w:left="230" w:hanging="230"/>
       <w:jc w:val="both"/>
@@ -9541,7 +9649,7 @@
   <w:style w:type="character" w:customStyle="1" w:styleId="ACLReferenceTextChar">
     <w:name w:val="ACL Reference Text Char"/>
     <w:link w:val="ACLReferenceText"/>
-    <w:rsid w:val="00BF2DBA"/>
+    <w:rsid w:val="00463498"/>
     <w:rPr>
       <w:rFonts w:eastAsia="MS Mincho"/>
       <w:kern w:val="16"/>
@@ -9568,7 +9676,7 @@
     <w:name w:val="ACL Address"/>
     <w:basedOn w:val="TemplateText"/>
     <w:qFormat/>
-    <w:rsid w:val="00BF2DBA"/>
+    <w:rsid w:val="00463498"/>
     <w:pPr>
       <w:jc w:val="center"/>
     </w:pPr>
@@ -9581,7 +9689,7 @@
     <w:name w:val="ACL Footnote Text"/>
     <w:basedOn w:val="Normal"/>
     <w:qFormat/>
-    <w:rsid w:val="00BF2DBA"/>
+    <w:rsid w:val="00463498"/>
     <w:rPr>
       <w:sz w:val="18"/>
     </w:rPr>
@@ -9591,7 +9699,7 @@
     <w:basedOn w:val="EACLAbstractHeading"/>
     <w:next w:val="Normal"/>
     <w:qFormat/>
-    <w:rsid w:val="00BF2DBA"/>
+    <w:rsid w:val="00463498"/>
     <w:pPr>
       <w:spacing w:line="276" w:lineRule="auto"/>
       <w:outlineLvl w:val="0"/>
@@ -9605,7 +9713,7 @@
     <w:basedOn w:val="EACLReferencesHeading"/>
     <w:link w:val="ACLAcknowledgmentsChar"/>
     <w:qFormat/>
-    <w:rsid w:val="00BF2DBA"/>
+    <w:rsid w:val="00463498"/>
     <w:pPr>
       <w:keepNext/>
       <w:spacing w:before="180"/>
@@ -9618,7 +9726,7 @@
   <w:style w:type="character" w:customStyle="1" w:styleId="ACLAcknowledgmentsChar">
     <w:name w:val="ACL Acknowledgments Char"/>
     <w:link w:val="ACLAcknowledgments"/>
-    <w:rsid w:val="00BF2DBA"/>
+    <w:rsid w:val="00463498"/>
     <w:rPr>
       <w:rFonts w:eastAsia="MS Mincho"/>
       <w:b/>
@@ -9633,7 +9741,7 @@
     <w:name w:val="ACL Title"/>
     <w:basedOn w:val="Normal"/>
     <w:next w:val="ACLAuthor"/>
-    <w:rsid w:val="00BF2DBA"/>
+    <w:rsid w:val="00463498"/>
     <w:pPr>
       <w:spacing w:after="300"/>
       <w:jc w:val="center"/>
@@ -9650,7 +9758,7 @@
     <w:name w:val="ACL Author"/>
     <w:basedOn w:val="TemplateText"/>
     <w:next w:val="ACLAddress"/>
-    <w:rsid w:val="00BF2DBA"/>
+    <w:rsid w:val="00463498"/>
     <w:pPr>
       <w:jc w:val="center"/>
     </w:pPr>
@@ -9663,7 +9771,7 @@
   <w:style w:type="table" w:styleId="TableGrid">
     <w:name w:val="Table Grid"/>
     <w:basedOn w:val="TableNormal"/>
-    <w:rsid w:val="00BF2DBA"/>
+    <w:rsid w:val="00463498"/>
     <w:pPr>
       <w:ind w:firstLine="0"/>
       <w:jc w:val="left"/>
@@ -9671,7 +9779,6 @@
     <w:rPr>
       <w:sz w:val="20"/>
       <w:szCs w:val="20"/>
-      <w:lang w:bidi="ar-SA"/>
     </w:rPr>
     <w:tblPr>
       <w:tblBorders>
@@ -9691,7 +9798,7 @@
     <w:uiPriority w:val="99"/>
     <w:semiHidden/>
     <w:unhideWhenUsed/>
-    <w:rsid w:val="00BF2DBA"/>
+    <w:rsid w:val="00463498"/>
     <w:rPr>
       <w:rFonts w:ascii="Tahoma" w:hAnsi="Tahoma" w:cs="Tahoma"/>
       <w:sz w:val="16"/>
@@ -9703,7 +9810,7 @@
     <w:link w:val="BalloonText"/>
     <w:uiPriority w:val="99"/>
     <w:semiHidden/>
-    <w:rsid w:val="00BF2DBA"/>
+    <w:rsid w:val="00463498"/>
     <w:rPr>
       <w:rFonts w:ascii="Tahoma" w:hAnsi="Tahoma" w:cs="Tahoma"/>
       <w:sz w:val="16"/>
@@ -9715,7 +9822,7 @@
     <w:name w:val="Body Text"/>
     <w:basedOn w:val="BulletedList"/>
     <w:link w:val="BodyTextChar"/>
-    <w:rsid w:val="00BF2DBA"/>
+    <w:rsid w:val="00463498"/>
     <w:rPr>
       <w:color w:val="000000"/>
     </w:rPr>
@@ -9723,10 +9830,11 @@
   <w:style w:type="character" w:customStyle="1" w:styleId="BodyTextChar">
     <w:name w:val="Body Text Char"/>
     <w:link w:val="BodyText"/>
-    <w:rsid w:val="00BF2DBA"/>
+    <w:rsid w:val="00463498"/>
     <w:rPr>
       <w:rFonts w:eastAsia="MS Mincho"/>
       <w:color w:val="000000"/>
+      <w:sz w:val="20"/>
       <w:szCs w:val="20"/>
       <w:lang w:eastAsia="de-DE"/>
     </w:rPr>
@@ -9734,7 +9842,7 @@
   <w:style w:type="character" w:customStyle="1" w:styleId="ACLFootnoteReference">
     <w:name w:val="ACL Footnote Reference"/>
     <w:qFormat/>
-    <w:rsid w:val="00BF2DBA"/>
+    <w:rsid w:val="00463498"/>
     <w:rPr>
       <w:kern w:val="16"/>
       <w:vertAlign w:val="superscript"/>
@@ -9744,7 +9852,7 @@
     <w:name w:val="ACL EquationLine"/>
     <w:basedOn w:val="Normal"/>
     <w:qFormat/>
-    <w:rsid w:val="00BF2DBA"/>
+    <w:rsid w:val="00463498"/>
     <w:pPr>
       <w:tabs>
         <w:tab w:val="center" w:pos="2340"/>
@@ -9762,7 +9870,7 @@
     <w:name w:val="Placeholder Text"/>
     <w:uiPriority w:val="99"/>
     <w:semiHidden/>
-    <w:rsid w:val="00BF2DBA"/>
+    <w:rsid w:val="00463498"/>
     <w:rPr>
       <w:color w:val="808080"/>
     </w:rPr>
@@ -9773,7 +9881,7 @@
     <w:uiPriority w:val="99"/>
     <w:semiHidden/>
     <w:unhideWhenUsed/>
-    <w:rsid w:val="00BF2DBA"/>
+    <w:rsid w:val="00463498"/>
     <w:pPr>
       <w:spacing w:before="100" w:beforeAutospacing="1" w:after="100" w:afterAutospacing="1"/>
     </w:pPr>
@@ -9788,7 +9896,7 @@
     <w:uiPriority w:val="99"/>
     <w:semiHidden/>
     <w:unhideWhenUsed/>
-    <w:rsid w:val="00BF2DBA"/>
+    <w:rsid w:val="00463498"/>
     <w:rPr>
       <w:sz w:val="16"/>
       <w:szCs w:val="16"/>
@@ -9801,14 +9909,14 @@
     <w:uiPriority w:val="99"/>
     <w:semiHidden/>
     <w:unhideWhenUsed/>
-    <w:rsid w:val="00BF2DBA"/>
+    <w:rsid w:val="00463498"/>
   </w:style>
   <w:style w:type="character" w:customStyle="1" w:styleId="CommentTextChar">
     <w:name w:val="Comment Text Char"/>
     <w:link w:val="CommentText"/>
     <w:uiPriority w:val="99"/>
     <w:semiHidden/>
-    <w:rsid w:val="00BF2DBA"/>
+    <w:rsid w:val="00463498"/>
     <w:rPr>
       <w:szCs w:val="20"/>
       <w:lang w:eastAsia="de-DE"/>
@@ -9822,7 +9930,7 @@
     <w:uiPriority w:val="99"/>
     <w:semiHidden/>
     <w:unhideWhenUsed/>
-    <w:rsid w:val="00BF2DBA"/>
+    <w:rsid w:val="00463498"/>
     <w:rPr>
       <w:b/>
       <w:bCs/>
@@ -9833,7 +9941,7 @@
     <w:link w:val="CommentSubject"/>
     <w:uiPriority w:val="99"/>
     <w:semiHidden/>
-    <w:rsid w:val="00BF2DBA"/>
+    <w:rsid w:val="00463498"/>
     <w:rPr>
       <w:b/>
       <w:bCs/>
@@ -9846,7 +9954,7 @@
     <w:basedOn w:val="EACLReferencesHeading"/>
     <w:link w:val="ACLReferencesHeaderChar"/>
     <w:qFormat/>
-    <w:rsid w:val="00BF2DBA"/>
+    <w:rsid w:val="00463498"/>
     <w:pPr>
       <w:keepNext/>
       <w:spacing w:before="180"/>
@@ -9859,7 +9967,7 @@
   <w:style w:type="character" w:customStyle="1" w:styleId="ACLReferencesHeaderChar">
     <w:name w:val="ACL References Header Char"/>
     <w:link w:val="ACLReferencesHeader"/>
-    <w:rsid w:val="00BF2DBA"/>
+    <w:rsid w:val="00463498"/>
     <w:rPr>
       <w:rFonts w:eastAsia="MS Mincho"/>
       <w:b/>
@@ -9876,7 +9984,7 @@
     <w:next w:val="ACLText"/>
     <w:link w:val="ACLSubsectionChar"/>
     <w:qFormat/>
-    <w:rsid w:val="00BF2DBA"/>
+    <w:rsid w:val="00463498"/>
     <w:pPr>
       <w:ind w:left="562" w:hanging="562"/>
     </w:pPr>
@@ -9884,7 +9992,7 @@
   <w:style w:type="character" w:customStyle="1" w:styleId="ACLSubsectionChar">
     <w:name w:val="ACL Subsection Char"/>
     <w:link w:val="ACLSubsection"/>
-    <w:rsid w:val="00BF2DBA"/>
+    <w:rsid w:val="00463498"/>
     <w:rPr>
       <w:b/>
       <w:lang w:eastAsia="de-DE"/>
@@ -9896,7 +10004,7 @@
     <w:next w:val="ACLText"/>
     <w:link w:val="ACLSectionChar"/>
     <w:qFormat/>
-    <w:rsid w:val="00BF2DBA"/>
+    <w:rsid w:val="00463498"/>
     <w:pPr>
       <w:ind w:left="403" w:hanging="403"/>
     </w:pPr>
@@ -9904,7 +10012,7 @@
   <w:style w:type="character" w:customStyle="1" w:styleId="ACLSectionChar">
     <w:name w:val="ACL Section Char"/>
     <w:link w:val="ACLSection"/>
-    <w:rsid w:val="00BF2DBA"/>
+    <w:rsid w:val="00463498"/>
     <w:rPr>
       <w:b/>
       <w:sz w:val="24"/>
@@ -9916,10 +10024,10 @@
     <w:name w:val="ACL Abstract Text"/>
     <w:basedOn w:val="Normal"/>
     <w:qFormat/>
-    <w:rsid w:val="00BF2DBA"/>
+    <w:rsid w:val="00463498"/>
     <w:pPr>
-      <w:spacing w:after="240"/>
-      <w:ind w:left="397" w:right="397"/>
+      <w:spacing w:after="240" w:line="244" w:lineRule="auto"/>
+      <w:ind w:left="403" w:right="403"/>
       <w:jc w:val="both"/>
     </w:pPr>
     <w:rPr>
@@ -9933,12 +10041,12 @@
     <w:basedOn w:val="ACLAcknowledgments"/>
     <w:link w:val="ACLAcknowledgmentsHeaderChar"/>
     <w:qFormat/>
-    <w:rsid w:val="00BF2DBA"/>
+    <w:rsid w:val="00463498"/>
   </w:style>
   <w:style w:type="character" w:customStyle="1" w:styleId="ACLAcknowledgmentsHeaderChar">
     <w:name w:val="ACL Acknowledgments Header Char"/>
     <w:link w:val="ACLAcknowledgmentsHeader"/>
-    <w:rsid w:val="00BF2DBA"/>
+    <w:rsid w:val="00463498"/>
     <w:rPr>
       <w:rFonts w:eastAsia="MS Mincho"/>
       <w:b/>
@@ -9954,7 +10062,7 @@
     <w:basedOn w:val="EACLReferencetext"/>
     <w:link w:val="ACLReferencesTextChar"/>
     <w:qFormat/>
-    <w:rsid w:val="00BF2DBA"/>
+    <w:rsid w:val="00463498"/>
     <w:pPr>
       <w:spacing w:after="0"/>
       <w:ind w:left="230" w:hanging="230"/>
@@ -9966,7 +10074,7 @@
   <w:style w:type="character" w:customStyle="1" w:styleId="ACLReferencesTextChar">
     <w:name w:val="ACL References Text Char"/>
     <w:link w:val="ACLReferencesText"/>
-    <w:rsid w:val="00BF2DBA"/>
+    <w:rsid w:val="00463498"/>
     <w:rPr>
       <w:rFonts w:eastAsia="MS Mincho"/>
       <w:kern w:val="16"/>
@@ -9980,7 +10088,7 @@
     <w:basedOn w:val="Normal"/>
     <w:link w:val="ACLCaptionChar"/>
     <w:qFormat/>
-    <w:rsid w:val="00BF2DBA"/>
+    <w:rsid w:val="00463498"/>
     <w:pPr>
       <w:framePr w:hSpace="187" w:wrap="around" w:hAnchor="text" w:xAlign="center" w:y="1"/>
       <w:spacing w:before="80"/>
@@ -9996,7 +10104,7 @@
     <w:basedOn w:val="Normal"/>
     <w:link w:val="HeaderChar"/>
     <w:unhideWhenUsed/>
-    <w:rsid w:val="00BF2DBA"/>
+    <w:rsid w:val="00463498"/>
     <w:pPr>
       <w:tabs>
         <w:tab w:val="center" w:pos="4680"/>
@@ -10012,7 +10120,7 @@
     <w:uiPriority w:val="99"/>
     <w:unhideWhenUsed/>
     <w:qFormat/>
-    <w:rsid w:val="00BF2DBA"/>
+    <w:rsid w:val="00463498"/>
     <w:pPr>
       <w:tabs>
         <w:tab w:val="center" w:pos="4680"/>
@@ -10029,7 +10137,7 @@
     <w:aliases w:val="ACL Submission Page Number Char"/>
     <w:link w:val="Footer"/>
     <w:uiPriority w:val="99"/>
-    <w:rsid w:val="00BF2DBA"/>
+    <w:rsid w:val="00463498"/>
     <w:rPr>
       <w:sz w:val="20"/>
       <w:szCs w:val="20"/>
@@ -10039,7 +10147,7 @@
   <w:style w:type="character" w:customStyle="1" w:styleId="ACLCaptionChar">
     <w:name w:val="ACL Caption Char"/>
     <w:link w:val="ACLCaption"/>
-    <w:rsid w:val="00BF2DBA"/>
+    <w:rsid w:val="00463498"/>
     <w:rPr>
       <w:sz w:val="18"/>
       <w:szCs w:val="20"/>
@@ -10049,7 +10157,7 @@
   <w:style w:type="character" w:customStyle="1" w:styleId="HeaderChar">
     <w:name w:val="Header Char"/>
     <w:link w:val="Header"/>
-    <w:rsid w:val="00BF2DBA"/>
+    <w:rsid w:val="00463498"/>
     <w:rPr>
       <w:szCs w:val="20"/>
       <w:lang w:eastAsia="de-DE"/>
@@ -10060,7 +10168,7 @@
     <w:basedOn w:val="Normal"/>
     <w:link w:val="ACLSubmissionConfidentialityHeaderChar"/>
     <w:qFormat/>
-    <w:rsid w:val="00BF2DBA"/>
+    <w:rsid w:val="00463498"/>
     <w:pPr>
       <w:jc w:val="center"/>
     </w:pPr>
@@ -10075,7 +10183,7 @@
   <w:style w:type="character" w:customStyle="1" w:styleId="ACLSubmissionConfidentialityHeaderChar">
     <w:name w:val="ACL Submission Confidentiality Header Char"/>
     <w:link w:val="ACLSubmissionConfidentialityHeader"/>
-    <w:rsid w:val="00BF2DBA"/>
+    <w:rsid w:val="00463498"/>
     <w:rPr>
       <w:rFonts w:ascii="Arial" w:hAnsi="Arial" w:cs="Arial"/>
       <w:b/>
@@ -10091,7 +10199,7 @@
     <w:basedOn w:val="TemplateText"/>
     <w:next w:val="Normal"/>
     <w:link w:val="EACLTextIndentChar"/>
-    <w:rsid w:val="00BF2DBA"/>
+    <w:rsid w:val="00463498"/>
     <w:pPr>
       <w:ind w:firstLine="227"/>
       <w:jc w:val="both"/>
@@ -10104,12 +10212,12 @@
     <w:name w:val="Template Text"/>
     <w:basedOn w:val="Normal"/>
     <w:link w:val="TemplateTextChar"/>
-    <w:rsid w:val="00BF2DBA"/>
+    <w:rsid w:val="00463498"/>
   </w:style>
   <w:style w:type="paragraph" w:customStyle="1" w:styleId="EACLAddress">
     <w:name w:val="EACL Address"/>
     <w:basedOn w:val="TemplateText"/>
-    <w:rsid w:val="00BF2DBA"/>
+    <w:rsid w:val="00463498"/>
     <w:pPr>
       <w:jc w:val="center"/>
     </w:pPr>
@@ -10121,9 +10229,9 @@
   <w:style w:type="character" w:styleId="Hyperlink">
     <w:name w:val="Hyperlink"/>
     <w:qFormat/>
-    <w:rsid w:val="00E12669"/>
-    <w:rPr>
-      <w:color w:val="0D0D0D" w:themeColor="text1" w:themeTint="F2"/>
+    <w:rsid w:val="00463498"/>
+    <w:rPr>
+      <w:color w:val="0D0D0D"/>
       <w:u w:val="none"/>
     </w:rPr>
   </w:style>
@@ -10131,7 +10239,7 @@
     <w:name w:val="EACL Abstract Heading"/>
     <w:basedOn w:val="Normal"/>
     <w:next w:val="EACLAbstract"/>
-    <w:rsid w:val="00BF2DBA"/>
+    <w:rsid w:val="00463498"/>
     <w:pPr>
       <w:spacing w:before="240" w:after="240"/>
       <w:jc w:val="center"/>
@@ -10146,7 +10254,7 @@
   <w:style w:type="paragraph" w:customStyle="1" w:styleId="EACLAbstract">
     <w:name w:val="EACL Abstract"/>
     <w:basedOn w:val="TemplateText"/>
-    <w:rsid w:val="00BF2DBA"/>
+    <w:rsid w:val="00463498"/>
     <w:pPr>
       <w:spacing w:after="240"/>
       <w:ind w:left="340" w:right="340"/>
@@ -10161,7 +10269,7 @@
     <w:basedOn w:val="TemplateText"/>
     <w:next w:val="TextIndent"/>
     <w:link w:val="TextChar"/>
-    <w:rsid w:val="00BF2DBA"/>
+    <w:rsid w:val="00463498"/>
     <w:pPr>
       <w:jc w:val="both"/>
     </w:pPr>
@@ -10173,7 +10281,7 @@
     <w:name w:val="EACL Title"/>
     <w:basedOn w:val="Normal"/>
     <w:next w:val="EACLAuthor"/>
-    <w:rsid w:val="00BF2DBA"/>
+    <w:rsid w:val="00463498"/>
     <w:pPr>
       <w:spacing w:after="300"/>
       <w:jc w:val="center"/>
@@ -10190,7 +10298,7 @@
     <w:name w:val="EACL Author"/>
     <w:basedOn w:val="TemplateText"/>
     <w:next w:val="EACLAddress"/>
-    <w:rsid w:val="00BF2DBA"/>
+    <w:rsid w:val="00463498"/>
     <w:pPr>
       <w:jc w:val="center"/>
     </w:pPr>
@@ -10203,7 +10311,7 @@
   <w:style w:type="paragraph" w:customStyle="1" w:styleId="EACLEmail">
     <w:name w:val="EACL Email"/>
     <w:basedOn w:val="TemplateText"/>
-    <w:rsid w:val="00BF2DBA"/>
+    <w:rsid w:val="00463498"/>
     <w:pPr>
       <w:spacing w:before="60" w:after="60"/>
       <w:jc w:val="center"/>
@@ -10217,19 +10325,16 @@
     <w:name w:val="EACL Reference text"/>
     <w:basedOn w:val="ACLTextIndent"/>
     <w:link w:val="EACLReferencetextChar"/>
-    <w:rsid w:val="00BF2DBA"/>
+    <w:rsid w:val="00463498"/>
     <w:pPr>
       <w:spacing w:after="120"/>
       <w:ind w:left="227" w:hanging="227"/>
     </w:pPr>
-    <w:rPr>
-      <w:sz w:val="20"/>
-    </w:rPr>
   </w:style>
   <w:style w:type="paragraph" w:customStyle="1" w:styleId="TemplateExample">
     <w:name w:val="Template Example"/>
     <w:basedOn w:val="Normal"/>
-    <w:rsid w:val="00BF2DBA"/>
+    <w:rsid w:val="00463498"/>
     <w:rPr>
       <w:rFonts w:ascii="Courier New" w:hAnsi="Courier New"/>
     </w:rPr>
@@ -10237,7 +10342,7 @@
   <w:style w:type="paragraph" w:customStyle="1" w:styleId="EACLExample">
     <w:name w:val="EACL Example"/>
     <w:basedOn w:val="TemplateExample"/>
-    <w:rsid w:val="00BF2DBA"/>
+    <w:rsid w:val="00463498"/>
     <w:pPr>
       <w:ind w:left="288" w:right="288"/>
     </w:pPr>
@@ -10246,7 +10351,7 @@
     <w:name w:val="EACL Example 1st Line"/>
     <w:basedOn w:val="EACLExample"/>
     <w:next w:val="EACLExample"/>
-    <w:rsid w:val="00BF2DBA"/>
+    <w:rsid w:val="00463498"/>
     <w:pPr>
       <w:spacing w:before="220"/>
       <w:ind w:left="289" w:right="289"/>
@@ -10256,7 +10361,7 @@
     <w:name w:val="EACL Example Last Line"/>
     <w:basedOn w:val="EACLExample1stLine"/>
     <w:next w:val="Normal"/>
-    <w:rsid w:val="00BF2DBA"/>
+    <w:rsid w:val="00463498"/>
     <w:pPr>
       <w:spacing w:before="0" w:after="220"/>
     </w:pPr>
@@ -10264,7 +10369,7 @@
   <w:style w:type="paragraph" w:customStyle="1" w:styleId="TemplateList">
     <w:name w:val="Template List"/>
     <w:basedOn w:val="Normal"/>
-    <w:rsid w:val="00BF2DBA"/>
+    <w:rsid w:val="00463498"/>
     <w:pPr>
       <w:spacing w:line="360" w:lineRule="auto"/>
       <w:ind w:left="284"/>
@@ -10278,7 +10383,7 @@
   <w:style w:type="paragraph" w:customStyle="1" w:styleId="EACLListIndent">
     <w:name w:val="EACL List Indent"/>
     <w:basedOn w:val="TemplateList"/>
-    <w:rsid w:val="00BF2DBA"/>
+    <w:rsid w:val="00463498"/>
     <w:pPr>
       <w:spacing w:after="120" w:line="240" w:lineRule="auto"/>
       <w:ind w:left="288"/>
@@ -10287,7 +10392,7 @@
   <w:style w:type="paragraph" w:customStyle="1" w:styleId="EACLListBulleted">
     <w:name w:val="EACL List Bulleted"/>
     <w:basedOn w:val="EACLListIndent"/>
-    <w:rsid w:val="00BF2DBA"/>
+    <w:rsid w:val="00463498"/>
     <w:pPr>
       <w:spacing w:after="160"/>
       <w:ind w:left="578" w:hanging="289"/>
@@ -10297,7 +10402,7 @@
     <w:name w:val="EACL List Bulleted 1st Line"/>
     <w:basedOn w:val="EACLListBulleted"/>
     <w:next w:val="EACLListBulleted"/>
-    <w:rsid w:val="00BF2DBA"/>
+    <w:rsid w:val="00463498"/>
     <w:pPr>
       <w:spacing w:before="160"/>
     </w:pPr>
@@ -10306,7 +10411,7 @@
     <w:name w:val="EACL List Indent 1st Line"/>
     <w:basedOn w:val="EACLListIndent"/>
     <w:next w:val="EACLListIndent"/>
-    <w:rsid w:val="00BF2DBA"/>
+    <w:rsid w:val="00463498"/>
     <w:pPr>
       <w:spacing w:before="120"/>
     </w:pPr>
@@ -10314,7 +10419,7 @@
   <w:style w:type="paragraph" w:customStyle="1" w:styleId="Address">
     <w:name w:val="Address"/>
     <w:basedOn w:val="TemplateText"/>
-    <w:rsid w:val="00BF2DBA"/>
+    <w:rsid w:val="00463498"/>
     <w:pPr>
       <w:jc w:val="center"/>
     </w:pPr>
@@ -10326,13 +10431,13 @@
   <w:style w:type="paragraph" w:customStyle="1" w:styleId="EACLCaptionText">
     <w:name w:val="EACL Caption Text"/>
     <w:basedOn w:val="Normal"/>
-    <w:rsid w:val="00BF2DBA"/>
+    <w:rsid w:val="00463498"/>
   </w:style>
   <w:style w:type="paragraph" w:styleId="PlainText">
     <w:name w:val="Plain Text"/>
     <w:basedOn w:val="Normal"/>
     <w:link w:val="PlainTextChar"/>
-    <w:rsid w:val="00BF2DBA"/>
+    <w:rsid w:val="00463498"/>
     <w:rPr>
       <w:rFonts w:ascii="Courier New" w:hAnsi="Courier New" w:cs="Courier New"/>
       <w:lang w:val="fr-FR" w:eastAsia="fr-FR"/>
@@ -10352,7 +10457,7 @@
   <w:style w:type="paragraph" w:customStyle="1" w:styleId="EACLbookjournaltitle">
     <w:name w:val="EACL book/journal title"/>
     <w:basedOn w:val="EACLReferencetext"/>
-    <w:rsid w:val="00BF2DBA"/>
+    <w:rsid w:val="00463498"/>
     <w:rPr>
       <w:i/>
     </w:rPr>
@@ -10361,7 +10466,7 @@
     <w:name w:val="EACL Section"/>
     <w:basedOn w:val="Normal"/>
     <w:next w:val="Normal"/>
-    <w:rsid w:val="00BF2DBA"/>
+    <w:rsid w:val="00463498"/>
     <w:pPr>
       <w:numPr>
         <w:numId w:val="9"/>
@@ -10382,7 +10487,7 @@
     <w:basedOn w:val="EACLTextIndent"/>
     <w:next w:val="EACLTextIndent"/>
     <w:link w:val="EACLTextChar"/>
-    <w:rsid w:val="00BF2DBA"/>
+    <w:rsid w:val="00463498"/>
     <w:pPr>
       <w:ind w:firstLine="0"/>
     </w:pPr>
@@ -10391,7 +10496,7 @@
     <w:name w:val="EACL References Heading"/>
     <w:basedOn w:val="Normal"/>
     <w:link w:val="EACLReferencesHeadingChar"/>
-    <w:rsid w:val="00BF2DBA"/>
+    <w:rsid w:val="00463498"/>
     <w:pPr>
       <w:spacing w:before="240" w:after="120"/>
       <w:jc w:val="both"/>
@@ -10407,14 +10512,14 @@
   <w:style w:type="paragraph" w:customStyle="1" w:styleId="EACLSubsubsection">
     <w:name w:val="EACL Subsubsection"/>
     <w:basedOn w:val="EACLSection"/>
-    <w:rsid w:val="00BF2DBA"/>
+    <w:rsid w:val="00463498"/>
     <w:pPr>
       <w:numPr>
         <w:numId w:val="0"/>
       </w:numPr>
       <w:tabs>
-        <w:tab w:val="num" w:leader="none" w:pos="340"/>
-        <w:tab w:val="num" w:leader="none" w:pos="432"/>
+        <w:tab w:val="num" w:pos="340"/>
+        <w:tab w:val="num" w:pos="432"/>
       </w:tabs>
       <w:ind w:left="431" w:hanging="431"/>
     </w:pPr>
@@ -10422,7 +10527,7 @@
   <w:style w:type="paragraph" w:customStyle="1" w:styleId="EACLAppendixheading">
     <w:name w:val="EACL Appendix heading"/>
     <w:basedOn w:val="EACLSection"/>
-    <w:rsid w:val="00BF2DBA"/>
+    <w:rsid w:val="00463498"/>
     <w:pPr>
       <w:numPr>
         <w:numId w:val="8"/>
@@ -10432,7 +10537,7 @@
   <w:style w:type="paragraph" w:customStyle="1" w:styleId="EACLAcknowledgementheading">
     <w:name w:val="EACL Acknowledgement heading"/>
     <w:basedOn w:val="EACLAppendixheading"/>
-    <w:rsid w:val="00BF2DBA"/>
+    <w:rsid w:val="00463498"/>
     <w:pPr>
       <w:numPr>
         <w:numId w:val="0"/>
@@ -10442,7 +10547,7 @@
   <w:style w:type="paragraph" w:customStyle="1" w:styleId="EACLfootnotetext">
     <w:name w:val="EACL footnote text"/>
     <w:basedOn w:val="Normal"/>
-    <w:rsid w:val="00BF2DBA"/>
+    <w:rsid w:val="00463498"/>
     <w:rPr>
       <w:sz w:val="18"/>
     </w:rPr>
@@ -10451,7 +10556,7 @@
     <w:name w:val="Heading"/>
     <w:basedOn w:val="Normal"/>
     <w:next w:val="Text"/>
-    <w:rsid w:val="00BF2DBA"/>
+    <w:rsid w:val="00463498"/>
     <w:pPr>
       <w:spacing w:before="240"/>
       <w:jc w:val="both"/>
@@ -10468,7 +10573,7 @@
     <w:name w:val="Abstract Heading"/>
     <w:basedOn w:val="Heading"/>
     <w:next w:val="Abstract"/>
-    <w:rsid w:val="00BF2DBA"/>
+    <w:rsid w:val="00463498"/>
     <w:pPr>
       <w:spacing w:after="240"/>
       <w:jc w:val="center"/>
@@ -10481,13 +10586,14 @@
   <w:style w:type="paragraph" w:customStyle="1" w:styleId="Abstract">
     <w:name w:val="Abstract"/>
     <w:basedOn w:val="TemplateText"/>
-    <w:rsid w:val="00BF2DBA"/>
+    <w:qFormat/>
+    <w:rsid w:val="00463498"/>
     <w:pPr>
       <w:numPr>
         <w:numId w:val="3"/>
       </w:numPr>
-      <w:spacing w:after="240"/>
-      <w:ind w:right="397"/>
+      <w:spacing w:after="240" w:line="244" w:lineRule="auto"/>
+      <w:ind w:right="403"/>
       <w:jc w:val="both"/>
     </w:pPr>
     <w:rPr>
@@ -10498,7 +10604,7 @@
   <w:style w:type="paragraph" w:customStyle="1" w:styleId="References">
     <w:name w:val="References"/>
     <w:basedOn w:val="TemplateText"/>
-    <w:rsid w:val="00BF2DBA"/>
+    <w:rsid w:val="00463498"/>
     <w:pPr>
       <w:spacing w:before="120"/>
       <w:ind w:left="230" w:hanging="230"/>
@@ -10513,7 +10619,7 @@
     <w:name w:val="Author"/>
     <w:basedOn w:val="TemplateText"/>
     <w:next w:val="Address"/>
-    <w:rsid w:val="00BF2DBA"/>
+    <w:rsid w:val="00463498"/>
     <w:pPr>
       <w:jc w:val="center"/>
     </w:pPr>
@@ -10526,7 +10632,7 @@
   <w:style w:type="paragraph" w:customStyle="1" w:styleId="Email">
     <w:name w:val="Email"/>
     <w:basedOn w:val="TemplateText"/>
-    <w:rsid w:val="00BF2DBA"/>
+    <w:rsid w:val="00463498"/>
     <w:pPr>
       <w:spacing w:before="60" w:after="60"/>
       <w:jc w:val="center"/>
@@ -10539,7 +10645,7 @@
   <w:style w:type="paragraph" w:customStyle="1" w:styleId="TextIndent">
     <w:name w:val="Text Indent"/>
     <w:basedOn w:val="Text"/>
-    <w:rsid w:val="00BF2DBA"/>
+    <w:rsid w:val="00463498"/>
     <w:pPr>
       <w:ind w:firstLine="288"/>
     </w:pPr>
@@ -10547,7 +10653,7 @@
   <w:style w:type="paragraph" w:customStyle="1" w:styleId="Example">
     <w:name w:val="Example"/>
     <w:basedOn w:val="TemplateExample"/>
-    <w:rsid w:val="00BF2DBA"/>
+    <w:rsid w:val="00463498"/>
     <w:pPr>
       <w:ind w:left="288" w:right="288"/>
     </w:pPr>
@@ -10556,7 +10662,7 @@
     <w:name w:val="Example 1st Line"/>
     <w:basedOn w:val="Example"/>
     <w:next w:val="Example"/>
-    <w:rsid w:val="00BF2DBA"/>
+    <w:rsid w:val="00463498"/>
     <w:pPr>
       <w:spacing w:before="120"/>
     </w:pPr>
@@ -10565,7 +10671,7 @@
     <w:name w:val="Example Last Line"/>
     <w:basedOn w:val="Example1stLine"/>
     <w:next w:val="TextIndent"/>
-    <w:rsid w:val="00BF2DBA"/>
+    <w:rsid w:val="00463498"/>
     <w:pPr>
       <w:spacing w:before="0" w:after="120"/>
     </w:pPr>
@@ -10573,7 +10679,7 @@
   <w:style w:type="paragraph" w:customStyle="1" w:styleId="ListIndent">
     <w:name w:val="List Indent"/>
     <w:basedOn w:val="TemplateList"/>
-    <w:rsid w:val="00BF2DBA"/>
+    <w:rsid w:val="00463498"/>
     <w:pPr>
       <w:spacing w:after="120" w:line="240" w:lineRule="auto"/>
       <w:ind w:left="288"/>
@@ -10582,7 +10688,7 @@
   <w:style w:type="paragraph" w:customStyle="1" w:styleId="ListBulleted">
     <w:name w:val="List Bulleted"/>
     <w:basedOn w:val="ListIndent"/>
-    <w:rsid w:val="00BF2DBA"/>
+    <w:rsid w:val="00463498"/>
     <w:pPr>
       <w:ind w:left="576" w:hanging="288"/>
     </w:pPr>
@@ -10591,7 +10697,7 @@
     <w:name w:val="List Bulleted 1st Line"/>
     <w:basedOn w:val="ListBulleted"/>
     <w:next w:val="ListBulleted"/>
-    <w:rsid w:val="00BF2DBA"/>
+    <w:rsid w:val="00463498"/>
     <w:pPr>
       <w:spacing w:before="120"/>
     </w:pPr>
@@ -10600,7 +10706,7 @@
     <w:name w:val="List Indent 1st Line"/>
     <w:basedOn w:val="ListIndent"/>
     <w:next w:val="ListIndent"/>
-    <w:rsid w:val="00BF2DBA"/>
+    <w:rsid w:val="00463498"/>
     <w:pPr>
       <w:spacing w:before="120"/>
     </w:pPr>
@@ -10610,7 +10716,7 @@
     <w:basedOn w:val="Normal"/>
     <w:next w:val="Normal"/>
     <w:qFormat/>
-    <w:rsid w:val="00BF2DBA"/>
+    <w:rsid w:val="00463498"/>
     <w:pPr>
       <w:jc w:val="center"/>
     </w:pPr>
@@ -10622,7 +10728,7 @@
   <w:style w:type="paragraph" w:customStyle="1" w:styleId="CaptionText">
     <w:name w:val="Caption Text"/>
     <w:basedOn w:val="Normal"/>
-    <w:rsid w:val="00BF2DBA"/>
+    <w:rsid w:val="00463498"/>
     <w:pPr>
       <w:framePr w:hSpace="187" w:wrap="around" w:hAnchor="text" w:xAlign="center" w:y="1"/>
       <w:suppressOverlap/>
@@ -10635,7 +10741,7 @@
   <w:style w:type="character" w:customStyle="1" w:styleId="TemplateTextChar">
     <w:name w:val="Template Text Char"/>
     <w:link w:val="TemplateText"/>
-    <w:rsid w:val="00BF2DBA"/>
+    <w:rsid w:val="00463498"/>
     <w:rPr>
       <w:szCs w:val="20"/>
       <w:lang w:eastAsia="de-DE"/>
@@ -10644,7 +10750,7 @@
   <w:style w:type="character" w:customStyle="1" w:styleId="EACLTextIndentChar">
     <w:name w:val="EACL Text Indent Char"/>
     <w:link w:val="EACLTextIndent"/>
-    <w:rsid w:val="00BF2DBA"/>
+    <w:rsid w:val="00463498"/>
     <w:rPr>
       <w:rFonts w:eastAsia="MS Mincho"/>
       <w:szCs w:val="20"/>
@@ -10655,7 +10761,7 @@
     <w:name w:val="EACL Text Char"/>
     <w:basedOn w:val="EACLTextIndentChar"/>
     <w:link w:val="EACLText"/>
-    <w:rsid w:val="00BF2DBA"/>
+    <w:rsid w:val="00463498"/>
     <w:rPr>
       <w:rFonts w:eastAsia="MS Mincho"/>
       <w:szCs w:val="20"/>
@@ -10664,13 +10770,13 @@
   </w:style>
   <w:style w:type="character" w:styleId="PageNumber">
     <w:name w:val="page number"/>
-    <w:rsid w:val="00BF2DBA"/>
+    <w:rsid w:val="00463498"/>
   </w:style>
   <w:style w:type="paragraph" w:customStyle="1" w:styleId="FirstLine">
     <w:name w:val="First Line"/>
     <w:basedOn w:val="Text"/>
     <w:qFormat/>
-    <w:rsid w:val="00BF2DBA"/>
+    <w:rsid w:val="00463498"/>
     <w:pPr>
       <w:ind w:firstLine="230"/>
     </w:pPr>
@@ -10679,7 +10785,11 @@
     <w:name w:val="Abstract Text"/>
     <w:basedOn w:val="Abstract"/>
     <w:qFormat/>
-    <w:rsid w:val="00BF2DBA"/>
+    <w:rsid w:val="00463498"/>
+    <w:pPr>
+      <w:spacing w:line="245" w:lineRule="auto"/>
+      <w:ind w:left="562" w:hanging="562"/>
+    </w:pPr>
     <w:rPr>
       <w:kern w:val="16"/>
     </w:rPr>
@@ -10690,21 +10800,24 @@
     <w:next w:val="Normal"/>
     <w:link w:val="ACLTextIndentChar"/>
     <w:qFormat/>
-    <w:rsid w:val="00BF2DBA"/>
+    <w:rsid w:val="00463498"/>
     <w:pPr>
-      <w:ind w:firstLine="227"/>
+      <w:spacing w:line="245" w:lineRule="auto"/>
+      <w:ind w:firstLine="230"/>
       <w:jc w:val="both"/>
     </w:pPr>
     <w:rPr>
       <w:rFonts w:eastAsia="MS Mincho"/>
+      <w:sz w:val="20"/>
     </w:rPr>
   </w:style>
   <w:style w:type="character" w:customStyle="1" w:styleId="ACLTextIndentChar">
     <w:name w:val="ACL Text Indent Char"/>
     <w:link w:val="ACLTextIndent"/>
-    <w:rsid w:val="00BF2DBA"/>
+    <w:rsid w:val="00463498"/>
     <w:rPr>
       <w:rFonts w:eastAsia="MS Mincho"/>
+      <w:sz w:val="20"/>
       <w:szCs w:val="20"/>
       <w:lang w:eastAsia="de-DE"/>
     </w:rPr>
@@ -10713,7 +10826,7 @@
     <w:name w:val="ACL Indent"/>
     <w:basedOn w:val="ACLText"/>
     <w:qFormat/>
-    <w:rsid w:val="00BF2DBA"/>
+    <w:rsid w:val="00463498"/>
     <w:pPr>
       <w:ind w:firstLine="230"/>
     </w:pPr>
@@ -10722,7 +10835,7 @@
     <w:name w:val="Style ACL References Text + Italic"/>
     <w:basedOn w:val="ACLReferencesText"/>
     <w:qFormat/>
-    <w:rsid w:val="00BF2DBA"/>
+    <w:rsid w:val="00463498"/>
     <w:rPr>
       <w:i/>
       <w:iCs/>
@@ -10731,13 +10844,12 @@
   <w:style w:type="paragraph" w:customStyle="1" w:styleId="StyleEACLSection11ptKernat8pt">
     <w:name w:val="Style EACL Section + 11 pt Kern at 8 pt"/>
     <w:basedOn w:val="EACLSection"/>
-    <w:rsid w:val="00BF2DBA"/>
+    <w:rsid w:val="00463498"/>
     <w:pPr>
       <w:keepNext/>
       <w:keepLines/>
       <w:tabs>
-        <w:tab w:val="num" w:leader="none" w:pos="340"/>
-        <w:tab w:val="num" w:leader="none" w:pos="432"/>
+        <w:tab w:val="num" w:pos="340"/>
       </w:tabs>
     </w:pPr>
     <w:rPr>
@@ -10748,12 +10860,11 @@
   <w:style w:type="paragraph" w:customStyle="1" w:styleId="StyleEACLSection11ptKernat8pt1">
     <w:name w:val="Style EACL Section + 11 pt Kern at 8 pt1"/>
     <w:basedOn w:val="EACLSection"/>
-    <w:rsid w:val="00BF2DBA"/>
+    <w:rsid w:val="00463498"/>
     <w:pPr>
       <w:keepNext/>
       <w:tabs>
-        <w:tab w:val="num" w:leader="none" w:pos="340"/>
-        <w:tab w:val="num" w:leader="none" w:pos="432"/>
+        <w:tab w:val="num" w:pos="340"/>
       </w:tabs>
     </w:pPr>
     <w:rPr>
@@ -10764,7 +10875,7 @@
   <w:style w:type="paragraph" w:customStyle="1" w:styleId="ProcStep">
     <w:name w:val="ProcStep"/>
     <w:basedOn w:val="Normal"/>
-    <w:rsid w:val="00BF2DBA"/>
+    <w:rsid w:val="00463498"/>
     <w:pPr>
       <w:numPr>
         <w:numId w:val="18"/>
@@ -10780,7 +10891,7 @@
     <w:name w:val="ProcSubTitle"/>
     <w:basedOn w:val="Normal"/>
     <w:next w:val="ProcStep"/>
-    <w:rsid w:val="00BF2DBA"/>
+    <w:rsid w:val="00463498"/>
     <w:pPr>
       <w:spacing w:after="160"/>
     </w:pPr>
@@ -10794,7 +10905,7 @@
     <w:name w:val="ProcText"/>
     <w:basedOn w:val="Normal"/>
     <w:next w:val="ProcStep"/>
-    <w:rsid w:val="00BF2DBA"/>
+    <w:rsid w:val="00463498"/>
     <w:pPr>
       <w:spacing w:after="160"/>
       <w:ind w:firstLine="432"/>
@@ -10808,7 +10919,7 @@
     <w:name w:val="EquationLine"/>
     <w:basedOn w:val="Caption"/>
     <w:qFormat/>
-    <w:rsid w:val="00BF2DBA"/>
+    <w:rsid w:val="00463498"/>
     <w:pPr>
       <w:tabs>
         <w:tab w:val="center" w:pos="2340"/>
@@ -10822,7 +10933,7 @@
     <w:basedOn w:val="Normal"/>
     <w:link w:val="Normal-FirstParagraphChar"/>
     <w:qFormat/>
-    <w:rsid w:val="00BF2DBA"/>
+    <w:rsid w:val="00463498"/>
     <w:rPr>
       <w:color w:val="000000"/>
     </w:rPr>
@@ -10830,7 +10941,7 @@
   <w:style w:type="character" w:customStyle="1" w:styleId="Normal-FirstParagraphChar">
     <w:name w:val="Normal - First Paragraph Char"/>
     <w:link w:val="Normal-FirstParagraph"/>
-    <w:rsid w:val="00BF2DBA"/>
+    <w:rsid w:val="00463498"/>
     <w:rPr>
       <w:color w:val="000000"/>
       <w:szCs w:val="20"/>
@@ -10842,7 +10953,7 @@
     <w:basedOn w:val="Heading1"/>
     <w:link w:val="SectionChar"/>
     <w:qFormat/>
-    <w:rsid w:val="00BF2DBA"/>
+    <w:rsid w:val="00463498"/>
     <w:pPr>
       <w:ind w:left="403" w:hanging="403"/>
     </w:pPr>
@@ -10850,7 +10961,7 @@
   <w:style w:type="character" w:customStyle="1" w:styleId="SectionChar">
     <w:name w:val="Section Char"/>
     <w:link w:val="Section"/>
-    <w:rsid w:val="00BF2DBA"/>
+    <w:rsid w:val="00463498"/>
     <w:rPr>
       <w:b/>
       <w:sz w:val="24"/>
@@ -10862,7 +10973,7 @@
     <w:name w:val="Strong"/>
     <w:uiPriority w:val="22"/>
     <w:qFormat/>
-    <w:rsid w:val="00BF2DBA"/>
+    <w:rsid w:val="00463498"/>
     <w:rPr>
       <w:b/>
       <w:bCs/>
@@ -10872,7 +10983,7 @@
     <w:name w:val="Emphasis"/>
     <w:uiPriority w:val="20"/>
     <w:qFormat/>
-    <w:rsid w:val="00BF2DBA"/>
+    <w:rsid w:val="00463498"/>
     <w:rPr>
       <w:i/>
       <w:iCs/>
@@ -10883,7 +10994,7 @@
     <w:basedOn w:val="Normal"/>
     <w:uiPriority w:val="34"/>
     <w:qFormat/>
-    <w:rsid w:val="00BF2DBA"/>
+    <w:rsid w:val="00463498"/>
     <w:pPr>
       <w:ind w:left="720"/>
       <w:contextualSpacing/>
@@ -10892,7 +11003,7 @@
   <w:style w:type="character" w:customStyle="1" w:styleId="TextChar">
     <w:name w:val="Text Char"/>
     <w:link w:val="Text"/>
-    <w:rsid w:val="00BF2DBA"/>
+    <w:rsid w:val="00463498"/>
     <w:rPr>
       <w:rFonts w:eastAsia="MS Mincho"/>
       <w:szCs w:val="20"/>
@@ -10902,7 +11013,7 @@
   <w:style w:type="character" w:customStyle="1" w:styleId="EACLReferencetextChar">
     <w:name w:val="EACL Reference text Char"/>
     <w:link w:val="EACLReferencetext"/>
-    <w:rsid w:val="00BF2DBA"/>
+    <w:rsid w:val="00463498"/>
     <w:rPr>
       <w:rFonts w:eastAsia="MS Mincho"/>
       <w:sz w:val="20"/>
@@ -10913,7 +11024,7 @@
   <w:style w:type="character" w:customStyle="1" w:styleId="EACLReferencesHeadingChar">
     <w:name w:val="EACL References Heading Char"/>
     <w:link w:val="EACLReferencesHeading"/>
-    <w:rsid w:val="00BF2DBA"/>
+    <w:rsid w:val="00463498"/>
     <w:rPr>
       <w:rFonts w:eastAsia="MS Mincho"/>
       <w:b/>
@@ -10927,19 +11038,16 @@
     <w:name w:val="Style ACL Text + First line indent:  0.16&quot;"/>
     <w:basedOn w:val="ACLText"/>
     <w:qFormat/>
-    <w:rsid w:val="00BF2DBA"/>
+    <w:rsid w:val="00463498"/>
     <w:pPr>
       <w:ind w:firstLine="227"/>
     </w:pPr>
-    <w:rPr>
-      <w:rFonts w:eastAsia="Times New Roman"/>
-    </w:rPr>
   </w:style>
   <w:style w:type="paragraph" w:customStyle="1" w:styleId="StyleCentered">
     <w:name w:val="Style Centered"/>
     <w:basedOn w:val="Normal"/>
     <w:qFormat/>
-    <w:rsid w:val="00BF2DBA"/>
+    <w:rsid w:val="00463498"/>
     <w:pPr>
       <w:jc w:val="center"/>
     </w:pPr>
@@ -10948,7 +11056,7 @@
     <w:name w:val="ACL book/journal title"/>
     <w:basedOn w:val="ACLReferencesText"/>
     <w:qFormat/>
-    <w:rsid w:val="00BF2DBA"/>
+    <w:rsid w:val="00463498"/>
     <w:rPr>
       <w:i/>
     </w:rPr>
@@ -10957,7 +11065,7 @@
     <w:name w:val="ACL footnote text"/>
     <w:basedOn w:val="Normal"/>
     <w:qFormat/>
-    <w:rsid w:val="00BF2DBA"/>
+    <w:rsid w:val="00463498"/>
     <w:rPr>
       <w:sz w:val="18"/>
     </w:rPr>
@@ -10967,7 +11075,7 @@
     <w:basedOn w:val="Normal"/>
     <w:link w:val="ACLReferencetextChar0"/>
     <w:qFormat/>
-    <w:rsid w:val="00BF2DBA"/>
+    <w:rsid w:val="00463498"/>
     <w:pPr>
       <w:ind w:left="230" w:hanging="230"/>
       <w:jc w:val="both"/>
@@ -10981,7 +11089,7 @@
   <w:style w:type="character" w:customStyle="1" w:styleId="ACLReferencetextChar0">
     <w:name w:val="ACL Reference text Char"/>
     <w:link w:val="ACLReferencetext0"/>
-    <w:rsid w:val="00BF2DBA"/>
+    <w:rsid w:val="00463498"/>
     <w:rPr>
       <w:rFonts w:eastAsia="MS Mincho"/>
       <w:kern w:val="16"/>
@@ -10994,7 +11102,7 @@
     <w:name w:val="Bulleted List + Kern at 8 pt Line spacing:  1.5 lines"/>
     <w:basedOn w:val="BulletedList"/>
     <w:qFormat/>
-    <w:rsid w:val="00BF2DBA"/>
+    <w:rsid w:val="00463498"/>
     <w:pPr>
       <w:spacing w:after="120"/>
       <w:outlineLvl w:val="9"/>
@@ -11007,10 +11115,71 @@
   <w:style w:type="character" w:customStyle="1" w:styleId="ACLFootnoteReferenceKernat8pt">
     <w:name w:val="ACL Footnote Reference + Kern at 8 pt"/>
     <w:qFormat/>
-    <w:rsid w:val="00BF2DBA"/>
+    <w:rsid w:val="00463498"/>
     <w:rPr>
       <w:kern w:val="16"/>
       <w:vertAlign w:val="superscript"/>
+    </w:rPr>
+  </w:style>
+  <w:style w:type="paragraph" w:customStyle="1" w:styleId="StyleACLTextLatinTimes-ItalicItalic">
+    <w:name w:val="Style ACL Text + (Latin) Times-Italic Italic"/>
+    <w:basedOn w:val="ACLText"/>
+    <w:qFormat/>
+    <w:rsid w:val="00463498"/>
+    <w:rPr>
+      <w:rFonts w:ascii="Times-Italic" w:hAnsi="Times-Italic"/>
+      <w:i/>
+      <w:iCs/>
+    </w:rPr>
+  </w:style>
+  <w:style w:type="paragraph" w:customStyle="1" w:styleId="StyleACLTextLatinCourierNew10ptKernat8pt">
+    <w:name w:val="Style ACL Text + (Latin) Courier New 10 pt Kern at 8 pt"/>
+    <w:basedOn w:val="ACLText"/>
+    <w:qFormat/>
+    <w:rsid w:val="00463498"/>
+    <w:rPr>
+      <w:rFonts w:ascii="Courier New" w:hAnsi="Courier New"/>
+      <w:kern w:val="16"/>
+    </w:rPr>
+  </w:style>
+  <w:style w:type="paragraph" w:customStyle="1" w:styleId="StyleACLTextLatinCourierNew10ptKernat8pt1">
+    <w:name w:val="Style ACL Text + (Latin) Courier New 10 pt Kern at 8 pt1"/>
+    <w:basedOn w:val="ACLText"/>
+    <w:qFormat/>
+    <w:rsid w:val="00463498"/>
+    <w:rPr>
+      <w:rFonts w:ascii="Courier New" w:hAnsi="Courier New"/>
+      <w:kern w:val="16"/>
+    </w:rPr>
+  </w:style>
+  <w:style w:type="paragraph" w:customStyle="1" w:styleId="StyleACLTextBold">
+    <w:name w:val="Style ACL Text + Bold"/>
+    <w:basedOn w:val="ACLText"/>
+    <w:qFormat/>
+    <w:rsid w:val="00463498"/>
+    <w:rPr>
+      <w:b/>
+      <w:bCs/>
+    </w:rPr>
+  </w:style>
+  <w:style w:type="paragraph" w:customStyle="1" w:styleId="StyleACLTextFirstlineindent016Bold">
+    <w:name w:val="Style ACL Text + First line indent:  0.16&quot; + Bold"/>
+    <w:basedOn w:val="ACLTextFirstlineindent016"/>
+    <w:qFormat/>
+    <w:rsid w:val="00463498"/>
+    <w:rPr>
+      <w:b/>
+      <w:bCs/>
+    </w:rPr>
+  </w:style>
+  <w:style w:type="paragraph" w:customStyle="1" w:styleId="StyleACLText10ptBold">
+    <w:name w:val="Style ACL Text + 10 pt Bold"/>
+    <w:basedOn w:val="ACLText"/>
+    <w:qFormat/>
+    <w:rsid w:val="00463498"/>
+    <w:rPr>
+      <w:b/>
+      <w:bCs/>
     </w:rPr>
   </w:style>
 </w:styles>
@@ -11282,7 +11451,7 @@
 </file>
 
 <file path=customXml/itemProps1.xml><?xml version="1.0" encoding="utf-8"?>
-<ds:datastoreItem xmlns:ds="http://schemas.openxmlformats.org/officeDocument/2006/customXml" ds:itemID="{3D012E2D-B84A-4C92-9516-E025D714BB9F}">
+<ds:datastoreItem xmlns:ds="http://schemas.openxmlformats.org/officeDocument/2006/customXml" ds:itemID="{20A364AB-8CD1-4836-B0BA-27103D02DB45}">
   <ds:schemaRefs>
     <ds:schemaRef ds:uri="http://schemas.openxmlformats.org/officeDocument/2006/bibliography"/>
   </ds:schemaRefs>

</xml_diff>

<commit_message>
Removing crud from previous .dot file
</commit_message>
<xml_diff>
--- a/assets/files/naaclhlt2016/naaclhlt2016_camera_ready.docx
+++ b/assets/files/naaclhlt2016/naaclhlt2016_camera_ready.docx
@@ -5,24 +5,14 @@
     <w:p>
       <w:pPr>
         <w:pStyle w:val="ACLTitle"/>
-        <w:rPr>
-          <w:vanish/>
-          <w:kern w:val="16"/>
-          <w:lang w:eastAsia="tr-TR"/>
-          <w:specVanish/>
-        </w:rPr>
-      </w:pPr>
-      <w:r>
-        <w:rPr>
-          <w:kern w:val="16"/>
-          <w:lang w:eastAsia="tr-TR"/>
-        </w:rPr>
+      </w:pPr>
+      <w:r>
         <w:t>Instructions for NAACL HLT 2016 Proceedings</w:t>
       </w:r>
       <w:r>
         <w:rPr>
           <w:rStyle w:val="FootnoteReference"/>
-          <w:kern w:val="16"/>
+          <w:vertAlign w:val="baseline"/>
         </w:rPr>
         <w:footnoteReference w:customMarkFollows="1" w:id="2"/>
         <w:t>*</w:t>
@@ -30,23 +20,23 @@
     </w:p>
     <w:tbl>
       <w:tblPr>
-        <w:tblW w:w="0" w:type="auto"/>
+        <w:tblW w:w="9660" w:type="dxa"/>
         <w:jc w:val="center"/>
         <w:tblLook w:val="01E0" w:firstRow="1" w:lastRow="1" w:firstColumn="1" w:lastColumn="1" w:noHBand="0" w:noVBand="0"/>
       </w:tblPr>
       <w:tblGrid>
-        <w:gridCol w:w="3120"/>
-        <w:gridCol w:w="3120"/>
-        <w:gridCol w:w="3120"/>
+        <w:gridCol w:w="3220"/>
+        <w:gridCol w:w="3220"/>
+        <w:gridCol w:w="3220"/>
       </w:tblGrid>
       <w:tr>
         <w:trPr>
-          <w:trHeight w:val="288"/>
+          <w:trHeight w:val="296"/>
           <w:jc w:val="center"/>
         </w:trPr>
         <w:tc>
           <w:tcPr>
-            <w:tcW w:w="3120" w:type="dxa"/>
+            <w:tcW w:w="3220" w:type="dxa"/>
           </w:tcPr>
           <w:p>
             <w:pPr>
@@ -56,7 +46,7 @@
               <w:rPr>
                 <w:b/>
                 <w:kern w:val="16"/>
-                <w:sz w:val="30"/>
+                <w:sz w:val="24"/>
                 <w:szCs w:val="30"/>
                 <w:lang w:eastAsia="tr-TR"/>
               </w:rPr>
@@ -65,7 +55,7 @@
         </w:tc>
         <w:tc>
           <w:tcPr>
-            <w:tcW w:w="3120" w:type="dxa"/>
+            <w:tcW w:w="3220" w:type="dxa"/>
           </w:tcPr>
           <w:p>
             <w:pPr>
@@ -75,7 +65,7 @@
               <w:rPr>
                 <w:b/>
                 <w:kern w:val="16"/>
-                <w:sz w:val="30"/>
+                <w:sz w:val="24"/>
                 <w:szCs w:val="30"/>
                 <w:lang w:eastAsia="tr-TR"/>
               </w:rPr>
@@ -84,7 +74,7 @@
         </w:tc>
         <w:tc>
           <w:tcPr>
-            <w:tcW w:w="3120" w:type="dxa"/>
+            <w:tcW w:w="3220" w:type="dxa"/>
           </w:tcPr>
           <w:p>
             <w:pPr>
@@ -94,7 +84,7 @@
               <w:rPr>
                 <w:b/>
                 <w:kern w:val="16"/>
-                <w:sz w:val="30"/>
+                <w:sz w:val="24"/>
                 <w:szCs w:val="30"/>
                 <w:lang w:eastAsia="tr-TR"/>
               </w:rPr>
@@ -104,12 +94,12 @@
       </w:tr>
       <w:tr>
         <w:trPr>
-          <w:trHeight w:val="288"/>
+          <w:trHeight w:val="296"/>
           <w:jc w:val="center"/>
         </w:trPr>
         <w:tc>
           <w:tcPr>
-            <w:tcW w:w="3120" w:type="dxa"/>
+            <w:tcW w:w="3220" w:type="dxa"/>
           </w:tcPr>
           <w:p>
             <w:pPr>
@@ -128,7 +118,7 @@
         </w:tc>
         <w:tc>
           <w:tcPr>
-            <w:tcW w:w="3120" w:type="dxa"/>
+            <w:tcW w:w="3220" w:type="dxa"/>
           </w:tcPr>
           <w:p>
             <w:pPr>
@@ -138,8 +128,8 @@
               <w:rPr>
                 <w:b/>
                 <w:kern w:val="16"/>
-                <w:sz w:val="30"/>
-                <w:szCs w:val="30"/>
+                <w:sz w:val="24"/>
+                <w:szCs w:val="24"/>
                 <w:lang w:eastAsia="tr-TR"/>
               </w:rPr>
             </w:pPr>
@@ -147,7 +137,7 @@
         </w:tc>
         <w:tc>
           <w:tcPr>
-            <w:tcW w:w="3120" w:type="dxa"/>
+            <w:tcW w:w="3220" w:type="dxa"/>
           </w:tcPr>
           <w:p>
             <w:pPr>
@@ -167,143 +157,68 @@
       </w:tr>
       <w:tr>
         <w:trPr>
-          <w:trHeight w:val="288"/>
+          <w:trHeight w:val="296"/>
           <w:jc w:val="center"/>
         </w:trPr>
         <w:tc>
           <w:tcPr>
-            <w:tcW w:w="3120" w:type="dxa"/>
+            <w:tcW w:w="3220" w:type="dxa"/>
           </w:tcPr>
           <w:p>
             <w:pPr>
-              <w:autoSpaceDE w:val="0"/>
-              <w:autoSpaceDN w:val="0"/>
-              <w:adjustRightInd w:val="0"/>
-              <w:jc w:val="center"/>
-              <w:rPr>
-                <w:b/>
-                <w:kern w:val="16"/>
-                <w:sz w:val="24"/>
-                <w:szCs w:val="24"/>
-                <w:lang w:eastAsia="tr-TR"/>
-              </w:rPr>
+              <w:pStyle w:val="ACLAuthor"/>
             </w:pPr>
             <w:r>
-              <w:rPr>
-                <w:b/>
-                <w:kern w:val="16"/>
-                <w:sz w:val="24"/>
-                <w:szCs w:val="24"/>
-                <w:lang w:eastAsia="tr-TR"/>
-              </w:rPr>
               <w:t>Anonymous Author 1</w:t>
             </w:r>
           </w:p>
         </w:tc>
         <w:tc>
           <w:tcPr>
-            <w:tcW w:w="3120" w:type="dxa"/>
+            <w:tcW w:w="3220" w:type="dxa"/>
           </w:tcPr>
           <w:p>
             <w:pPr>
-              <w:autoSpaceDE w:val="0"/>
-              <w:autoSpaceDN w:val="0"/>
-              <w:adjustRightInd w:val="0"/>
-              <w:jc w:val="center"/>
-              <w:rPr>
-                <w:b/>
-                <w:kern w:val="16"/>
-                <w:sz w:val="24"/>
-                <w:szCs w:val="24"/>
-                <w:lang w:eastAsia="tr-TR"/>
-              </w:rPr>
+              <w:pStyle w:val="ACLAuthor"/>
             </w:pPr>
             <w:r>
-              <w:rPr>
-                <w:b/>
-                <w:kern w:val="16"/>
-                <w:sz w:val="24"/>
-                <w:szCs w:val="24"/>
-                <w:lang w:eastAsia="tr-TR"/>
-              </w:rPr>
-              <w:t xml:space="preserve">Anonymous Author </w:t>
-            </w:r>
-            <w:r>
-              <w:rPr>
-                <w:b/>
-                <w:kern w:val="16"/>
-                <w:sz w:val="24"/>
-                <w:szCs w:val="24"/>
-                <w:lang w:eastAsia="tr-TR"/>
-              </w:rPr>
-              <w:t>2</w:t>
+              <w:t>Anonymous Author 2</w:t>
             </w:r>
           </w:p>
         </w:tc>
         <w:tc>
           <w:tcPr>
-            <w:tcW w:w="3120" w:type="dxa"/>
+            <w:tcW w:w="3220" w:type="dxa"/>
           </w:tcPr>
           <w:p>
             <w:pPr>
-              <w:autoSpaceDE w:val="0"/>
-              <w:autoSpaceDN w:val="0"/>
-              <w:adjustRightInd w:val="0"/>
-              <w:jc w:val="center"/>
-              <w:rPr>
-                <w:b/>
-                <w:kern w:val="16"/>
-                <w:sz w:val="24"/>
-                <w:szCs w:val="24"/>
-                <w:lang w:eastAsia="tr-TR"/>
-              </w:rPr>
+              <w:pStyle w:val="ACLAuthor"/>
             </w:pPr>
             <w:r>
-              <w:rPr>
-                <w:b/>
-                <w:kern w:val="16"/>
-                <w:sz w:val="24"/>
-                <w:szCs w:val="24"/>
-                <w:lang w:eastAsia="tr-TR"/>
-              </w:rPr>
-              <w:t xml:space="preserve">Anonymous Author </w:t>
-            </w:r>
-            <w:r>
-              <w:rPr>
-                <w:b/>
-                <w:kern w:val="16"/>
-                <w:sz w:val="24"/>
-                <w:szCs w:val="24"/>
-                <w:lang w:eastAsia="tr-TR"/>
-              </w:rPr>
-              <w:t>3</w:t>
+              <w:t>Anonymous Author 3</w:t>
             </w:r>
           </w:p>
         </w:tc>
       </w:tr>
       <w:tr>
         <w:trPr>
-          <w:trHeight w:val="272"/>
+          <w:trHeight w:val="280"/>
           <w:jc w:val="center"/>
         </w:trPr>
         <w:tc>
           <w:tcPr>
-            <w:tcW w:w="3120" w:type="dxa"/>
+            <w:tcW w:w="3220" w:type="dxa"/>
           </w:tcPr>
           <w:p>
             <w:pPr>
               <w:pStyle w:val="ACLAuthor"/>
               <w:rPr>
                 <w:b w:val="0"/>
-                <w:kern w:val="16"/>
-                <w:lang w:eastAsia="tr-TR"/>
               </w:rPr>
             </w:pPr>
             <w:r>
               <w:rPr>
                 <w:b w:val="0"/>
-                <w:kern w:val="16"/>
-                <w:lang w:eastAsia="tr-TR"/>
               </w:rPr>
               <w:t>My University</w:t>
             </w:r>
@@ -311,22 +226,18 @@
         </w:tc>
         <w:tc>
           <w:tcPr>
-            <w:tcW w:w="3120" w:type="dxa"/>
+            <w:tcW w:w="3220" w:type="dxa"/>
           </w:tcPr>
           <w:p>
             <w:pPr>
               <w:pStyle w:val="ACLAuthor"/>
               <w:rPr>
                 <w:b w:val="0"/>
-                <w:kern w:val="16"/>
-                <w:lang w:eastAsia="tr-TR"/>
               </w:rPr>
             </w:pPr>
             <w:r>
               <w:rPr>
                 <w:b w:val="0"/>
-                <w:kern w:val="16"/>
-                <w:lang w:eastAsia="tr-TR"/>
               </w:rPr>
               <w:t>My University</w:t>
             </w:r>
@@ -334,22 +245,18 @@
         </w:tc>
         <w:tc>
           <w:tcPr>
-            <w:tcW w:w="3120" w:type="dxa"/>
+            <w:tcW w:w="3220" w:type="dxa"/>
           </w:tcPr>
           <w:p>
             <w:pPr>
               <w:pStyle w:val="ACLAuthor"/>
               <w:rPr>
                 <w:b w:val="0"/>
-                <w:kern w:val="16"/>
-                <w:lang w:eastAsia="tr-TR"/>
               </w:rPr>
             </w:pPr>
             <w:r>
               <w:rPr>
                 <w:b w:val="0"/>
-                <w:kern w:val="16"/>
-                <w:lang w:eastAsia="tr-TR"/>
               </w:rPr>
               <w:t>My University</w:t>
             </w:r>
@@ -358,47 +265,41 @@
       </w:tr>
       <w:tr>
         <w:trPr>
-          <w:trHeight w:val="272"/>
+          <w:trHeight w:val="280"/>
           <w:jc w:val="center"/>
         </w:trPr>
         <w:tc>
           <w:tcPr>
-            <w:tcW w:w="3120" w:type="dxa"/>
+            <w:tcW w:w="3220" w:type="dxa"/>
           </w:tcPr>
           <w:p>
             <w:pPr>
-              <w:autoSpaceDE w:val="0"/>
-              <w:autoSpaceDN w:val="0"/>
-              <w:adjustRightInd w:val="0"/>
-              <w:jc w:val="center"/>
+              <w:pStyle w:val="ACLAuthor"/>
               <w:rPr>
-                <w:kern w:val="16"/>
-                <w:lang w:eastAsia="tr-TR"/>
+                <w:b w:val="0"/>
+                <w:bCs w:val="0"/>
               </w:rPr>
             </w:pPr>
             <w:r>
               <w:rPr>
-                <w:kern w:val="16"/>
-                <w:lang w:eastAsia="tr-TR"/>
+                <w:b w:val="0"/>
+                <w:bCs w:val="0"/>
               </w:rPr>
               <w:t>My Department</w:t>
             </w:r>
           </w:p>
           <w:p>
             <w:pPr>
-              <w:autoSpaceDE w:val="0"/>
-              <w:autoSpaceDN w:val="0"/>
-              <w:adjustRightInd w:val="0"/>
-              <w:jc w:val="center"/>
+              <w:pStyle w:val="ACLAuthor"/>
               <w:rPr>
-                <w:kern w:val="16"/>
-                <w:lang w:eastAsia="tr-TR"/>
+                <w:b w:val="0"/>
+                <w:bCs w:val="0"/>
               </w:rPr>
             </w:pPr>
             <w:r>
               <w:rPr>
-                <w:kern w:val="16"/>
-                <w:lang w:eastAsia="tr-TR"/>
+                <w:b w:val="0"/>
+                <w:bCs w:val="0"/>
               </w:rPr>
               <w:t>University City, State, Country</w:t>
             </w:r>
@@ -406,42 +307,36 @@
         </w:tc>
         <w:tc>
           <w:tcPr>
-            <w:tcW w:w="3120" w:type="dxa"/>
+            <w:tcW w:w="3220" w:type="dxa"/>
           </w:tcPr>
           <w:p>
             <w:pPr>
-              <w:autoSpaceDE w:val="0"/>
-              <w:autoSpaceDN w:val="0"/>
-              <w:adjustRightInd w:val="0"/>
-              <w:jc w:val="center"/>
+              <w:pStyle w:val="ACLAuthor"/>
               <w:rPr>
-                <w:kern w:val="16"/>
-                <w:lang w:eastAsia="tr-TR"/>
+                <w:b w:val="0"/>
+                <w:bCs w:val="0"/>
               </w:rPr>
             </w:pPr>
             <w:r>
               <w:rPr>
-                <w:kern w:val="16"/>
-                <w:lang w:eastAsia="tr-TR"/>
+                <w:b w:val="0"/>
+                <w:bCs w:val="0"/>
               </w:rPr>
               <w:t>My Department</w:t>
             </w:r>
           </w:p>
           <w:p>
             <w:pPr>
-              <w:autoSpaceDE w:val="0"/>
-              <w:autoSpaceDN w:val="0"/>
-              <w:adjustRightInd w:val="0"/>
-              <w:jc w:val="center"/>
+              <w:pStyle w:val="ACLAuthor"/>
               <w:rPr>
-                <w:kern w:val="16"/>
-                <w:lang w:eastAsia="tr-TR"/>
+                <w:b w:val="0"/>
+                <w:bCs w:val="0"/>
               </w:rPr>
             </w:pPr>
             <w:r>
               <w:rPr>
-                <w:kern w:val="16"/>
-                <w:lang w:eastAsia="tr-TR"/>
+                <w:b w:val="0"/>
+                <w:bCs w:val="0"/>
               </w:rPr>
               <w:t>University City, State, Country</w:t>
             </w:r>
@@ -449,42 +344,36 @@
         </w:tc>
         <w:tc>
           <w:tcPr>
-            <w:tcW w:w="3120" w:type="dxa"/>
+            <w:tcW w:w="3220" w:type="dxa"/>
           </w:tcPr>
           <w:p>
             <w:pPr>
-              <w:autoSpaceDE w:val="0"/>
-              <w:autoSpaceDN w:val="0"/>
-              <w:adjustRightInd w:val="0"/>
-              <w:jc w:val="center"/>
+              <w:pStyle w:val="ACLAuthor"/>
               <w:rPr>
-                <w:kern w:val="16"/>
-                <w:lang w:eastAsia="tr-TR"/>
+                <w:b w:val="0"/>
+                <w:bCs w:val="0"/>
               </w:rPr>
             </w:pPr>
             <w:r>
               <w:rPr>
-                <w:kern w:val="16"/>
-                <w:lang w:eastAsia="tr-TR"/>
+                <w:b w:val="0"/>
+                <w:bCs w:val="0"/>
               </w:rPr>
               <w:t>My Department</w:t>
             </w:r>
           </w:p>
           <w:p>
             <w:pPr>
-              <w:autoSpaceDE w:val="0"/>
-              <w:autoSpaceDN w:val="0"/>
-              <w:adjustRightInd w:val="0"/>
-              <w:jc w:val="center"/>
+              <w:pStyle w:val="ACLAuthor"/>
               <w:rPr>
-                <w:kern w:val="16"/>
-                <w:lang w:eastAsia="tr-TR"/>
+                <w:b w:val="0"/>
+                <w:bCs w:val="0"/>
               </w:rPr>
             </w:pPr>
             <w:r>
               <w:rPr>
-                <w:kern w:val="16"/>
-                <w:lang w:eastAsia="tr-TR"/>
+                <w:b w:val="0"/>
+                <w:bCs w:val="0"/>
               </w:rPr>
               <w:t>University City, State, Country</w:t>
             </w:r>
@@ -493,12 +382,12 @@
       </w:tr>
       <w:tr>
         <w:trPr>
-          <w:trHeight w:val="272"/>
+          <w:trHeight w:val="280"/>
           <w:jc w:val="center"/>
         </w:trPr>
         <w:tc>
           <w:tcPr>
-            <w:tcW w:w="3120" w:type="dxa"/>
+            <w:tcW w:w="3220" w:type="dxa"/>
           </w:tcPr>
           <w:p>
             <w:pPr>
@@ -520,7 +409,7 @@
         </w:tc>
         <w:tc>
           <w:tcPr>
-            <w:tcW w:w="3120" w:type="dxa"/>
+            <w:tcW w:w="3220" w:type="dxa"/>
           </w:tcPr>
           <w:p>
             <w:pPr>
@@ -542,7 +431,7 @@
         </w:tc>
         <w:tc>
           <w:tcPr>
-            <w:tcW w:w="3120" w:type="dxa"/>
+            <w:tcW w:w="3220" w:type="dxa"/>
           </w:tcPr>
           <w:p>
             <w:pPr>
@@ -565,12 +454,12 @@
       </w:tr>
       <w:tr>
         <w:trPr>
-          <w:trHeight w:val="256"/>
+          <w:trHeight w:val="263"/>
           <w:jc w:val="center"/>
         </w:trPr>
         <w:tc>
           <w:tcPr>
-            <w:tcW w:w="3120" w:type="dxa"/>
+            <w:tcW w:w="3220" w:type="dxa"/>
           </w:tcPr>
           <w:p>
             <w:pPr>
@@ -590,14 +479,13 @@
         </w:tc>
         <w:tc>
           <w:tcPr>
-            <w:tcW w:w="3120" w:type="dxa"/>
+            <w:tcW w:w="3220" w:type="dxa"/>
           </w:tcPr>
           <w:p>
             <w:pPr>
               <w:autoSpaceDE w:val="0"/>
               <w:autoSpaceDN w:val="0"/>
               <w:adjustRightInd w:val="0"/>
-              <w:jc w:val="center"/>
               <w:rPr>
                 <w:rFonts w:ascii="Courier New" w:hAnsi="Courier New" w:cs="Courier New"/>
                 <w:kern w:val="16"/>
@@ -610,7 +498,7 @@
         </w:tc>
         <w:tc>
           <w:tcPr>
-            <w:tcW w:w="3120" w:type="dxa"/>
+            <w:tcW w:w="3220" w:type="dxa"/>
           </w:tcPr>
           <w:p>
             <w:pPr>
@@ -631,12 +519,12 @@
       </w:tr>
       <w:tr>
         <w:trPr>
-          <w:trHeight w:val="256"/>
+          <w:trHeight w:val="263"/>
           <w:jc w:val="center"/>
         </w:trPr>
         <w:tc>
           <w:tcPr>
-            <w:tcW w:w="3120" w:type="dxa"/>
+            <w:tcW w:w="3220" w:type="dxa"/>
           </w:tcPr>
           <w:p>
             <w:pPr>
@@ -656,14 +544,13 @@
         </w:tc>
         <w:tc>
           <w:tcPr>
-            <w:tcW w:w="3120" w:type="dxa"/>
+            <w:tcW w:w="3220" w:type="dxa"/>
           </w:tcPr>
           <w:p>
             <w:pPr>
               <w:autoSpaceDE w:val="0"/>
               <w:autoSpaceDN w:val="0"/>
               <w:adjustRightInd w:val="0"/>
-              <w:jc w:val="center"/>
               <w:rPr>
                 <w:rFonts w:ascii="Courier New" w:hAnsi="Courier New" w:cs="Courier New"/>
                 <w:kern w:val="16"/>
@@ -676,7 +563,7 @@
         </w:tc>
         <w:tc>
           <w:tcPr>
-            <w:tcW w:w="3120" w:type="dxa"/>
+            <w:tcW w:w="3220" w:type="dxa"/>
           </w:tcPr>
           <w:p>
             <w:pPr>
@@ -697,26 +584,14 @@
       </w:tr>
     </w:tbl>
     <w:p>
-      <w:pPr>
-        <w:rPr>
-          <w:sz w:val="24"/>
-          <w:szCs w:val="24"/>
-        </w:rPr>
-      </w:pPr>
-    </w:p>
-    <w:p>
-      <w:pPr>
-        <w:rPr>
-          <w:sz w:val="24"/>
-          <w:szCs w:val="24"/>
-        </w:rPr>
-      </w:pPr>
-    </w:p>
+      <w:bookmarkStart w:id="0" w:name="_GoBack"/>
+      <w:bookmarkEnd w:id="0"/>
+    </w:p>
+    <w:p/>
     <w:p>
       <w:pPr>
         <w:sectPr>
           <w:headerReference w:type="default" r:id="rId11"/>
-          <w:footerReference w:type="default" r:id="rId12"/>
           <w:type w:val="continuous"/>
           <w:pgSz w:w="12240" w:h="15840" w:code="1"/>
           <w:pgMar w:top="1440" w:right="1440" w:bottom="1440" w:left="1440" w:header="720" w:footer="720" w:gutter="0"/>
@@ -827,15 +702,7 @@
         <w:t xml:space="preserve">should not have </w:t>
       </w:r>
       <w:r>
-        <w:t xml:space="preserve">a ruler, page numbers, nor a confidentiality header.  If </w:t>
-      </w:r>
-      <w:proofErr w:type="gramStart"/>
-      <w:r>
-        <w:t>their</w:t>
-      </w:r>
-      <w:proofErr w:type="gramEnd"/>
-      <w:r>
-        <w:t xml:space="preserve"> paper is accepted, authors must remove these from their submitted document, or else use the provided naaclhlt2016_camera_ready.docx.</w:t>
+        <w:t>a ruler, page numbers, nor a confidentiality header.  If their paper is accepted, authors must remove these from their submitted document, or else use the provided naaclhlt2016_camera_ready.docx.</w:t>
       </w:r>
     </w:p>
     <w:p>
@@ -1137,11 +1004,11 @@
         <w:pStyle w:val="ACLTextFirstlineindent016"/>
       </w:pPr>
       <w:r>
-        <w:t xml:space="preserve">It is best to add the ruler to each page after you are done editing your document. If you start seeing </w:t>
+        <w:t xml:space="preserve">It is best to add the ruler to each page after you are done editing your document. If you start seeing two rulers on the same page, delete the extra instance of the ruler.  If you do not see a ruler on a </w:t>
       </w:r>
       <w:r>
         <w:lastRenderedPageBreak/>
-        <w:t xml:space="preserve">two rulers on the same page, delete the extra instance of the ruler.  If you do not see a ruler on a page, copy it from any other page and paste it onto the page where you need it.  Press </w:t>
+        <w:t xml:space="preserve">page, copy it from any other page and paste it onto the page where you need it.  Press </w:t>
       </w:r>
       <w:r>
         <w:rPr>
@@ -1480,11 +1347,11 @@
         <w:t>Such</w:t>
       </w:r>
       <w:r>
-        <w:t xml:space="preserve"> images may reproduce poorly. In this case, try alternative ways to obtain the postscript </w:t>
+        <w:t xml:space="preserve"> images may reproduce poorly. In this case, try alternative ways to obtain the postscript and/or PDF. One way on some systems is to install a driver for a postscript printer, send your document </w:t>
       </w:r>
       <w:r>
         <w:lastRenderedPageBreak/>
-        <w:t>and/or PDF. One way on some systems is to install a driver for a postscript printer, send your document to the printer specifying “Output to a file”, then convert the file to PDF.</w:t>
+        <w:t>to the printer specifying “Output to a file”, then convert the file to PDF.</w:t>
       </w:r>
     </w:p>
     <w:p>
@@ -1889,46 +1756,52 @@
         <w:pStyle w:val="ACLSubsection"/>
       </w:pPr>
       <w:r>
+        <w:t xml:space="preserve">The First Page </w:t>
+      </w:r>
+    </w:p>
+    <w:p>
+      <w:pPr>
+        <w:pStyle w:val="ACLText"/>
+        <w:rPr>
+          <w:rStyle w:val="ACLTextChar"/>
+        </w:rPr>
+      </w:pPr>
+      <w:r>
+        <w:rPr>
+          <w:lang w:eastAsia="tr-TR"/>
+        </w:rPr>
+        <w:t>Center the</w:t>
+      </w:r>
+      <w:r>
+        <w:rPr>
+          <w:lang w:eastAsia="tr-TR"/>
+        </w:rPr>
+        <w:t xml:space="preserve"> title, author</w:t>
+      </w:r>
+      <w:r>
+        <w:rPr>
+          <w:lang w:eastAsia="tr-TR"/>
+        </w:rPr>
+        <w:t xml:space="preserve"> name(s) and affiliation(s) across both columns (or, in the case of initial sub- mission, space for the names). </w:t>
+      </w:r>
+      <w:r>
+        <w:rPr>
+          <w:lang w:eastAsia="tr-TR"/>
+        </w:rPr>
+        <w:t xml:space="preserve"> </w:t>
+      </w:r>
+      <w:r>
+        <w:rPr>
+          <w:lang w:eastAsia="tr-TR"/>
+        </w:rPr>
+        <w:t xml:space="preserve">Do not use footnotes </w:t>
+      </w:r>
+      <w:r>
+        <w:rPr>
+          <w:lang w:eastAsia="tr-TR"/>
+        </w:rPr>
         <w:lastRenderedPageBreak/>
-        <w:t xml:space="preserve">The First Page </w:t>
-      </w:r>
-    </w:p>
-    <w:p>
-      <w:pPr>
-        <w:pStyle w:val="ACLText"/>
-        <w:rPr>
-          <w:rStyle w:val="ACLTextChar"/>
-        </w:rPr>
-      </w:pPr>
-      <w:r>
-        <w:rPr>
-          <w:lang w:eastAsia="tr-TR"/>
-        </w:rPr>
-        <w:t>Center the</w:t>
-      </w:r>
-      <w:r>
-        <w:rPr>
-          <w:lang w:eastAsia="tr-TR"/>
-        </w:rPr>
-        <w:t xml:space="preserve"> title, author</w:t>
-      </w:r>
-      <w:r>
-        <w:rPr>
-          <w:lang w:eastAsia="tr-TR"/>
-        </w:rPr>
-        <w:t xml:space="preserve"> name(s) and affiliation(s) across both columns (or, in the case of initial sub- mission, space for the names). </w:t>
-      </w:r>
-      <w:r>
-        <w:rPr>
-          <w:lang w:eastAsia="tr-TR"/>
-        </w:rPr>
-        <w:t xml:space="preserve"> </w:t>
-      </w:r>
-      <w:r>
-        <w:rPr>
-          <w:lang w:eastAsia="tr-TR"/>
-        </w:rPr>
-        <w:t xml:space="preserve">Do not use footnotes for affiliations. </w:t>
+        <w:t xml:space="preserve">for affiliations. </w:t>
       </w:r>
       <w:r>
         <w:rPr>
@@ -2280,42 +2153,42 @@
         <w:rPr>
           <w:rStyle w:val="ACLTextChar"/>
         </w:rPr>
-        <w:t xml:space="preserve">, 1997) or, if the author's </w:t>
-      </w:r>
+        <w:t xml:space="preserve">, 1997) or, if the author's name appears in the text itself, as </w:t>
+      </w:r>
+      <w:proofErr w:type="spellStart"/>
       <w:r>
         <w:rPr>
           <w:rStyle w:val="ACLTextChar"/>
         </w:rPr>
+        <w:t>Gusfield</w:t>
+      </w:r>
+      <w:proofErr w:type="spellEnd"/>
+      <w:r>
+        <w:rPr>
+          <w:rStyle w:val="ACLTextChar"/>
+        </w:rPr>
+        <w:t xml:space="preserve"> (1997). Append lowercase letters to the year in cases of ambiguities. Treat double authors as in (</w:t>
+      </w:r>
+      <w:proofErr w:type="spellStart"/>
+      <w:r>
+        <w:rPr>
+          <w:rStyle w:val="ACLTextChar"/>
+        </w:rPr>
+        <w:t>Aho</w:t>
+      </w:r>
+      <w:proofErr w:type="spellEnd"/>
+      <w:r>
+        <w:rPr>
+          <w:rStyle w:val="ACLTextChar"/>
+        </w:rPr>
+        <w:t xml:space="preserve"> and Ullman, 1972), but write as in (Chandra et al., 1981) when more than two authors are involved. Collapse </w:t>
+      </w:r>
+      <w:r>
+        <w:rPr>
+          <w:rStyle w:val="ACLTextChar"/>
+        </w:rPr>
         <w:lastRenderedPageBreak/>
-        <w:t xml:space="preserve">name appears in the text itself, as </w:t>
-      </w:r>
-      <w:proofErr w:type="spellStart"/>
-      <w:r>
-        <w:rPr>
-          <w:rStyle w:val="ACLTextChar"/>
-        </w:rPr>
-        <w:t>Gusfield</w:t>
-      </w:r>
-      <w:proofErr w:type="spellEnd"/>
-      <w:r>
-        <w:rPr>
-          <w:rStyle w:val="ACLTextChar"/>
-        </w:rPr>
-        <w:t xml:space="preserve"> (1997). Append lowercase letters to the year in cases of ambiguities. Treat double authors as in (</w:t>
-      </w:r>
-      <w:proofErr w:type="spellStart"/>
-      <w:r>
-        <w:rPr>
-          <w:rStyle w:val="ACLTextChar"/>
-        </w:rPr>
-        <w:t>Aho</w:t>
-      </w:r>
-      <w:proofErr w:type="spellEnd"/>
-      <w:r>
-        <w:rPr>
-          <w:rStyle w:val="ACLTextChar"/>
-        </w:rPr>
-        <w:t xml:space="preserve"> and Ullman, 1972), but write as in (Chandra et al., 1981) when more than two authors are involved. Collapse multiple citations as in (</w:t>
+        <w:t>multiple citations as in (</w:t>
       </w:r>
       <w:proofErr w:type="spellStart"/>
       <w:r>
@@ -2581,11 +2454,7 @@
         <w:t>1</w:t>
       </w:r>
       <w:r>
-        <w:t xml:space="preserve">, then replace the content and caption with the proper text.  To make sure to capture all formatting, it may be wise to capture one line before and one line after the example as you copy it and then deleting the extraneous material. Color </w:t>
-      </w:r>
-      <w:r>
-        <w:lastRenderedPageBreak/>
-        <w:t>illustrations are discouraged, unless you have verified that they will be understandable when printed in black ink.</w:t>
+        <w:t>, then replace the content and caption with the proper text.  To make sure to capture all formatting, it may be wise to capture one line before and one line after the example as you copy it and then deleting the extraneous material. Color illustrations are discouraged, unless you have verified that they will be understandable when printed in black ink.</w:t>
       </w:r>
     </w:p>
     <w:tbl>
@@ -2625,7 +2494,7 @@
                           <pic:cNvPicPr/>
                         </pic:nvPicPr>
                         <pic:blipFill>
-                          <a:blip r:embed="rId13">
+                          <a:blip r:embed="rId12">
                             <a:extLst>
                               <a:ext uri="{28A0092B-C50C-407E-A947-70E740481C1C}">
                                 <a14:useLocalDpi xmlns:a14="http://schemas.microsoft.com/office/drawing/2010/main" val="0"/>
@@ -2665,8 +2534,8 @@
               <w:framePr w:hSpace="0" w:wrap="auto" w:xAlign="left" w:yAlign="inline"/>
               <w:suppressOverlap w:val="0"/>
             </w:pPr>
-            <w:bookmarkStart w:id="0" w:name="_Ref432549843"/>
-            <w:bookmarkStart w:id="1" w:name="_Ref432537908"/>
+            <w:bookmarkStart w:id="1" w:name="_Ref432549843"/>
+            <w:bookmarkStart w:id="2" w:name="_Ref432537908"/>
             <w:r>
               <w:rPr>
                 <w:rStyle w:val="ACLCaptionLabel"/>
@@ -2704,7 +2573,7 @@
               </w:rPr>
               <w:fldChar w:fldCharType="end"/>
             </w:r>
-            <w:bookmarkEnd w:id="0"/>
+            <w:bookmarkEnd w:id="1"/>
             <w:r>
               <w:rPr>
                 <w:rStyle w:val="ACLCaptionLabel"/>
@@ -2726,7 +2595,7 @@
               </w:rPr>
               <w:t>n.</w:t>
             </w:r>
-            <w:bookmarkEnd w:id="1"/>
+            <w:bookmarkEnd w:id="2"/>
           </w:p>
         </w:tc>
       </w:tr>
@@ -2745,7 +2614,11 @@
         <w:t xml:space="preserve"> place the graphic and its captions inside the rows of a 2×1 table </w:t>
       </w:r>
       <w:r>
-        <w:t xml:space="preserve">(2 rows and 1 column) </w:t>
+        <w:t xml:space="preserve">(2 rows and </w:t>
+      </w:r>
+      <w:r>
+        <w:lastRenderedPageBreak/>
+        <w:t xml:space="preserve">1 column) </w:t>
       </w:r>
       <w:r>
         <w:t xml:space="preserve">with invisible borders. Specify table positioning by right-clicking its handle in the upper left corner.  Place the image in the center of the first row, and the caption in the center of the second row. </w:t>
@@ -3120,7 +2993,6 @@
         <w:pStyle w:val="ACLSubsection"/>
       </w:pPr>
       <w:r>
-        <w:lastRenderedPageBreak/>
         <w:t>Equations</w:t>
       </w:r>
     </w:p>
@@ -3180,7 +3052,7 @@
         <w:tab/>
         <w:t>(</w:t>
       </w:r>
-      <w:bookmarkStart w:id="2" w:name="eq1"/>
+      <w:bookmarkStart w:id="3" w:name="eq1"/>
       <w:r>
         <w:fldChar w:fldCharType="begin"/>
       </w:r>
@@ -3199,7 +3071,7 @@
       <w:r>
         <w:fldChar w:fldCharType="end"/>
       </w:r>
-      <w:bookmarkEnd w:id="2"/>
+      <w:bookmarkEnd w:id="3"/>
       <w:r>
         <w:t>)</w:t>
       </w:r>
@@ -3215,6 +3087,7 @@
         <w:t xml:space="preserve"> </w:t>
       </w:r>
       <w:r>
+        <w:lastRenderedPageBreak/>
         <w:t xml:space="preserve">with the new equation. The numbering and alignment of equation line elements is automatic. To update equation numbering, press </w:t>
       </w:r>
       <w:r>
@@ -3627,16 +3500,16 @@
       <w:pPr>
         <w:pStyle w:val="ACLSection"/>
       </w:pPr>
-      <w:bookmarkStart w:id="3" w:name="Sec3"/>
-      <w:bookmarkStart w:id="4" w:name="_Ref432587649"/>
-      <w:bookmarkEnd w:id="3"/>
+      <w:bookmarkStart w:id="4" w:name="Sec3"/>
+      <w:bookmarkStart w:id="5" w:name="_Ref432587649"/>
+      <w:bookmarkEnd w:id="4"/>
       <w:r>
         <w:t>L</w:t>
       </w:r>
       <w:r>
         <w:t>ength of Submission</w:t>
       </w:r>
-      <w:bookmarkEnd w:id="4"/>
+      <w:bookmarkEnd w:id="5"/>
     </w:p>
     <w:p>
       <w:pPr>
@@ -4790,30 +4663,27 @@
         <w:pStyle w:val="ACLText"/>
       </w:pPr>
       <w:r>
-        <w:t xml:space="preserve">As the reviewing will be blind, the paper must not include the authors’ names and affiliations. Further- </w:t>
-      </w:r>
+        <w:t>As the reviewing will be blind, the paper must not include the authors’ names and affiliations. Further- more, self-references that reveal the author’s identity</w:t>
+      </w:r>
+      <w:r>
+        <w:t>, e.g.,</w:t>
+      </w:r>
+      <w:r>
+        <w:t xml:space="preserve"> “We previously showed (Smith, 1991) ...” must be avoided. Instead, use citations such as “Smith previously showed (Smith, 1991) ...” Papers that do not conform to these requirements will be rejected without review. In addition, please do not post your submissions on the web until after the review process is comple</w:t>
+      </w:r>
+      <w:r>
+        <w:t>t</w:t>
+      </w:r>
+      <w:r>
+        <w:t xml:space="preserve">e (in special cases this is permitted: see the multiple submission policy below). </w:t>
+      </w:r>
+    </w:p>
+    <w:p>
+      <w:pPr>
+        <w:pStyle w:val="ACLTextFirstlineindent016"/>
+      </w:pPr>
       <w:r>
         <w:lastRenderedPageBreak/>
-        <w:t>more, self-references that reveal the author’s identity</w:t>
-      </w:r>
-      <w:r>
-        <w:t>, e.g.,</w:t>
-      </w:r>
-      <w:r>
-        <w:t xml:space="preserve"> “We previously showed (Smith, 1991) ...” must be avoided. Instead, use citations such as “Smith previously showed (Smith, 1991) ...” Papers that do not conform to these requirements will be rejected without review. In addition, please do not post your submissions on the web until after the review process is comple</w:t>
-      </w:r>
-      <w:r>
-        <w:t>t</w:t>
-      </w:r>
-      <w:r>
-        <w:t xml:space="preserve">e (in special cases this is permitted: see the multiple submission policy below). </w:t>
-      </w:r>
-    </w:p>
-    <w:p>
-      <w:pPr>
-        <w:pStyle w:val="ACLTextFirstlineindent016"/>
-      </w:pPr>
-      <w:r>
         <w:t>We will reject without review any papers that do</w:t>
       </w:r>
       <w:r>
@@ -4845,12 +4715,7 @@
         </w:rPr>
       </w:pPr>
       <w:r>
-        <w:t>Papers that have been or will be submitted to other meetings or publications must indicate this at submission time. Authors of paper</w:t>
-      </w:r>
-      <w:bookmarkStart w:id="5" w:name="_GoBack"/>
-      <w:bookmarkEnd w:id="5"/>
-      <w:r>
-        <w:t>s accepted for presentation at NAACL HLT 2016 must notify the program chairs by the camera-ready deadline as to whether the paper will be presented. All accepted papers must be presented at the conference to appear in the proceedings. We will not accept for publication or presentation papers that overlap significantly in content or results with papers that will be (or have been) published elsewhere.</w:t>
+        <w:t>Papers that have been or will be submitted to other meetings or publications must indicate this at submission time. Authors of papers accepted for presentation at NAACL HLT 2016 must notify the program chairs by the camera-ready deadline as to whether the paper will be presented. All accepted papers must be presented at the conference to appear in the proceedings. We will not accept for publication or presentation papers that overlap significantly in content or results with papers that will be (or have been) published elsewhere.</w:t>
       </w:r>
     </w:p>
     <w:p>
@@ -4910,32 +4775,32 @@
         <w:pStyle w:val="ACLSection"/>
       </w:pPr>
       <w:r>
+        <w:t>STREAM Tools</w:t>
+      </w:r>
+    </w:p>
+    <w:p>
+      <w:pPr>
+        <w:pStyle w:val="ACLText"/>
+      </w:pPr>
+      <w:r>
+        <w:t xml:space="preserve">This Microsoft Word file has been preset for compatible use with the STREAM Tools template designed for creating well-formatted reports and papers with Microsoft Word. The principles behind this template and others STREAM templates are explained in </w:t>
+      </w:r>
+      <w:r>
+        <w:t>(Mamishev</w:t>
+      </w:r>
+      <w:r>
+        <w:t>, 2010; Mamishev, 2013)</w:t>
+      </w:r>
+      <w:r>
+        <w:t xml:space="preserve">. </w:t>
+      </w:r>
+    </w:p>
+    <w:p>
+      <w:pPr>
+        <w:pStyle w:val="ACLAcknowledgmentsHeader"/>
+      </w:pPr>
+      <w:r>
         <w:lastRenderedPageBreak/>
-        <w:t>STREAM Tools</w:t>
-      </w:r>
-    </w:p>
-    <w:p>
-      <w:pPr>
-        <w:pStyle w:val="ACLText"/>
-      </w:pPr>
-      <w:r>
-        <w:t xml:space="preserve">This Microsoft Word file has been preset for compatible use with the STREAM Tools template designed for creating well-formatted reports and papers with Microsoft Word. The principles behind this template and others STREAM templates are explained in </w:t>
-      </w:r>
-      <w:r>
-        <w:t>(Mamishev</w:t>
-      </w:r>
-      <w:r>
-        <w:t>, 2010; Mamishev, 2013)</w:t>
-      </w:r>
-      <w:r>
-        <w:t xml:space="preserve">. </w:t>
-      </w:r>
-    </w:p>
-    <w:p>
-      <w:pPr>
-        <w:pStyle w:val="ACLAcknowledgmentsHeader"/>
-      </w:pPr>
-      <w:r>
         <w:t>Acknowledgments</w:t>
       </w:r>
     </w:p>
@@ -5148,7 +5013,7 @@
       </w:r>
     </w:p>
     <w:sectPr>
-      <w:headerReference w:type="default" r:id="rId14"/>
+      <w:headerReference w:type="default" r:id="rId13"/>
       <w:type w:val="continuous"/>
       <w:pgSz w:w="12240" w:h="15840" w:code="1"/>
       <w:pgMar w:top="1440" w:right="1440" w:bottom="1440" w:left="1440" w:header="720" w:footer="720" w:gutter="0"/>
@@ -5179,17 +5044,6 @@
     <w:p/>
   </w:endnote>
 </w:endnotes>
-</file>
-
-<file path=word/footer1.xml><?xml version="1.0" encoding="utf-8"?>
-<w:ftr xmlns:wpc="http://schemas.microsoft.com/office/word/2010/wordprocessingCanvas" xmlns:mc="http://schemas.openxmlformats.org/markup-compatibility/2006" xmlns:o="urn:schemas-microsoft-com:office:office" xmlns:r="http://schemas.openxmlformats.org/officeDocument/2006/relationships" xmlns:m="http://schemas.openxmlformats.org/officeDocument/2006/math" xmlns:v="urn:schemas-microsoft-com:vml" xmlns:wp14="http://schemas.microsoft.com/office/word/2010/wordprocessingDrawing" xmlns:wp="http://schemas.openxmlformats.org/drawingml/2006/wordprocessingDrawing" xmlns:w10="urn:schemas-microsoft-com:office:word" xmlns:w="http://schemas.openxmlformats.org/wordprocessingml/2006/main" xmlns:w14="http://schemas.microsoft.com/office/word/2010/wordml" xmlns:w15="http://schemas.microsoft.com/office/word/2012/wordml" xmlns:wpg="http://schemas.microsoft.com/office/word/2010/wordprocessingGroup" xmlns:wpi="http://schemas.microsoft.com/office/word/2010/wordprocessingInk" xmlns:wne="http://schemas.microsoft.com/office/word/2006/wordml" xmlns:wps="http://schemas.microsoft.com/office/word/2010/wordprocessingShape" mc:Ignorable="w14 w15 wp14">
-  <w:p>
-    <w:pPr>
-      <w:pStyle w:val="Footer"/>
-      <w:jc w:val="left"/>
-    </w:pPr>
-  </w:p>
-</w:ftr>
 </file>
 
 <file path=word/footnotes.xml><?xml version="1.0" encoding="utf-8"?>
@@ -6331,8 +6185,8 @@
   <w:abstractNum w:abstractNumId="4" w15:restartNumberingAfterBreak="0">
     <w:nsid w:val="186E582D"/>
     <w:multiLevelType w:val="hybridMultilevel"/>
-    <w:tmpl w:val="E710DE86"/>
-    <w:lvl w:ilvl="0" w:tplc="67D8602E">
+    <w:tmpl w:val="5E18486E"/>
+    <w:lvl w:ilvl="0" w:tplc="F90A7C5E">
       <w:start w:val="1"/>
       <w:numFmt w:val="decimal"/>
       <w:pStyle w:val="ACLEnumeratedList"/>
@@ -6422,7 +6276,6 @@
     <w:lvl w:ilvl="0" w:tplc="223EEABA">
       <w:start w:val="1"/>
       <w:numFmt w:val="decimal"/>
-      <w:pStyle w:val="ProcStep"/>
       <w:lvlText w:val="%1."/>
       <w:lvlJc w:val="left"/>
       <w:pPr>
@@ -6539,7 +6392,6 @@
     <w:lvl w:ilvl="0" w:tplc="9DFA202A">
       <w:start w:val="1"/>
       <w:numFmt w:val="decimal"/>
-      <w:pStyle w:val="ACLSubmissionPageNumbering"/>
       <w:suff w:val="space"/>
       <w:lvlText w:val="%1."/>
       <w:lvlJc w:val="left"/>
@@ -6985,7 +6837,6 @@
     <w:lvl w:ilvl="0">
       <w:start w:val="1"/>
       <w:numFmt w:val="decimal"/>
-      <w:pStyle w:val="Abstract"/>
       <w:isLgl/>
       <w:lvlText w:val="%1"/>
       <w:lvlJc w:val="left"/>
@@ -7169,7 +7020,6 @@
     <w:lvl w:ilvl="0">
       <w:start w:val="1"/>
       <w:numFmt w:val="upperLetter"/>
-      <w:pStyle w:val="EACLAppendixheading"/>
       <w:lvlText w:val="%1."/>
       <w:lvlJc w:val="left"/>
       <w:pPr>
@@ -7797,7 +7647,6 @@
     <w:lvl w:ilvl="0">
       <w:start w:val="1"/>
       <w:numFmt w:val="decimal"/>
-      <w:pStyle w:val="EACLSection"/>
       <w:lvlText w:val="%1"/>
       <w:lvlJc w:val="left"/>
       <w:pPr>
@@ -8965,7 +8814,7 @@
     <w:lsdException w:name="Title" w:uiPriority="10" w:qFormat="1"/>
     <w:lsdException w:name="Closing" w:semiHidden="1" w:unhideWhenUsed="1"/>
     <w:lsdException w:name="Signature" w:semiHidden="1" w:unhideWhenUsed="1"/>
-    <w:lsdException w:name="Default Paragraph Font" w:semiHidden="1" w:uiPriority="0" w:unhideWhenUsed="1"/>
+    <w:lsdException w:name="Default Paragraph Font" w:semiHidden="1" w:uiPriority="1" w:unhideWhenUsed="1"/>
     <w:lsdException w:name="Body Text" w:semiHidden="1" w:uiPriority="0" w:unhideWhenUsed="1"/>
     <w:lsdException w:name="Body Text Indent" w:semiHidden="1" w:unhideWhenUsed="1"/>
     <w:lsdException w:name="List Continue" w:semiHidden="1" w:unhideWhenUsed="1"/>
@@ -9007,7 +8856,7 @@
     <w:lsdException w:name="HTML Variable" w:semiHidden="1" w:unhideWhenUsed="1"/>
     <w:lsdException w:name="Normal Table" w:semiHidden="1" w:unhideWhenUsed="1"/>
     <w:lsdException w:name="annotation subject" w:semiHidden="1" w:unhideWhenUsed="1"/>
-    <w:lsdException w:name="No List" w:semiHidden="1" w:uiPriority="0" w:unhideWhenUsed="1"/>
+    <w:lsdException w:name="No List" w:semiHidden="1" w:unhideWhenUsed="1"/>
     <w:lsdException w:name="Outline List 1" w:semiHidden="1" w:unhideWhenUsed="1"/>
     <w:lsdException w:name="Outline List 2" w:semiHidden="1" w:unhideWhenUsed="1"/>
     <w:lsdException w:name="Outline List 3" w:semiHidden="1" w:unhideWhenUsed="1"/>
@@ -9275,7 +9124,7 @@
   <w:style w:type="paragraph" w:default="1" w:styleId="Normal">
     <w:name w:val="Normal"/>
     <w:qFormat/>
-    <w:rsid w:val="00463498"/>
+    <w:rsid w:val="00EA000D"/>
     <w:pPr>
       <w:ind w:firstLine="0"/>
       <w:jc w:val="left"/>
@@ -9287,11 +9136,10 @@
   </w:style>
   <w:style w:type="paragraph" w:styleId="Heading1">
     <w:name w:val="heading 1"/>
-    <w:aliases w:val="Introduction"/>
     <w:basedOn w:val="Normal"/>
-    <w:next w:val="Text"/>
+    <w:next w:val="Normal"/>
     <w:link w:val="Heading1Char"/>
-    <w:rsid w:val="00463498"/>
+    <w:rsid w:val="00EA000D"/>
     <w:pPr>
       <w:keepNext/>
       <w:numPr>
@@ -9309,10 +9157,9 @@
   <w:style w:type="paragraph" w:styleId="Heading2">
     <w:name w:val="heading 2"/>
     <w:basedOn w:val="Normal"/>
-    <w:next w:val="Text"/>
+    <w:next w:val="Normal"/>
     <w:link w:val="Heading2Char"/>
-    <w:qFormat/>
-    <w:rsid w:val="00463498"/>
+    <w:rsid w:val="00EA000D"/>
     <w:pPr>
       <w:keepNext/>
       <w:numPr>
@@ -9331,9 +9178,8 @@
   <w:style w:type="paragraph" w:styleId="Heading3">
     <w:name w:val="heading 3"/>
     <w:basedOn w:val="Normal"/>
-    <w:next w:val="Text"/>
-    <w:qFormat/>
-    <w:rsid w:val="00463498"/>
+    <w:next w:val="Normal"/>
+    <w:rsid w:val="00EA000D"/>
     <w:pPr>
       <w:keepNext/>
       <w:spacing w:before="180" w:after="120"/>
@@ -9352,6 +9198,7 @@
     <w:uiPriority w:val="1"/>
     <w:semiHidden/>
     <w:unhideWhenUsed/>
+    <w:rsid w:val="00EA000D"/>
   </w:style>
   <w:style w:type="table" w:default="1" w:styleId="TableNormal">
     <w:name w:val="Normal Table"/>
@@ -9373,12 +9220,12 @@
     <w:uiPriority w:val="99"/>
     <w:semiHidden/>
     <w:unhideWhenUsed/>
+    <w:rsid w:val="00EA000D"/>
   </w:style>
   <w:style w:type="character" w:customStyle="1" w:styleId="Heading1Char">
     <w:name w:val="Heading 1 Char"/>
-    <w:aliases w:val="Introduction Char"/>
     <w:link w:val="Heading1"/>
-    <w:rsid w:val="00463498"/>
+    <w:rsid w:val="00EA000D"/>
     <w:rPr>
       <w:b/>
       <w:sz w:val="24"/>
@@ -9389,7 +9236,7 @@
   <w:style w:type="character" w:customStyle="1" w:styleId="Heading2Char">
     <w:name w:val="Heading 2 Char"/>
     <w:link w:val="Heading2"/>
-    <w:rsid w:val="00463498"/>
+    <w:rsid w:val="00EA000D"/>
     <w:rPr>
       <w:b/>
       <w:lang w:eastAsia="de-DE"/>
@@ -9401,7 +9248,7 @@
     <w:next w:val="Normal"/>
     <w:link w:val="ACLFirstLineIndentChar"/>
     <w:qFormat/>
-    <w:rsid w:val="00463498"/>
+    <w:rsid w:val="00EA000D"/>
     <w:pPr>
       <w:ind w:firstLine="227"/>
       <w:jc w:val="both"/>
@@ -9414,7 +9261,7 @@
   <w:style w:type="character" w:customStyle="1" w:styleId="ACLFirstLineIndentChar">
     <w:name w:val="ACL First Line Indent Char"/>
     <w:link w:val="ACLFirstLineIndent"/>
-    <w:rsid w:val="00463498"/>
+    <w:rsid w:val="00EA000D"/>
     <w:rPr>
       <w:rFonts w:eastAsia="MS Mincho"/>
       <w:sz w:val="20"/>
@@ -9425,7 +9272,7 @@
   <w:style w:type="character" w:customStyle="1" w:styleId="ACLCaptionLabel">
     <w:name w:val="ACL Caption Label"/>
     <w:qFormat/>
-    <w:rsid w:val="00463498"/>
+    <w:rsid w:val="00EA000D"/>
     <w:rPr>
       <w:rFonts w:ascii="Times New Roman" w:eastAsia="MS Mincho" w:hAnsi="Times New Roman"/>
       <w:b/>
@@ -9438,7 +9285,7 @@
   <w:style w:type="character" w:customStyle="1" w:styleId="ACLTextChar">
     <w:name w:val="ACL Text Char"/>
     <w:link w:val="ACLText"/>
-    <w:rsid w:val="0024262A"/>
+    <w:rsid w:val="00EA000D"/>
     <w:rPr>
       <w:szCs w:val="20"/>
       <w:lang w:eastAsia="de-DE"/>
@@ -9450,9 +9297,8 @@
     <w:next w:val="ACLTextFirstlineindent016"/>
     <w:link w:val="ACLTextChar"/>
     <w:qFormat/>
-    <w:rsid w:val="0024262A"/>
+    <w:rsid w:val="00EA000D"/>
     <w:pPr>
-      <w:spacing w:line="245" w:lineRule="auto"/>
       <w:jc w:val="both"/>
     </w:pPr>
   </w:style>
@@ -9461,7 +9307,7 @@
     <w:basedOn w:val="Normal"/>
     <w:autoRedefine/>
     <w:semiHidden/>
-    <w:rsid w:val="00463498"/>
+    <w:rsid w:val="00EA000D"/>
     <w:rPr>
       <w:sz w:val="18"/>
     </w:rPr>
@@ -9469,78 +9315,52 @@
   <w:style w:type="character" w:styleId="FootnoteReference">
     <w:name w:val="footnote reference"/>
     <w:semiHidden/>
-    <w:rsid w:val="00463498"/>
+    <w:rsid w:val="00EA000D"/>
     <w:rPr>
       <w:vertAlign w:val="superscript"/>
     </w:rPr>
   </w:style>
   <w:style w:type="paragraph" w:customStyle="1" w:styleId="ACLSubmissionPageNumbering">
     <w:name w:val="ACL Submission Page Numbering"/>
-    <w:basedOn w:val="Footer"/>
+    <w:basedOn w:val="Normal"/>
     <w:link w:val="ACLSubmissionPageNumberingChar"/>
     <w:qFormat/>
-    <w:rsid w:val="00463498"/>
+    <w:rsid w:val="00EA000D"/>
     <w:pPr>
-      <w:numPr>
-        <w:numId w:val="26"/>
-      </w:numPr>
+      <w:jc w:val="center"/>
     </w:pPr>
   </w:style>
   <w:style w:type="character" w:customStyle="1" w:styleId="ACLSubmissionPageNumberingChar">
     <w:name w:val="ACL Submission Page Numbering Char"/>
     <w:link w:val="ACLSubmissionPageNumbering"/>
-    <w:rsid w:val="00463498"/>
+    <w:rsid w:val="00EA000D"/>
     <w:rPr>
-      <w:sz w:val="20"/>
       <w:szCs w:val="20"/>
       <w:lang w:eastAsia="de-DE"/>
     </w:rPr>
   </w:style>
   <w:style w:type="paragraph" w:customStyle="1" w:styleId="ACLBulletedList">
     <w:name w:val="ACL Bulleted List"/>
-    <w:basedOn w:val="BulletedList"/>
+    <w:basedOn w:val="Normal"/>
     <w:link w:val="ACLBulletedListChar"/>
     <w:qFormat/>
-    <w:rsid w:val="0024262A"/>
+    <w:rsid w:val="00EA000D"/>
     <w:pPr>
       <w:numPr>
-        <w:numId w:val="25"/>
+        <w:numId w:val="27"/>
       </w:numPr>
-      <w:spacing w:after="200"/>
-      <w:outlineLvl w:val="9"/>
+      <w:spacing w:after="200" w:line="245" w:lineRule="auto"/>
+      <w:jc w:val="both"/>
     </w:pPr>
     <w:rPr>
+      <w:rFonts w:eastAsia="MS Mincho"/>
       <w:kern w:val="16"/>
-      <w:sz w:val="22"/>
-    </w:rPr>
-  </w:style>
-  <w:style w:type="paragraph" w:customStyle="1" w:styleId="BulletedList">
-    <w:name w:val="Bulleted List"/>
-    <w:basedOn w:val="ACLTextIndent"/>
-    <w:next w:val="ACLTextIndent"/>
-    <w:link w:val="BulletedListChar"/>
-    <w:qFormat/>
-    <w:rsid w:val="00463498"/>
-    <w:pPr>
-      <w:ind w:firstLine="0"/>
-      <w:outlineLvl w:val="1"/>
-    </w:pPr>
-  </w:style>
-  <w:style w:type="character" w:customStyle="1" w:styleId="BulletedListChar">
-    <w:name w:val="Bulleted List Char"/>
-    <w:link w:val="BulletedList"/>
-    <w:rsid w:val="00463498"/>
-    <w:rPr>
-      <w:rFonts w:eastAsia="MS Mincho"/>
-      <w:sz w:val="20"/>
-      <w:szCs w:val="20"/>
-      <w:lang w:eastAsia="de-DE"/>
     </w:rPr>
   </w:style>
   <w:style w:type="character" w:customStyle="1" w:styleId="ACLBulletedListChar">
     <w:name w:val="ACL Bulleted List Char"/>
     <w:link w:val="ACLBulletedList"/>
-    <w:rsid w:val="0024262A"/>
+    <w:rsid w:val="00EA000D"/>
     <w:rPr>
       <w:rFonts w:eastAsia="MS Mincho"/>
       <w:kern w:val="16"/>
@@ -9555,7 +9375,7 @@
     <w:uiPriority w:val="99"/>
     <w:semiHidden/>
     <w:unhideWhenUsed/>
-    <w:rsid w:val="00463498"/>
+    <w:rsid w:val="00EA000D"/>
     <w:pPr>
       <w:spacing w:after="120"/>
     </w:pPr>
@@ -9570,7 +9390,7 @@
     <w:link w:val="BodyText3"/>
     <w:uiPriority w:val="99"/>
     <w:semiHidden/>
-    <w:rsid w:val="00463498"/>
+    <w:rsid w:val="00EA000D"/>
     <w:rPr>
       <w:sz w:val="16"/>
       <w:szCs w:val="16"/>
@@ -9581,37 +9401,39 @@
     <w:name w:val="ACL Text + First line indent:  0.16&quot;"/>
     <w:basedOn w:val="ACLText"/>
     <w:qFormat/>
-    <w:rsid w:val="00463498"/>
+    <w:rsid w:val="00EA000D"/>
     <w:pPr>
       <w:ind w:firstLine="230"/>
     </w:pPr>
   </w:style>
   <w:style w:type="paragraph" w:customStyle="1" w:styleId="ACLEnumeratedList">
     <w:name w:val="ACL Enumerated List"/>
-    <w:basedOn w:val="BulletedListKernat8ptLinespacing15lines"/>
+    <w:basedOn w:val="Normal"/>
     <w:link w:val="ACLEnumeratedListChar"/>
     <w:qFormat/>
-    <w:rsid w:val="0024262A"/>
+    <w:rsid w:val="00EA000D"/>
     <w:pPr>
       <w:numPr>
         <w:numId w:val="28"/>
       </w:numPr>
-      <w:spacing w:after="200"/>
+      <w:spacing w:after="200" w:line="245" w:lineRule="auto"/>
+      <w:ind w:left="630"/>
+      <w:jc w:val="both"/>
     </w:pPr>
     <w:rPr>
       <w:rFonts w:eastAsia="MS Mincho"/>
-      <w:sz w:val="22"/>
+      <w:kern w:val="16"/>
+      <w:szCs w:val="22"/>
       <w:lang w:eastAsia="tr-TR"/>
     </w:rPr>
   </w:style>
   <w:style w:type="character" w:customStyle="1" w:styleId="ACLEnumeratedListChar">
     <w:name w:val="ACL Enumerated List Char"/>
     <w:link w:val="ACLEnumeratedList"/>
-    <w:rsid w:val="0024262A"/>
+    <w:rsid w:val="00EA000D"/>
     <w:rPr>
       <w:rFonts w:eastAsia="MS Mincho"/>
       <w:kern w:val="16"/>
-      <w:szCs w:val="20"/>
       <w:lang w:eastAsia="tr-TR"/>
     </w:rPr>
   </w:style>
@@ -9619,7 +9441,7 @@
     <w:name w:val="ACL Email"/>
     <w:basedOn w:val="Normal"/>
     <w:qFormat/>
-    <w:rsid w:val="00463498"/>
+    <w:rsid w:val="00EA000D"/>
     <w:pPr>
       <w:spacing w:before="60" w:after="60"/>
       <w:jc w:val="center"/>
@@ -9662,7 +9484,7 @@
     <w:name w:val="ACL Caption Text"/>
     <w:basedOn w:val="ACLCaptionLabel"/>
     <w:qFormat/>
-    <w:rsid w:val="00213F31"/>
+    <w:rsid w:val="00EA000D"/>
     <w:rPr>
       <w:rFonts w:ascii="Times New Roman" w:eastAsia="MS Mincho" w:hAnsi="Times New Roman"/>
       <w:b w:val="0"/>
@@ -9674,9 +9496,9 @@
   </w:style>
   <w:style w:type="paragraph" w:customStyle="1" w:styleId="ACLAddress">
     <w:name w:val="ACL Address"/>
-    <w:basedOn w:val="TemplateText"/>
+    <w:basedOn w:val="Normal"/>
     <w:qFormat/>
-    <w:rsid w:val="00463498"/>
+    <w:rsid w:val="00EA000D"/>
     <w:pPr>
       <w:jc w:val="center"/>
     </w:pPr>
@@ -9689,17 +9511,17 @@
     <w:name w:val="ACL Footnote Text"/>
     <w:basedOn w:val="Normal"/>
     <w:qFormat/>
-    <w:rsid w:val="00463498"/>
+    <w:rsid w:val="00EA000D"/>
     <w:rPr>
       <w:sz w:val="18"/>
     </w:rPr>
   </w:style>
   <w:style w:type="paragraph" w:customStyle="1" w:styleId="ACLAbstractHeading">
     <w:name w:val="ACL Abstract Heading"/>
-    <w:basedOn w:val="EACLAbstractHeading"/>
+    <w:basedOn w:val="ACLSubmissionRuler"/>
     <w:next w:val="Normal"/>
     <w:qFormat/>
-    <w:rsid w:val="00463498"/>
+    <w:rsid w:val="00EA000D"/>
     <w:pPr>
       <w:spacing w:line="276" w:lineRule="auto"/>
       <w:outlineLvl w:val="0"/>
@@ -9710,23 +9532,29 @@
   </w:style>
   <w:style w:type="paragraph" w:customStyle="1" w:styleId="ACLAcknowledgments">
     <w:name w:val="ACL Acknowledgments"/>
-    <w:basedOn w:val="EACLReferencesHeading"/>
+    <w:basedOn w:val="Normal"/>
     <w:link w:val="ACLAcknowledgmentsChar"/>
     <w:qFormat/>
-    <w:rsid w:val="00463498"/>
+    <w:rsid w:val="00EA000D"/>
     <w:pPr>
       <w:keepNext/>
-      <w:spacing w:before="180"/>
+      <w:spacing w:before="180" w:after="120"/>
+      <w:jc w:val="both"/>
       <w:outlineLvl w:val="0"/>
     </w:pPr>
     <w:rPr>
+      <w:rFonts w:eastAsia="MS Mincho"/>
+      <w:b/>
+      <w:bCs/>
       <w:kern w:val="16"/>
+      <w:sz w:val="24"/>
+      <w:szCs w:val="26"/>
     </w:rPr>
   </w:style>
   <w:style w:type="character" w:customStyle="1" w:styleId="ACLAcknowledgmentsChar">
     <w:name w:val="ACL Acknowledgments Char"/>
     <w:link w:val="ACLAcknowledgments"/>
-    <w:rsid w:val="00463498"/>
+    <w:rsid w:val="00EA000D"/>
     <w:rPr>
       <w:rFonts w:eastAsia="MS Mincho"/>
       <w:b/>
@@ -9741,7 +9569,7 @@
     <w:name w:val="ACL Title"/>
     <w:basedOn w:val="Normal"/>
     <w:next w:val="ACLAuthor"/>
-    <w:rsid w:val="00463498"/>
+    <w:rsid w:val="00EA000D"/>
     <w:pPr>
       <w:spacing w:after="300"/>
       <w:jc w:val="center"/>
@@ -9756,22 +9584,25 @@
   </w:style>
   <w:style w:type="paragraph" w:customStyle="1" w:styleId="ACLAuthor">
     <w:name w:val="ACL Author"/>
-    <w:basedOn w:val="TemplateText"/>
+    <w:basedOn w:val="Normal"/>
     <w:next w:val="ACLAddress"/>
-    <w:rsid w:val="00463498"/>
+    <w:rsid w:val="00EA000D"/>
     <w:pPr>
       <w:jc w:val="center"/>
     </w:pPr>
     <w:rPr>
       <w:rFonts w:eastAsia="MS Mincho"/>
       <w:b/>
+      <w:bCs/>
+      <w:kern w:val="16"/>
       <w:sz w:val="24"/>
+      <w:lang w:eastAsia="tr-TR"/>
     </w:rPr>
   </w:style>
   <w:style w:type="table" w:styleId="TableGrid">
     <w:name w:val="Table Grid"/>
     <w:basedOn w:val="TableNormal"/>
-    <w:rsid w:val="00463498"/>
+    <w:rsid w:val="00EA000D"/>
     <w:pPr>
       <w:ind w:firstLine="0"/>
       <w:jc w:val="left"/>
@@ -9798,7 +9629,7 @@
     <w:uiPriority w:val="99"/>
     <w:semiHidden/>
     <w:unhideWhenUsed/>
-    <w:rsid w:val="00463498"/>
+    <w:rsid w:val="00EA000D"/>
     <w:rPr>
       <w:rFonts w:ascii="Tahoma" w:hAnsi="Tahoma" w:cs="Tahoma"/>
       <w:sz w:val="16"/>
@@ -9810,7 +9641,7 @@
     <w:link w:val="BalloonText"/>
     <w:uiPriority w:val="99"/>
     <w:semiHidden/>
-    <w:rsid w:val="00463498"/>
+    <w:rsid w:val="00EA000D"/>
     <w:rPr>
       <w:rFonts w:ascii="Tahoma" w:hAnsi="Tahoma" w:cs="Tahoma"/>
       <w:sz w:val="16"/>
@@ -9818,31 +9649,10 @@
       <w:lang w:eastAsia="de-DE"/>
     </w:rPr>
   </w:style>
-  <w:style w:type="paragraph" w:styleId="BodyText">
-    <w:name w:val="Body Text"/>
-    <w:basedOn w:val="BulletedList"/>
-    <w:link w:val="BodyTextChar"/>
-    <w:rsid w:val="00463498"/>
-    <w:rPr>
-      <w:color w:val="000000"/>
-    </w:rPr>
-  </w:style>
-  <w:style w:type="character" w:customStyle="1" w:styleId="BodyTextChar">
-    <w:name w:val="Body Text Char"/>
-    <w:link w:val="BodyText"/>
-    <w:rsid w:val="00463498"/>
-    <w:rPr>
-      <w:rFonts w:eastAsia="MS Mincho"/>
-      <w:color w:val="000000"/>
-      <w:sz w:val="20"/>
-      <w:szCs w:val="20"/>
-      <w:lang w:eastAsia="de-DE"/>
-    </w:rPr>
-  </w:style>
   <w:style w:type="character" w:customStyle="1" w:styleId="ACLFootnoteReference">
     <w:name w:val="ACL Footnote Reference"/>
     <w:qFormat/>
-    <w:rsid w:val="00463498"/>
+    <w:rsid w:val="00EA000D"/>
     <w:rPr>
       <w:kern w:val="16"/>
       <w:vertAlign w:val="superscript"/>
@@ -9852,7 +9662,7 @@
     <w:name w:val="ACL EquationLine"/>
     <w:basedOn w:val="Normal"/>
     <w:qFormat/>
-    <w:rsid w:val="00463498"/>
+    <w:rsid w:val="00EA000D"/>
     <w:pPr>
       <w:tabs>
         <w:tab w:val="center" w:pos="2340"/>
@@ -9870,7 +9680,7 @@
     <w:name w:val="Placeholder Text"/>
     <w:uiPriority w:val="99"/>
     <w:semiHidden/>
-    <w:rsid w:val="00463498"/>
+    <w:rsid w:val="00EA000D"/>
     <w:rPr>
       <w:color w:val="808080"/>
     </w:rPr>
@@ -9881,7 +9691,7 @@
     <w:uiPriority w:val="99"/>
     <w:semiHidden/>
     <w:unhideWhenUsed/>
-    <w:rsid w:val="00463498"/>
+    <w:rsid w:val="00EA000D"/>
     <w:pPr>
       <w:spacing w:before="100" w:beforeAutospacing="1" w:after="100" w:afterAutospacing="1"/>
     </w:pPr>
@@ -9896,7 +9706,7 @@
     <w:uiPriority w:val="99"/>
     <w:semiHidden/>
     <w:unhideWhenUsed/>
-    <w:rsid w:val="00463498"/>
+    <w:rsid w:val="00EA000D"/>
     <w:rPr>
       <w:sz w:val="16"/>
       <w:szCs w:val="16"/>
@@ -9909,14 +9719,14 @@
     <w:uiPriority w:val="99"/>
     <w:semiHidden/>
     <w:unhideWhenUsed/>
-    <w:rsid w:val="00463498"/>
+    <w:rsid w:val="00EA000D"/>
   </w:style>
   <w:style w:type="character" w:customStyle="1" w:styleId="CommentTextChar">
     <w:name w:val="Comment Text Char"/>
     <w:link w:val="CommentText"/>
     <w:uiPriority w:val="99"/>
     <w:semiHidden/>
-    <w:rsid w:val="00463498"/>
+    <w:rsid w:val="00EA000D"/>
     <w:rPr>
       <w:szCs w:val="20"/>
       <w:lang w:eastAsia="de-DE"/>
@@ -9930,7 +9740,7 @@
     <w:uiPriority w:val="99"/>
     <w:semiHidden/>
     <w:unhideWhenUsed/>
-    <w:rsid w:val="00463498"/>
+    <w:rsid w:val="00EA000D"/>
     <w:rPr>
       <w:b/>
       <w:bCs/>
@@ -9941,7 +9751,7 @@
     <w:link w:val="CommentSubject"/>
     <w:uiPriority w:val="99"/>
     <w:semiHidden/>
-    <w:rsid w:val="00463498"/>
+    <w:rsid w:val="00EA000D"/>
     <w:rPr>
       <w:b/>
       <w:bCs/>
@@ -9951,23 +9761,29 @@
   </w:style>
   <w:style w:type="paragraph" w:customStyle="1" w:styleId="ACLReferencesHeader">
     <w:name w:val="ACL References Header"/>
-    <w:basedOn w:val="EACLReferencesHeading"/>
+    <w:basedOn w:val="Normal"/>
     <w:link w:val="ACLReferencesHeaderChar"/>
     <w:qFormat/>
-    <w:rsid w:val="00463498"/>
+    <w:rsid w:val="00EA000D"/>
     <w:pPr>
       <w:keepNext/>
-      <w:spacing w:before="180"/>
+      <w:spacing w:before="180" w:after="120"/>
+      <w:jc w:val="both"/>
       <w:outlineLvl w:val="0"/>
     </w:pPr>
     <w:rPr>
+      <w:rFonts w:eastAsia="MS Mincho"/>
+      <w:b/>
+      <w:bCs/>
       <w:kern w:val="16"/>
+      <w:sz w:val="24"/>
+      <w:szCs w:val="26"/>
     </w:rPr>
   </w:style>
   <w:style w:type="character" w:customStyle="1" w:styleId="ACLReferencesHeaderChar">
     <w:name w:val="ACL References Header Char"/>
     <w:link w:val="ACLReferencesHeader"/>
-    <w:rsid w:val="00463498"/>
+    <w:rsid w:val="00EA000D"/>
     <w:rPr>
       <w:rFonts w:eastAsia="MS Mincho"/>
       <w:b/>
@@ -9984,7 +9800,7 @@
     <w:next w:val="ACLText"/>
     <w:link w:val="ACLSubsectionChar"/>
     <w:qFormat/>
-    <w:rsid w:val="00463498"/>
+    <w:rsid w:val="00EA000D"/>
     <w:pPr>
       <w:ind w:left="562" w:hanging="562"/>
     </w:pPr>
@@ -9992,7 +9808,7 @@
   <w:style w:type="character" w:customStyle="1" w:styleId="ACLSubsectionChar">
     <w:name w:val="ACL Subsection Char"/>
     <w:link w:val="ACLSubsection"/>
-    <w:rsid w:val="00463498"/>
+    <w:rsid w:val="00EA000D"/>
     <w:rPr>
       <w:b/>
       <w:lang w:eastAsia="de-DE"/>
@@ -10004,7 +9820,7 @@
     <w:next w:val="ACLText"/>
     <w:link w:val="ACLSectionChar"/>
     <w:qFormat/>
-    <w:rsid w:val="00463498"/>
+    <w:rsid w:val="00EA000D"/>
     <w:pPr>
       <w:ind w:left="403" w:hanging="403"/>
     </w:pPr>
@@ -10012,7 +9828,7 @@
   <w:style w:type="character" w:customStyle="1" w:styleId="ACLSectionChar">
     <w:name w:val="ACL Section Char"/>
     <w:link w:val="ACLSection"/>
-    <w:rsid w:val="00463498"/>
+    <w:rsid w:val="00EA000D"/>
     <w:rPr>
       <w:b/>
       <w:sz w:val="24"/>
@@ -10024,7 +9840,7 @@
     <w:name w:val="ACL Abstract Text"/>
     <w:basedOn w:val="Normal"/>
     <w:qFormat/>
-    <w:rsid w:val="00463498"/>
+    <w:rsid w:val="00EA000D"/>
     <w:pPr>
       <w:spacing w:after="240" w:line="244" w:lineRule="auto"/>
       <w:ind w:left="403" w:right="403"/>
@@ -10041,12 +9857,12 @@
     <w:basedOn w:val="ACLAcknowledgments"/>
     <w:link w:val="ACLAcknowledgmentsHeaderChar"/>
     <w:qFormat/>
-    <w:rsid w:val="00463498"/>
+    <w:rsid w:val="00EA000D"/>
   </w:style>
   <w:style w:type="character" w:customStyle="1" w:styleId="ACLAcknowledgmentsHeaderChar">
     <w:name w:val="ACL Acknowledgments Header Char"/>
     <w:link w:val="ACLAcknowledgmentsHeader"/>
-    <w:rsid w:val="00463498"/>
+    <w:rsid w:val="00EA000D"/>
     <w:rPr>
       <w:rFonts w:eastAsia="MS Mincho"/>
       <w:b/>
@@ -10059,22 +9875,25 @@
   </w:style>
   <w:style w:type="paragraph" w:customStyle="1" w:styleId="ACLReferencesText">
     <w:name w:val="ACL References Text"/>
-    <w:basedOn w:val="EACLReferencetext"/>
+    <w:basedOn w:val="Normal"/>
     <w:link w:val="ACLReferencesTextChar"/>
     <w:qFormat/>
-    <w:rsid w:val="00463498"/>
+    <w:rsid w:val="00EA000D"/>
     <w:pPr>
-      <w:spacing w:after="0"/>
+      <w:spacing w:line="245" w:lineRule="auto"/>
       <w:ind w:left="230" w:hanging="230"/>
+      <w:jc w:val="both"/>
     </w:pPr>
     <w:rPr>
+      <w:rFonts w:eastAsia="MS Mincho"/>
       <w:kern w:val="16"/>
+      <w:sz w:val="20"/>
     </w:rPr>
   </w:style>
   <w:style w:type="character" w:customStyle="1" w:styleId="ACLReferencesTextChar">
     <w:name w:val="ACL References Text Char"/>
     <w:link w:val="ACLReferencesText"/>
-    <w:rsid w:val="00463498"/>
+    <w:rsid w:val="00EA000D"/>
     <w:rPr>
       <w:rFonts w:eastAsia="MS Mincho"/>
       <w:kern w:val="16"/>
@@ -10088,7 +9907,7 @@
     <w:basedOn w:val="Normal"/>
     <w:link w:val="ACLCaptionChar"/>
     <w:qFormat/>
-    <w:rsid w:val="00463498"/>
+    <w:rsid w:val="00EA000D"/>
     <w:pPr>
       <w:framePr w:hSpace="187" w:wrap="around" w:hAnchor="text" w:xAlign="center" w:y="1"/>
       <w:spacing w:before="80"/>
@@ -10099,66 +9918,12 @@
       <w:sz w:val="18"/>
     </w:rPr>
   </w:style>
-  <w:style w:type="paragraph" w:styleId="Header">
-    <w:name w:val="header"/>
-    <w:basedOn w:val="Normal"/>
-    <w:link w:val="HeaderChar"/>
-    <w:unhideWhenUsed/>
-    <w:rsid w:val="00463498"/>
-    <w:pPr>
-      <w:tabs>
-        <w:tab w:val="center" w:pos="4680"/>
-        <w:tab w:val="right" w:pos="9360"/>
-      </w:tabs>
-    </w:pPr>
-  </w:style>
-  <w:style w:type="paragraph" w:styleId="Footer">
-    <w:name w:val="footer"/>
-    <w:aliases w:val="ACL Submission Page Number"/>
-    <w:basedOn w:val="Normal"/>
-    <w:link w:val="FooterChar"/>
-    <w:uiPriority w:val="99"/>
-    <w:unhideWhenUsed/>
-    <w:qFormat/>
-    <w:rsid w:val="00463498"/>
-    <w:pPr>
-      <w:tabs>
-        <w:tab w:val="center" w:pos="4680"/>
-        <w:tab w:val="right" w:pos="9360"/>
-      </w:tabs>
-      <w:jc w:val="center"/>
-    </w:pPr>
-    <w:rPr>
-      <w:sz w:val="20"/>
-    </w:rPr>
-  </w:style>
-  <w:style w:type="character" w:customStyle="1" w:styleId="FooterChar">
-    <w:name w:val="Footer Char"/>
-    <w:aliases w:val="ACL Submission Page Number Char"/>
-    <w:link w:val="Footer"/>
-    <w:uiPriority w:val="99"/>
-    <w:rsid w:val="00463498"/>
-    <w:rPr>
-      <w:sz w:val="20"/>
-      <w:szCs w:val="20"/>
-      <w:lang w:eastAsia="de-DE"/>
-    </w:rPr>
-  </w:style>
   <w:style w:type="character" w:customStyle="1" w:styleId="ACLCaptionChar">
     <w:name w:val="ACL Caption Char"/>
     <w:link w:val="ACLCaption"/>
-    <w:rsid w:val="00463498"/>
+    <w:rsid w:val="00EA000D"/>
     <w:rPr>
       <w:sz w:val="18"/>
-      <w:szCs w:val="20"/>
-      <w:lang w:eastAsia="de-DE"/>
-    </w:rPr>
-  </w:style>
-  <w:style w:type="character" w:customStyle="1" w:styleId="HeaderChar">
-    <w:name w:val="Header Char"/>
-    <w:link w:val="Header"/>
-    <w:rsid w:val="00463498"/>
-    <w:rPr>
       <w:szCs w:val="20"/>
       <w:lang w:eastAsia="de-DE"/>
     </w:rPr>
@@ -10168,7 +9933,7 @@
     <w:basedOn w:val="Normal"/>
     <w:link w:val="ACLSubmissionConfidentialityHeaderChar"/>
     <w:qFormat/>
-    <w:rsid w:val="00463498"/>
+    <w:rsid w:val="00EA000D"/>
     <w:pPr>
       <w:jc w:val="center"/>
     </w:pPr>
@@ -10183,7 +9948,7 @@
   <w:style w:type="character" w:customStyle="1" w:styleId="ACLSubmissionConfidentialityHeaderChar">
     <w:name w:val="ACL Submission Confidentiality Header Char"/>
     <w:link w:val="ACLSubmissionConfidentialityHeader"/>
-    <w:rsid w:val="00463498"/>
+    <w:rsid w:val="00EA000D"/>
     <w:rPr>
       <w:rFonts w:ascii="Arial" w:hAnsi="Arial" w:cs="Arial"/>
       <w:b/>
@@ -10194,613 +9959,22 @@
       <w:lang w:eastAsia="de-DE"/>
     </w:rPr>
   </w:style>
-  <w:style w:type="paragraph" w:customStyle="1" w:styleId="EACLTextIndent">
-    <w:name w:val="EACL Text Indent"/>
-    <w:basedOn w:val="TemplateText"/>
-    <w:next w:val="Normal"/>
-    <w:link w:val="EACLTextIndentChar"/>
-    <w:rsid w:val="00463498"/>
-    <w:pPr>
-      <w:ind w:firstLine="227"/>
-      <w:jc w:val="both"/>
-    </w:pPr>
-    <w:rPr>
-      <w:rFonts w:eastAsia="MS Mincho"/>
-    </w:rPr>
-  </w:style>
-  <w:style w:type="paragraph" w:customStyle="1" w:styleId="TemplateText">
-    <w:name w:val="Template Text"/>
-    <w:basedOn w:val="Normal"/>
-    <w:link w:val="TemplateTextChar"/>
-    <w:rsid w:val="00463498"/>
-  </w:style>
-  <w:style w:type="paragraph" w:customStyle="1" w:styleId="EACLAddress">
-    <w:name w:val="EACL Address"/>
-    <w:basedOn w:val="TemplateText"/>
-    <w:rsid w:val="00463498"/>
-    <w:pPr>
-      <w:jc w:val="center"/>
-    </w:pPr>
-    <w:rPr>
-      <w:rFonts w:eastAsia="MS Mincho"/>
-      <w:sz w:val="24"/>
-    </w:rPr>
-  </w:style>
   <w:style w:type="character" w:styleId="Hyperlink">
     <w:name w:val="Hyperlink"/>
     <w:qFormat/>
-    <w:rsid w:val="00463498"/>
+    <w:rsid w:val="00EA000D"/>
     <w:rPr>
       <w:color w:val="0D0D0D"/>
       <w:u w:val="none"/>
     </w:rPr>
   </w:style>
-  <w:style w:type="paragraph" w:customStyle="1" w:styleId="EACLAbstractHeading">
-    <w:name w:val="EACL Abstract Heading"/>
-    <w:basedOn w:val="Normal"/>
-    <w:next w:val="EACLAbstract"/>
-    <w:rsid w:val="00463498"/>
-    <w:pPr>
-      <w:spacing w:before="240" w:after="240"/>
-      <w:jc w:val="center"/>
-    </w:pPr>
-    <w:rPr>
-      <w:rFonts w:eastAsia="MS Mincho"/>
-      <w:b/>
-      <w:sz w:val="24"/>
-      <w:szCs w:val="26"/>
-    </w:rPr>
-  </w:style>
-  <w:style w:type="paragraph" w:customStyle="1" w:styleId="EACLAbstract">
-    <w:name w:val="EACL Abstract"/>
-    <w:basedOn w:val="TemplateText"/>
-    <w:rsid w:val="00463498"/>
-    <w:pPr>
-      <w:spacing w:after="240"/>
-      <w:ind w:left="340" w:right="340"/>
-      <w:jc w:val="both"/>
-    </w:pPr>
-    <w:rPr>
-      <w:rFonts w:eastAsia="MS Mincho"/>
-    </w:rPr>
-  </w:style>
-  <w:style w:type="paragraph" w:customStyle="1" w:styleId="Text">
-    <w:name w:val="Text"/>
-    <w:basedOn w:val="TemplateText"/>
-    <w:next w:val="TextIndent"/>
-    <w:link w:val="TextChar"/>
-    <w:rsid w:val="00463498"/>
-    <w:pPr>
-      <w:jc w:val="both"/>
-    </w:pPr>
-    <w:rPr>
-      <w:rFonts w:eastAsia="MS Mincho"/>
-    </w:rPr>
-  </w:style>
-  <w:style w:type="paragraph" w:customStyle="1" w:styleId="EACLTitle">
-    <w:name w:val="EACL Title"/>
-    <w:basedOn w:val="Normal"/>
-    <w:next w:val="EACLAuthor"/>
-    <w:rsid w:val="00463498"/>
-    <w:pPr>
-      <w:spacing w:after="300"/>
-      <w:jc w:val="center"/>
-    </w:pPr>
-    <w:rPr>
-      <w:rFonts w:eastAsia="MS Mincho"/>
-      <w:b/>
-      <w:bCs/>
-      <w:sz w:val="30"/>
-      <w:szCs w:val="30"/>
-    </w:rPr>
-  </w:style>
-  <w:style w:type="paragraph" w:customStyle="1" w:styleId="EACLAuthor">
-    <w:name w:val="EACL Author"/>
-    <w:basedOn w:val="TemplateText"/>
-    <w:next w:val="EACLAddress"/>
-    <w:rsid w:val="00463498"/>
-    <w:pPr>
-      <w:jc w:val="center"/>
-    </w:pPr>
-    <w:rPr>
-      <w:rFonts w:eastAsia="MS Mincho"/>
-      <w:b/>
-      <w:sz w:val="24"/>
-    </w:rPr>
-  </w:style>
-  <w:style w:type="paragraph" w:customStyle="1" w:styleId="EACLEmail">
-    <w:name w:val="EACL Email"/>
-    <w:basedOn w:val="TemplateText"/>
-    <w:rsid w:val="00463498"/>
-    <w:pPr>
-      <w:spacing w:before="60" w:after="60"/>
-      <w:jc w:val="center"/>
-    </w:pPr>
-    <w:rPr>
-      <w:rFonts w:ascii="Courier New" w:hAnsi="Courier New"/>
-      <w:sz w:val="24"/>
-    </w:rPr>
-  </w:style>
-  <w:style w:type="paragraph" w:customStyle="1" w:styleId="EACLReferencetext">
-    <w:name w:val="EACL Reference text"/>
-    <w:basedOn w:val="ACLTextIndent"/>
-    <w:link w:val="EACLReferencetextChar"/>
-    <w:rsid w:val="00463498"/>
-    <w:pPr>
-      <w:spacing w:after="120"/>
-      <w:ind w:left="227" w:hanging="227"/>
-    </w:pPr>
-  </w:style>
-  <w:style w:type="paragraph" w:customStyle="1" w:styleId="TemplateExample">
-    <w:name w:val="Template Example"/>
-    <w:basedOn w:val="Normal"/>
-    <w:rsid w:val="00463498"/>
-    <w:rPr>
-      <w:rFonts w:ascii="Courier New" w:hAnsi="Courier New"/>
-    </w:rPr>
-  </w:style>
-  <w:style w:type="paragraph" w:customStyle="1" w:styleId="EACLExample">
-    <w:name w:val="EACL Example"/>
-    <w:basedOn w:val="TemplateExample"/>
-    <w:rsid w:val="00463498"/>
-    <w:pPr>
-      <w:ind w:left="288" w:right="288"/>
-    </w:pPr>
-  </w:style>
-  <w:style w:type="paragraph" w:customStyle="1" w:styleId="EACLExample1stLine">
-    <w:name w:val="EACL Example 1st Line"/>
-    <w:basedOn w:val="EACLExample"/>
-    <w:next w:val="EACLExample"/>
-    <w:rsid w:val="00463498"/>
-    <w:pPr>
-      <w:spacing w:before="220"/>
-      <w:ind w:left="289" w:right="289"/>
-    </w:pPr>
-  </w:style>
-  <w:style w:type="paragraph" w:customStyle="1" w:styleId="EACLExampleLastLine">
-    <w:name w:val="EACL Example Last Line"/>
-    <w:basedOn w:val="EACLExample1stLine"/>
-    <w:next w:val="Normal"/>
-    <w:rsid w:val="00463498"/>
-    <w:pPr>
-      <w:spacing w:before="0" w:after="220"/>
-    </w:pPr>
-  </w:style>
-  <w:style w:type="paragraph" w:customStyle="1" w:styleId="TemplateList">
-    <w:name w:val="Template List"/>
-    <w:basedOn w:val="Normal"/>
-    <w:rsid w:val="00463498"/>
-    <w:pPr>
-      <w:spacing w:line="360" w:lineRule="auto"/>
-      <w:ind w:left="284"/>
-      <w:jc w:val="both"/>
-    </w:pPr>
-    <w:rPr>
-      <w:rFonts w:eastAsia="MS Mincho"/>
-      <w:szCs w:val="22"/>
-    </w:rPr>
-  </w:style>
-  <w:style w:type="paragraph" w:customStyle="1" w:styleId="EACLListIndent">
-    <w:name w:val="EACL List Indent"/>
-    <w:basedOn w:val="TemplateList"/>
-    <w:rsid w:val="00463498"/>
-    <w:pPr>
-      <w:spacing w:after="120" w:line="240" w:lineRule="auto"/>
-      <w:ind w:left="288"/>
-    </w:pPr>
-  </w:style>
-  <w:style w:type="paragraph" w:customStyle="1" w:styleId="EACLListBulleted">
-    <w:name w:val="EACL List Bulleted"/>
-    <w:basedOn w:val="EACLListIndent"/>
-    <w:rsid w:val="00463498"/>
-    <w:pPr>
-      <w:spacing w:after="160"/>
-      <w:ind w:left="578" w:hanging="289"/>
-    </w:pPr>
-  </w:style>
-  <w:style w:type="paragraph" w:customStyle="1" w:styleId="EACLListBulleted1stLine">
-    <w:name w:val="EACL List Bulleted 1st Line"/>
-    <w:basedOn w:val="EACLListBulleted"/>
-    <w:next w:val="EACLListBulleted"/>
-    <w:rsid w:val="00463498"/>
-    <w:pPr>
-      <w:spacing w:before="160"/>
-    </w:pPr>
-  </w:style>
-  <w:style w:type="paragraph" w:customStyle="1" w:styleId="EACLListIndent1stLine">
-    <w:name w:val="EACL List Indent 1st Line"/>
-    <w:basedOn w:val="EACLListIndent"/>
-    <w:next w:val="EACLListIndent"/>
-    <w:rsid w:val="00463498"/>
-    <w:pPr>
-      <w:spacing w:before="120"/>
-    </w:pPr>
-  </w:style>
-  <w:style w:type="paragraph" w:customStyle="1" w:styleId="Address">
-    <w:name w:val="Address"/>
-    <w:basedOn w:val="TemplateText"/>
-    <w:rsid w:val="00463498"/>
-    <w:pPr>
-      <w:jc w:val="center"/>
-    </w:pPr>
-    <w:rPr>
-      <w:rFonts w:eastAsia="MS Mincho"/>
-      <w:sz w:val="24"/>
-    </w:rPr>
-  </w:style>
-  <w:style w:type="paragraph" w:customStyle="1" w:styleId="EACLCaptionText">
-    <w:name w:val="EACL Caption Text"/>
-    <w:basedOn w:val="Normal"/>
-    <w:rsid w:val="00463498"/>
-  </w:style>
-  <w:style w:type="paragraph" w:styleId="PlainText">
-    <w:name w:val="Plain Text"/>
-    <w:basedOn w:val="Normal"/>
-    <w:link w:val="PlainTextChar"/>
-    <w:rsid w:val="00463498"/>
-    <w:rPr>
-      <w:rFonts w:ascii="Courier New" w:hAnsi="Courier New" w:cs="Courier New"/>
-      <w:lang w:val="fr-FR" w:eastAsia="fr-FR"/>
-    </w:rPr>
-  </w:style>
-  <w:style w:type="character" w:customStyle="1" w:styleId="PlainTextChar">
-    <w:name w:val="Plain Text Char"/>
-    <w:basedOn w:val="DefaultParagraphFont"/>
-    <w:link w:val="PlainText"/>
-    <w:rsid w:val="00161CA4"/>
-    <w:rPr>
-      <w:rFonts w:ascii="Courier New" w:hAnsi="Courier New" w:cs="Courier New"/>
-      <w:szCs w:val="20"/>
-      <w:lang w:val="fr-FR" w:eastAsia="fr-FR"/>
-    </w:rPr>
-  </w:style>
-  <w:style w:type="paragraph" w:customStyle="1" w:styleId="EACLbookjournaltitle">
-    <w:name w:val="EACL book/journal title"/>
-    <w:basedOn w:val="EACLReferencetext"/>
-    <w:rsid w:val="00463498"/>
-    <w:rPr>
-      <w:i/>
-    </w:rPr>
-  </w:style>
-  <w:style w:type="paragraph" w:customStyle="1" w:styleId="EACLSection">
-    <w:name w:val="EACL Section"/>
-    <w:basedOn w:val="Normal"/>
-    <w:next w:val="Normal"/>
-    <w:rsid w:val="00463498"/>
-    <w:pPr>
-      <w:numPr>
-        <w:numId w:val="9"/>
-      </w:numPr>
-      <w:spacing w:before="200" w:after="200"/>
-      <w:jc w:val="both"/>
-    </w:pPr>
-    <w:rPr>
-      <w:rFonts w:eastAsia="MS Mincho"/>
-      <w:b/>
-      <w:bCs/>
-      <w:sz w:val="24"/>
-      <w:szCs w:val="26"/>
-    </w:rPr>
-  </w:style>
-  <w:style w:type="paragraph" w:customStyle="1" w:styleId="EACLText">
-    <w:name w:val="EACL Text"/>
-    <w:basedOn w:val="EACLTextIndent"/>
-    <w:next w:val="EACLTextIndent"/>
-    <w:link w:val="EACLTextChar"/>
-    <w:rsid w:val="00463498"/>
-    <w:pPr>
-      <w:ind w:firstLine="0"/>
-    </w:pPr>
-  </w:style>
-  <w:style w:type="paragraph" w:customStyle="1" w:styleId="EACLReferencesHeading">
-    <w:name w:val="EACL References Heading"/>
-    <w:basedOn w:val="Normal"/>
-    <w:link w:val="EACLReferencesHeadingChar"/>
-    <w:rsid w:val="00463498"/>
-    <w:pPr>
-      <w:spacing w:before="240" w:after="120"/>
-      <w:jc w:val="both"/>
-    </w:pPr>
-    <w:rPr>
-      <w:rFonts w:eastAsia="MS Mincho"/>
-      <w:b/>
-      <w:bCs/>
-      <w:sz w:val="24"/>
-      <w:szCs w:val="26"/>
-    </w:rPr>
-  </w:style>
-  <w:style w:type="paragraph" w:customStyle="1" w:styleId="EACLSubsubsection">
-    <w:name w:val="EACL Subsubsection"/>
-    <w:basedOn w:val="EACLSection"/>
-    <w:rsid w:val="00463498"/>
-    <w:pPr>
-      <w:numPr>
-        <w:numId w:val="0"/>
-      </w:numPr>
-      <w:tabs>
-        <w:tab w:val="num" w:pos="340"/>
-        <w:tab w:val="num" w:pos="432"/>
-      </w:tabs>
-      <w:ind w:left="431" w:hanging="431"/>
-    </w:pPr>
-  </w:style>
-  <w:style w:type="paragraph" w:customStyle="1" w:styleId="EACLAppendixheading">
-    <w:name w:val="EACL Appendix heading"/>
-    <w:basedOn w:val="EACLSection"/>
-    <w:rsid w:val="00463498"/>
-    <w:pPr>
-      <w:numPr>
-        <w:numId w:val="8"/>
-      </w:numPr>
-    </w:pPr>
-  </w:style>
-  <w:style w:type="paragraph" w:customStyle="1" w:styleId="EACLAcknowledgementheading">
-    <w:name w:val="EACL Acknowledgement heading"/>
-    <w:basedOn w:val="EACLAppendixheading"/>
-    <w:rsid w:val="00463498"/>
-    <w:pPr>
-      <w:numPr>
-        <w:numId w:val="0"/>
-      </w:numPr>
-    </w:pPr>
-  </w:style>
-  <w:style w:type="paragraph" w:customStyle="1" w:styleId="EACLfootnotetext">
-    <w:name w:val="EACL footnote text"/>
-    <w:basedOn w:val="Normal"/>
-    <w:rsid w:val="00463498"/>
-    <w:rPr>
-      <w:sz w:val="18"/>
-    </w:rPr>
-  </w:style>
-  <w:style w:type="paragraph" w:customStyle="1" w:styleId="Heading">
-    <w:name w:val="Heading"/>
-    <w:basedOn w:val="Normal"/>
-    <w:next w:val="Text"/>
-    <w:rsid w:val="00463498"/>
-    <w:pPr>
-      <w:spacing w:before="240"/>
-      <w:jc w:val="both"/>
-    </w:pPr>
-    <w:rPr>
-      <w:rFonts w:eastAsia="MS Mincho"/>
-      <w:b/>
-      <w:bCs/>
-      <w:sz w:val="26"/>
-      <w:szCs w:val="26"/>
-    </w:rPr>
-  </w:style>
-  <w:style w:type="paragraph" w:customStyle="1" w:styleId="AbstractHeading">
-    <w:name w:val="Abstract Heading"/>
-    <w:basedOn w:val="Heading"/>
-    <w:next w:val="Abstract"/>
-    <w:rsid w:val="00463498"/>
-    <w:pPr>
-      <w:spacing w:after="240"/>
-      <w:jc w:val="center"/>
-    </w:pPr>
-    <w:rPr>
-      <w:bCs w:val="0"/>
-      <w:sz w:val="24"/>
-    </w:rPr>
-  </w:style>
-  <w:style w:type="paragraph" w:customStyle="1" w:styleId="Abstract">
-    <w:name w:val="Abstract"/>
-    <w:basedOn w:val="TemplateText"/>
-    <w:qFormat/>
-    <w:rsid w:val="00463498"/>
-    <w:pPr>
-      <w:numPr>
-        <w:numId w:val="3"/>
-      </w:numPr>
-      <w:spacing w:after="240" w:line="244" w:lineRule="auto"/>
-      <w:ind w:right="403"/>
-      <w:jc w:val="both"/>
-    </w:pPr>
-    <w:rPr>
-      <w:rFonts w:eastAsia="MS Mincho"/>
-      <w:sz w:val="20"/>
-    </w:rPr>
-  </w:style>
-  <w:style w:type="paragraph" w:customStyle="1" w:styleId="References">
-    <w:name w:val="References"/>
-    <w:basedOn w:val="TemplateText"/>
-    <w:rsid w:val="00463498"/>
-    <w:pPr>
-      <w:spacing w:before="120"/>
-      <w:ind w:left="230" w:hanging="230"/>
-      <w:jc w:val="both"/>
-    </w:pPr>
-    <w:rPr>
-      <w:rFonts w:eastAsia="MS Mincho"/>
-      <w:sz w:val="20"/>
-    </w:rPr>
-  </w:style>
-  <w:style w:type="paragraph" w:customStyle="1" w:styleId="Author">
-    <w:name w:val="Author"/>
-    <w:basedOn w:val="TemplateText"/>
-    <w:next w:val="Address"/>
-    <w:rsid w:val="00463498"/>
-    <w:pPr>
-      <w:jc w:val="center"/>
-    </w:pPr>
-    <w:rPr>
-      <w:rFonts w:eastAsia="MS Mincho"/>
-      <w:b/>
-      <w:sz w:val="24"/>
-    </w:rPr>
-  </w:style>
-  <w:style w:type="paragraph" w:customStyle="1" w:styleId="Email">
-    <w:name w:val="Email"/>
-    <w:basedOn w:val="TemplateText"/>
-    <w:rsid w:val="00463498"/>
-    <w:pPr>
-      <w:spacing w:before="60" w:after="60"/>
-      <w:jc w:val="center"/>
-    </w:pPr>
-    <w:rPr>
-      <w:rFonts w:ascii="Courier New" w:hAnsi="Courier New"/>
-      <w:sz w:val="24"/>
-    </w:rPr>
-  </w:style>
-  <w:style w:type="paragraph" w:customStyle="1" w:styleId="TextIndent">
-    <w:name w:val="Text Indent"/>
-    <w:basedOn w:val="Text"/>
-    <w:rsid w:val="00463498"/>
-    <w:pPr>
-      <w:ind w:firstLine="288"/>
-    </w:pPr>
-  </w:style>
-  <w:style w:type="paragraph" w:customStyle="1" w:styleId="Example">
-    <w:name w:val="Example"/>
-    <w:basedOn w:val="TemplateExample"/>
-    <w:rsid w:val="00463498"/>
-    <w:pPr>
-      <w:ind w:left="288" w:right="288"/>
-    </w:pPr>
-  </w:style>
-  <w:style w:type="paragraph" w:customStyle="1" w:styleId="Example1stLine">
-    <w:name w:val="Example 1st Line"/>
-    <w:basedOn w:val="Example"/>
-    <w:next w:val="Example"/>
-    <w:rsid w:val="00463498"/>
-    <w:pPr>
-      <w:spacing w:before="120"/>
-    </w:pPr>
-  </w:style>
-  <w:style w:type="paragraph" w:customStyle="1" w:styleId="ExampleLastLine">
-    <w:name w:val="Example Last Line"/>
-    <w:basedOn w:val="Example1stLine"/>
-    <w:next w:val="TextIndent"/>
-    <w:rsid w:val="00463498"/>
-    <w:pPr>
-      <w:spacing w:before="0" w:after="120"/>
-    </w:pPr>
-  </w:style>
-  <w:style w:type="paragraph" w:customStyle="1" w:styleId="ListIndent">
-    <w:name w:val="List Indent"/>
-    <w:basedOn w:val="TemplateList"/>
-    <w:rsid w:val="00463498"/>
-    <w:pPr>
-      <w:spacing w:after="120" w:line="240" w:lineRule="auto"/>
-      <w:ind w:left="288"/>
-    </w:pPr>
-  </w:style>
-  <w:style w:type="paragraph" w:customStyle="1" w:styleId="ListBulleted">
-    <w:name w:val="List Bulleted"/>
-    <w:basedOn w:val="ListIndent"/>
-    <w:rsid w:val="00463498"/>
-    <w:pPr>
-      <w:ind w:left="576" w:hanging="288"/>
-    </w:pPr>
-  </w:style>
-  <w:style w:type="paragraph" w:customStyle="1" w:styleId="ListBulleted1stLine">
-    <w:name w:val="List Bulleted 1st Line"/>
-    <w:basedOn w:val="ListBulleted"/>
-    <w:next w:val="ListBulleted"/>
-    <w:rsid w:val="00463498"/>
-    <w:pPr>
-      <w:spacing w:before="120"/>
-    </w:pPr>
-  </w:style>
-  <w:style w:type="paragraph" w:customStyle="1" w:styleId="ListIndent1stLine">
-    <w:name w:val="List Indent 1st Line"/>
-    <w:basedOn w:val="ListIndent"/>
-    <w:next w:val="ListIndent"/>
-    <w:rsid w:val="00463498"/>
-    <w:pPr>
-      <w:spacing w:before="120"/>
-    </w:pPr>
-  </w:style>
-  <w:style w:type="paragraph" w:styleId="Caption">
-    <w:name w:val="caption"/>
-    <w:basedOn w:val="Normal"/>
-    <w:next w:val="Normal"/>
-    <w:qFormat/>
-    <w:rsid w:val="00463498"/>
-    <w:pPr>
-      <w:jc w:val="center"/>
-    </w:pPr>
-    <w:rPr>
-      <w:bCs/>
-      <w:sz w:val="20"/>
-    </w:rPr>
-  </w:style>
-  <w:style w:type="paragraph" w:customStyle="1" w:styleId="CaptionText">
-    <w:name w:val="Caption Text"/>
-    <w:basedOn w:val="Normal"/>
-    <w:rsid w:val="00463498"/>
-    <w:pPr>
-      <w:framePr w:hSpace="187" w:wrap="around" w:hAnchor="text" w:xAlign="center" w:y="1"/>
-      <w:suppressOverlap/>
-      <w:jc w:val="center"/>
-    </w:pPr>
-    <w:rPr>
-      <w:sz w:val="18"/>
-    </w:rPr>
-  </w:style>
-  <w:style w:type="character" w:customStyle="1" w:styleId="TemplateTextChar">
-    <w:name w:val="Template Text Char"/>
-    <w:link w:val="TemplateText"/>
-    <w:rsid w:val="00463498"/>
-    <w:rPr>
-      <w:szCs w:val="20"/>
-      <w:lang w:eastAsia="de-DE"/>
-    </w:rPr>
-  </w:style>
-  <w:style w:type="character" w:customStyle="1" w:styleId="EACLTextIndentChar">
-    <w:name w:val="EACL Text Indent Char"/>
-    <w:link w:val="EACLTextIndent"/>
-    <w:rsid w:val="00463498"/>
-    <w:rPr>
-      <w:rFonts w:eastAsia="MS Mincho"/>
-      <w:szCs w:val="20"/>
-      <w:lang w:eastAsia="de-DE"/>
-    </w:rPr>
-  </w:style>
-  <w:style w:type="character" w:customStyle="1" w:styleId="EACLTextChar">
-    <w:name w:val="EACL Text Char"/>
-    <w:basedOn w:val="EACLTextIndentChar"/>
-    <w:link w:val="EACLText"/>
-    <w:rsid w:val="00463498"/>
-    <w:rPr>
-      <w:rFonts w:eastAsia="MS Mincho"/>
-      <w:szCs w:val="20"/>
-      <w:lang w:eastAsia="de-DE"/>
-    </w:rPr>
-  </w:style>
-  <w:style w:type="character" w:styleId="PageNumber">
-    <w:name w:val="page number"/>
-    <w:rsid w:val="00463498"/>
-  </w:style>
-  <w:style w:type="paragraph" w:customStyle="1" w:styleId="FirstLine">
-    <w:name w:val="First Line"/>
-    <w:basedOn w:val="Text"/>
-    <w:qFormat/>
-    <w:rsid w:val="00463498"/>
-    <w:pPr>
-      <w:ind w:firstLine="230"/>
-    </w:pPr>
-  </w:style>
-  <w:style w:type="paragraph" w:customStyle="1" w:styleId="AbstractText">
-    <w:name w:val="Abstract Text"/>
-    <w:basedOn w:val="Abstract"/>
-    <w:qFormat/>
-    <w:rsid w:val="00463498"/>
-    <w:pPr>
-      <w:spacing w:line="245" w:lineRule="auto"/>
-      <w:ind w:left="562" w:hanging="562"/>
-    </w:pPr>
-    <w:rPr>
-      <w:kern w:val="16"/>
-    </w:rPr>
-  </w:style>
   <w:style w:type="paragraph" w:customStyle="1" w:styleId="ACLTextIndent">
     <w:name w:val="ACL Text Indent"/>
-    <w:basedOn w:val="TemplateText"/>
+    <w:basedOn w:val="Normal"/>
     <w:next w:val="Normal"/>
     <w:link w:val="ACLTextIndentChar"/>
     <w:qFormat/>
-    <w:rsid w:val="00463498"/>
+    <w:rsid w:val="00EA000D"/>
     <w:pPr>
       <w:spacing w:line="245" w:lineRule="auto"/>
       <w:ind w:firstLine="230"/>
@@ -10814,7 +9988,7 @@
   <w:style w:type="character" w:customStyle="1" w:styleId="ACLTextIndentChar">
     <w:name w:val="ACL Text Indent Char"/>
     <w:link w:val="ACLTextIndent"/>
-    <w:rsid w:val="00463498"/>
+    <w:rsid w:val="00EA000D"/>
     <w:rPr>
       <w:rFonts w:eastAsia="MS Mincho"/>
       <w:sz w:val="20"/>
@@ -10826,290 +10000,18 @@
     <w:name w:val="ACL Indent"/>
     <w:basedOn w:val="ACLText"/>
     <w:qFormat/>
-    <w:rsid w:val="00463498"/>
+    <w:rsid w:val="00EA000D"/>
     <w:pPr>
       <w:ind w:firstLine="230"/>
-    </w:pPr>
-  </w:style>
-  <w:style w:type="paragraph" w:customStyle="1" w:styleId="StyleACLReferencesTextItalic">
-    <w:name w:val="Style ACL References Text + Italic"/>
-    <w:basedOn w:val="ACLReferencesText"/>
-    <w:qFormat/>
-    <w:rsid w:val="00463498"/>
-    <w:rPr>
-      <w:i/>
-      <w:iCs/>
-    </w:rPr>
-  </w:style>
-  <w:style w:type="paragraph" w:customStyle="1" w:styleId="StyleEACLSection11ptKernat8pt">
-    <w:name w:val="Style EACL Section + 11 pt Kern at 8 pt"/>
-    <w:basedOn w:val="EACLSection"/>
-    <w:rsid w:val="00463498"/>
-    <w:pPr>
-      <w:keepNext/>
-      <w:keepLines/>
-      <w:tabs>
-        <w:tab w:val="num" w:pos="340"/>
-      </w:tabs>
-    </w:pPr>
-    <w:rPr>
-      <w:kern w:val="16"/>
-      <w:sz w:val="22"/>
-    </w:rPr>
-  </w:style>
-  <w:style w:type="paragraph" w:customStyle="1" w:styleId="StyleEACLSection11ptKernat8pt1">
-    <w:name w:val="Style EACL Section + 11 pt Kern at 8 pt1"/>
-    <w:basedOn w:val="EACLSection"/>
-    <w:rsid w:val="00463498"/>
-    <w:pPr>
-      <w:keepNext/>
-      <w:tabs>
-        <w:tab w:val="num" w:pos="340"/>
-      </w:tabs>
-    </w:pPr>
-    <w:rPr>
-      <w:kern w:val="16"/>
-      <w:sz w:val="22"/>
-    </w:rPr>
-  </w:style>
-  <w:style w:type="paragraph" w:customStyle="1" w:styleId="ProcStep">
-    <w:name w:val="ProcStep"/>
-    <w:basedOn w:val="Normal"/>
-    <w:rsid w:val="00463498"/>
-    <w:pPr>
-      <w:numPr>
-        <w:numId w:val="18"/>
-      </w:numPr>
-      <w:spacing w:after="160"/>
-    </w:pPr>
-    <w:rPr>
-      <w:szCs w:val="22"/>
-      <w:lang w:eastAsia="en-US"/>
-    </w:rPr>
-  </w:style>
-  <w:style w:type="paragraph" w:customStyle="1" w:styleId="ProcSubTitle">
-    <w:name w:val="ProcSubTitle"/>
-    <w:basedOn w:val="Normal"/>
-    <w:next w:val="ProcStep"/>
-    <w:rsid w:val="00463498"/>
-    <w:pPr>
-      <w:spacing w:after="160"/>
-    </w:pPr>
-    <w:rPr>
-      <w:b/>
-      <w:szCs w:val="24"/>
-      <w:lang w:eastAsia="en-US"/>
-    </w:rPr>
-  </w:style>
-  <w:style w:type="paragraph" w:customStyle="1" w:styleId="ProcText">
-    <w:name w:val="ProcText"/>
-    <w:basedOn w:val="Normal"/>
-    <w:next w:val="ProcStep"/>
-    <w:rsid w:val="00463498"/>
-    <w:pPr>
-      <w:spacing w:after="160"/>
-      <w:ind w:firstLine="432"/>
-    </w:pPr>
-    <w:rPr>
-      <w:szCs w:val="24"/>
-      <w:lang w:eastAsia="en-US"/>
-    </w:rPr>
-  </w:style>
-  <w:style w:type="paragraph" w:customStyle="1" w:styleId="EquationLine">
-    <w:name w:val="EquationLine"/>
-    <w:basedOn w:val="Caption"/>
-    <w:qFormat/>
-    <w:rsid w:val="00463498"/>
-    <w:pPr>
-      <w:tabs>
-        <w:tab w:val="center" w:pos="2340"/>
-        <w:tab w:val="right" w:pos="4500"/>
-      </w:tabs>
-      <w:spacing w:before="120" w:after="120"/>
-    </w:pPr>
-  </w:style>
-  <w:style w:type="paragraph" w:customStyle="1" w:styleId="Normal-FirstParagraph">
-    <w:name w:val="Normal - First Paragraph"/>
-    <w:basedOn w:val="Normal"/>
-    <w:link w:val="Normal-FirstParagraphChar"/>
-    <w:qFormat/>
-    <w:rsid w:val="00463498"/>
-    <w:rPr>
-      <w:color w:val="000000"/>
-    </w:rPr>
-  </w:style>
-  <w:style w:type="character" w:customStyle="1" w:styleId="Normal-FirstParagraphChar">
-    <w:name w:val="Normal - First Paragraph Char"/>
-    <w:link w:val="Normal-FirstParagraph"/>
-    <w:rsid w:val="00463498"/>
-    <w:rPr>
-      <w:color w:val="000000"/>
-      <w:szCs w:val="20"/>
-      <w:lang w:eastAsia="de-DE"/>
-    </w:rPr>
-  </w:style>
-  <w:style w:type="paragraph" w:customStyle="1" w:styleId="Section">
-    <w:name w:val="Section"/>
-    <w:basedOn w:val="Heading1"/>
-    <w:link w:val="SectionChar"/>
-    <w:qFormat/>
-    <w:rsid w:val="00463498"/>
-    <w:pPr>
-      <w:ind w:left="403" w:hanging="403"/>
-    </w:pPr>
-  </w:style>
-  <w:style w:type="character" w:customStyle="1" w:styleId="SectionChar">
-    <w:name w:val="Section Char"/>
-    <w:link w:val="Section"/>
-    <w:rsid w:val="00463498"/>
-    <w:rPr>
-      <w:b/>
-      <w:sz w:val="24"/>
-      <w:szCs w:val="20"/>
-      <w:lang w:eastAsia="de-DE"/>
-    </w:rPr>
-  </w:style>
-  <w:style w:type="character" w:styleId="Strong">
-    <w:name w:val="Strong"/>
-    <w:uiPriority w:val="22"/>
-    <w:qFormat/>
-    <w:rsid w:val="00463498"/>
-    <w:rPr>
-      <w:b/>
-      <w:bCs/>
-    </w:rPr>
-  </w:style>
-  <w:style w:type="character" w:styleId="Emphasis">
-    <w:name w:val="Emphasis"/>
-    <w:uiPriority w:val="20"/>
-    <w:qFormat/>
-    <w:rsid w:val="00463498"/>
-    <w:rPr>
-      <w:i/>
-      <w:iCs/>
-    </w:rPr>
-  </w:style>
-  <w:style w:type="paragraph" w:styleId="ListParagraph">
-    <w:name w:val="List Paragraph"/>
-    <w:basedOn w:val="Normal"/>
-    <w:uiPriority w:val="34"/>
-    <w:qFormat/>
-    <w:rsid w:val="00463498"/>
-    <w:pPr>
-      <w:ind w:left="720"/>
-      <w:contextualSpacing/>
-    </w:pPr>
-  </w:style>
-  <w:style w:type="character" w:customStyle="1" w:styleId="TextChar">
-    <w:name w:val="Text Char"/>
-    <w:link w:val="Text"/>
-    <w:rsid w:val="00463498"/>
-    <w:rPr>
-      <w:rFonts w:eastAsia="MS Mincho"/>
-      <w:szCs w:val="20"/>
-      <w:lang w:eastAsia="de-DE"/>
-    </w:rPr>
-  </w:style>
-  <w:style w:type="character" w:customStyle="1" w:styleId="EACLReferencetextChar">
-    <w:name w:val="EACL Reference text Char"/>
-    <w:link w:val="EACLReferencetext"/>
-    <w:rsid w:val="00463498"/>
-    <w:rPr>
-      <w:rFonts w:eastAsia="MS Mincho"/>
-      <w:sz w:val="20"/>
-      <w:szCs w:val="20"/>
-      <w:lang w:eastAsia="de-DE"/>
-    </w:rPr>
-  </w:style>
-  <w:style w:type="character" w:customStyle="1" w:styleId="EACLReferencesHeadingChar">
-    <w:name w:val="EACL References Heading Char"/>
-    <w:link w:val="EACLReferencesHeading"/>
-    <w:rsid w:val="00463498"/>
-    <w:rPr>
-      <w:rFonts w:eastAsia="MS Mincho"/>
-      <w:b/>
-      <w:bCs/>
-      <w:sz w:val="24"/>
-      <w:szCs w:val="26"/>
-      <w:lang w:eastAsia="de-DE"/>
-    </w:rPr>
-  </w:style>
-  <w:style w:type="paragraph" w:customStyle="1" w:styleId="StyleACLTextFirstlineindent016">
-    <w:name w:val="Style ACL Text + First line indent:  0.16&quot;"/>
-    <w:basedOn w:val="ACLText"/>
-    <w:qFormat/>
-    <w:rsid w:val="00463498"/>
-    <w:pPr>
-      <w:ind w:firstLine="227"/>
-    </w:pPr>
-  </w:style>
-  <w:style w:type="paragraph" w:customStyle="1" w:styleId="StyleCentered">
-    <w:name w:val="Style Centered"/>
-    <w:basedOn w:val="Normal"/>
-    <w:qFormat/>
-    <w:rsid w:val="00463498"/>
-    <w:pPr>
-      <w:jc w:val="center"/>
     </w:pPr>
   </w:style>
   <w:style w:type="paragraph" w:customStyle="1" w:styleId="ACLbookjournaltitle">
     <w:name w:val="ACL book/journal title"/>
     <w:basedOn w:val="ACLReferencesText"/>
     <w:qFormat/>
-    <w:rsid w:val="00463498"/>
+    <w:rsid w:val="00EA000D"/>
     <w:rPr>
       <w:i/>
-    </w:rPr>
-  </w:style>
-  <w:style w:type="paragraph" w:customStyle="1" w:styleId="ACLfootnotetext0">
-    <w:name w:val="ACL footnote text"/>
-    <w:basedOn w:val="Normal"/>
-    <w:qFormat/>
-    <w:rsid w:val="00463498"/>
-    <w:rPr>
-      <w:sz w:val="18"/>
-    </w:rPr>
-  </w:style>
-  <w:style w:type="paragraph" w:customStyle="1" w:styleId="ACLReferencetext0">
-    <w:name w:val="ACL Reference text"/>
-    <w:basedOn w:val="Normal"/>
-    <w:link w:val="ACLReferencetextChar0"/>
-    <w:qFormat/>
-    <w:rsid w:val="00463498"/>
-    <w:pPr>
-      <w:ind w:left="230" w:hanging="230"/>
-      <w:jc w:val="both"/>
-    </w:pPr>
-    <w:rPr>
-      <w:rFonts w:eastAsia="MS Mincho"/>
-      <w:kern w:val="16"/>
-      <w:sz w:val="20"/>
-    </w:rPr>
-  </w:style>
-  <w:style w:type="character" w:customStyle="1" w:styleId="ACLReferencetextChar0">
-    <w:name w:val="ACL Reference text Char"/>
-    <w:link w:val="ACLReferencetext0"/>
-    <w:rsid w:val="00463498"/>
-    <w:rPr>
-      <w:rFonts w:eastAsia="MS Mincho"/>
-      <w:kern w:val="16"/>
-      <w:sz w:val="20"/>
-      <w:szCs w:val="20"/>
-      <w:lang w:eastAsia="de-DE"/>
-    </w:rPr>
-  </w:style>
-  <w:style w:type="paragraph" w:customStyle="1" w:styleId="BulletedListKernat8ptLinespacing15lines">
-    <w:name w:val="Bulleted List + Kern at 8 pt Line spacing:  1.5 lines"/>
-    <w:basedOn w:val="BulletedList"/>
-    <w:qFormat/>
-    <w:rsid w:val="00463498"/>
-    <w:pPr>
-      <w:spacing w:after="120"/>
-      <w:outlineLvl w:val="9"/>
-    </w:pPr>
-    <w:rPr>
-      <w:rFonts w:eastAsia="Times New Roman"/>
-      <w:kern w:val="16"/>
     </w:rPr>
   </w:style>
   <w:style w:type="character" w:customStyle="1" w:styleId="ACLFootnoteReferenceKernat8pt">
@@ -11121,65 +10023,21 @@
       <w:vertAlign w:val="superscript"/>
     </w:rPr>
   </w:style>
-  <w:style w:type="paragraph" w:customStyle="1" w:styleId="StyleACLTextLatinTimes-ItalicItalic">
-    <w:name w:val="Style ACL Text + (Latin) Times-Italic Italic"/>
-    <w:basedOn w:val="ACLText"/>
+  <w:style w:type="paragraph" w:customStyle="1" w:styleId="ACLSubmissionRuler">
+    <w:name w:val="ACL Submission Ruler"/>
+    <w:basedOn w:val="Normal"/>
+    <w:next w:val="Normal"/>
     <w:qFormat/>
-    <w:rsid w:val="00463498"/>
+    <w:rsid w:val="00EA000D"/>
+    <w:pPr>
+      <w:spacing w:before="240" w:after="240"/>
+      <w:jc w:val="center"/>
+    </w:pPr>
     <w:rPr>
-      <w:rFonts w:ascii="Times-Italic" w:hAnsi="Times-Italic"/>
-      <w:i/>
-      <w:iCs/>
-    </w:rPr>
-  </w:style>
-  <w:style w:type="paragraph" w:customStyle="1" w:styleId="StyleACLTextLatinCourierNew10ptKernat8pt">
-    <w:name w:val="Style ACL Text + (Latin) Courier New 10 pt Kern at 8 pt"/>
-    <w:basedOn w:val="ACLText"/>
-    <w:qFormat/>
-    <w:rsid w:val="00463498"/>
-    <w:rPr>
-      <w:rFonts w:ascii="Courier New" w:hAnsi="Courier New"/>
-      <w:kern w:val="16"/>
-    </w:rPr>
-  </w:style>
-  <w:style w:type="paragraph" w:customStyle="1" w:styleId="StyleACLTextLatinCourierNew10ptKernat8pt1">
-    <w:name w:val="Style ACL Text + (Latin) Courier New 10 pt Kern at 8 pt1"/>
-    <w:basedOn w:val="ACLText"/>
-    <w:qFormat/>
-    <w:rsid w:val="00463498"/>
-    <w:rPr>
-      <w:rFonts w:ascii="Courier New" w:hAnsi="Courier New"/>
-      <w:kern w:val="16"/>
-    </w:rPr>
-  </w:style>
-  <w:style w:type="paragraph" w:customStyle="1" w:styleId="StyleACLTextBold">
-    <w:name w:val="Style ACL Text + Bold"/>
-    <w:basedOn w:val="ACLText"/>
-    <w:qFormat/>
-    <w:rsid w:val="00463498"/>
-    <w:rPr>
+      <w:rFonts w:eastAsia="MS Mincho"/>
       <w:b/>
-      <w:bCs/>
-    </w:rPr>
-  </w:style>
-  <w:style w:type="paragraph" w:customStyle="1" w:styleId="StyleACLTextFirstlineindent016Bold">
-    <w:name w:val="Style ACL Text + First line indent:  0.16&quot; + Bold"/>
-    <w:basedOn w:val="ACLTextFirstlineindent016"/>
-    <w:qFormat/>
-    <w:rsid w:val="00463498"/>
-    <w:rPr>
-      <w:b/>
-      <w:bCs/>
-    </w:rPr>
-  </w:style>
-  <w:style w:type="paragraph" w:customStyle="1" w:styleId="StyleACLText10ptBold">
-    <w:name w:val="Style ACL Text + 10 pt Bold"/>
-    <w:basedOn w:val="ACLText"/>
-    <w:qFormat/>
-    <w:rsid w:val="00463498"/>
-    <w:rPr>
-      <w:b/>
-      <w:bCs/>
+      <w:sz w:val="24"/>
+      <w:szCs w:val="26"/>
     </w:rPr>
   </w:style>
 </w:styles>
@@ -11451,7 +10309,7 @@
 </file>
 
 <file path=customXml/itemProps1.xml><?xml version="1.0" encoding="utf-8"?>
-<ds:datastoreItem xmlns:ds="http://schemas.openxmlformats.org/officeDocument/2006/customXml" ds:itemID="{20A364AB-8CD1-4836-B0BA-27103D02DB45}">
+<ds:datastoreItem xmlns:ds="http://schemas.openxmlformats.org/officeDocument/2006/customXml" ds:itemID="{24D8087A-607E-48BE-878C-1912A5AF0378}">
   <ds:schemaRefs>
     <ds:schemaRef ds:uri="http://schemas.openxmlformats.org/officeDocument/2006/bibliography"/>
   </ds:schemaRefs>

</xml_diff>

<commit_message>
Updating based on other MS employees' suggestions
</commit_message>
<xml_diff>
--- a/assets/files/naaclhlt2016/naaclhlt2016_camera_ready.docx
+++ b/assets/files/naaclhlt2016/naaclhlt2016_camera_ready.docx
@@ -583,10 +583,7 @@
         </w:tc>
       </w:tr>
     </w:tbl>
-    <w:p>
-      <w:bookmarkStart w:id="0" w:name="_GoBack"/>
-      <w:bookmarkEnd w:id="0"/>
-    </w:p>
+    <w:p/>
     <w:p/>
     <w:p>
       <w:pPr>
@@ -731,7 +728,12 @@
         <w:t xml:space="preserve">.  In newer versions of MSWord, click Home, then expand the “Styles” tile by clicking the diagonal arrow on the lower left corner.  </w:t>
       </w:r>
       <w:r>
-        <w:t>This should open all styles in the template for you to apply to your document</w:t>
+        <w:t>This shoul</w:t>
+      </w:r>
+      <w:bookmarkStart w:id="0" w:name="_GoBack"/>
+      <w:bookmarkEnd w:id="0"/>
+      <w:r>
+        <w:t>d open all styles in the template for you to apply to your document</w:t>
       </w:r>
       <w:r>
         <w:t xml:space="preserve"> as needed</w:t>
@@ -9124,7 +9126,7 @@
   <w:style w:type="paragraph" w:default="1" w:styleId="Normal">
     <w:name w:val="Normal"/>
     <w:qFormat/>
-    <w:rsid w:val="00EA000D"/>
+    <w:rsid w:val="00052A42"/>
     <w:pPr>
       <w:ind w:firstLine="0"/>
       <w:jc w:val="left"/>
@@ -9139,7 +9141,7 @@
     <w:basedOn w:val="Normal"/>
     <w:next w:val="Normal"/>
     <w:link w:val="Heading1Char"/>
-    <w:rsid w:val="00EA000D"/>
+    <w:rsid w:val="00052A42"/>
     <w:pPr>
       <w:keepNext/>
       <w:numPr>
@@ -9159,7 +9161,7 @@
     <w:basedOn w:val="Normal"/>
     <w:next w:val="Normal"/>
     <w:link w:val="Heading2Char"/>
-    <w:rsid w:val="00EA000D"/>
+    <w:rsid w:val="00052A42"/>
     <w:pPr>
       <w:keepNext/>
       <w:numPr>
@@ -9179,7 +9181,7 @@
     <w:name w:val="heading 3"/>
     <w:basedOn w:val="Normal"/>
     <w:next w:val="Normal"/>
-    <w:rsid w:val="00EA000D"/>
+    <w:rsid w:val="00052A42"/>
     <w:pPr>
       <w:keepNext/>
       <w:spacing w:before="180" w:after="120"/>
@@ -9198,7 +9200,7 @@
     <w:uiPriority w:val="1"/>
     <w:semiHidden/>
     <w:unhideWhenUsed/>
-    <w:rsid w:val="00EA000D"/>
+    <w:rsid w:val="00052A42"/>
   </w:style>
   <w:style w:type="table" w:default="1" w:styleId="TableNormal">
     <w:name w:val="Normal Table"/>
@@ -9220,12 +9222,12 @@
     <w:uiPriority w:val="99"/>
     <w:semiHidden/>
     <w:unhideWhenUsed/>
-    <w:rsid w:val="00EA000D"/>
+    <w:rsid w:val="00052A42"/>
   </w:style>
   <w:style w:type="character" w:customStyle="1" w:styleId="Heading1Char">
     <w:name w:val="Heading 1 Char"/>
     <w:link w:val="Heading1"/>
-    <w:rsid w:val="00EA000D"/>
+    <w:rsid w:val="00052A42"/>
     <w:rPr>
       <w:b/>
       <w:sz w:val="24"/>
@@ -9236,7 +9238,7 @@
   <w:style w:type="character" w:customStyle="1" w:styleId="Heading2Char">
     <w:name w:val="Heading 2 Char"/>
     <w:link w:val="Heading2"/>
-    <w:rsid w:val="00EA000D"/>
+    <w:rsid w:val="00052A42"/>
     <w:rPr>
       <w:b/>
       <w:lang w:eastAsia="de-DE"/>
@@ -9248,7 +9250,7 @@
     <w:next w:val="Normal"/>
     <w:link w:val="ACLFirstLineIndentChar"/>
     <w:qFormat/>
-    <w:rsid w:val="00EA000D"/>
+    <w:rsid w:val="00052A42"/>
     <w:pPr>
       <w:ind w:firstLine="227"/>
       <w:jc w:val="both"/>
@@ -9261,7 +9263,7 @@
   <w:style w:type="character" w:customStyle="1" w:styleId="ACLFirstLineIndentChar">
     <w:name w:val="ACL First Line Indent Char"/>
     <w:link w:val="ACLFirstLineIndent"/>
-    <w:rsid w:val="00EA000D"/>
+    <w:rsid w:val="00052A42"/>
     <w:rPr>
       <w:rFonts w:eastAsia="MS Mincho"/>
       <w:sz w:val="20"/>
@@ -9272,7 +9274,7 @@
   <w:style w:type="character" w:customStyle="1" w:styleId="ACLCaptionLabel">
     <w:name w:val="ACL Caption Label"/>
     <w:qFormat/>
-    <w:rsid w:val="00EA000D"/>
+    <w:rsid w:val="00052A42"/>
     <w:rPr>
       <w:rFonts w:ascii="Times New Roman" w:eastAsia="MS Mincho" w:hAnsi="Times New Roman"/>
       <w:b/>
@@ -9285,7 +9287,7 @@
   <w:style w:type="character" w:customStyle="1" w:styleId="ACLTextChar">
     <w:name w:val="ACL Text Char"/>
     <w:link w:val="ACLText"/>
-    <w:rsid w:val="00EA000D"/>
+    <w:rsid w:val="00052A42"/>
     <w:rPr>
       <w:szCs w:val="20"/>
       <w:lang w:eastAsia="de-DE"/>
@@ -9297,7 +9299,7 @@
     <w:next w:val="ACLTextFirstlineindent016"/>
     <w:link w:val="ACLTextChar"/>
     <w:qFormat/>
-    <w:rsid w:val="00EA000D"/>
+    <w:rsid w:val="00052A42"/>
     <w:pPr>
       <w:jc w:val="both"/>
     </w:pPr>
@@ -9307,7 +9309,7 @@
     <w:basedOn w:val="Normal"/>
     <w:autoRedefine/>
     <w:semiHidden/>
-    <w:rsid w:val="00EA000D"/>
+    <w:rsid w:val="00052A42"/>
     <w:rPr>
       <w:sz w:val="18"/>
     </w:rPr>
@@ -9315,7 +9317,7 @@
   <w:style w:type="character" w:styleId="FootnoteReference">
     <w:name w:val="footnote reference"/>
     <w:semiHidden/>
-    <w:rsid w:val="00EA000D"/>
+    <w:rsid w:val="00052A42"/>
     <w:rPr>
       <w:vertAlign w:val="superscript"/>
     </w:rPr>
@@ -9325,7 +9327,7 @@
     <w:basedOn w:val="Normal"/>
     <w:link w:val="ACLSubmissionPageNumberingChar"/>
     <w:qFormat/>
-    <w:rsid w:val="00EA000D"/>
+    <w:rsid w:val="00052A42"/>
     <w:pPr>
       <w:jc w:val="center"/>
     </w:pPr>
@@ -9333,7 +9335,7 @@
   <w:style w:type="character" w:customStyle="1" w:styleId="ACLSubmissionPageNumberingChar">
     <w:name w:val="ACL Submission Page Numbering Char"/>
     <w:link w:val="ACLSubmissionPageNumbering"/>
-    <w:rsid w:val="00EA000D"/>
+    <w:rsid w:val="00052A42"/>
     <w:rPr>
       <w:szCs w:val="20"/>
       <w:lang w:eastAsia="de-DE"/>
@@ -9344,7 +9346,7 @@
     <w:basedOn w:val="Normal"/>
     <w:link w:val="ACLBulletedListChar"/>
     <w:qFormat/>
-    <w:rsid w:val="00EA000D"/>
+    <w:rsid w:val="00052A42"/>
     <w:pPr>
       <w:numPr>
         <w:numId w:val="27"/>
@@ -9360,7 +9362,7 @@
   <w:style w:type="character" w:customStyle="1" w:styleId="ACLBulletedListChar">
     <w:name w:val="ACL Bulleted List Char"/>
     <w:link w:val="ACLBulletedList"/>
-    <w:rsid w:val="00EA000D"/>
+    <w:rsid w:val="00052A42"/>
     <w:rPr>
       <w:rFonts w:eastAsia="MS Mincho"/>
       <w:kern w:val="16"/>
@@ -9375,7 +9377,7 @@
     <w:uiPriority w:val="99"/>
     <w:semiHidden/>
     <w:unhideWhenUsed/>
-    <w:rsid w:val="00EA000D"/>
+    <w:rsid w:val="00052A42"/>
     <w:pPr>
       <w:spacing w:after="120"/>
     </w:pPr>
@@ -9390,7 +9392,7 @@
     <w:link w:val="BodyText3"/>
     <w:uiPriority w:val="99"/>
     <w:semiHidden/>
-    <w:rsid w:val="00EA000D"/>
+    <w:rsid w:val="00052A42"/>
     <w:rPr>
       <w:sz w:val="16"/>
       <w:szCs w:val="16"/>
@@ -9401,7 +9403,7 @@
     <w:name w:val="ACL Text + First line indent:  0.16&quot;"/>
     <w:basedOn w:val="ACLText"/>
     <w:qFormat/>
-    <w:rsid w:val="00EA000D"/>
+    <w:rsid w:val="00052A42"/>
     <w:pPr>
       <w:ind w:firstLine="230"/>
     </w:pPr>
@@ -9411,7 +9413,7 @@
     <w:basedOn w:val="Normal"/>
     <w:link w:val="ACLEnumeratedListChar"/>
     <w:qFormat/>
-    <w:rsid w:val="00EA000D"/>
+    <w:rsid w:val="00052A42"/>
     <w:pPr>
       <w:numPr>
         <w:numId w:val="28"/>
@@ -9430,7 +9432,7 @@
   <w:style w:type="character" w:customStyle="1" w:styleId="ACLEnumeratedListChar">
     <w:name w:val="ACL Enumerated List Char"/>
     <w:link w:val="ACLEnumeratedList"/>
-    <w:rsid w:val="00EA000D"/>
+    <w:rsid w:val="00052A42"/>
     <w:rPr>
       <w:rFonts w:eastAsia="MS Mincho"/>
       <w:kern w:val="16"/>
@@ -9441,7 +9443,7 @@
     <w:name w:val="ACL Email"/>
     <w:basedOn w:val="Normal"/>
     <w:qFormat/>
-    <w:rsid w:val="00EA000D"/>
+    <w:rsid w:val="00052A42"/>
     <w:pPr>
       <w:spacing w:before="60" w:after="60"/>
       <w:jc w:val="center"/>
@@ -9484,7 +9486,7 @@
     <w:name w:val="ACL Caption Text"/>
     <w:basedOn w:val="ACLCaptionLabel"/>
     <w:qFormat/>
-    <w:rsid w:val="00EA000D"/>
+    <w:rsid w:val="00052A42"/>
     <w:rPr>
       <w:rFonts w:ascii="Times New Roman" w:eastAsia="MS Mincho" w:hAnsi="Times New Roman"/>
       <w:b w:val="0"/>
@@ -9498,7 +9500,7 @@
     <w:name w:val="ACL Address"/>
     <w:basedOn w:val="Normal"/>
     <w:qFormat/>
-    <w:rsid w:val="00EA000D"/>
+    <w:rsid w:val="00052A42"/>
     <w:pPr>
       <w:jc w:val="center"/>
     </w:pPr>
@@ -9511,7 +9513,7 @@
     <w:name w:val="ACL Footnote Text"/>
     <w:basedOn w:val="Normal"/>
     <w:qFormat/>
-    <w:rsid w:val="00EA000D"/>
+    <w:rsid w:val="00052A42"/>
     <w:rPr>
       <w:sz w:val="18"/>
     </w:rPr>
@@ -9521,7 +9523,7 @@
     <w:basedOn w:val="ACLSubmissionRuler"/>
     <w:next w:val="Normal"/>
     <w:qFormat/>
-    <w:rsid w:val="00EA000D"/>
+    <w:rsid w:val="00052A42"/>
     <w:pPr>
       <w:spacing w:line="276" w:lineRule="auto"/>
       <w:outlineLvl w:val="0"/>
@@ -9535,7 +9537,7 @@
     <w:basedOn w:val="Normal"/>
     <w:link w:val="ACLAcknowledgmentsChar"/>
     <w:qFormat/>
-    <w:rsid w:val="00EA000D"/>
+    <w:rsid w:val="00052A42"/>
     <w:pPr>
       <w:keepNext/>
       <w:spacing w:before="180" w:after="120"/>
@@ -9554,7 +9556,7 @@
   <w:style w:type="character" w:customStyle="1" w:styleId="ACLAcknowledgmentsChar">
     <w:name w:val="ACL Acknowledgments Char"/>
     <w:link w:val="ACLAcknowledgments"/>
-    <w:rsid w:val="00EA000D"/>
+    <w:rsid w:val="00052A42"/>
     <w:rPr>
       <w:rFonts w:eastAsia="MS Mincho"/>
       <w:b/>
@@ -9569,7 +9571,7 @@
     <w:name w:val="ACL Title"/>
     <w:basedOn w:val="Normal"/>
     <w:next w:val="ACLAuthor"/>
-    <w:rsid w:val="00EA000D"/>
+    <w:rsid w:val="00052A42"/>
     <w:pPr>
       <w:spacing w:after="300"/>
       <w:jc w:val="center"/>
@@ -9586,7 +9588,7 @@
     <w:name w:val="ACL Author"/>
     <w:basedOn w:val="Normal"/>
     <w:next w:val="ACLAddress"/>
-    <w:rsid w:val="00EA000D"/>
+    <w:rsid w:val="00052A42"/>
     <w:pPr>
       <w:jc w:val="center"/>
     </w:pPr>
@@ -9602,7 +9604,7 @@
   <w:style w:type="table" w:styleId="TableGrid">
     <w:name w:val="Table Grid"/>
     <w:basedOn w:val="TableNormal"/>
-    <w:rsid w:val="00EA000D"/>
+    <w:rsid w:val="00052A42"/>
     <w:pPr>
       <w:ind w:firstLine="0"/>
       <w:jc w:val="left"/>
@@ -9629,7 +9631,7 @@
     <w:uiPriority w:val="99"/>
     <w:semiHidden/>
     <w:unhideWhenUsed/>
-    <w:rsid w:val="00EA000D"/>
+    <w:rsid w:val="00052A42"/>
     <w:rPr>
       <w:rFonts w:ascii="Tahoma" w:hAnsi="Tahoma" w:cs="Tahoma"/>
       <w:sz w:val="16"/>
@@ -9641,7 +9643,7 @@
     <w:link w:val="BalloonText"/>
     <w:uiPriority w:val="99"/>
     <w:semiHidden/>
-    <w:rsid w:val="00EA000D"/>
+    <w:rsid w:val="00052A42"/>
     <w:rPr>
       <w:rFonts w:ascii="Tahoma" w:hAnsi="Tahoma" w:cs="Tahoma"/>
       <w:sz w:val="16"/>
@@ -9652,7 +9654,7 @@
   <w:style w:type="character" w:customStyle="1" w:styleId="ACLFootnoteReference">
     <w:name w:val="ACL Footnote Reference"/>
     <w:qFormat/>
-    <w:rsid w:val="00EA000D"/>
+    <w:rsid w:val="00052A42"/>
     <w:rPr>
       <w:kern w:val="16"/>
       <w:vertAlign w:val="superscript"/>
@@ -9662,7 +9664,7 @@
     <w:name w:val="ACL EquationLine"/>
     <w:basedOn w:val="Normal"/>
     <w:qFormat/>
-    <w:rsid w:val="00EA000D"/>
+    <w:rsid w:val="00052A42"/>
     <w:pPr>
       <w:tabs>
         <w:tab w:val="center" w:pos="2340"/>
@@ -9680,7 +9682,7 @@
     <w:name w:val="Placeholder Text"/>
     <w:uiPriority w:val="99"/>
     <w:semiHidden/>
-    <w:rsid w:val="00EA000D"/>
+    <w:rsid w:val="00052A42"/>
     <w:rPr>
       <w:color w:val="808080"/>
     </w:rPr>
@@ -9691,7 +9693,7 @@
     <w:uiPriority w:val="99"/>
     <w:semiHidden/>
     <w:unhideWhenUsed/>
-    <w:rsid w:val="00EA000D"/>
+    <w:rsid w:val="00052A42"/>
     <w:pPr>
       <w:spacing w:before="100" w:beforeAutospacing="1" w:after="100" w:afterAutospacing="1"/>
     </w:pPr>
@@ -9706,7 +9708,7 @@
     <w:uiPriority w:val="99"/>
     <w:semiHidden/>
     <w:unhideWhenUsed/>
-    <w:rsid w:val="00EA000D"/>
+    <w:rsid w:val="00052A42"/>
     <w:rPr>
       <w:sz w:val="16"/>
       <w:szCs w:val="16"/>
@@ -9719,14 +9721,14 @@
     <w:uiPriority w:val="99"/>
     <w:semiHidden/>
     <w:unhideWhenUsed/>
-    <w:rsid w:val="00EA000D"/>
+    <w:rsid w:val="00052A42"/>
   </w:style>
   <w:style w:type="character" w:customStyle="1" w:styleId="CommentTextChar">
     <w:name w:val="Comment Text Char"/>
     <w:link w:val="CommentText"/>
     <w:uiPriority w:val="99"/>
     <w:semiHidden/>
-    <w:rsid w:val="00EA000D"/>
+    <w:rsid w:val="00052A42"/>
     <w:rPr>
       <w:szCs w:val="20"/>
       <w:lang w:eastAsia="de-DE"/>
@@ -9740,7 +9742,7 @@
     <w:uiPriority w:val="99"/>
     <w:semiHidden/>
     <w:unhideWhenUsed/>
-    <w:rsid w:val="00EA000D"/>
+    <w:rsid w:val="00052A42"/>
     <w:rPr>
       <w:b/>
       <w:bCs/>
@@ -9751,7 +9753,7 @@
     <w:link w:val="CommentSubject"/>
     <w:uiPriority w:val="99"/>
     <w:semiHidden/>
-    <w:rsid w:val="00EA000D"/>
+    <w:rsid w:val="00052A42"/>
     <w:rPr>
       <w:b/>
       <w:bCs/>
@@ -9764,7 +9766,7 @@
     <w:basedOn w:val="Normal"/>
     <w:link w:val="ACLReferencesHeaderChar"/>
     <w:qFormat/>
-    <w:rsid w:val="00EA000D"/>
+    <w:rsid w:val="00052A42"/>
     <w:pPr>
       <w:keepNext/>
       <w:spacing w:before="180" w:after="120"/>
@@ -9783,7 +9785,7 @@
   <w:style w:type="character" w:customStyle="1" w:styleId="ACLReferencesHeaderChar">
     <w:name w:val="ACL References Header Char"/>
     <w:link w:val="ACLReferencesHeader"/>
-    <w:rsid w:val="00EA000D"/>
+    <w:rsid w:val="00052A42"/>
     <w:rPr>
       <w:rFonts w:eastAsia="MS Mincho"/>
       <w:b/>
@@ -9800,7 +9802,7 @@
     <w:next w:val="ACLText"/>
     <w:link w:val="ACLSubsectionChar"/>
     <w:qFormat/>
-    <w:rsid w:val="00EA000D"/>
+    <w:rsid w:val="00052A42"/>
     <w:pPr>
       <w:ind w:left="562" w:hanging="562"/>
     </w:pPr>
@@ -9808,7 +9810,7 @@
   <w:style w:type="character" w:customStyle="1" w:styleId="ACLSubsectionChar">
     <w:name w:val="ACL Subsection Char"/>
     <w:link w:val="ACLSubsection"/>
-    <w:rsid w:val="00EA000D"/>
+    <w:rsid w:val="00052A42"/>
     <w:rPr>
       <w:b/>
       <w:lang w:eastAsia="de-DE"/>
@@ -9820,7 +9822,7 @@
     <w:next w:val="ACLText"/>
     <w:link w:val="ACLSectionChar"/>
     <w:qFormat/>
-    <w:rsid w:val="00EA000D"/>
+    <w:rsid w:val="00052A42"/>
     <w:pPr>
       <w:ind w:left="403" w:hanging="403"/>
     </w:pPr>
@@ -9828,7 +9830,7 @@
   <w:style w:type="character" w:customStyle="1" w:styleId="ACLSectionChar">
     <w:name w:val="ACL Section Char"/>
     <w:link w:val="ACLSection"/>
-    <w:rsid w:val="00EA000D"/>
+    <w:rsid w:val="00052A42"/>
     <w:rPr>
       <w:b/>
       <w:sz w:val="24"/>
@@ -9840,7 +9842,7 @@
     <w:name w:val="ACL Abstract Text"/>
     <w:basedOn w:val="Normal"/>
     <w:qFormat/>
-    <w:rsid w:val="00EA000D"/>
+    <w:rsid w:val="00052A42"/>
     <w:pPr>
       <w:spacing w:after="240" w:line="244" w:lineRule="auto"/>
       <w:ind w:left="403" w:right="403"/>
@@ -9857,12 +9859,12 @@
     <w:basedOn w:val="ACLAcknowledgments"/>
     <w:link w:val="ACLAcknowledgmentsHeaderChar"/>
     <w:qFormat/>
-    <w:rsid w:val="00EA000D"/>
+    <w:rsid w:val="00052A42"/>
   </w:style>
   <w:style w:type="character" w:customStyle="1" w:styleId="ACLAcknowledgmentsHeaderChar">
     <w:name w:val="ACL Acknowledgments Header Char"/>
     <w:link w:val="ACLAcknowledgmentsHeader"/>
-    <w:rsid w:val="00EA000D"/>
+    <w:rsid w:val="00052A42"/>
     <w:rPr>
       <w:rFonts w:eastAsia="MS Mincho"/>
       <w:b/>
@@ -9878,7 +9880,7 @@
     <w:basedOn w:val="Normal"/>
     <w:link w:val="ACLReferencesTextChar"/>
     <w:qFormat/>
-    <w:rsid w:val="00EA000D"/>
+    <w:rsid w:val="00052A42"/>
     <w:pPr>
       <w:spacing w:line="245" w:lineRule="auto"/>
       <w:ind w:left="230" w:hanging="230"/>
@@ -9893,7 +9895,7 @@
   <w:style w:type="character" w:customStyle="1" w:styleId="ACLReferencesTextChar">
     <w:name w:val="ACL References Text Char"/>
     <w:link w:val="ACLReferencesText"/>
-    <w:rsid w:val="00EA000D"/>
+    <w:rsid w:val="00052A42"/>
     <w:rPr>
       <w:rFonts w:eastAsia="MS Mincho"/>
       <w:kern w:val="16"/>
@@ -9907,7 +9909,7 @@
     <w:basedOn w:val="Normal"/>
     <w:link w:val="ACLCaptionChar"/>
     <w:qFormat/>
-    <w:rsid w:val="00EA000D"/>
+    <w:rsid w:val="00052A42"/>
     <w:pPr>
       <w:framePr w:hSpace="187" w:wrap="around" w:hAnchor="text" w:xAlign="center" w:y="1"/>
       <w:spacing w:before="80"/>
@@ -9921,7 +9923,7 @@
   <w:style w:type="character" w:customStyle="1" w:styleId="ACLCaptionChar">
     <w:name w:val="ACL Caption Char"/>
     <w:link w:val="ACLCaption"/>
-    <w:rsid w:val="00EA000D"/>
+    <w:rsid w:val="00052A42"/>
     <w:rPr>
       <w:sz w:val="18"/>
       <w:szCs w:val="20"/>
@@ -9933,7 +9935,7 @@
     <w:basedOn w:val="Normal"/>
     <w:link w:val="ACLSubmissionConfidentialityHeaderChar"/>
     <w:qFormat/>
-    <w:rsid w:val="00EA000D"/>
+    <w:rsid w:val="00052A42"/>
     <w:pPr>
       <w:jc w:val="center"/>
     </w:pPr>
@@ -9948,7 +9950,7 @@
   <w:style w:type="character" w:customStyle="1" w:styleId="ACLSubmissionConfidentialityHeaderChar">
     <w:name w:val="ACL Submission Confidentiality Header Char"/>
     <w:link w:val="ACLSubmissionConfidentialityHeader"/>
-    <w:rsid w:val="00EA000D"/>
+    <w:rsid w:val="00052A42"/>
     <w:rPr>
       <w:rFonts w:ascii="Arial" w:hAnsi="Arial" w:cs="Arial"/>
       <w:b/>
@@ -9962,7 +9964,7 @@
   <w:style w:type="character" w:styleId="Hyperlink">
     <w:name w:val="Hyperlink"/>
     <w:qFormat/>
-    <w:rsid w:val="00EA000D"/>
+    <w:rsid w:val="00052A42"/>
     <w:rPr>
       <w:color w:val="0D0D0D"/>
       <w:u w:val="none"/>
@@ -9974,7 +9976,7 @@
     <w:next w:val="Normal"/>
     <w:link w:val="ACLTextIndentChar"/>
     <w:qFormat/>
-    <w:rsid w:val="00EA000D"/>
+    <w:rsid w:val="00052A42"/>
     <w:pPr>
       <w:spacing w:line="245" w:lineRule="auto"/>
       <w:ind w:firstLine="230"/>
@@ -9988,7 +9990,7 @@
   <w:style w:type="character" w:customStyle="1" w:styleId="ACLTextIndentChar">
     <w:name w:val="ACL Text Indent Char"/>
     <w:link w:val="ACLTextIndent"/>
-    <w:rsid w:val="00EA000D"/>
+    <w:rsid w:val="00052A42"/>
     <w:rPr>
       <w:rFonts w:eastAsia="MS Mincho"/>
       <w:sz w:val="20"/>
@@ -10000,7 +10002,7 @@
     <w:name w:val="ACL Indent"/>
     <w:basedOn w:val="ACLText"/>
     <w:qFormat/>
-    <w:rsid w:val="00EA000D"/>
+    <w:rsid w:val="00052A42"/>
     <w:pPr>
       <w:ind w:firstLine="230"/>
     </w:pPr>
@@ -10009,7 +10011,7 @@
     <w:name w:val="ACL book/journal title"/>
     <w:basedOn w:val="ACLReferencesText"/>
     <w:qFormat/>
-    <w:rsid w:val="00EA000D"/>
+    <w:rsid w:val="00052A42"/>
     <w:rPr>
       <w:i/>
     </w:rPr>
@@ -10028,7 +10030,7 @@
     <w:basedOn w:val="Normal"/>
     <w:next w:val="Normal"/>
     <w:qFormat/>
-    <w:rsid w:val="00EA000D"/>
+    <w:rsid w:val="00052A42"/>
     <w:pPr>
       <w:spacing w:before="240" w:after="240"/>
       <w:jc w:val="center"/>
@@ -10309,7 +10311,7 @@
 </file>
 
 <file path=customXml/itemProps1.xml><?xml version="1.0" encoding="utf-8"?>
-<ds:datastoreItem xmlns:ds="http://schemas.openxmlformats.org/officeDocument/2006/customXml" ds:itemID="{24D8087A-607E-48BE-878C-1912A5AF0378}">
+<ds:datastoreItem xmlns:ds="http://schemas.openxmlformats.org/officeDocument/2006/customXml" ds:itemID="{3E83F185-B516-4F0F-B375-44F6833CC2C5}">
   <ds:schemaRefs>
     <ds:schemaRef ds:uri="http://schemas.openxmlformats.org/officeDocument/2006/bibliography"/>
   </ds:schemaRefs>

</xml_diff>

<commit_message>
Updating based on further comments from MS folk
</commit_message>
<xml_diff>
--- a/assets/files/naaclhlt2016/naaclhlt2016_camera_ready.docx
+++ b/assets/files/naaclhlt2016/naaclhlt2016_camera_ready.docx
@@ -5,14 +5,22 @@
     <w:p>
       <w:pPr>
         <w:pStyle w:val="ACLTitle"/>
-      </w:pPr>
-      <w:r>
+        <w:rPr>
+          <w:vanish/>
+          <w:lang w:eastAsia="tr-TR"/>
+          <w:specVanish/>
+        </w:rPr>
+      </w:pPr>
+      <w:r>
+        <w:rPr>
+          <w:lang w:eastAsia="tr-TR"/>
+        </w:rPr>
         <w:t>Instructions for NAACL HLT 2016 Proceedings</w:t>
       </w:r>
       <w:r>
         <w:rPr>
           <w:rStyle w:val="FootnoteReference"/>
-          <w:vertAlign w:val="baseline"/>
+          <w:kern w:val="16"/>
         </w:rPr>
         <w:footnoteReference w:customMarkFollows="1" w:id="2"/>
         <w:t>*</w:t>
@@ -20,23 +28,21 @@
     </w:p>
     <w:tbl>
       <w:tblPr>
-        <w:tblW w:w="9660" w:type="dxa"/>
+        <w:tblW w:w="0" w:type="auto"/>
         <w:jc w:val="center"/>
         <w:tblLook w:val="01E0" w:firstRow="1" w:lastRow="1" w:firstColumn="1" w:lastColumn="1" w:noHBand="0" w:noVBand="0"/>
       </w:tblPr>
       <w:tblGrid>
-        <w:gridCol w:w="3220"/>
-        <w:gridCol w:w="3220"/>
-        <w:gridCol w:w="3220"/>
+        <w:gridCol w:w="9345"/>
       </w:tblGrid>
       <w:tr>
         <w:trPr>
-          <w:trHeight w:val="296"/>
+          <w:trHeight w:val="288"/>
           <w:jc w:val="center"/>
         </w:trPr>
         <w:tc>
           <w:tcPr>
-            <w:tcW w:w="3220" w:type="dxa"/>
+            <w:tcW w:w="9345" w:type="dxa"/>
           </w:tcPr>
           <w:p>
             <w:pPr>
@@ -46,16 +52,22 @@
               <w:rPr>
                 <w:b/>
                 <w:kern w:val="16"/>
-                <w:sz w:val="24"/>
+                <w:sz w:val="30"/>
                 <w:szCs w:val="30"/>
                 <w:lang w:eastAsia="tr-TR"/>
               </w:rPr>
             </w:pPr>
           </w:p>
         </w:tc>
+      </w:tr>
+      <w:tr>
+        <w:trPr>
+          <w:trHeight w:val="288"/>
+          <w:jc w:val="center"/>
+        </w:trPr>
         <w:tc>
           <w:tcPr>
-            <w:tcW w:w="3220" w:type="dxa"/>
+            <w:tcW w:w="9345" w:type="dxa"/>
           </w:tcPr>
           <w:p>
             <w:pPr>
@@ -65,16 +77,22 @@
               <w:rPr>
                 <w:b/>
                 <w:kern w:val="16"/>
-                <w:sz w:val="24"/>
+                <w:sz w:val="30"/>
                 <w:szCs w:val="30"/>
                 <w:lang w:eastAsia="tr-TR"/>
               </w:rPr>
             </w:pPr>
           </w:p>
         </w:tc>
+      </w:tr>
+      <w:tr>
+        <w:trPr>
+          <w:trHeight w:val="288"/>
+          <w:jc w:val="center"/>
+        </w:trPr>
         <w:tc>
           <w:tcPr>
-            <w:tcW w:w="3220" w:type="dxa"/>
+            <w:tcW w:w="9345" w:type="dxa"/>
           </w:tcPr>
           <w:p>
             <w:pPr>
@@ -84,7 +102,7 @@
               <w:rPr>
                 <w:b/>
                 <w:kern w:val="16"/>
-                <w:sz w:val="24"/>
+                <w:sz w:val="30"/>
                 <w:szCs w:val="30"/>
                 <w:lang w:eastAsia="tr-TR"/>
               </w:rPr>
@@ -94,12 +112,31 @@
       </w:tr>
       <w:tr>
         <w:trPr>
-          <w:trHeight w:val="296"/>
+          <w:trHeight w:val="272"/>
           <w:jc w:val="center"/>
         </w:trPr>
         <w:tc>
           <w:tcPr>
-            <w:tcW w:w="3220" w:type="dxa"/>
+            <w:tcW w:w="9345" w:type="dxa"/>
+          </w:tcPr>
+          <w:p>
+            <w:pPr>
+              <w:pStyle w:val="ACLAuthor"/>
+            </w:pPr>
+            <w:r>
+              <w:t>Anonymous NAACL submission</w:t>
+            </w:r>
+          </w:p>
+        </w:tc>
+      </w:tr>
+      <w:tr>
+        <w:trPr>
+          <w:trHeight w:val="272"/>
+          <w:jc w:val="center"/>
+        </w:trPr>
+        <w:tc>
+          <w:tcPr>
+            <w:tcW w:w="9345" w:type="dxa"/>
           </w:tcPr>
           <w:p>
             <w:pPr>
@@ -107,45 +144,6 @@
               <w:autoSpaceDN w:val="0"/>
               <w:adjustRightInd w:val="0"/>
               <w:rPr>
-                <w:b/>
-                <w:kern w:val="16"/>
-                <w:sz w:val="24"/>
-                <w:szCs w:val="24"/>
-                <w:lang w:eastAsia="tr-TR"/>
-              </w:rPr>
-            </w:pPr>
-          </w:p>
-        </w:tc>
-        <w:tc>
-          <w:tcPr>
-            <w:tcW w:w="3220" w:type="dxa"/>
-          </w:tcPr>
-          <w:p>
-            <w:pPr>
-              <w:autoSpaceDE w:val="0"/>
-              <w:autoSpaceDN w:val="0"/>
-              <w:adjustRightInd w:val="0"/>
-              <w:rPr>
-                <w:b/>
-                <w:kern w:val="16"/>
-                <w:sz w:val="24"/>
-                <w:szCs w:val="24"/>
-                <w:lang w:eastAsia="tr-TR"/>
-              </w:rPr>
-            </w:pPr>
-          </w:p>
-        </w:tc>
-        <w:tc>
-          <w:tcPr>
-            <w:tcW w:w="3220" w:type="dxa"/>
-          </w:tcPr>
-          <w:p>
-            <w:pPr>
-              <w:autoSpaceDE w:val="0"/>
-              <w:autoSpaceDN w:val="0"/>
-              <w:adjustRightInd w:val="0"/>
-              <w:rPr>
-                <w:b/>
                 <w:kern w:val="16"/>
                 <w:sz w:val="24"/>
                 <w:szCs w:val="24"/>
@@ -157,309 +155,12 @@
       </w:tr>
       <w:tr>
         <w:trPr>
-          <w:trHeight w:val="296"/>
+          <w:trHeight w:val="272"/>
           <w:jc w:val="center"/>
         </w:trPr>
         <w:tc>
           <w:tcPr>
-            <w:tcW w:w="3220" w:type="dxa"/>
-          </w:tcPr>
-          <w:p>
-            <w:pPr>
-              <w:pStyle w:val="ACLAuthor"/>
-            </w:pPr>
-            <w:r>
-              <w:t>Anonymous Author 1</w:t>
-            </w:r>
-          </w:p>
-        </w:tc>
-        <w:tc>
-          <w:tcPr>
-            <w:tcW w:w="3220" w:type="dxa"/>
-          </w:tcPr>
-          <w:p>
-            <w:pPr>
-              <w:pStyle w:val="ACLAuthor"/>
-            </w:pPr>
-            <w:r>
-              <w:t>Anonymous Author 2</w:t>
-            </w:r>
-          </w:p>
-        </w:tc>
-        <w:tc>
-          <w:tcPr>
-            <w:tcW w:w="3220" w:type="dxa"/>
-          </w:tcPr>
-          <w:p>
-            <w:pPr>
-              <w:pStyle w:val="ACLAuthor"/>
-            </w:pPr>
-            <w:r>
-              <w:t>Anonymous Author 3</w:t>
-            </w:r>
-          </w:p>
-        </w:tc>
-      </w:tr>
-      <w:tr>
-        <w:trPr>
-          <w:trHeight w:val="280"/>
-          <w:jc w:val="center"/>
-        </w:trPr>
-        <w:tc>
-          <w:tcPr>
-            <w:tcW w:w="3220" w:type="dxa"/>
-          </w:tcPr>
-          <w:p>
-            <w:pPr>
-              <w:pStyle w:val="ACLAuthor"/>
-              <w:rPr>
-                <w:b w:val="0"/>
-              </w:rPr>
-            </w:pPr>
-            <w:r>
-              <w:rPr>
-                <w:b w:val="0"/>
-              </w:rPr>
-              <w:t>My University</w:t>
-            </w:r>
-          </w:p>
-        </w:tc>
-        <w:tc>
-          <w:tcPr>
-            <w:tcW w:w="3220" w:type="dxa"/>
-          </w:tcPr>
-          <w:p>
-            <w:pPr>
-              <w:pStyle w:val="ACLAuthor"/>
-              <w:rPr>
-                <w:b w:val="0"/>
-              </w:rPr>
-            </w:pPr>
-            <w:r>
-              <w:rPr>
-                <w:b w:val="0"/>
-              </w:rPr>
-              <w:t>My University</w:t>
-            </w:r>
-          </w:p>
-        </w:tc>
-        <w:tc>
-          <w:tcPr>
-            <w:tcW w:w="3220" w:type="dxa"/>
-          </w:tcPr>
-          <w:p>
-            <w:pPr>
-              <w:pStyle w:val="ACLAuthor"/>
-              <w:rPr>
-                <w:b w:val="0"/>
-              </w:rPr>
-            </w:pPr>
-            <w:r>
-              <w:rPr>
-                <w:b w:val="0"/>
-              </w:rPr>
-              <w:t>My University</w:t>
-            </w:r>
-          </w:p>
-        </w:tc>
-      </w:tr>
-      <w:tr>
-        <w:trPr>
-          <w:trHeight w:val="280"/>
-          <w:jc w:val="center"/>
-        </w:trPr>
-        <w:tc>
-          <w:tcPr>
-            <w:tcW w:w="3220" w:type="dxa"/>
-          </w:tcPr>
-          <w:p>
-            <w:pPr>
-              <w:pStyle w:val="ACLAuthor"/>
-              <w:rPr>
-                <w:b w:val="0"/>
-                <w:bCs w:val="0"/>
-              </w:rPr>
-            </w:pPr>
-            <w:r>
-              <w:rPr>
-                <w:b w:val="0"/>
-                <w:bCs w:val="0"/>
-              </w:rPr>
-              <w:t>My Department</w:t>
-            </w:r>
-          </w:p>
-          <w:p>
-            <w:pPr>
-              <w:pStyle w:val="ACLAuthor"/>
-              <w:rPr>
-                <w:b w:val="0"/>
-                <w:bCs w:val="0"/>
-              </w:rPr>
-            </w:pPr>
-            <w:r>
-              <w:rPr>
-                <w:b w:val="0"/>
-                <w:bCs w:val="0"/>
-              </w:rPr>
-              <w:t>University City, State, Country</w:t>
-            </w:r>
-          </w:p>
-        </w:tc>
-        <w:tc>
-          <w:tcPr>
-            <w:tcW w:w="3220" w:type="dxa"/>
-          </w:tcPr>
-          <w:p>
-            <w:pPr>
-              <w:pStyle w:val="ACLAuthor"/>
-              <w:rPr>
-                <w:b w:val="0"/>
-                <w:bCs w:val="0"/>
-              </w:rPr>
-            </w:pPr>
-            <w:r>
-              <w:rPr>
-                <w:b w:val="0"/>
-                <w:bCs w:val="0"/>
-              </w:rPr>
-              <w:t>My Department</w:t>
-            </w:r>
-          </w:p>
-          <w:p>
-            <w:pPr>
-              <w:pStyle w:val="ACLAuthor"/>
-              <w:rPr>
-                <w:b w:val="0"/>
-                <w:bCs w:val="0"/>
-              </w:rPr>
-            </w:pPr>
-            <w:r>
-              <w:rPr>
-                <w:b w:val="0"/>
-                <w:bCs w:val="0"/>
-              </w:rPr>
-              <w:t>University City, State, Country</w:t>
-            </w:r>
-          </w:p>
-        </w:tc>
-        <w:tc>
-          <w:tcPr>
-            <w:tcW w:w="3220" w:type="dxa"/>
-          </w:tcPr>
-          <w:p>
-            <w:pPr>
-              <w:pStyle w:val="ACLAuthor"/>
-              <w:rPr>
-                <w:b w:val="0"/>
-                <w:bCs w:val="0"/>
-              </w:rPr>
-            </w:pPr>
-            <w:r>
-              <w:rPr>
-                <w:b w:val="0"/>
-                <w:bCs w:val="0"/>
-              </w:rPr>
-              <w:t>My Department</w:t>
-            </w:r>
-          </w:p>
-          <w:p>
-            <w:pPr>
-              <w:pStyle w:val="ACLAuthor"/>
-              <w:rPr>
-                <w:b w:val="0"/>
-                <w:bCs w:val="0"/>
-              </w:rPr>
-            </w:pPr>
-            <w:r>
-              <w:rPr>
-                <w:b w:val="0"/>
-                <w:bCs w:val="0"/>
-              </w:rPr>
-              <w:t>University City, State, Country</w:t>
-            </w:r>
-          </w:p>
-        </w:tc>
-      </w:tr>
-      <w:tr>
-        <w:trPr>
-          <w:trHeight w:val="280"/>
-          <w:jc w:val="center"/>
-        </w:trPr>
-        <w:tc>
-          <w:tcPr>
-            <w:tcW w:w="3220" w:type="dxa"/>
-          </w:tcPr>
-          <w:p>
-            <w:pPr>
-              <w:pStyle w:val="ACLEmail"/>
-              <w:rPr>
-                <w:color w:val="000000" w:themeColor="text1"/>
-              </w:rPr>
-            </w:pPr>
-            <w:hyperlink r:id="rId8" w:history="1">
-              <w:r>
-                <w:rPr>
-                  <w:rStyle w:val="Hyperlink"/>
-                  <w:color w:val="000000" w:themeColor="text1"/>
-                </w:rPr>
-                <w:t>e-mail1@address.com</w:t>
-              </w:r>
-            </w:hyperlink>
-          </w:p>
-        </w:tc>
-        <w:tc>
-          <w:tcPr>
-            <w:tcW w:w="3220" w:type="dxa"/>
-          </w:tcPr>
-          <w:p>
-            <w:pPr>
-              <w:pStyle w:val="ACLEmail"/>
-              <w:rPr>
-                <w:color w:val="000000" w:themeColor="text1"/>
-              </w:rPr>
-            </w:pPr>
-            <w:hyperlink r:id="rId9" w:history="1">
-              <w:r>
-                <w:rPr>
-                  <w:rStyle w:val="Hyperlink"/>
-                  <w:color w:val="000000" w:themeColor="text1"/>
-                </w:rPr>
-                <w:t>e-mail2@address.com</w:t>
-              </w:r>
-            </w:hyperlink>
-          </w:p>
-        </w:tc>
-        <w:tc>
-          <w:tcPr>
-            <w:tcW w:w="3220" w:type="dxa"/>
-          </w:tcPr>
-          <w:p>
-            <w:pPr>
-              <w:pStyle w:val="ACLEmail"/>
-              <w:rPr>
-                <w:color w:val="000000" w:themeColor="text1"/>
-              </w:rPr>
-            </w:pPr>
-            <w:hyperlink r:id="rId10" w:history="1">
-              <w:r>
-                <w:rPr>
-                  <w:rStyle w:val="Hyperlink"/>
-                  <w:color w:val="000000" w:themeColor="text1"/>
-                </w:rPr>
-                <w:t>e-mail3@address.com</w:t>
-              </w:r>
-            </w:hyperlink>
-          </w:p>
-        </w:tc>
-      </w:tr>
-      <w:tr>
-        <w:trPr>
-          <w:trHeight w:val="263"/>
-          <w:jc w:val="center"/>
-        </w:trPr>
-        <w:tc>
-          <w:tcPr>
-            <w:tcW w:w="3220" w:type="dxa"/>
+            <w:tcW w:w="9345" w:type="dxa"/>
           </w:tcPr>
           <w:p>
             <w:pPr>
@@ -468,46 +169,6 @@
               <w:adjustRightInd w:val="0"/>
               <w:jc w:val="center"/>
               <w:rPr>
-                <w:rFonts w:ascii="Courier New" w:hAnsi="Courier New" w:cs="Courier New"/>
-                <w:kern w:val="16"/>
-                <w:sz w:val="24"/>
-                <w:szCs w:val="24"/>
-                <w:lang w:eastAsia="tr-TR"/>
-              </w:rPr>
-            </w:pPr>
-          </w:p>
-        </w:tc>
-        <w:tc>
-          <w:tcPr>
-            <w:tcW w:w="3220" w:type="dxa"/>
-          </w:tcPr>
-          <w:p>
-            <w:pPr>
-              <w:autoSpaceDE w:val="0"/>
-              <w:autoSpaceDN w:val="0"/>
-              <w:adjustRightInd w:val="0"/>
-              <w:rPr>
-                <w:rFonts w:ascii="Courier New" w:hAnsi="Courier New" w:cs="Courier New"/>
-                <w:kern w:val="16"/>
-                <w:sz w:val="24"/>
-                <w:szCs w:val="24"/>
-                <w:lang w:eastAsia="tr-TR"/>
-              </w:rPr>
-            </w:pPr>
-          </w:p>
-        </w:tc>
-        <w:tc>
-          <w:tcPr>
-            <w:tcW w:w="3220" w:type="dxa"/>
-          </w:tcPr>
-          <w:p>
-            <w:pPr>
-              <w:autoSpaceDE w:val="0"/>
-              <w:autoSpaceDN w:val="0"/>
-              <w:adjustRightInd w:val="0"/>
-              <w:jc w:val="center"/>
-              <w:rPr>
-                <w:rFonts w:ascii="Courier New" w:hAnsi="Courier New" w:cs="Courier New"/>
                 <w:kern w:val="16"/>
                 <w:sz w:val="24"/>
                 <w:szCs w:val="24"/>
@@ -519,12 +180,12 @@
       </w:tr>
       <w:tr>
         <w:trPr>
-          <w:trHeight w:val="263"/>
+          <w:trHeight w:val="272"/>
           <w:jc w:val="center"/>
         </w:trPr>
         <w:tc>
           <w:tcPr>
-            <w:tcW w:w="3220" w:type="dxa"/>
+            <w:tcW w:w="9345" w:type="dxa"/>
           </w:tcPr>
           <w:p>
             <w:pPr>
@@ -533,7 +194,6 @@
               <w:adjustRightInd w:val="0"/>
               <w:jc w:val="center"/>
               <w:rPr>
-                <w:rFonts w:ascii="Courier New" w:hAnsi="Courier New" w:cs="Courier New"/>
                 <w:kern w:val="16"/>
                 <w:sz w:val="24"/>
                 <w:szCs w:val="24"/>
@@ -542,17 +202,23 @@
             </w:pPr>
           </w:p>
         </w:tc>
+      </w:tr>
+      <w:tr>
+        <w:trPr>
+          <w:trHeight w:val="256"/>
+          <w:jc w:val="center"/>
+        </w:trPr>
         <w:tc>
           <w:tcPr>
-            <w:tcW w:w="3220" w:type="dxa"/>
+            <w:tcW w:w="9345" w:type="dxa"/>
           </w:tcPr>
           <w:p>
             <w:pPr>
               <w:autoSpaceDE w:val="0"/>
               <w:autoSpaceDN w:val="0"/>
               <w:adjustRightInd w:val="0"/>
+              <w:jc w:val="center"/>
               <w:rPr>
-                <w:rFonts w:ascii="Courier New" w:hAnsi="Courier New" w:cs="Courier New"/>
                 <w:kern w:val="16"/>
                 <w:sz w:val="24"/>
                 <w:szCs w:val="24"/>
@@ -561,9 +227,15 @@
             </w:pPr>
           </w:p>
         </w:tc>
+      </w:tr>
+      <w:tr>
+        <w:trPr>
+          <w:trHeight w:val="256"/>
+          <w:jc w:val="center"/>
+        </w:trPr>
         <w:tc>
           <w:tcPr>
-            <w:tcW w:w="3220" w:type="dxa"/>
+            <w:tcW w:w="9345" w:type="dxa"/>
           </w:tcPr>
           <w:p>
             <w:pPr>
@@ -572,7 +244,6 @@
               <w:adjustRightInd w:val="0"/>
               <w:jc w:val="center"/>
               <w:rPr>
-                <w:rFonts w:ascii="Courier New" w:hAnsi="Courier New" w:cs="Courier New"/>
                 <w:kern w:val="16"/>
                 <w:sz w:val="24"/>
                 <w:szCs w:val="24"/>
@@ -583,12 +254,11 @@
         </w:tc>
       </w:tr>
     </w:tbl>
-    <w:p/>
-    <w:p/>
     <w:p>
       <w:pPr>
         <w:sectPr>
-          <w:headerReference w:type="default" r:id="rId11"/>
+          <w:headerReference w:type="default" r:id="rId8"/>
+          <w:footerReference w:type="default" r:id="rId9"/>
           <w:type w:val="continuous"/>
           <w:pgSz w:w="12240" w:h="15840" w:code="1"/>
           <w:pgMar w:top="1440" w:right="1440" w:bottom="1440" w:left="1440" w:header="720" w:footer="720" w:gutter="0"/>
@@ -612,13 +282,7 @@
         <w:pStyle w:val="ACLAbstractText"/>
       </w:pPr>
       <w:r>
-        <w:t>This document contains instructions for preparing NAACL HLT 2016 submissions and camera-ready manuscripts. The document itself conforms to its own specifications, and is therefore an example of what your manuscript should look like. Papers are required to conform to all the directions reported in this document.  In this Word template, the required formatting is preformatted for author use</w:t>
-      </w:r>
-      <w:r>
-        <w:t xml:space="preserve"> </w:t>
-      </w:r>
-      <w:r>
-        <w:t>and further instructions are provided for how to use Word formatting.</w:t>
+        <w:t>This document contains instructions for preparing NAACL HLT 2016 submissions and camera-ready manuscripts. The document itself conforms to its own specifications, and is therefore an example of what your manuscript should look like. Papers are required to conform to all the directions reported in this document.  In this Word template, the required formatting is preformatted for author use and further instructions are provided for how to use Word formatting.</w:t>
       </w:r>
     </w:p>
     <w:p>
@@ -640,14 +304,24 @@
     <w:p>
       <w:pPr>
         <w:pStyle w:val="ACLTextFirstlineindent016"/>
-      </w:pPr>
-      <w:r>
-        <w:t>Submitted and camera-ready formatting is similar, however, the submitted paper should have:</w:t>
-      </w:r>
-    </w:p>
-    <w:p>
-      <w:pPr>
-        <w:rPr>
+        <w:rPr>
+          <w:szCs w:val="22"/>
+        </w:rPr>
+      </w:pPr>
+      <w:r>
+        <w:t xml:space="preserve">Submitted and camera-ready formatting is similar, however, the </w:t>
+      </w:r>
+      <w:r>
+        <w:rPr>
+          <w:szCs w:val="22"/>
+        </w:rPr>
+        <w:t>submitted paper should have:</w:t>
+      </w:r>
+    </w:p>
+    <w:p>
+      <w:pPr>
+        <w:rPr>
+          <w:szCs w:val="22"/>
           <w:lang w:eastAsia="tr-TR"/>
         </w:rPr>
       </w:pPr>
@@ -657,6 +331,7 @@
         <w:pStyle w:val="ACLEnumeratedList"/>
       </w:pPr>
       <w:r>
+        <w:lastRenderedPageBreak/>
         <w:t>Author-identifying information removed</w:t>
       </w:r>
     </w:p>
@@ -689,7 +364,13 @@
         <w:pStyle w:val="ACLText"/>
       </w:pPr>
       <w:r>
-        <w:t xml:space="preserve">In contrast, the camera-ready </w:t>
+        <w:rPr>
+          <w:szCs w:val="22"/>
+        </w:rPr>
+        <w:t>In contrast, the camera-</w:t>
+      </w:r>
+      <w:r>
+        <w:t xml:space="preserve">ready </w:t>
       </w:r>
       <w:r>
         <w:rPr>
@@ -699,7 +380,34 @@
         <w:t xml:space="preserve">should not have </w:t>
       </w:r>
       <w:r>
-        <w:t>a ruler, page numbers, nor a confidentiality header.  If their paper is accepted, authors must remove these from their submitted document, or else use the provided naaclhlt2016_camera_ready.docx.</w:t>
+        <w:t xml:space="preserve">a ruler, page numbers, nor a confidentiality header.  If their paper is accepted, authors must remove these from their submitted document (see Section </w:t>
+      </w:r>
+      <w:r>
+        <w:fldChar w:fldCharType="begin"/>
+      </w:r>
+      <w:r>
+        <w:instrText xml:space="preserve"> REF SecSubmittedToCamera \h </w:instrText>
+      </w:r>
+      <w:r>
+        <w:fldChar w:fldCharType="end"/>
+      </w:r>
+      <w:r>
+        <w:fldChar w:fldCharType="begin"/>
+      </w:r>
+      <w:r>
+        <w:instrText xml:space="preserve"> REF SecSubmittedToCamera \r \h </w:instrText>
+      </w:r>
+      <w:r>
+        <w:fldChar w:fldCharType="separate"/>
+      </w:r>
+      <w:r>
+        <w:t>2.10</w:t>
+      </w:r>
+      <w:r>
+        <w:fldChar w:fldCharType="end"/>
+      </w:r>
+      <w:r>
+        <w:t>), or else use the provided naaclhlt2016_camera_ready.docx.</w:t>
       </w:r>
     </w:p>
     <w:p>
@@ -728,12 +436,7 @@
         <w:t xml:space="preserve">.  In newer versions of MSWord, click Home, then expand the “Styles” tile by clicking the diagonal arrow on the lower left corner.  </w:t>
       </w:r>
       <w:r>
-        <w:t>This shoul</w:t>
-      </w:r>
-      <w:bookmarkStart w:id="0" w:name="_GoBack"/>
-      <w:bookmarkEnd w:id="0"/>
-      <w:r>
-        <w:t>d open all styles in the template for you to apply to your document</w:t>
+        <w:t>This should open all styles in the template for you to apply to your document</w:t>
       </w:r>
       <w:r>
         <w:t xml:space="preserve"> as needed</w:t>
@@ -757,368 +460,418 @@
           <w:kern w:val="16"/>
           <w:sz w:val="20"/>
         </w:rPr>
-        <w:t>h</w:t>
-      </w:r>
-      <w:r>
-        <w:rPr>
-          <w:rStyle w:val="ACLTextChar"/>
+        <w:t>http://blogs.technet.com/b/hub/achive/2010/11/22/view-and-edit-styles-quickly-in-word-2010.aspx.</w:t>
+      </w:r>
+    </w:p>
+    <w:p>
+      <w:pPr>
+        <w:pStyle w:val="ACLSection"/>
+      </w:pPr>
+      <w:r>
+        <w:t xml:space="preserve">General Instructions </w:t>
+      </w:r>
+    </w:p>
+    <w:p>
+      <w:pPr>
+        <w:pStyle w:val="ACLText"/>
+      </w:pPr>
+      <w:r>
+        <w:t xml:space="preserve">Manuscripts must be in two-column format. Exceptions to the two-column format include the title, as well as the authors’ names and complete addresses </w:t>
+      </w:r>
+      <w:r>
+        <w:lastRenderedPageBreak/>
+        <w:t xml:space="preserve">(only in the final version, not in the version submitted for review), which must be centered at the top of the first page (see the guidelines in Subsection 2.5), and any full-width figures or tables. </w:t>
+      </w:r>
+      <w:r>
+        <w:t>Lines should be justified, with even spacing between margins (</w:t>
+      </w:r>
+      <w:proofErr w:type="spellStart"/>
+      <w:r>
+        <w:t>Ctrl+J</w:t>
+      </w:r>
+      <w:proofErr w:type="spellEnd"/>
+      <w:r>
+        <w:t xml:space="preserve">).  </w:t>
+      </w:r>
+      <w:r>
+        <w:t>S</w:t>
+      </w:r>
+      <w:r>
+        <w:t>ingle-spaced</w:t>
+      </w:r>
+      <w:r>
+        <w:t xml:space="preserve"> lines are permitted, but authors are encouraged to use spacing at Multiple, 1.02</w:t>
+      </w:r>
+      <w:r>
+        <w:t>. Do not number the pages in the camera-ready version. Start all pages directly under the top margin. See the guidelines later regarding formatting the first page.</w:t>
+      </w:r>
+    </w:p>
+    <w:p>
+      <w:pPr>
+        <w:pStyle w:val="ACLTextFirstlineindent016"/>
+      </w:pPr>
+      <w:r>
+        <w:t>The maximum leng</w:t>
+      </w:r>
+      <w:r>
+        <w:t>th of a</w:t>
+      </w:r>
+      <w:r>
+        <w:t xml:space="preserve"> submitted</w:t>
+      </w:r>
+      <w:r>
+        <w:t xml:space="preserve"> manuscript is eight (8) </w:t>
+      </w:r>
+      <w:r>
+        <w:t>pages for the main co</w:t>
+      </w:r>
+      <w:r>
+        <w:t>nference</w:t>
+      </w:r>
+      <w:r>
+        <w:t xml:space="preserve"> (</w:t>
+      </w:r>
+      <w:r>
+        <w:t xml:space="preserve">extended to </w:t>
+      </w:r>
+      <w:r>
+        <w:t>9 pages if accepted)</w:t>
+      </w:r>
+      <w:r>
+        <w:t xml:space="preserve">, printed single-sided, </w:t>
+      </w:r>
+      <w:r>
+        <w:t xml:space="preserve">with </w:t>
+      </w:r>
+      <w:r>
+        <w:t>unlimited references.  S</w:t>
+      </w:r>
+      <w:r>
+        <w:t xml:space="preserve">ee </w:t>
+      </w:r>
+      <w:r>
+        <w:t xml:space="preserve">Section </w:t>
+      </w:r>
+      <w:r>
+        <w:fldChar w:fldCharType="begin"/>
+      </w:r>
+      <w:r>
+        <w:instrText xml:space="preserve"> REF _Ref432587649 \r \h </w:instrText>
+      </w:r>
+      <w:r>
+        <w:instrText xml:space="preserve"> \* MERGEFORMAT </w:instrText>
+      </w:r>
+      <w:r>
+        <w:fldChar w:fldCharType="separate"/>
+      </w:r>
+      <w:r>
+        <w:t>3</w:t>
+      </w:r>
+      <w:r>
+        <w:fldChar w:fldCharType="end"/>
+      </w:r>
+      <w:r>
+        <w:t xml:space="preserve"> for </w:t>
+      </w:r>
+      <w:r>
+        <w:t>additional in</w:t>
+      </w:r>
+      <w:r>
+        <w:t xml:space="preserve">formation on the maximum number of </w:t>
+      </w:r>
+      <w:r>
+        <w:t>pages</w:t>
+      </w:r>
+      <w:r>
+        <w:t xml:space="preserve">. </w:t>
+      </w:r>
+    </w:p>
+    <w:p>
+      <w:pPr>
+        <w:pStyle w:val="ACLTextFirstlineindent016"/>
+      </w:pPr>
+      <w:r>
+        <w:t>The review process is double-blind, so do not</w:t>
+      </w:r>
+      <w:r>
+        <w:t xml:space="preserve"> in</w:t>
+      </w:r>
+      <w:r>
+        <w:t>clude any author information (names, addresses)</w:t>
+      </w:r>
+      <w:r>
+        <w:t xml:space="preserve"> </w:t>
+      </w:r>
+      <w:r>
+        <w:t>when submitting a paper for review. However, you</w:t>
+      </w:r>
+      <w:r>
+        <w:t xml:space="preserve"> </w:t>
+      </w:r>
+      <w:r>
+        <w:t>should maintain space for names and addresses so</w:t>
+      </w:r>
+      <w:r>
+        <w:t xml:space="preserve"> </w:t>
+      </w:r>
+      <w:r>
+        <w:t>that they will fit in th</w:t>
+      </w:r>
+      <w:r>
+        <w:t xml:space="preserve">e final (accepted) version. </w:t>
+      </w:r>
+    </w:p>
+    <w:p>
+      <w:pPr>
+        <w:pStyle w:val="ACLSubsection"/>
+      </w:pPr>
+      <w:r>
+        <w:t>The R</w:t>
+      </w:r>
+      <w:r>
+        <w:t>uler</w:t>
+      </w:r>
+    </w:p>
+    <w:p>
+      <w:pPr>
+        <w:pStyle w:val="ACLText"/>
+      </w:pPr>
+      <w:r>
+        <w:t xml:space="preserve">The NAACL HLT 2016 style defines a printed ruler which should be present in the version submitted for review. The ruler is provided in order that reviewers may comment on particular lines in the paper without circumlocution. If you are preparing a document without the </w:t>
+      </w:r>
+      <w:r>
+        <w:t>provided</w:t>
+      </w:r>
+      <w:r>
+        <w:t xml:space="preserve"> style files, please arrange for an equivalent ruler to appear on the final output pages. The presence or absence of the ruler should not change the appearance of any other content on the page. The camera ready copy should not contain a ruler. </w:t>
+      </w:r>
+    </w:p>
+    <w:p>
+      <w:pPr>
+        <w:pStyle w:val="ACLTextFirstlineindent016"/>
+      </w:pPr>
+      <w:r>
+        <w:t xml:space="preserve">In this Word template, you can add the ruler to each individual page by copying it as a table from the upper left corner of the first page and then pasting the table at the end of any paragraph on each page. You may need to delete an extra empty line after pasting it.  After you press </w:t>
+      </w:r>
+      <w:r>
+        <w:rPr>
+          <w:b/>
+          <w:bCs/>
+        </w:rPr>
+        <w:t>Ctrl-A+F9</w:t>
+      </w:r>
+      <w:r>
+        <w:t xml:space="preserve">, ruler numbering will update itself. (That is, press </w:t>
+      </w:r>
+      <w:r>
+        <w:rPr>
+          <w:b/>
+          <w:bCs/>
+        </w:rPr>
+        <w:t>Ctrl</w:t>
+      </w:r>
+      <w:r>
+        <w:t xml:space="preserve"> key and letter </w:t>
+      </w:r>
+      <w:proofErr w:type="gramStart"/>
+      <w:r>
+        <w:rPr>
+          <w:b/>
+          <w:bCs/>
+        </w:rPr>
+        <w:t>A</w:t>
+      </w:r>
+      <w:proofErr w:type="gramEnd"/>
+      <w:r>
+        <w:t xml:space="preserve"> key simultaneously to select all text, then release these keys, then press </w:t>
+      </w:r>
+      <w:r>
+        <w:rPr>
+          <w:b/>
+          <w:bCs/>
+        </w:rPr>
+        <w:t>F9</w:t>
+      </w:r>
+      <w:r>
+        <w:t xml:space="preserve"> key to update the document). You can delete the ruler by deleting the table “Ruler” at the upper left corner of each page.  One way to delete the ruler is to right-click on the word “Ruler” and then select </w:t>
+      </w:r>
+      <w:r>
+        <w:rPr>
+          <w:b/>
+          <w:bCs/>
+        </w:rPr>
+        <w:t>Delete Rows</w:t>
+      </w:r>
+      <w:r>
+        <w:t>.</w:t>
+      </w:r>
+    </w:p>
+    <w:p>
+      <w:pPr>
+        <w:pStyle w:val="ACLTextFirstlineindent016"/>
+      </w:pPr>
+      <w:r>
+        <w:lastRenderedPageBreak/>
+        <w:t xml:space="preserve">It is best to add the ruler to each page after you </w:t>
+      </w:r>
+      <w:proofErr w:type="gramStart"/>
+      <w:r>
+        <w:t>are</w:t>
+      </w:r>
+      <w:proofErr w:type="gramEnd"/>
+      <w:r>
+        <w:t xml:space="preserve"> done editing your document. If you start seeing two rulers on the same page, delete the extra instance of the ruler.  If you do not see a ruler on a page, copy it from any other page and paste it onto the page where you need it.  Press </w:t>
+      </w:r>
+      <w:r>
+        <w:rPr>
+          <w:b/>
+        </w:rPr>
+        <w:t>Ctrl</w:t>
+      </w:r>
+      <w:r>
+        <w:rPr>
+          <w:b/>
+        </w:rPr>
+        <w:t>-A</w:t>
+      </w:r>
+      <w:r>
+        <w:rPr>
+          <w:b/>
+        </w:rPr>
+        <w:t>+F9</w:t>
+      </w:r>
+      <w:r>
+        <w:t xml:space="preserve"> to update ruler numbering.</w:t>
+      </w:r>
+    </w:p>
+    <w:p>
+      <w:pPr>
+        <w:pStyle w:val="ACLTextFirstlineindent016"/>
+      </w:pPr>
+      <w:r>
+        <w:t>Reviewers:  N</w:t>
+      </w:r>
+      <w:r>
+        <w:t>ote that</w:t>
+      </w:r>
+      <w:r>
+        <w:t xml:space="preserve"> the </w:t>
+      </w:r>
+      <w:r>
+        <w:t xml:space="preserve">ruler measurements </w:t>
+      </w:r>
+      <w:r>
+        <w:t xml:space="preserve">do not align well with lines in </w:t>
+      </w:r>
+      <w:r>
+        <w:t>the paper — this turns</w:t>
+      </w:r>
+      <w:r>
+        <w:t xml:space="preserve"> out to be very difficult to do </w:t>
+      </w:r>
+      <w:r>
+        <w:t xml:space="preserve">well when the paper contains many figures and equations, and, when done, </w:t>
+      </w:r>
+      <w:r>
+        <w:t>looks ugly.  Just use fractional refer</w:t>
+      </w:r>
+      <w:r>
+        <w:t>ences (</w:t>
+      </w:r>
+      <w:r>
+        <w:rPr>
+          <w:iCs/>
+        </w:rPr>
+        <w:t>e.g</w:t>
+      </w:r>
+      <w:r>
+        <w:t>.,</w:t>
+      </w:r>
+      <w:r>
+        <w:t xml:space="preserve"> the first line on this page is </w:t>
+      </w:r>
+      <w:r>
+        <w:t xml:space="preserve">at mark </w:t>
+      </w:r>
+      <w:r>
+        <w:t>0</w:t>
+      </w:r>
+      <w:r>
+        <w:t>96.</w:t>
+      </w:r>
+      <w:r>
+        <w:t>5</w:t>
+      </w:r>
+      <w:r>
+        <w:t xml:space="preserve">), </w:t>
+      </w:r>
+      <w:r>
+        <w:t>although in most cases one would expect that the approximate location will be adequate.</w:t>
+      </w:r>
+    </w:p>
+    <w:p>
+      <w:pPr>
+        <w:pStyle w:val="ACLSubsection"/>
+      </w:pPr>
+      <w:r>
+        <w:t>Electronically-available Resources</w:t>
+      </w:r>
+    </w:p>
+    <w:p>
+      <w:pPr>
+        <w:pStyle w:val="ACLText"/>
+        <w:rPr>
+          <w:lang w:eastAsia="tr-TR"/>
+        </w:rPr>
+      </w:pPr>
+      <w:r>
+        <w:rPr>
+          <w:lang w:eastAsia="tr-TR"/>
+        </w:rPr>
+        <w:t>NAACL HLT provides this description in L</w:t>
+      </w:r>
+      <w:r>
+        <w:rPr>
+          <w:rFonts w:ascii="Times-Roman~21" w:hAnsi="Times-Roman~21" w:cs="Times-Roman~21"/>
+          <w:sz w:val="16"/>
+          <w:szCs w:val="16"/>
+          <w:lang w:eastAsia="tr-TR"/>
+        </w:rPr>
+        <w:t>A</w:t>
+      </w:r>
+      <w:r>
+        <w:rPr>
+          <w:lang w:eastAsia="tr-TR"/>
+        </w:rPr>
+        <w:t>TEX2e (</w:t>
+      </w:r>
+      <w:r>
+        <w:rPr>
           <w:rFonts w:ascii="Courier New" w:hAnsi="Courier New"/>
           <w:kern w:val="16"/>
           <w:sz w:val="20"/>
         </w:rPr>
-        <w:t>ttp://blogs.technet.com/b/hub/a</w:t>
-      </w:r>
-      <w:r>
-        <w:rPr>
-          <w:rStyle w:val="ACLTextChar"/>
+        <w:t>naaclhlt2016.tex</w:t>
+      </w:r>
+      <w:r>
+        <w:rPr>
+          <w:lang w:eastAsia="tr-TR"/>
+        </w:rPr>
+        <w:t>) and PDF format (</w:t>
+      </w:r>
+      <w:r>
+        <w:rPr>
           <w:rFonts w:ascii="Courier New" w:hAnsi="Courier New"/>
           <w:kern w:val="16"/>
           <w:sz w:val="20"/>
         </w:rPr>
-        <w:t>chive/2010/11/22/view-and-edit-styles-quickly-in-word-2010.aspx</w:t>
-      </w:r>
-      <w:r>
-        <w:t>.</w:t>
-      </w:r>
-    </w:p>
-    <w:p>
-      <w:pPr>
-        <w:pStyle w:val="ACLSection"/>
-      </w:pPr>
-      <w:r>
-        <w:t xml:space="preserve">General Instructions </w:t>
-      </w:r>
-    </w:p>
-    <w:p>
-      <w:pPr>
-        <w:pStyle w:val="ACLText"/>
-      </w:pPr>
-      <w:r>
-        <w:t xml:space="preserve">Manuscripts must be in two-column format. Exceptions to the two-column format include the title, as </w:t>
-      </w:r>
-      <w:r>
-        <w:lastRenderedPageBreak/>
-        <w:t>well as the authors’ names and complete addresses (only in the final version, not in the version submitted for review), which must be centered at the top of the first page (see the guidelines in Subsection 2.5), and any full-width figures or tables. Type single-spaced. Do not number the pages in the camera-ready version. Start all pages directly under the top margin. See the guidelines later regarding formatting the first page.</w:t>
-      </w:r>
-    </w:p>
-    <w:p>
-      <w:pPr>
-        <w:pStyle w:val="ACLTextFirstlineindent016"/>
-      </w:pPr>
-      <w:r>
-        <w:t>The maximum leng</w:t>
-      </w:r>
-      <w:r>
-        <w:t>th of a</w:t>
-      </w:r>
-      <w:r>
-        <w:t xml:space="preserve"> submitted</w:t>
-      </w:r>
-      <w:r>
-        <w:t xml:space="preserve"> manuscript is eight (8) </w:t>
-      </w:r>
-      <w:r>
-        <w:t>pages for the main co</w:t>
-      </w:r>
-      <w:r>
-        <w:t>nference</w:t>
-      </w:r>
-      <w:r>
-        <w:t xml:space="preserve"> (</w:t>
-      </w:r>
-      <w:r>
-        <w:t xml:space="preserve">extended to </w:t>
-      </w:r>
-      <w:r>
-        <w:t>9 pages if accepted)</w:t>
-      </w:r>
-      <w:r>
-        <w:t xml:space="preserve">, printed single-sided, </w:t>
-      </w:r>
-      <w:r>
-        <w:t xml:space="preserve">with </w:t>
-      </w:r>
-      <w:r>
-        <w:t>unlimited references.  S</w:t>
-      </w:r>
-      <w:r>
-        <w:t xml:space="preserve">ee </w:t>
-      </w:r>
-      <w:r>
-        <w:t xml:space="preserve">Section </w:t>
-      </w:r>
-      <w:r>
-        <w:fldChar w:fldCharType="begin"/>
-      </w:r>
-      <w:r>
-        <w:instrText xml:space="preserve"> REF _Ref432587649 \r \h </w:instrText>
-      </w:r>
-      <w:r>
-        <w:instrText xml:space="preserve"> \* MERGEFORMAT </w:instrText>
-      </w:r>
-      <w:r>
-        <w:fldChar w:fldCharType="separate"/>
-      </w:r>
-      <w:r>
-        <w:t>3</w:t>
-      </w:r>
-      <w:r>
-        <w:fldChar w:fldCharType="end"/>
-      </w:r>
-      <w:r>
-        <w:t xml:space="preserve"> for </w:t>
-      </w:r>
-      <w:r>
-        <w:t>additional in</w:t>
-      </w:r>
-      <w:r>
-        <w:t xml:space="preserve">formation on the maximum number of </w:t>
-      </w:r>
-      <w:r>
-        <w:t>pages</w:t>
-      </w:r>
-      <w:r>
-        <w:t xml:space="preserve">. </w:t>
-      </w:r>
-    </w:p>
-    <w:p>
-      <w:pPr>
-        <w:pStyle w:val="ACLTextFirstlineindent016"/>
-      </w:pPr>
-      <w:r>
-        <w:t>The review process is double-blind, so do not</w:t>
-      </w:r>
-      <w:r>
-        <w:t xml:space="preserve"> in</w:t>
-      </w:r>
-      <w:r>
-        <w:t>clude any author information (names, addresses)</w:t>
-      </w:r>
-      <w:r>
-        <w:t xml:space="preserve"> </w:t>
-      </w:r>
-      <w:r>
-        <w:t>when submitting a paper for review. However, you</w:t>
-      </w:r>
-      <w:r>
-        <w:t xml:space="preserve"> </w:t>
-      </w:r>
-      <w:r>
-        <w:t>should maintain space for names and addresses so</w:t>
-      </w:r>
-      <w:r>
-        <w:t xml:space="preserve"> </w:t>
-      </w:r>
-      <w:r>
-        <w:t>that they will fit in th</w:t>
-      </w:r>
-      <w:r>
-        <w:t xml:space="preserve">e final (accepted) version. </w:t>
-      </w:r>
-    </w:p>
-    <w:p>
-      <w:pPr>
-        <w:pStyle w:val="ACLSubsection"/>
-      </w:pPr>
-      <w:r>
-        <w:t>The R</w:t>
-      </w:r>
-      <w:r>
-        <w:t>uler</w:t>
-      </w:r>
-    </w:p>
-    <w:p>
-      <w:pPr>
-        <w:pStyle w:val="ACLText"/>
-      </w:pPr>
-      <w:r>
-        <w:t xml:space="preserve">The NAACL HLT 2016 style defines a printed ruler which should be present in the version submitted for review. The ruler is provided in order that reviewers may comment on particular lines in the paper without circumlocution. If you are preparing a document without the </w:t>
-      </w:r>
-      <w:r>
-        <w:t>provided</w:t>
-      </w:r>
-      <w:r>
-        <w:t xml:space="preserve"> style files, please arrange for an equivalent ruler to appear on the final output pages. The presence or absence of the ruler should not change the appearance of any other content on the page. The camera ready copy should not contain a ruler. </w:t>
-      </w:r>
-    </w:p>
-    <w:p>
-      <w:pPr>
-        <w:pStyle w:val="ACLTextFirstlineindent016"/>
-      </w:pPr>
-      <w:r>
-        <w:t xml:space="preserve">In this Word template, you can add the ruler to each individual page by copying it as a table from the upper left corner of the first page and then pasting the table at the end of any paragraph on each page. You may need to delete an extra empty line after pasting it.  After you press </w:t>
-      </w:r>
-      <w:r>
-        <w:rPr>
-          <w:b/>
-          <w:bCs/>
-        </w:rPr>
-        <w:t>Ctrl-A+F9</w:t>
-      </w:r>
-      <w:r>
-        <w:t xml:space="preserve">, ruler numbering will update itself. (That is, press </w:t>
-      </w:r>
-      <w:r>
-        <w:rPr>
-          <w:b/>
-          <w:bCs/>
-        </w:rPr>
-        <w:t>Ctrl</w:t>
-      </w:r>
-      <w:r>
-        <w:t xml:space="preserve"> key and letter </w:t>
-      </w:r>
-      <w:proofErr w:type="gramStart"/>
-      <w:r>
-        <w:rPr>
-          <w:b/>
-          <w:bCs/>
-        </w:rPr>
-        <w:t>A</w:t>
-      </w:r>
-      <w:proofErr w:type="gramEnd"/>
-      <w:r>
-        <w:t xml:space="preserve"> key simultaneously to select all text, then release these keys, then press </w:t>
-      </w:r>
-      <w:r>
-        <w:rPr>
-          <w:b/>
-          <w:bCs/>
-        </w:rPr>
-        <w:t>F9</w:t>
-      </w:r>
-      <w:r>
-        <w:t xml:space="preserve"> key to update the document). You can delete the ruler by deleting the table “Ruler” at the upper left corner of each page.  One way to delete the ruler is to right-click on the word “Ruler” and then select </w:t>
-      </w:r>
-      <w:r>
-        <w:rPr>
-          <w:b/>
-          <w:bCs/>
-        </w:rPr>
-        <w:t>Delete Rows</w:t>
-      </w:r>
-      <w:r>
-        <w:t>.</w:t>
-      </w:r>
-    </w:p>
-    <w:p>
-      <w:pPr>
-        <w:pStyle w:val="ACLTextFirstlineindent016"/>
-      </w:pPr>
-      <w:r>
-        <w:t xml:space="preserve">It is best to add the ruler to each page after you are done editing your document. If you start seeing two rulers on the same page, delete the extra instance of the ruler.  If you do not see a ruler on a </w:t>
-      </w:r>
-      <w:r>
-        <w:lastRenderedPageBreak/>
-        <w:t xml:space="preserve">page, copy it from any other page and paste it onto the page where you need it.  Press </w:t>
-      </w:r>
-      <w:r>
-        <w:rPr>
-          <w:b/>
-        </w:rPr>
-        <w:t>Ctrl</w:t>
-      </w:r>
-      <w:r>
-        <w:rPr>
-          <w:b/>
-        </w:rPr>
-        <w:t>-A</w:t>
-      </w:r>
-      <w:r>
-        <w:rPr>
-          <w:b/>
-        </w:rPr>
-        <w:t>+F9</w:t>
-      </w:r>
-      <w:r>
-        <w:t xml:space="preserve"> to update ruler numbering.</w:t>
-      </w:r>
-    </w:p>
-    <w:p>
-      <w:pPr>
-        <w:pStyle w:val="ACLTextFirstlineindent016"/>
-      </w:pPr>
-      <w:r>
-        <w:t>Reviewers:  N</w:t>
-      </w:r>
-      <w:r>
-        <w:t>ote that</w:t>
-      </w:r>
-      <w:r>
-        <w:t xml:space="preserve"> the </w:t>
-      </w:r>
-      <w:r>
-        <w:t xml:space="preserve">ruler measurements </w:t>
-      </w:r>
-      <w:r>
-        <w:t xml:space="preserve">do not align well with lines in </w:t>
-      </w:r>
-      <w:r>
-        <w:t>the paper — this turns</w:t>
-      </w:r>
-      <w:r>
-        <w:t xml:space="preserve"> out to be very difficult to do </w:t>
-      </w:r>
-      <w:r>
-        <w:t xml:space="preserve">well when the paper contains many figures and equations, and, when done, </w:t>
-      </w:r>
-      <w:r>
-        <w:t>looks ugly.  Just use fractional refer</w:t>
-      </w:r>
-      <w:r>
-        <w:t>ences (</w:t>
-      </w:r>
-      <w:r>
-        <w:rPr>
-          <w:iCs/>
-        </w:rPr>
-        <w:t>e.g</w:t>
-      </w:r>
-      <w:r>
-        <w:t>.,</w:t>
-      </w:r>
-      <w:r>
-        <w:t xml:space="preserve"> the first line on this page is </w:t>
-      </w:r>
-      <w:r>
-        <w:t xml:space="preserve">at mark </w:t>
-      </w:r>
-      <w:r>
-        <w:t>0</w:t>
-      </w:r>
-      <w:r>
-        <w:t>96.</w:t>
-      </w:r>
-      <w:r>
-        <w:t>5</w:t>
-      </w:r>
-      <w:r>
-        <w:t xml:space="preserve">), </w:t>
-      </w:r>
-      <w:r>
-        <w:t>although in most cases one would expect that the approximate location will be adequate.</w:t>
-      </w:r>
-    </w:p>
-    <w:p>
-      <w:pPr>
-        <w:pStyle w:val="ACLSubsection"/>
-      </w:pPr>
-      <w:r>
-        <w:t>Electronically-available Resources</w:t>
-      </w:r>
-    </w:p>
-    <w:p>
-      <w:pPr>
-        <w:pStyle w:val="ACLText"/>
-        <w:rPr>
-          <w:lang w:eastAsia="tr-TR"/>
-        </w:rPr>
-      </w:pPr>
-      <w:r>
-        <w:rPr>
-          <w:lang w:eastAsia="tr-TR"/>
-        </w:rPr>
-        <w:t>NAACL HLT provides this description in L</w:t>
+        <w:t>naaclhlt2016.pdf</w:t>
+      </w:r>
+      <w:r>
+        <w:rPr>
+          <w:lang w:eastAsia="tr-TR"/>
+        </w:rPr>
+        <w:t>), along with the L</w:t>
       </w:r>
       <w:r>
         <w:rPr>
@@ -1133,7 +886,7 @@
         <w:rPr>
           <w:lang w:eastAsia="tr-TR"/>
         </w:rPr>
-        <w:t>TEX2e (</w:t>
+        <w:t>TEX2e style file used to format it (</w:t>
       </w:r>
       <w:r>
         <w:rPr>
@@ -1141,13 +894,19 @@
           <w:kern w:val="16"/>
           <w:sz w:val="20"/>
         </w:rPr>
-        <w:t>naaclhlt2016.tex</w:t>
-      </w:r>
-      <w:r>
-        <w:rPr>
-          <w:lang w:eastAsia="tr-TR"/>
-        </w:rPr>
-        <w:t>) and PDF format (</w:t>
+        <w:t>naaclhlt2016.sty</w:t>
+      </w:r>
+      <w:r>
+        <w:rPr>
+          <w:lang w:eastAsia="tr-TR"/>
+        </w:rPr>
+        <w:t xml:space="preserve">) and an ACL bibliography style </w:t>
+      </w:r>
+      <w:r>
+        <w:rPr>
+          <w:lang w:eastAsia="tr-TR"/>
+        </w:rPr>
+        <w:t>(</w:t>
       </w:r>
       <w:r>
         <w:rPr>
@@ -1155,28 +914,13 @@
           <w:kern w:val="16"/>
           <w:sz w:val="20"/>
         </w:rPr>
-        <w:t>naaclhlt2016.pdf</w:t>
-      </w:r>
-      <w:r>
-        <w:rPr>
-          <w:lang w:eastAsia="tr-TR"/>
-        </w:rPr>
-        <w:t>), along with the L</w:t>
-      </w:r>
-      <w:r>
-        <w:rPr>
-          <w:rFonts w:ascii="Times-Roman~21" w:hAnsi="Times-Roman~21" w:cs="Times-Roman~21"/>
-          <w:sz w:val="16"/>
-          <w:szCs w:val="16"/>
-          <w:lang w:eastAsia="tr-TR"/>
-        </w:rPr>
-        <w:t>A</w:t>
-      </w:r>
-      <w:r>
-        <w:rPr>
-          <w:lang w:eastAsia="tr-TR"/>
-        </w:rPr>
-        <w:t>TEX2e style file used to format it (</w:t>
+        <w:t>naaclhlt2016.bst</w:t>
+      </w:r>
+      <w:r>
+        <w:rPr>
+          <w:lang w:eastAsia="tr-TR"/>
+        </w:rPr>
+        <w:t xml:space="preserve">). These files are all available at </w:t>
       </w:r>
       <w:r>
         <w:rPr>
@@ -1184,19 +928,13 @@
           <w:kern w:val="16"/>
           <w:sz w:val="20"/>
         </w:rPr>
-        <w:t>naaclhlt2016.sty</w:t>
-      </w:r>
-      <w:r>
-        <w:rPr>
-          <w:lang w:eastAsia="tr-TR"/>
-        </w:rPr>
-        <w:t xml:space="preserve">) and an ACL bibliography style </w:t>
-      </w:r>
-      <w:r>
-        <w:rPr>
-          <w:lang w:eastAsia="tr-TR"/>
-        </w:rPr>
-        <w:t>(</w:t>
+        <w:t>naacl.org/naacl-hlt-2016</w:t>
+      </w:r>
+      <w:r>
+        <w:rPr>
+          <w:lang w:eastAsia="tr-TR"/>
+        </w:rPr>
+        <w:t>.  A Microsoft Word template file (</w:t>
       </w:r>
       <w:r>
         <w:rPr>
@@ -1204,13 +942,49 @@
           <w:kern w:val="16"/>
           <w:sz w:val="20"/>
         </w:rPr>
-        <w:t>naaclhlt2016.bst</w:t>
-      </w:r>
-      <w:r>
-        <w:rPr>
-          <w:lang w:eastAsia="tr-TR"/>
-        </w:rPr>
-        <w:t xml:space="preserve">). These files are all available at </w:t>
+        <w:t>naaclhlt2016.docx</w:t>
+      </w:r>
+      <w:r>
+        <w:rPr>
+          <w:lang w:eastAsia="tr-TR"/>
+        </w:rPr>
+        <w:t xml:space="preserve">) is also available at the same URL. We strongly recommend the use of these style files, which have been appropriately tailored for the NAACL HLT </w:t>
+      </w:r>
+      <w:r>
+        <w:rPr>
+          <w:lang w:eastAsia="tr-TR"/>
+        </w:rPr>
+        <w:t>2016</w:t>
+      </w:r>
+      <w:r>
+        <w:rPr>
+          <w:lang w:eastAsia="tr-TR"/>
+        </w:rPr>
+        <w:t xml:space="preserve"> proceedings.</w:t>
+      </w:r>
+    </w:p>
+    <w:p>
+      <w:pPr>
+        <w:pStyle w:val="ACLSubsection"/>
+      </w:pPr>
+      <w:r>
+        <w:t>Format of Electronic Manuscript</w:t>
+      </w:r>
+    </w:p>
+    <w:p>
+      <w:pPr>
+        <w:pStyle w:val="ACLText"/>
+      </w:pPr>
+      <w:r>
+        <w:t xml:space="preserve">For the production of the electronic manuscript, you must use Adobe's Portable Document Format (PDF).  This format can be generated from postscript files: on </w:t>
+      </w:r>
+      <w:proofErr w:type="gramStart"/>
+      <w:r>
+        <w:t>Unix</w:t>
+      </w:r>
+      <w:proofErr w:type="gramEnd"/>
+      <w:r>
+        <w:t xml:space="preserve"> systems, you can use </w:t>
       </w:r>
       <w:r>
         <w:rPr>
@@ -1218,84 +992,32 @@
           <w:kern w:val="16"/>
           <w:sz w:val="20"/>
         </w:rPr>
-        <w:t>naacl.org/naacl-hlt-2016</w:t>
-      </w:r>
-      <w:r>
-        <w:rPr>
-          <w:lang w:eastAsia="tr-TR"/>
-        </w:rPr>
-        <w:t>.  A Microsoft Word template file (</w:t>
-      </w:r>
+        <w:t>ps2pdf</w:t>
+      </w:r>
+      <w:r>
+        <w:t xml:space="preserve"> for this purpose; </w:t>
+      </w:r>
+      <w:r>
+        <w:rPr>
+          <w:lang w:eastAsia="tr-TR"/>
+        </w:rPr>
+        <w:t>under</w:t>
+      </w:r>
+      <w:r>
+        <w:t xml:space="preserve"> Microsoft Windows, you can use Adobe's Distiller, or if you have </w:t>
+      </w:r>
+      <w:proofErr w:type="spellStart"/>
       <w:r>
         <w:rPr>
           <w:rFonts w:ascii="Courier New" w:hAnsi="Courier New"/>
           <w:kern w:val="16"/>
           <w:sz w:val="20"/>
         </w:rPr>
-        <w:t>naaclhlt2016.docx</w:t>
-      </w:r>
-      <w:r>
-        <w:rPr>
-          <w:lang w:eastAsia="tr-TR"/>
-        </w:rPr>
-        <w:t xml:space="preserve">) is also available at the same URL. We strongly recommend the use of these style files, which have been appropriately tailored for the NAACL HLT </w:t>
-      </w:r>
-      <w:r>
-        <w:rPr>
-          <w:lang w:eastAsia="tr-TR"/>
-        </w:rPr>
-        <w:t>2016</w:t>
-      </w:r>
-      <w:r>
-        <w:rPr>
-          <w:lang w:eastAsia="tr-TR"/>
-        </w:rPr>
-        <w:t xml:space="preserve"> proceedings.</w:t>
-      </w:r>
-    </w:p>
-    <w:p>
-      <w:pPr>
-        <w:pStyle w:val="ACLSubsection"/>
-      </w:pPr>
-      <w:r>
-        <w:t>Format of Electronic Manuscript</w:t>
-      </w:r>
-    </w:p>
-    <w:p>
-      <w:pPr>
-        <w:pStyle w:val="ACLText"/>
-      </w:pPr>
-      <w:r>
-        <w:t xml:space="preserve">For the production of the electronic manuscript, you must use Adobe's Portable Document Format (PDF).  This format can be generated from postscript files: on </w:t>
-      </w:r>
-      <w:proofErr w:type="gramStart"/>
-      <w:r>
-        <w:t>Unix</w:t>
-      </w:r>
-      <w:proofErr w:type="gramEnd"/>
-      <w:r>
-        <w:t xml:space="preserve"> systems, you can use </w:t>
-      </w:r>
-      <w:r>
-        <w:rPr>
-          <w:rStyle w:val="ACLTextChar"/>
-          <w:rFonts w:ascii="Courier New" w:hAnsi="Courier New" w:cs="Courier New"/>
-          <w:kern w:val="16"/>
-          <w:sz w:val="20"/>
-        </w:rPr>
-        <w:t>ps2pdf</w:t>
-      </w:r>
-      <w:r>
-        <w:t xml:space="preserve"> for this purpose; </w:t>
-      </w:r>
-      <w:r>
-        <w:rPr>
-          <w:lang w:eastAsia="tr-TR"/>
-        </w:rPr>
-        <w:t>under</w:t>
-      </w:r>
-      <w:r>
-        <w:t xml:space="preserve"> Microsoft Windows, you can use Adobe's Distiller, or if you have </w:t>
+        <w:t>cygwin</w:t>
+      </w:r>
+      <w:proofErr w:type="spellEnd"/>
+      <w:r>
+        <w:t xml:space="preserve"> installed, you can use </w:t>
       </w:r>
       <w:proofErr w:type="spellStart"/>
       <w:r>
@@ -1304,31 +1026,18 @@
           <w:kern w:val="16"/>
           <w:sz w:val="20"/>
         </w:rPr>
-        <w:t>cygwin</w:t>
+        <w:t>dvipdf</w:t>
       </w:r>
       <w:proofErr w:type="spellEnd"/>
       <w:r>
-        <w:t xml:space="preserve"> installed, you can use </w:t>
-      </w:r>
-      <w:proofErr w:type="spellStart"/>
+        <w:t xml:space="preserve"> or </w:t>
+      </w:r>
       <w:r>
         <w:rPr>
           <w:rFonts w:ascii="Courier New" w:hAnsi="Courier New"/>
           <w:kern w:val="16"/>
           <w:sz w:val="20"/>
         </w:rPr>
-        <w:t>dvipdf</w:t>
-      </w:r>
-      <w:proofErr w:type="spellEnd"/>
-      <w:r>
-        <w:t xml:space="preserve"> or </w:t>
-      </w:r>
-      <w:r>
-        <w:rPr>
-          <w:rFonts w:ascii="Courier New" w:hAnsi="Courier New"/>
-          <w:kern w:val="16"/>
-          <w:sz w:val="20"/>
-        </w:rPr>
         <w:t>ps2pdf</w:t>
       </w:r>
       <w:r>
@@ -1343,17 +1052,17 @@
         <w:t>Before sending it, test your PDF by printing it from a computer different from the one where it was created.</w:t>
       </w:r>
       <w:r>
-        <w:t xml:space="preserve"> Moreover, some word processor may generate very large postscript/PDF files, where each page is rendered as an image. </w:t>
+        <w:t xml:space="preserve"> Moreover, some word processor may generate very large postscript/PDF files, where each page is rendered as an </w:t>
+      </w:r>
+      <w:r>
+        <w:lastRenderedPageBreak/>
+        <w:t xml:space="preserve">image. </w:t>
       </w:r>
       <w:r>
         <w:t>Such</w:t>
       </w:r>
       <w:r>
-        <w:t xml:space="preserve"> images may reproduce poorly. In this case, try alternative ways to obtain the postscript and/or PDF. One way on some systems is to install a driver for a postscript printer, send your document </w:t>
-      </w:r>
-      <w:r>
-        <w:lastRenderedPageBreak/>
-        <w:t>to the printer specifying “Output to a file”, then convert the file to PDF.</w:t>
+        <w:t xml:space="preserve"> images may reproduce poorly. In this case, try alternative ways to obtain the postscript and/or PDF. One way on some systems is to install a driver for a postscript printer, send your document to the printer specifying “Output to a file”, then convert the file to PDF.</w:t>
       </w:r>
     </w:p>
     <w:p>
@@ -1529,22 +1238,7 @@
         <w:pStyle w:val="ACLBulletedList"/>
       </w:pPr>
       <w:r>
-        <w:t>Left and right</w:t>
-      </w:r>
-      <w:r>
-        <w:t xml:space="preserve"> margins:  </w:t>
-      </w:r>
-      <w:r>
-        <w:t>1</w:t>
-      </w:r>
-      <w:r>
-        <w:t xml:space="preserve"> </w:t>
-      </w:r>
-      <w:r>
-        <w:t>in</w:t>
-      </w:r>
-      <w:r>
-        <w:t>ch</w:t>
+        <w:t>Left and right margins:  1 inch</w:t>
       </w:r>
     </w:p>
     <w:p>
@@ -1758,6 +1452,7 @@
         <w:pStyle w:val="ACLSubsection"/>
       </w:pPr>
       <w:r>
+        <w:lastRenderedPageBreak/>
         <w:t xml:space="preserve">The First Page </w:t>
       </w:r>
     </w:p>
@@ -1796,14 +1491,7 @@
         <w:rPr>
           <w:lang w:eastAsia="tr-TR"/>
         </w:rPr>
-        <w:t xml:space="preserve">Do not use footnotes </w:t>
-      </w:r>
-      <w:r>
-        <w:rPr>
-          <w:lang w:eastAsia="tr-TR"/>
-        </w:rPr>
-        <w:lastRenderedPageBreak/>
-        <w:t xml:space="preserve">for affiliations. </w:t>
+        <w:t xml:space="preserve">Do not use footnotes for affiliations. </w:t>
       </w:r>
       <w:r>
         <w:rPr>
@@ -2155,7 +1843,14 @@
         <w:rPr>
           <w:rStyle w:val="ACLTextChar"/>
         </w:rPr>
-        <w:t xml:space="preserve">, 1997) or, if the author's name appears in the text itself, as </w:t>
+        <w:t xml:space="preserve">, 1997) or, if the author's </w:t>
+      </w:r>
+      <w:r>
+        <w:rPr>
+          <w:rStyle w:val="ACLTextChar"/>
+        </w:rPr>
+        <w:lastRenderedPageBreak/>
+        <w:t xml:space="preserve">name appears in the text itself, as </w:t>
       </w:r>
       <w:proofErr w:type="spellStart"/>
       <w:r>
@@ -2183,14 +1878,7 @@
         <w:rPr>
           <w:rStyle w:val="ACLTextChar"/>
         </w:rPr>
-        <w:t xml:space="preserve"> and Ullman, 1972), but write as in (Chandra et al., 1981) when more than two authors are involved. Collapse </w:t>
-      </w:r>
-      <w:r>
-        <w:rPr>
-          <w:rStyle w:val="ACLTextChar"/>
-        </w:rPr>
-        <w:lastRenderedPageBreak/>
-        <w:t>multiple citations as in (</w:t>
+        <w:t xml:space="preserve"> and Ullman, 1972), but write as in (Chandra et al., 1981) when more than two authors are involved. Collapse multiple citations as in (</w:t>
       </w:r>
       <w:proofErr w:type="spellStart"/>
       <w:r>
@@ -2374,7 +2062,19 @@
         <w:t xml:space="preserve"> </w:t>
       </w:r>
       <w:r>
-        <w:t>sections should go as a last (unnumbered) section immediately before the references.</w:t>
+        <w:t xml:space="preserve">sections should </w:t>
+      </w:r>
+      <w:r>
+        <w:t>be</w:t>
+      </w:r>
+      <w:r>
+        <w:t xml:space="preserve"> a last (unnumbered) </w:t>
+      </w:r>
+      <w:r>
+        <w:t>section immediately before</w:t>
+      </w:r>
+      <w:r>
+        <w:t xml:space="preserve"> references.</w:t>
       </w:r>
     </w:p>
     <w:p>
@@ -2386,77 +2086,81 @@
       </w:r>
     </w:p>
     <w:p>
-      <w:r>
-        <w:rPr>
-          <w:rStyle w:val="ACLTextChar"/>
+      <w:pPr>
+        <w:pStyle w:val="ACLText"/>
+      </w:pPr>
+      <w:r>
+        <w:rPr>
           <w:b/>
           <w:bCs/>
         </w:rPr>
         <w:t xml:space="preserve">Creating:  </w:t>
       </w:r>
       <w:r>
-        <w:t>To create new figures or tables, copy</w:t>
-      </w:r>
-      <w:r>
-        <w:t xml:space="preserve"> </w:t>
-      </w:r>
-      <w:r>
-        <w:rPr>
-          <w:rStyle w:val="ACLTextChar"/>
+        <w:t>To create new figures or tables, cop</w:t>
+      </w:r>
+      <w:r>
+        <w:t xml:space="preserve">y </w:t>
+      </w:r>
+      <w:r>
+        <w:rPr>
+          <w:b/>
           <w:szCs w:val="22"/>
         </w:rPr>
         <w:fldChar w:fldCharType="begin"/>
       </w:r>
       <w:r>
         <w:rPr>
-          <w:rStyle w:val="ACLTextChar"/>
+          <w:b/>
           <w:szCs w:val="22"/>
         </w:rPr>
-        <w:instrText xml:space="preserve"> REF _Ref432537908 \h  \* MERGEFORMAT </w:instrText>
-      </w:r>
-      <w:r>
-        <w:rPr>
-          <w:rStyle w:val="ACLTextChar"/>
+        <w:instrText xml:space="preserve"> REF _Ref432549843 \h  \* MERGEFORMAT </w:instrText>
+      </w:r>
+      <w:r>
+        <w:rPr>
+          <w:b/>
           <w:szCs w:val="22"/>
         </w:rPr>
       </w:r>
       <w:r>
         <w:rPr>
-          <w:rStyle w:val="ACLTextChar"/>
+          <w:b/>
           <w:szCs w:val="22"/>
         </w:rPr>
         <w:fldChar w:fldCharType="separate"/>
       </w:r>
       <w:r>
         <w:rPr>
-          <w:rStyle w:val="ACLCaptionText"/>
+          <w:rStyle w:val="ACLCaptionLabel"/>
+          <w:b w:val="0"/>
           <w:sz w:val="22"/>
           <w:szCs w:val="22"/>
         </w:rPr>
-        <w:t>Figure caption</w:t>
-      </w:r>
-      <w:r>
-        <w:rPr>
-          <w:rStyle w:val="ACLTextChar"/>
+        <w:t xml:space="preserve">Figure </w:t>
+      </w:r>
+      <w:r>
+        <w:rPr>
+          <w:rStyle w:val="ACLCaptionLabel"/>
+          <w:b w:val="0"/>
+          <w:noProof/>
+          <w:sz w:val="22"/>
           <w:szCs w:val="22"/>
         </w:rPr>
+        <w:t>1</w:t>
+      </w:r>
+      <w:r>
+        <w:rPr>
+          <w:b/>
+          <w:szCs w:val="22"/>
+        </w:rPr>
         <w:fldChar w:fldCharType="end"/>
       </w:r>
       <w:r>
-        <w:rPr>
-          <w:rStyle w:val="ACLTextChar"/>
-          <w:szCs w:val="22"/>
-        </w:rPr>
-        <w:t xml:space="preserve"> </w:t>
-      </w:r>
-      <w:r>
-        <w:rPr>
-          <w:rStyle w:val="ACLTextChar"/>
-        </w:rPr>
-        <w:t>1</w:t>
-      </w:r>
-      <w:r>
-        <w:t>, then replace the content and caption with the proper text.  To make sure to capture all formatting, it may be wise to capture one line before and one line after the example as you copy it and then deleting the extraneous material. Color illustrations are discouraged, unless you have verified that they will be understandable when printed in black ink.</w:t>
+        <w:t xml:space="preserve">, then replace the content and caption with the proper text.  To make sure to capture all formatting, it may be wise to capture one line before and one line after the example as you copy it and then deleting the extraneous material. Color illustrations </w:t>
+      </w:r>
+      <w:r>
+        <w:lastRenderedPageBreak/>
+        <w:t>are discouraged, unless you have verified that they will be understandable when printed in black ink.</w:t>
       </w:r>
     </w:p>
     <w:tbl>
@@ -2496,7 +2200,7 @@
                           <pic:cNvPicPr/>
                         </pic:nvPicPr>
                         <pic:blipFill>
-                          <a:blip r:embed="rId12">
+                          <a:blip r:embed="rId10">
                             <a:extLst>
                               <a:ext uri="{28A0092B-C50C-407E-A947-70E740481C1C}">
                                 <a14:useLocalDpi xmlns:a14="http://schemas.microsoft.com/office/drawing/2010/main" val="0"/>
@@ -2536,8 +2240,8 @@
               <w:framePr w:hSpace="0" w:wrap="auto" w:xAlign="left" w:yAlign="inline"/>
               <w:suppressOverlap w:val="0"/>
             </w:pPr>
-            <w:bookmarkStart w:id="1" w:name="_Ref432549843"/>
-            <w:bookmarkStart w:id="2" w:name="_Ref432537908"/>
+            <w:bookmarkStart w:id="0" w:name="_Ref432549843"/>
+            <w:bookmarkStart w:id="1" w:name="_Ref432537908"/>
             <w:r>
               <w:rPr>
                 <w:rStyle w:val="ACLCaptionLabel"/>
@@ -2575,7 +2279,7 @@
               </w:rPr>
               <w:fldChar w:fldCharType="end"/>
             </w:r>
-            <w:bookmarkEnd w:id="1"/>
+            <w:bookmarkEnd w:id="0"/>
             <w:r>
               <w:rPr>
                 <w:rStyle w:val="ACLCaptionLabel"/>
@@ -2597,7 +2301,7 @@
               </w:rPr>
               <w:t>n.</w:t>
             </w:r>
-            <w:bookmarkEnd w:id="2"/>
+            <w:bookmarkEnd w:id="1"/>
           </w:p>
         </w:tc>
       </w:tr>
@@ -2616,11 +2320,7 @@
         <w:t xml:space="preserve"> place the graphic and its captions inside the rows of a 2×1 table </w:t>
       </w:r>
       <w:r>
-        <w:t xml:space="preserve">(2 rows and </w:t>
-      </w:r>
-      <w:r>
-        <w:lastRenderedPageBreak/>
-        <w:t xml:space="preserve">1 column) </w:t>
+        <w:t xml:space="preserve">(2 rows and 1 column) </w:t>
       </w:r>
       <w:r>
         <w:t xml:space="preserve">with invisible borders. Specify table positioning by right-clicking its handle in the upper left corner.  Place the image in the center of the first row, and the caption in the center of the second row. </w:t>
@@ -2745,28 +2445,47 @@
         <w:t>.</w:t>
       </w:r>
     </w:p>
-    <w:tbl>
-      <w:tblPr>
-        <w:tblpPr w:leftFromText="187" w:rightFromText="187" w:vertAnchor="page" w:horzAnchor="page" w:tblpX="1441" w:tblpY="577"/>
-        <w:tblOverlap w:val="never"/>
-        <w:tblW w:w="0" w:type="auto"/>
-        <w:tblLook w:val="04A0" w:firstRow="1" w:lastRow="0" w:firstColumn="1" w:lastColumn="0" w:noHBand="0" w:noVBand="1"/>
-      </w:tblPr>
-      <w:tblGrid>
-        <w:gridCol w:w="661"/>
-      </w:tblGrid>
-      <w:tr>
-        <w:trPr>
-          <w:trHeight w:val="246"/>
-        </w:trPr>
-        <w:tc>
-          <w:tcPr>
-            <w:tcW w:w="661" w:type="dxa"/>
-          </w:tcPr>
-          <w:p/>
-        </w:tc>
-      </w:tr>
-    </w:tbl>
+    <w:p>
+      <w:pPr>
+        <w:pStyle w:val="ACLText"/>
+      </w:pPr>
+      <w:r>
+        <w:rPr>
+          <w:b/>
+        </w:rPr>
+        <w:t xml:space="preserve">Numbering: </w:t>
+      </w:r>
+      <w:r>
+        <w:t xml:space="preserve">To update the numbering, press </w:t>
+      </w:r>
+      <w:r>
+        <w:rPr>
+          <w:b/>
+        </w:rPr>
+        <w:t>Ctrl</w:t>
+      </w:r>
+      <w:r>
+        <w:rPr>
+          <w:b/>
+        </w:rPr>
+        <w:t>-A</w:t>
+      </w:r>
+      <w:r>
+        <w:rPr>
+          <w:b/>
+        </w:rPr>
+        <w:t xml:space="preserve"> + F9</w:t>
+      </w:r>
+      <w:r>
+        <w:t>. This will update a</w:t>
+      </w:r>
+      <w:r>
+        <w:t>ll the numbering applicable to tables, figures, equations, and h</w:t>
+      </w:r>
+      <w:r>
+        <w:t>eadings.</w:t>
+      </w:r>
+    </w:p>
     <w:p>
       <w:pPr>
         <w:pStyle w:val="ACLTextFirstlineindent016"/>
@@ -2775,226 +2494,190 @@
         <w:rPr>
           <w:b/>
         </w:rPr>
-        <w:t xml:space="preserve">Numbering: </w:t>
-      </w:r>
-      <w:r>
-        <w:t xml:space="preserve">To update the numbering, press </w:t>
+        <w:t>Cross-referencing:</w:t>
+      </w:r>
+      <w:r>
+        <w:t xml:space="preserve"> </w:t>
+      </w:r>
+      <w:r>
+        <w:t>To add a cross</w:t>
+      </w:r>
+      <w:r>
+        <w:t xml:space="preserve"> reference to a figure or table:</w:t>
+      </w:r>
+    </w:p>
+    <w:p>
+      <w:pPr>
+        <w:pStyle w:val="ACLTextFirstlineindent016"/>
+      </w:pPr>
+    </w:p>
+    <w:p>
+      <w:pPr>
+        <w:pStyle w:val="ACLBulletedList"/>
+      </w:pPr>
+      <w:r>
+        <w:t>Place the mouse pointer at the location where you wish to add the cross reference.</w:t>
+      </w:r>
+    </w:p>
+    <w:p>
+      <w:pPr>
+        <w:pStyle w:val="ACLBulletedList"/>
+      </w:pPr>
+      <w:r>
+        <w:t xml:space="preserve">Click on the </w:t>
       </w:r>
       <w:r>
         <w:rPr>
           <w:b/>
         </w:rPr>
-        <w:t>Ctrl</w:t>
+        <w:t>Insert</w:t>
+      </w:r>
+      <w:r>
+        <w:t xml:space="preserve"> menu, (then click </w:t>
       </w:r>
       <w:r>
         <w:rPr>
           <w:b/>
         </w:rPr>
-        <w:t>-A</w:t>
+        <w:t>Reference</w:t>
+      </w:r>
+      <w:r>
+        <w:t xml:space="preserve">), and then </w:t>
       </w:r>
       <w:r>
         <w:rPr>
           <w:b/>
         </w:rPr>
-        <w:t xml:space="preserve"> + F9</w:t>
-      </w:r>
-      <w:r>
-        <w:t>. This will update a</w:t>
-      </w:r>
-      <w:r>
-        <w:t>ll the numbering applicable to tables, figures, equations, and h</w:t>
-      </w:r>
-      <w:r>
-        <w:t>eadings.</w:t>
-      </w:r>
-    </w:p>
-    <w:p>
-      <w:pPr>
-        <w:pStyle w:val="ACLTextFirstlineindent016"/>
-      </w:pPr>
+        <w:t>Cross-reference</w:t>
+      </w:r>
+      <w:r>
+        <w:t xml:space="preserve"> in the </w:t>
+      </w:r>
       <w:r>
         <w:rPr>
           <w:b/>
         </w:rPr>
-        <w:t>Cross-referencing:</w:t>
+        <w:t>Links</w:t>
+      </w:r>
+      <w:r>
+        <w:t xml:space="preserve"> panel. </w:t>
+      </w:r>
+    </w:p>
+    <w:p>
+      <w:pPr>
+        <w:pStyle w:val="ACLBulletedList"/>
+      </w:pPr>
+      <w:r>
+        <w:t xml:space="preserve">In the </w:t>
+      </w:r>
+      <w:r>
+        <w:rPr>
+          <w:b/>
+        </w:rPr>
+        <w:t>Cross-reference</w:t>
+      </w:r>
+      <w:r>
+        <w:t xml:space="preserve"> dialog box, click the caption to which you are building the text reference.  </w:t>
+      </w:r>
+    </w:p>
+    <w:p>
+      <w:pPr>
+        <w:pStyle w:val="ACLBulletedList"/>
+      </w:pPr>
+      <w:r>
+        <w:t xml:space="preserve">For a figure, under </w:t>
+      </w:r>
+      <w:r>
+        <w:rPr>
+          <w:b/>
+        </w:rPr>
+        <w:t>Reference Type</w:t>
+      </w:r>
+      <w:r>
+        <w:t xml:space="preserve">, click </w:t>
+      </w:r>
+      <w:r>
+        <w:rPr>
+          <w:b/>
+        </w:rPr>
+        <w:t>Figure</w:t>
+      </w:r>
+      <w:r>
+        <w:t xml:space="preserve">.  </w:t>
+      </w:r>
+    </w:p>
+    <w:p>
+      <w:pPr>
+        <w:pStyle w:val="ACLBulletedList"/>
+      </w:pPr>
+      <w:r>
+        <w:t xml:space="preserve">Under Insert Reference To, click Only Label and Number, then click OK. </w:t>
+      </w:r>
+    </w:p>
+    <w:p>
+      <w:pPr>
+        <w:pStyle w:val="ACLBulletedList"/>
+      </w:pPr>
+      <w:r>
+        <w:t>Once the reference is in place, apply the ‘</w:t>
+      </w:r>
+      <w:r>
+        <w:t>ACL Text</w:t>
+      </w:r>
+      <w:r>
+        <w:t>’ font style (size</w:t>
       </w:r>
       <w:r>
         <w:t xml:space="preserve"> </w:t>
       </w:r>
       <w:r>
-        <w:t>To add a cross</w:t>
-      </w:r>
-      <w:r>
-        <w:t xml:space="preserve"> reference to a figure or table:</w:t>
-      </w:r>
-    </w:p>
-    <w:p/>
+        <w:t>11, no bold face).</w:t>
+      </w:r>
+    </w:p>
     <w:p>
       <w:pPr>
         <w:pStyle w:val="ACLBulletedList"/>
       </w:pPr>
       <w:r>
-        <w:t>Place the mouse pointer at the location where you wish to add the cross reference.</w:t>
-      </w:r>
-    </w:p>
-    <w:p>
-      <w:pPr>
-        <w:pStyle w:val="ACLBulletedList"/>
-      </w:pPr>
-      <w:r>
-        <w:t xml:space="preserve">Click on the </w:t>
-      </w:r>
-      <w:r>
-        <w:rPr>
-          <w:b/>
-        </w:rPr>
-        <w:t>Insert</w:t>
-      </w:r>
-      <w:r>
-        <w:t xml:space="preserve"> menu, (then click </w:t>
-      </w:r>
-      <w:r>
-        <w:rPr>
-          <w:b/>
-        </w:rPr>
-        <w:t>Reference</w:t>
-      </w:r>
-      <w:r>
-        <w:t xml:space="preserve">), and then </w:t>
-      </w:r>
-      <w:r>
-        <w:rPr>
-          <w:b/>
-        </w:rPr>
-        <w:t>Cross-reference</w:t>
-      </w:r>
-      <w:r>
-        <w:t xml:space="preserve"> in the </w:t>
-      </w:r>
-      <w:r>
-        <w:rPr>
-          <w:b/>
-        </w:rPr>
-        <w:t>Links</w:t>
-      </w:r>
-      <w:r>
-        <w:t xml:space="preserve"> panel. </w:t>
-      </w:r>
-    </w:p>
-    <w:p>
-      <w:pPr>
-        <w:pStyle w:val="ACLBulletedList"/>
-      </w:pPr>
-      <w:r>
-        <w:t xml:space="preserve">In the </w:t>
-      </w:r>
-      <w:r>
-        <w:rPr>
-          <w:b/>
-        </w:rPr>
-        <w:t>Cross-reference</w:t>
-      </w:r>
-      <w:r>
-        <w:t xml:space="preserve"> dialog box, click the caption to which you are building the text reference.  </w:t>
-      </w:r>
-    </w:p>
-    <w:p>
-      <w:pPr>
-        <w:pStyle w:val="ACLBulletedList"/>
-      </w:pPr>
-      <w:r>
-        <w:t xml:space="preserve">For a figure, under </w:t>
-      </w:r>
-      <w:r>
-        <w:rPr>
-          <w:b/>
-        </w:rPr>
-        <w:t>Reference Type</w:t>
-      </w:r>
-      <w:r>
-        <w:t xml:space="preserve">, click </w:t>
-      </w:r>
-      <w:r>
-        <w:rPr>
-          <w:b/>
-        </w:rPr>
-        <w:t>Figure</w:t>
-      </w:r>
-      <w:r>
-        <w:t xml:space="preserve">.  </w:t>
-      </w:r>
-    </w:p>
-    <w:p>
-      <w:pPr>
-        <w:pStyle w:val="ACLBulletedList"/>
-      </w:pPr>
-      <w:r>
-        <w:t xml:space="preserve">Under Insert Reference To, click Only Label and Number, then click OK. </w:t>
-      </w:r>
-    </w:p>
-    <w:p>
-      <w:pPr>
-        <w:pStyle w:val="ACLBulletedList"/>
-      </w:pPr>
-      <w:r>
-        <w:t>Once the reference is in place, apply the ‘</w:t>
-      </w:r>
-      <w:r>
-        <w:t>N</w:t>
-      </w:r>
-      <w:r>
-        <w:t>ormal’ font style (size</w:t>
+        <w:t xml:space="preserve">This is a reference </w:t>
+      </w:r>
+      <w:r>
+        <w:t>to</w:t>
       </w:r>
       <w:r>
         <w:t xml:space="preserve"> </w:t>
       </w:r>
       <w:r>
-        <w:t>11, no bold face).</w:t>
-      </w:r>
-    </w:p>
-    <w:p>
-      <w:pPr>
-        <w:pStyle w:val="ACLBulletedList"/>
-      </w:pPr>
-      <w:r>
-        <w:t xml:space="preserve">This is a reference </w:t>
-      </w:r>
-      <w:r>
-        <w:t>to</w:t>
+        <w:fldChar w:fldCharType="begin"/>
+      </w:r>
+      <w:r>
+        <w:instrText xml:space="preserve"> REF _Ref432549843 \h </w:instrText>
+      </w:r>
+      <w:r>
+        <w:instrText xml:space="preserve"> \* MERGEFORMAT </w:instrText>
+      </w:r>
+      <w:r>
+        <w:fldChar w:fldCharType="separate"/>
+      </w:r>
+      <w:r>
+        <w:t>Figure 1</w:t>
+      </w:r>
+      <w:r>
+        <w:fldChar w:fldCharType="end"/>
+      </w:r>
+      <w:r>
+        <w:t>.</w:t>
       </w:r>
       <w:r>
         <w:t xml:space="preserve"> </w:t>
       </w:r>
-      <w:r>
-        <w:fldChar w:fldCharType="begin"/>
-      </w:r>
-      <w:r>
-        <w:instrText xml:space="preserve"> REF _Ref432549843 \h </w:instrText>
-      </w:r>
-      <w:r>
-        <w:instrText xml:space="preserve"> \* MERGEFORMAT </w:instrText>
-      </w:r>
-      <w:r>
-        <w:fldChar w:fldCharType="separate"/>
-      </w:r>
-      <w:r>
-        <w:t>Figure 1</w:t>
-      </w:r>
-      <w:r>
-        <w:fldChar w:fldCharType="end"/>
-      </w:r>
-      <w:r>
-        <w:t>.</w:t>
-      </w:r>
-      <w:r>
-        <w:t xml:space="preserve"> </w:t>
-      </w:r>
     </w:p>
     <w:p>
       <w:pPr>
         <w:pStyle w:val="ACLSubsection"/>
       </w:pPr>
       <w:r>
+        <w:lastRenderedPageBreak/>
         <w:t>Equations</w:t>
       </w:r>
     </w:p>
@@ -3054,7 +2737,7 @@
         <w:tab/>
         <w:t>(</w:t>
       </w:r>
-      <w:bookmarkStart w:id="3" w:name="eq1"/>
+      <w:bookmarkStart w:id="2" w:name="eq1"/>
       <w:r>
         <w:fldChar w:fldCharType="begin"/>
       </w:r>
@@ -3073,7 +2756,7 @@
       <w:r>
         <w:fldChar w:fldCharType="end"/>
       </w:r>
-      <w:bookmarkEnd w:id="3"/>
+      <w:bookmarkEnd w:id="2"/>
       <w:r>
         <w:t>)</w:t>
       </w:r>
@@ -3089,7 +2772,6 @@
         <w:t xml:space="preserve"> </w:t>
       </w:r>
       <w:r>
-        <w:lastRenderedPageBreak/>
         <w:t xml:space="preserve">with the new equation. The numbering and alignment of equation line elements is automatic. To update equation numbering, press </w:t>
       </w:r>
       <w:r>
@@ -3120,7 +2802,11 @@
         <w:t>To create a cross reference for an equation:</w:t>
       </w:r>
     </w:p>
-    <w:p/>
+    <w:p>
+      <w:pPr>
+        <w:pStyle w:val="ACLTextFirstlineindent016"/>
+      </w:pPr>
+    </w:p>
     <w:p>
       <w:pPr>
         <w:pStyle w:val="ACLBulletedList"/>
@@ -3442,7 +3128,10 @@
         <w:footnoteReference w:id="5"/>
       </w:r>
       <w:r>
-        <w:t xml:space="preserve"> Footnotes should be separated from the text by a line.</w:t>
+        <w:t xml:space="preserve"> Footnotes should be separated from the text by a line</w:t>
+      </w:r>
+      <w:r>
+        <w:t>,</w:t>
       </w:r>
       <w:r>
         <w:rPr>
@@ -3451,35 +3140,31 @@
         <w:footnoteReference w:id="6"/>
       </w:r>
       <w:r>
-        <w:t xml:space="preserve">  Footnotes should be in 9 point font.</w:t>
-      </w:r>
-    </w:p>
-    <w:tbl>
-      <w:tblPr>
-        <w:tblpPr w:leftFromText="187" w:rightFromText="187" w:vertAnchor="page" w:horzAnchor="page" w:tblpX="1441" w:tblpY="577"/>
-        <w:tblOverlap w:val="never"/>
-        <w:tblW w:w="0" w:type="auto"/>
-        <w:tblLook w:val="04A0" w:firstRow="1" w:lastRow="0" w:firstColumn="1" w:lastColumn="0" w:noHBand="0" w:noVBand="1"/>
-      </w:tblPr>
-      <w:tblGrid>
-        <w:gridCol w:w="661"/>
-      </w:tblGrid>
-      <w:tr>
-        <w:trPr>
-          <w:trHeight w:val="246"/>
-        </w:trPr>
-        <w:tc>
-          <w:tcPr>
-            <w:tcW w:w="661" w:type="dxa"/>
-          </w:tcPr>
-          <w:p/>
-        </w:tc>
-      </w:tr>
-    </w:tbl>
+        <w:t xml:space="preserve"> in 9 point font.</w:t>
+      </w:r>
+    </w:p>
     <w:p>
       <w:pPr>
         <w:pStyle w:val="ACLSubsection"/>
       </w:pPr>
+      <w:bookmarkStart w:id="3" w:name="SecSubmittedToCamera"/>
+      <w:bookmarkEnd w:id="3"/>
+      <w:r>
+        <w:t>From Submitted to Camera-Ready</w:t>
+      </w:r>
+    </w:p>
+    <w:p>
+      <w:pPr>
+        <w:pStyle w:val="ACLText"/>
+      </w:pPr>
+      <w:r>
+        <w:t>To remove submission formatting for the camera-ready document, delete the header and footer on the first page (double clicking in the area, then delete the text).  This will remove them from the rest of the document.  To remove the ruler, click on Styles, the ACL Submission Ruler dropdown, “Select All N Instance(s)”.  Then press Delete on your keyboard.</w:t>
+      </w:r>
+    </w:p>
+    <w:p>
+      <w:pPr>
+        <w:pStyle w:val="ACLSubsection"/>
+      </w:pPr>
       <w:r>
         <w:t>Accessibility</w:t>
       </w:r>
@@ -3489,7 +3174,19 @@
         <w:pStyle w:val="ACLText"/>
       </w:pPr>
       <w:r>
-        <w:t>In an effort to accommodate the color-blind (as well as those printing to paper), grayscale readability for all accepted papers will be en</w:t>
+        <w:t>In an effort to accommodate the color-blind (</w:t>
+      </w:r>
+      <w:r>
+        <w:t>and</w:t>
+      </w:r>
+      <w:r>
+        <w:t xml:space="preserve"> those printing to paper), grayscale readability for all accepted papers </w:t>
+      </w:r>
+      <w:r>
+        <w:t>is</w:t>
+      </w:r>
+      <w:r>
+        <w:t xml:space="preserve"> en</w:t>
       </w:r>
       <w:r>
         <w:t>couraged</w:t>
@@ -3518,13 +3215,37 @@
         <w:pStyle w:val="ACLText"/>
       </w:pPr>
       <w:r>
-        <w:t xml:space="preserve">The NAACL HLT 2016 main conference accepts submissions of long papers and short papers.  </w:t>
-      </w:r>
-      <w:r>
-        <w:t xml:space="preserve">Long papers may consist of up to eight (8) pages of content, plus unlimited pages for references. Upon acceptance, final versions of long papers will be given one additional page (up to 9 pages with unlimited pages for references) so that reviewers’ comments can be taken into account.  Short papers may consist of up to four (4) pages of content, plus unlimited pages for references. Upon acceptance, short papers will be given five (5) pages in the proceedings and unlimited pages for references.  </w:t>
-      </w:r>
-      <w:r>
-        <w:t>For both long and short papers, all illustrations and appendices must be accommodated within these page limits, observing the formatting instructions given in the present document.  Papers that do not conform to the specified length and formatting requirements are subject to be rejected without review.</w:t>
+        <w:t xml:space="preserve">The NAACL HLT 2016 main conference accepts long </w:t>
+      </w:r>
+      <w:r>
+        <w:t xml:space="preserve">and </w:t>
+      </w:r>
+      <w:r>
+        <w:t>short paper</w:t>
+      </w:r>
+      <w:r>
+        <w:t xml:space="preserve"> submission</w:t>
+      </w:r>
+      <w:r>
+        <w:t xml:space="preserve">s.  </w:t>
+      </w:r>
+      <w:r>
+        <w:t xml:space="preserve">Long papers may consist of up to eight (8) pages of content, plus unlimited pages for references. </w:t>
+      </w:r>
+      <w:r>
+        <w:t>Accepted</w:t>
+      </w:r>
+      <w:r>
+        <w:t xml:space="preserve"> long papers will be given one additional page (up to 9 pages with unlimited pages for references) so that reviewers’ comments can be taken into account.  Short papers may consist of up to four (4) pages of content, plus unlimited pages for references. </w:t>
+      </w:r>
+      <w:r>
+        <w:t>Accepted</w:t>
+      </w:r>
+      <w:r>
+        <w:t xml:space="preserve"> short papers will be given five (5) pages in the proceedings and unlimited pages for references.  </w:t>
+      </w:r>
+      <w:r>
+        <w:t xml:space="preserve">For both long and short papers, all illustrations and appendices must be accommodated within these page limits, observing the formatting instructions given in the present document.  </w:t>
       </w:r>
     </w:p>
     <w:tbl>
@@ -3579,12 +3300,14 @@
                     <w:rPr>
                       <w:b/>
                       <w:bCs/>
+                      <w:sz w:val="20"/>
                     </w:rPr>
                   </w:pPr>
                   <w:r>
                     <w:rPr>
                       <w:b/>
                       <w:bCs/>
+                      <w:sz w:val="20"/>
                     </w:rPr>
                     <w:t xml:space="preserve">Type of Text </w:t>
                   </w:r>
@@ -3607,12 +3330,14 @@
                     <w:rPr>
                       <w:b/>
                       <w:bCs/>
+                      <w:sz w:val="20"/>
                     </w:rPr>
                   </w:pPr>
                   <w:r>
                     <w:rPr>
                       <w:b/>
                       <w:bCs/>
+                      <w:sz w:val="20"/>
                     </w:rPr>
                     <w:t>Font Size</w:t>
                   </w:r>
@@ -3634,12 +3359,14 @@
                     <w:rPr>
                       <w:b/>
                       <w:bCs/>
+                      <w:sz w:val="20"/>
                     </w:rPr>
                   </w:pPr>
                   <w:r>
                     <w:rPr>
                       <w:b/>
                       <w:bCs/>
+                      <w:sz w:val="20"/>
                     </w:rPr>
                     <w:t>Style</w:t>
                   </w:r>
@@ -3658,12 +3385,17 @@
                 </w:tcPr>
                 <w:p>
                   <w:pPr>
-                    <w:keepNext/>
-                    <w:keepLines/>
+                    <w:pStyle w:val="ACLText"/>
                     <w:framePr w:hSpace="187" w:wrap="around" w:hAnchor="text" w:xAlign="center" w:y="1"/>
                     <w:suppressOverlap/>
+                    <w:rPr>
+                      <w:sz w:val="20"/>
+                    </w:rPr>
                   </w:pPr>
                   <w:r>
+                    <w:rPr>
+                      <w:sz w:val="20"/>
+                    </w:rPr>
                     <w:t>paper title</w:t>
                   </w:r>
                 </w:p>
@@ -3679,28 +3411,23 @@
                 </w:tcPr>
                 <w:p>
                   <w:pPr>
-                    <w:keepNext/>
-                    <w:keepLines/>
+                    <w:pStyle w:val="ACLText"/>
                     <w:framePr w:hSpace="187" w:wrap="around" w:hAnchor="text" w:xAlign="center" w:y="1"/>
                     <w:suppressOverlap/>
-                    <w:jc w:val="right"/>
                     <w:rPr>
-                      <w:bCs/>
-                      <w:color w:val="000000"/>
+                      <w:sz w:val="20"/>
                     </w:rPr>
                   </w:pPr>
                   <w:r>
                     <w:rPr>
-                      <w:bCs/>
-                      <w:color w:val="000000"/>
+                      <w:sz w:val="20"/>
                     </w:rPr>
                     <w:t xml:space="preserve">15 </w:t>
                   </w:r>
                   <w:proofErr w:type="spellStart"/>
                   <w:r>
                     <w:rPr>
-                      <w:bCs/>
-                      <w:color w:val="000000"/>
+                      <w:sz w:val="20"/>
                     </w:rPr>
                     <w:t>pt</w:t>
                   </w:r>
@@ -3717,12 +3444,19 @@
                 </w:tcPr>
                 <w:p>
                   <w:pPr>
-                    <w:keepNext/>
-                    <w:keepLines/>
-                    <w:framePr w:hSpace="187" w:wrap="around" w:hAnchor="text" w:xAlign="center" w:y="1"/>
-                    <w:suppressOverlap/>
+                    <w:pStyle w:val="ACLText"/>
+                    <w:rPr>
+                      <w:b/>
+                      <w:bCs/>
+                      <w:sz w:val="20"/>
+                    </w:rPr>
                   </w:pPr>
                   <w:r>
+                    <w:rPr>
+                      <w:b/>
+                      <w:bCs/>
+                      <w:sz w:val="20"/>
+                    </w:rPr>
                     <w:t>bold</w:t>
                   </w:r>
                 </w:p>
@@ -3740,12 +3474,17 @@
                 </w:tcPr>
                 <w:p>
                   <w:pPr>
-                    <w:keepNext/>
-                    <w:keepLines/>
+                    <w:pStyle w:val="ACLText"/>
                     <w:framePr w:hSpace="187" w:wrap="around" w:hAnchor="text" w:xAlign="center" w:y="1"/>
                     <w:suppressOverlap/>
+                    <w:rPr>
+                      <w:sz w:val="20"/>
+                    </w:rPr>
                   </w:pPr>
                   <w:r>
+                    <w:rPr>
+                      <w:sz w:val="20"/>
+                    </w:rPr>
                     <w:t>author names</w:t>
                   </w:r>
                 </w:p>
@@ -3762,28 +3501,23 @@
                 </w:tcPr>
                 <w:p>
                   <w:pPr>
-                    <w:keepNext/>
-                    <w:keepLines/>
+                    <w:pStyle w:val="ACLText"/>
                     <w:framePr w:hSpace="187" w:wrap="around" w:hAnchor="text" w:xAlign="center" w:y="1"/>
                     <w:suppressOverlap/>
-                    <w:jc w:val="right"/>
                     <w:rPr>
-                      <w:bCs/>
-                      <w:color w:val="000000"/>
+                      <w:sz w:val="20"/>
                     </w:rPr>
                   </w:pPr>
                   <w:r>
                     <w:rPr>
-                      <w:bCs/>
-                      <w:color w:val="000000"/>
+                      <w:sz w:val="20"/>
                     </w:rPr>
                     <w:t xml:space="preserve">12 </w:t>
                   </w:r>
                   <w:proofErr w:type="spellStart"/>
                   <w:r>
                     <w:rPr>
-                      <w:bCs/>
-                      <w:color w:val="000000"/>
+                      <w:sz w:val="20"/>
                     </w:rPr>
                     <w:t>pt</w:t>
                   </w:r>
@@ -3801,12 +3535,19 @@
                 </w:tcPr>
                 <w:p>
                   <w:pPr>
-                    <w:keepNext/>
-                    <w:keepLines/>
-                    <w:framePr w:hSpace="187" w:wrap="around" w:hAnchor="text" w:xAlign="center" w:y="1"/>
-                    <w:suppressOverlap/>
+                    <w:pStyle w:val="ACLText"/>
+                    <w:rPr>
+                      <w:b/>
+                      <w:bCs/>
+                      <w:sz w:val="20"/>
+                    </w:rPr>
                   </w:pPr>
                   <w:r>
+                    <w:rPr>
+                      <w:b/>
+                      <w:bCs/>
+                      <w:sz w:val="20"/>
+                    </w:rPr>
                     <w:t>bold</w:t>
                   </w:r>
                 </w:p>
@@ -3824,12 +3565,17 @@
                 </w:tcPr>
                 <w:p>
                   <w:pPr>
-                    <w:keepNext/>
-                    <w:keepLines/>
+                    <w:pStyle w:val="ACLText"/>
                     <w:framePr w:hSpace="187" w:wrap="around" w:hAnchor="text" w:xAlign="center" w:y="1"/>
                     <w:suppressOverlap/>
+                    <w:rPr>
+                      <w:sz w:val="20"/>
+                    </w:rPr>
                   </w:pPr>
                   <w:r>
+                    <w:rPr>
+                      <w:sz w:val="20"/>
+                    </w:rPr>
                     <w:t>author affiliation</w:t>
                   </w:r>
                 </w:p>
@@ -3846,28 +3592,23 @@
                 </w:tcPr>
                 <w:p>
                   <w:pPr>
-                    <w:keepNext/>
-                    <w:keepLines/>
+                    <w:pStyle w:val="ACLText"/>
                     <w:framePr w:hSpace="187" w:wrap="around" w:hAnchor="text" w:xAlign="center" w:y="1"/>
                     <w:suppressOverlap/>
-                    <w:jc w:val="right"/>
                     <w:rPr>
-                      <w:bCs/>
-                      <w:color w:val="000000"/>
+                      <w:sz w:val="20"/>
                     </w:rPr>
                   </w:pPr>
                   <w:r>
                     <w:rPr>
-                      <w:bCs/>
-                      <w:color w:val="000000"/>
+                      <w:sz w:val="20"/>
                     </w:rPr>
                     <w:t xml:space="preserve">12 </w:t>
                   </w:r>
                   <w:proofErr w:type="spellStart"/>
                   <w:r>
                     <w:rPr>
-                      <w:bCs/>
-                      <w:color w:val="000000"/>
+                      <w:sz w:val="20"/>
                     </w:rPr>
                     <w:t>pt</w:t>
                   </w:r>
@@ -3885,13 +3626,11 @@
                 </w:tcPr>
                 <w:p>
                   <w:pPr>
-                    <w:keepNext/>
-                    <w:keepLines/>
-                    <w:framePr w:hSpace="187" w:wrap="around" w:hAnchor="text" w:xAlign="center" w:y="1"/>
-                    <w:suppressOverlap/>
+                    <w:pStyle w:val="ACLText"/>
                     <w:rPr>
+                      <w:b/>
                       <w:bCs/>
-                      <w:color w:val="000000"/>
+                      <w:sz w:val="20"/>
                     </w:rPr>
                   </w:pPr>
                 </w:p>
@@ -3909,12 +3648,17 @@
                 </w:tcPr>
                 <w:p>
                   <w:pPr>
-                    <w:keepNext/>
-                    <w:keepLines/>
+                    <w:pStyle w:val="ACLText"/>
                     <w:framePr w:hSpace="187" w:wrap="around" w:hAnchor="text" w:xAlign="center" w:y="1"/>
                     <w:suppressOverlap/>
+                    <w:rPr>
+                      <w:sz w:val="20"/>
+                    </w:rPr>
                   </w:pPr>
                   <w:r>
+                    <w:rPr>
+                      <w:sz w:val="20"/>
+                    </w:rPr>
                     <w:t>the word “Abstract”</w:t>
                   </w:r>
                 </w:p>
@@ -3931,28 +3675,23 @@
                 </w:tcPr>
                 <w:p>
                   <w:pPr>
-                    <w:keepNext/>
-                    <w:keepLines/>
+                    <w:pStyle w:val="ACLText"/>
                     <w:framePr w:hSpace="187" w:wrap="around" w:hAnchor="text" w:xAlign="center" w:y="1"/>
                     <w:suppressOverlap/>
-                    <w:jc w:val="right"/>
                     <w:rPr>
-                      <w:bCs/>
-                      <w:color w:val="000000"/>
+                      <w:sz w:val="20"/>
                     </w:rPr>
                   </w:pPr>
                   <w:r>
                     <w:rPr>
-                      <w:bCs/>
-                      <w:color w:val="000000"/>
+                      <w:sz w:val="20"/>
                     </w:rPr>
                     <w:t xml:space="preserve">12 </w:t>
                   </w:r>
                   <w:proofErr w:type="spellStart"/>
                   <w:r>
                     <w:rPr>
-                      <w:bCs/>
-                      <w:color w:val="000000"/>
+                      <w:sz w:val="20"/>
                     </w:rPr>
                     <w:t>pt</w:t>
                   </w:r>
@@ -3970,12 +3709,19 @@
                 </w:tcPr>
                 <w:p>
                   <w:pPr>
-                    <w:keepNext/>
-                    <w:keepLines/>
-                    <w:framePr w:hSpace="187" w:wrap="around" w:hAnchor="text" w:xAlign="center" w:y="1"/>
-                    <w:suppressOverlap/>
+                    <w:pStyle w:val="ACLText"/>
+                    <w:rPr>
+                      <w:b/>
+                      <w:bCs/>
+                      <w:sz w:val="20"/>
+                    </w:rPr>
                   </w:pPr>
                   <w:r>
+                    <w:rPr>
+                      <w:b/>
+                      <w:bCs/>
+                      <w:sz w:val="20"/>
+                    </w:rPr>
                     <w:t>bold</w:t>
                   </w:r>
                 </w:p>
@@ -3993,12 +3739,17 @@
                 </w:tcPr>
                 <w:p>
                   <w:pPr>
-                    <w:keepNext/>
-                    <w:keepLines/>
+                    <w:pStyle w:val="ACLText"/>
                     <w:framePr w:hSpace="187" w:wrap="around" w:hAnchor="text" w:xAlign="center" w:y="1"/>
                     <w:suppressOverlap/>
+                    <w:rPr>
+                      <w:sz w:val="20"/>
+                    </w:rPr>
                   </w:pPr>
                   <w:r>
+                    <w:rPr>
+                      <w:sz w:val="20"/>
+                    </w:rPr>
                     <w:t>section titles</w:t>
                   </w:r>
                 </w:p>
@@ -4015,28 +3766,23 @@
                 </w:tcPr>
                 <w:p>
                   <w:pPr>
-                    <w:keepNext/>
-                    <w:keepLines/>
+                    <w:pStyle w:val="ACLText"/>
                     <w:framePr w:hSpace="187" w:wrap="around" w:hAnchor="text" w:xAlign="center" w:y="1"/>
                     <w:suppressOverlap/>
-                    <w:jc w:val="right"/>
                     <w:rPr>
-                      <w:bCs/>
-                      <w:color w:val="000000"/>
+                      <w:sz w:val="20"/>
                     </w:rPr>
                   </w:pPr>
                   <w:r>
                     <w:rPr>
-                      <w:bCs/>
-                      <w:color w:val="000000"/>
+                      <w:sz w:val="20"/>
                     </w:rPr>
                     <w:t xml:space="preserve">12 </w:t>
                   </w:r>
                   <w:proofErr w:type="spellStart"/>
                   <w:r>
                     <w:rPr>
-                      <w:bCs/>
-                      <w:color w:val="000000"/>
+                      <w:sz w:val="20"/>
                     </w:rPr>
                     <w:t>pt</w:t>
                   </w:r>
@@ -4054,12 +3800,19 @@
                 </w:tcPr>
                 <w:p>
                   <w:pPr>
-                    <w:keepNext/>
-                    <w:keepLines/>
-                    <w:framePr w:hSpace="187" w:wrap="around" w:hAnchor="text" w:xAlign="center" w:y="1"/>
-                    <w:suppressOverlap/>
+                    <w:pStyle w:val="ACLText"/>
+                    <w:rPr>
+                      <w:b/>
+                      <w:bCs/>
+                      <w:sz w:val="20"/>
+                    </w:rPr>
                   </w:pPr>
                   <w:r>
+                    <w:rPr>
+                      <w:b/>
+                      <w:bCs/>
+                      <w:sz w:val="20"/>
+                    </w:rPr>
                     <w:t>bold</w:t>
                   </w:r>
                 </w:p>
@@ -4077,12 +3830,17 @@
                 </w:tcPr>
                 <w:p>
                   <w:pPr>
-                    <w:keepNext/>
-                    <w:keepLines/>
+                    <w:pStyle w:val="ACLText"/>
                     <w:framePr w:hSpace="187" w:wrap="around" w:hAnchor="text" w:xAlign="center" w:y="1"/>
                     <w:suppressOverlap/>
+                    <w:rPr>
+                      <w:sz w:val="20"/>
+                    </w:rPr>
                   </w:pPr>
                   <w:r>
+                    <w:rPr>
+                      <w:sz w:val="20"/>
+                    </w:rPr>
                     <w:t>document text</w:t>
                   </w:r>
                 </w:p>
@@ -4099,28 +3857,23 @@
                 </w:tcPr>
                 <w:p>
                   <w:pPr>
-                    <w:keepNext/>
-                    <w:keepLines/>
+                    <w:pStyle w:val="ACLText"/>
                     <w:framePr w:hSpace="187" w:wrap="around" w:hAnchor="text" w:xAlign="center" w:y="1"/>
                     <w:suppressOverlap/>
-                    <w:jc w:val="right"/>
                     <w:rPr>
-                      <w:bCs/>
-                      <w:color w:val="000000"/>
+                      <w:sz w:val="20"/>
                     </w:rPr>
                   </w:pPr>
                   <w:r>
                     <w:rPr>
-                      <w:bCs/>
-                      <w:color w:val="000000"/>
+                      <w:sz w:val="20"/>
                     </w:rPr>
                     <w:t xml:space="preserve">11 </w:t>
                   </w:r>
                   <w:proofErr w:type="spellStart"/>
                   <w:r>
                     <w:rPr>
-                      <w:bCs/>
-                      <w:color w:val="000000"/>
+                      <w:sz w:val="20"/>
                     </w:rPr>
                     <w:t>pt</w:t>
                   </w:r>
@@ -4138,13 +3891,11 @@
                 </w:tcPr>
                 <w:p>
                   <w:pPr>
-                    <w:keepNext/>
-                    <w:keepLines/>
-                    <w:framePr w:hSpace="187" w:wrap="around" w:hAnchor="text" w:xAlign="center" w:y="1"/>
-                    <w:suppressOverlap/>
+                    <w:pStyle w:val="ACLText"/>
                     <w:rPr>
+                      <w:b/>
                       <w:bCs/>
-                      <w:color w:val="000000"/>
+                      <w:sz w:val="20"/>
                     </w:rPr>
                   </w:pPr>
                 </w:p>
@@ -4162,12 +3913,17 @@
                 </w:tcPr>
                 <w:p>
                   <w:pPr>
-                    <w:keepNext/>
-                    <w:keepLines/>
+                    <w:pStyle w:val="ACLText"/>
                     <w:framePr w:hSpace="187" w:wrap="around" w:hAnchor="text" w:xAlign="center" w:y="1"/>
                     <w:suppressOverlap/>
+                    <w:rPr>
+                      <w:sz w:val="20"/>
+                    </w:rPr>
                   </w:pPr>
                   <w:r>
+                    <w:rPr>
+                      <w:sz w:val="20"/>
+                    </w:rPr>
                     <w:t>abstract text</w:t>
                   </w:r>
                 </w:p>
@@ -4184,28 +3940,23 @@
                 </w:tcPr>
                 <w:p>
                   <w:pPr>
-                    <w:keepNext/>
-                    <w:keepLines/>
+                    <w:pStyle w:val="ACLText"/>
                     <w:framePr w:hSpace="187" w:wrap="around" w:hAnchor="text" w:xAlign="center" w:y="1"/>
                     <w:suppressOverlap/>
-                    <w:jc w:val="right"/>
                     <w:rPr>
-                      <w:bCs/>
-                      <w:color w:val="000000"/>
+                      <w:sz w:val="20"/>
                     </w:rPr>
                   </w:pPr>
                   <w:r>
                     <w:rPr>
-                      <w:bCs/>
-                      <w:color w:val="000000"/>
+                      <w:sz w:val="20"/>
                     </w:rPr>
                     <w:t xml:space="preserve">10 </w:t>
                   </w:r>
                   <w:proofErr w:type="spellStart"/>
                   <w:r>
                     <w:rPr>
-                      <w:bCs/>
-                      <w:color w:val="000000"/>
+                      <w:sz w:val="20"/>
                     </w:rPr>
                     <w:t>pt</w:t>
                   </w:r>
@@ -4223,13 +3974,11 @@
                 </w:tcPr>
                 <w:p>
                   <w:pPr>
-                    <w:keepNext/>
-                    <w:keepLines/>
-                    <w:framePr w:hSpace="187" w:wrap="around" w:hAnchor="text" w:xAlign="center" w:y="1"/>
-                    <w:suppressOverlap/>
+                    <w:pStyle w:val="ACLText"/>
                     <w:rPr>
+                      <w:b/>
                       <w:bCs/>
-                      <w:color w:val="000000"/>
+                      <w:sz w:val="20"/>
                     </w:rPr>
                   </w:pPr>
                 </w:p>
@@ -4247,12 +3996,17 @@
                 </w:tcPr>
                 <w:p>
                   <w:pPr>
-                    <w:keepNext/>
-                    <w:keepLines/>
+                    <w:pStyle w:val="ACLText"/>
                     <w:framePr w:hSpace="187" w:wrap="around" w:hAnchor="text" w:xAlign="center" w:y="1"/>
                     <w:suppressOverlap/>
+                    <w:rPr>
+                      <w:sz w:val="20"/>
+                    </w:rPr>
                   </w:pPr>
                   <w:r>
+                    <w:rPr>
+                      <w:sz w:val="20"/>
+                    </w:rPr>
                     <w:t>captions</w:t>
                   </w:r>
                 </w:p>
@@ -4269,28 +4023,23 @@
                 </w:tcPr>
                 <w:p>
                   <w:pPr>
-                    <w:keepNext/>
-                    <w:keepLines/>
+                    <w:pStyle w:val="ACLText"/>
                     <w:framePr w:hSpace="187" w:wrap="around" w:hAnchor="text" w:xAlign="center" w:y="1"/>
                     <w:suppressOverlap/>
-                    <w:jc w:val="right"/>
                     <w:rPr>
-                      <w:bCs/>
-                      <w:color w:val="000000"/>
+                      <w:sz w:val="20"/>
                     </w:rPr>
                   </w:pPr>
                   <w:r>
                     <w:rPr>
-                      <w:bCs/>
-                      <w:color w:val="000000"/>
+                      <w:sz w:val="20"/>
                     </w:rPr>
                     <w:t xml:space="preserve">9 </w:t>
                   </w:r>
                   <w:proofErr w:type="spellStart"/>
                   <w:r>
                     <w:rPr>
-                      <w:bCs/>
-                      <w:color w:val="000000"/>
+                      <w:sz w:val="20"/>
                     </w:rPr>
                     <w:t>pt</w:t>
                   </w:r>
@@ -4308,13 +4057,11 @@
                 </w:tcPr>
                 <w:p>
                   <w:pPr>
-                    <w:keepNext/>
-                    <w:keepLines/>
-                    <w:framePr w:hSpace="187" w:wrap="around" w:hAnchor="text" w:xAlign="center" w:y="1"/>
-                    <w:suppressOverlap/>
+                    <w:pStyle w:val="ACLText"/>
                     <w:rPr>
+                      <w:b/>
                       <w:bCs/>
-                      <w:color w:val="000000"/>
+                      <w:sz w:val="20"/>
                     </w:rPr>
                   </w:pPr>
                 </w:p>
@@ -4332,12 +4079,17 @@
                 </w:tcPr>
                 <w:p>
                   <w:pPr>
-                    <w:keepNext/>
-                    <w:keepLines/>
+                    <w:pStyle w:val="ACLText"/>
                     <w:framePr w:hSpace="187" w:wrap="around" w:hAnchor="text" w:xAlign="center" w:y="1"/>
                     <w:suppressOverlap/>
+                    <w:rPr>
+                      <w:sz w:val="20"/>
+                    </w:rPr>
                   </w:pPr>
                   <w:r>
+                    <w:rPr>
+                      <w:sz w:val="20"/>
+                    </w:rPr>
                     <w:t>caption label</w:t>
                   </w:r>
                 </w:p>
@@ -4354,28 +4106,23 @@
                 </w:tcPr>
                 <w:p>
                   <w:pPr>
-                    <w:keepNext/>
-                    <w:keepLines/>
+                    <w:pStyle w:val="ACLText"/>
                     <w:framePr w:hSpace="187" w:wrap="around" w:hAnchor="text" w:xAlign="center" w:y="1"/>
                     <w:suppressOverlap/>
-                    <w:jc w:val="right"/>
                     <w:rPr>
-                      <w:bCs/>
-                      <w:color w:val="000000"/>
+                      <w:sz w:val="20"/>
                     </w:rPr>
                   </w:pPr>
                   <w:r>
                     <w:rPr>
-                      <w:bCs/>
-                      <w:color w:val="000000"/>
+                      <w:sz w:val="20"/>
                     </w:rPr>
                     <w:t xml:space="preserve">9 </w:t>
                   </w:r>
                   <w:proofErr w:type="spellStart"/>
                   <w:r>
                     <w:rPr>
-                      <w:bCs/>
-                      <w:color w:val="000000"/>
+                      <w:sz w:val="20"/>
                     </w:rPr>
                     <w:t>pt</w:t>
                   </w:r>
@@ -4393,12 +4140,19 @@
                 </w:tcPr>
                 <w:p>
                   <w:pPr>
-                    <w:keepNext/>
-                    <w:keepLines/>
-                    <w:framePr w:hSpace="187" w:wrap="around" w:hAnchor="text" w:xAlign="center" w:y="1"/>
-                    <w:suppressOverlap/>
+                    <w:pStyle w:val="ACLText"/>
+                    <w:rPr>
+                      <w:b/>
+                      <w:bCs/>
+                      <w:sz w:val="20"/>
+                    </w:rPr>
                   </w:pPr>
                   <w:r>
+                    <w:rPr>
+                      <w:b/>
+                      <w:bCs/>
+                      <w:sz w:val="20"/>
+                    </w:rPr>
                     <w:t>bold</w:t>
                   </w:r>
                 </w:p>
@@ -4416,12 +4170,17 @@
                 </w:tcPr>
                 <w:p>
                   <w:pPr>
-                    <w:keepNext/>
-                    <w:keepLines/>
+                    <w:pStyle w:val="ACLText"/>
                     <w:framePr w:hSpace="187" w:wrap="around" w:hAnchor="text" w:xAlign="center" w:y="1"/>
                     <w:suppressOverlap/>
+                    <w:rPr>
+                      <w:sz w:val="20"/>
+                    </w:rPr>
                   </w:pPr>
                   <w:r>
+                    <w:rPr>
+                      <w:sz w:val="20"/>
+                    </w:rPr>
                     <w:t>bibliography</w:t>
                   </w:r>
                 </w:p>
@@ -4438,28 +4197,23 @@
                 </w:tcPr>
                 <w:p>
                   <w:pPr>
-                    <w:keepNext/>
-                    <w:keepLines/>
+                    <w:pStyle w:val="ACLText"/>
                     <w:framePr w:hSpace="187" w:wrap="around" w:hAnchor="text" w:xAlign="center" w:y="1"/>
                     <w:suppressOverlap/>
-                    <w:jc w:val="right"/>
                     <w:rPr>
-                      <w:bCs/>
-                      <w:color w:val="000000"/>
+                      <w:sz w:val="20"/>
                     </w:rPr>
                   </w:pPr>
                   <w:r>
                     <w:rPr>
-                      <w:bCs/>
-                      <w:color w:val="000000"/>
+                      <w:sz w:val="20"/>
                     </w:rPr>
                     <w:t xml:space="preserve">10 </w:t>
                   </w:r>
                   <w:proofErr w:type="spellStart"/>
                   <w:r>
                     <w:rPr>
-                      <w:bCs/>
-                      <w:color w:val="000000"/>
+                      <w:sz w:val="20"/>
                     </w:rPr>
                     <w:t>pt</w:t>
                   </w:r>
@@ -4477,13 +4231,13 @@
                 </w:tcPr>
                 <w:p>
                   <w:pPr>
-                    <w:keepNext/>
-                    <w:keepLines/>
+                    <w:pStyle w:val="ACLText"/>
                     <w:framePr w:hSpace="187" w:wrap="around" w:hAnchor="text" w:xAlign="center" w:y="1"/>
                     <w:suppressOverlap/>
                     <w:rPr>
                       <w:bCs/>
                       <w:color w:val="000000"/>
+                      <w:sz w:val="20"/>
                     </w:rPr>
                   </w:pPr>
                 </w:p>
@@ -4501,12 +4255,17 @@
                 </w:tcPr>
                 <w:p>
                   <w:pPr>
-                    <w:keepNext/>
-                    <w:keepLines/>
+                    <w:pStyle w:val="ACLText"/>
                     <w:framePr w:hSpace="187" w:wrap="around" w:hAnchor="text" w:xAlign="center" w:y="1"/>
                     <w:suppressOverlap/>
+                    <w:rPr>
+                      <w:sz w:val="20"/>
+                    </w:rPr>
                   </w:pPr>
                   <w:r>
+                    <w:rPr>
+                      <w:sz w:val="20"/>
+                    </w:rPr>
                     <w:t>footnotes</w:t>
                   </w:r>
                 </w:p>
@@ -4522,28 +4281,23 @@
                 </w:tcPr>
                 <w:p>
                   <w:pPr>
-                    <w:keepNext/>
-                    <w:keepLines/>
+                    <w:pStyle w:val="ACLText"/>
                     <w:framePr w:hSpace="187" w:wrap="around" w:hAnchor="text" w:xAlign="center" w:y="1"/>
                     <w:suppressOverlap/>
-                    <w:jc w:val="right"/>
                     <w:rPr>
-                      <w:bCs/>
-                      <w:color w:val="000000"/>
+                      <w:sz w:val="20"/>
                     </w:rPr>
                   </w:pPr>
                   <w:r>
                     <w:rPr>
-                      <w:bCs/>
-                      <w:color w:val="000000"/>
+                      <w:sz w:val="20"/>
                     </w:rPr>
                     <w:t xml:space="preserve">9 </w:t>
                   </w:r>
                   <w:proofErr w:type="spellStart"/>
                   <w:r>
                     <w:rPr>
-                      <w:bCs/>
-                      <w:color w:val="000000"/>
+                      <w:sz w:val="20"/>
                     </w:rPr>
                     <w:t>pt</w:t>
                   </w:r>
@@ -4560,13 +4314,13 @@
                 </w:tcPr>
                 <w:p>
                   <w:pPr>
-                    <w:keepNext/>
-                    <w:keepLines/>
+                    <w:pStyle w:val="ACLText"/>
                     <w:framePr w:hSpace="187" w:wrap="around" w:hAnchor="text" w:xAlign="center" w:y="1"/>
                     <w:suppressOverlap/>
                     <w:rPr>
                       <w:bCs/>
                       <w:color w:val="000000"/>
+                      <w:sz w:val="20"/>
                     </w:rPr>
                   </w:pPr>
                 </w:p>
@@ -4665,7 +4419,11 @@
         <w:pStyle w:val="ACLText"/>
       </w:pPr>
       <w:r>
-        <w:t>As the reviewing will be blind, the paper must not include the authors’ names and affiliations. Further- more, self-references that reveal the author’s identity</w:t>
+        <w:t xml:space="preserve">As the reviewing will be blind, the paper must not include the authors’ names and affiliations. Further- </w:t>
+      </w:r>
+      <w:r>
+        <w:lastRenderedPageBreak/>
+        <w:t>more, self-references that reveal the author’s identity</w:t>
       </w:r>
       <w:r>
         <w:t>, e.g.,</w:t>
@@ -4685,7 +4443,6 @@
         <w:pStyle w:val="ACLTextFirstlineindent016"/>
       </w:pPr>
       <w:r>
-        <w:lastRenderedPageBreak/>
         <w:t>We will reject without review any papers that do</w:t>
       </w:r>
       <w:r>
@@ -4728,6 +4485,32 @@
         <w:t>Preprint servers such as arXiv.org and ACL-related workshops that do not have published proceedings in the ACL Anthology are not considered archival for purposes of submission. Authors must state in the online submission form the name of the workshop or preprint server and title of the non-archival version. The submitted version should be suitably anonymized and not contain references to the prior non-archival version. Reviewers will be told: “The author(s) have notified us that there exists a non-archival previous version of this paper with significantly overlapping text. We have approved submission under these circumstances, but to preserve the spirit of blind review, the current submission does not reference the non-archival version.”  Reviewers are free to do what they like with this information.</w:t>
       </w:r>
     </w:p>
+    <w:tbl>
+      <w:tblPr>
+        <w:tblpPr w:leftFromText="187" w:rightFromText="187" w:vertAnchor="page" w:horzAnchor="page" w:tblpX="1441" w:tblpY="577"/>
+        <w:tblOverlap w:val="never"/>
+        <w:tblW w:w="0" w:type="auto"/>
+        <w:tblLook w:val="04A0" w:firstRow="1" w:lastRow="0" w:firstColumn="1" w:lastColumn="0" w:noHBand="0" w:noVBand="1"/>
+      </w:tblPr>
+      <w:tblGrid>
+        <w:gridCol w:w="661"/>
+      </w:tblGrid>
+      <w:tr>
+        <w:trPr>
+          <w:trHeight w:val="246"/>
+        </w:trPr>
+        <w:tc>
+          <w:tcPr>
+            <w:tcW w:w="661" w:type="dxa"/>
+          </w:tcPr>
+          <w:p>
+            <w:pPr>
+              <w:pStyle w:val="ACLSubmissionRuler"/>
+            </w:pPr>
+          </w:p>
+        </w:tc>
+      </w:tr>
+    </w:tbl>
     <w:p>
       <w:pPr>
         <w:pStyle w:val="ACLTextFirstlineindent016"/>
@@ -4738,6 +4521,8 @@
       <w:r>
         <w:t xml:space="preserve">bmitting more than one paper to </w:t>
       </w:r>
+      <w:bookmarkStart w:id="6" w:name="_GoBack"/>
+      <w:bookmarkEnd w:id="6"/>
       <w:r>
         <w:t>NAACL HLT must</w:t>
       </w:r>
@@ -4777,6 +4562,7 @@
         <w:pStyle w:val="ACLSection"/>
       </w:pPr>
       <w:r>
+        <w:lastRenderedPageBreak/>
         <w:t>STREAM Tools</w:t>
       </w:r>
     </w:p>
@@ -4802,7 +4588,6 @@
         <w:pStyle w:val="ACLAcknowledgmentsHeader"/>
       </w:pPr>
       <w:r>
-        <w:lastRenderedPageBreak/>
         <w:t>Acknowledgments</w:t>
       </w:r>
     </w:p>
@@ -4824,7 +4609,7 @@
     </w:p>
     <w:p>
       <w:pPr>
-        <w:pStyle w:val="ACLReferenceText"/>
+        <w:pStyle w:val="ACLReferencesText"/>
       </w:pPr>
       <w:r>
         <w:t xml:space="preserve">Alfred. V. </w:t>
@@ -4839,7 +4624,6 @@
       </w:r>
       <w:r>
         <w:rPr>
-          <w:rStyle w:val="ACLReferencesTextChar"/>
           <w:i/>
           <w:iCs/>
         </w:rPr>
@@ -5015,7 +4799,6 @@
       </w:r>
     </w:p>
     <w:sectPr>
-      <w:headerReference w:type="default" r:id="rId13"/>
       <w:type w:val="continuous"/>
       <w:pgSz w:w="12240" w:h="15840" w:code="1"/>
       <w:pgMar w:top="1440" w:right="1440" w:bottom="1440" w:left="1440" w:header="720" w:footer="720" w:gutter="0"/>
@@ -5048,6 +4831,17 @@
 </w:endnotes>
 </file>
 
+<file path=word/footer1.xml><?xml version="1.0" encoding="utf-8"?>
+<w:ftr xmlns:wpc="http://schemas.microsoft.com/office/word/2010/wordprocessingCanvas" xmlns:mc="http://schemas.openxmlformats.org/markup-compatibility/2006" xmlns:o="urn:schemas-microsoft-com:office:office" xmlns:r="http://schemas.openxmlformats.org/officeDocument/2006/relationships" xmlns:m="http://schemas.openxmlformats.org/officeDocument/2006/math" xmlns:v="urn:schemas-microsoft-com:vml" xmlns:wp14="http://schemas.microsoft.com/office/word/2010/wordprocessingDrawing" xmlns:wp="http://schemas.openxmlformats.org/drawingml/2006/wordprocessingDrawing" xmlns:w10="urn:schemas-microsoft-com:office:word" xmlns:w="http://schemas.openxmlformats.org/wordprocessingml/2006/main" xmlns:w14="http://schemas.microsoft.com/office/word/2010/wordml" xmlns:w15="http://schemas.microsoft.com/office/word/2012/wordml" xmlns:wpg="http://schemas.microsoft.com/office/word/2010/wordprocessingGroup" xmlns:wpi="http://schemas.microsoft.com/office/word/2010/wordprocessingInk" xmlns:wne="http://schemas.microsoft.com/office/word/2006/wordml" xmlns:wps="http://schemas.microsoft.com/office/word/2010/wordprocessingShape" mc:Ignorable="w14 w15 wp14">
+  <w:p>
+    <w:pPr>
+      <w:pStyle w:val="ACLSubmissionPageNumbering"/>
+      <w:jc w:val="left"/>
+    </w:pPr>
+  </w:p>
+</w:ftr>
+</file>
+
 <file path=word/footnotes.xml><?xml version="1.0" encoding="utf-8"?>
 <w:footnotes xmlns:wpc="http://schemas.microsoft.com/office/word/2010/wordprocessingCanvas" xmlns:mc="http://schemas.openxmlformats.org/markup-compatibility/2006" xmlns:o="urn:schemas-microsoft-com:office:office" xmlns:r="http://schemas.openxmlformats.org/officeDocument/2006/relationships" xmlns:m="http://schemas.openxmlformats.org/officeDocument/2006/math" xmlns:v="urn:schemas-microsoft-com:vml" xmlns:wp14="http://schemas.microsoft.com/office/word/2010/wordprocessingDrawing" xmlns:wp="http://schemas.openxmlformats.org/drawingml/2006/wordprocessingDrawing" xmlns:w10="urn:schemas-microsoft-com:office:word" xmlns:w="http://schemas.openxmlformats.org/wordprocessingml/2006/main" xmlns:w14="http://schemas.microsoft.com/office/word/2010/wordml" xmlns:w15="http://schemas.microsoft.com/office/word/2012/wordml" xmlns:wpg="http://schemas.microsoft.com/office/word/2010/wordprocessingGroup" xmlns:wpi="http://schemas.microsoft.com/office/word/2010/wordprocessingInk" xmlns:wne="http://schemas.microsoft.com/office/word/2006/wordml" xmlns:wps="http://schemas.microsoft.com/office/word/2010/wordprocessingShape" mc:Ignorable="w14 w15 wp14">
   <w:footnote w:type="separator" w:id="-1">
@@ -5560,41 +5354,6 @@
 </file>
 
 <file path=word/header1.xml><?xml version="1.0" encoding="utf-8"?>
-<w:hdr xmlns:wpc="http://schemas.microsoft.com/office/word/2010/wordprocessingCanvas" xmlns:mc="http://schemas.openxmlformats.org/markup-compatibility/2006" xmlns:o="urn:schemas-microsoft-com:office:office" xmlns:r="http://schemas.openxmlformats.org/officeDocument/2006/relationships" xmlns:m="http://schemas.openxmlformats.org/officeDocument/2006/math" xmlns:v="urn:schemas-microsoft-com:vml" xmlns:wp14="http://schemas.microsoft.com/office/word/2010/wordprocessingDrawing" xmlns:wp="http://schemas.openxmlformats.org/drawingml/2006/wordprocessingDrawing" xmlns:w10="urn:schemas-microsoft-com:office:word" xmlns:w="http://schemas.openxmlformats.org/wordprocessingml/2006/main" xmlns:w14="http://schemas.microsoft.com/office/word/2010/wordml" xmlns:w15="http://schemas.microsoft.com/office/word/2012/wordml" xmlns:wpg="http://schemas.microsoft.com/office/word/2010/wordprocessingGroup" xmlns:wpi="http://schemas.microsoft.com/office/word/2010/wordprocessingInk" xmlns:wne="http://schemas.microsoft.com/office/word/2006/wordml" xmlns:wps="http://schemas.microsoft.com/office/word/2010/wordprocessingShape" mc:Ignorable="w14 w15 wp14">
-  <w:p>
-    <w:pPr>
-      <w:jc w:val="center"/>
-      <w:rPr>
-        <w:rFonts w:ascii="Arial" w:hAnsi="Arial" w:cs="Arial"/>
-        <w:b/>
-        <w:sz w:val="18"/>
-      </w:rPr>
-    </w:pPr>
-  </w:p>
-  <w:p>
-    <w:pPr>
-      <w:jc w:val="center"/>
-      <w:rPr>
-        <w:rFonts w:ascii="Arial" w:hAnsi="Arial" w:cs="Arial"/>
-        <w:b/>
-        <w:sz w:val="18"/>
-      </w:rPr>
-    </w:pPr>
-  </w:p>
-  <w:p>
-    <w:pPr>
-      <w:jc w:val="center"/>
-      <w:rPr>
-        <w:rFonts w:ascii="Arial" w:hAnsi="Arial" w:cs="Arial"/>
-        <w:b/>
-        <w:sz w:val="18"/>
-      </w:rPr>
-    </w:pPr>
-  </w:p>
-</w:hdr>
-</file>
-
-<file path=word/header2.xml><?xml version="1.0" encoding="utf-8"?>
 <w:hdr xmlns:wpc="http://schemas.microsoft.com/office/word/2010/wordprocessingCanvas" xmlns:mc="http://schemas.openxmlformats.org/markup-compatibility/2006" xmlns:o="urn:schemas-microsoft-com:office:office" xmlns:r="http://schemas.openxmlformats.org/officeDocument/2006/relationships" xmlns:m="http://schemas.openxmlformats.org/officeDocument/2006/math" xmlns:v="urn:schemas-microsoft-com:vml" xmlns:wp14="http://schemas.microsoft.com/office/word/2010/wordprocessingDrawing" xmlns:wp="http://schemas.openxmlformats.org/drawingml/2006/wordprocessingDrawing" xmlns:w10="urn:schemas-microsoft-com:office:word" xmlns:w="http://schemas.openxmlformats.org/wordprocessingml/2006/main" xmlns:w14="http://schemas.microsoft.com/office/word/2010/wordml" xmlns:w15="http://schemas.microsoft.com/office/word/2012/wordml" xmlns:wpg="http://schemas.microsoft.com/office/word/2010/wordprocessingGroup" xmlns:wpi="http://schemas.microsoft.com/office/word/2010/wordprocessingInk" xmlns:wne="http://schemas.microsoft.com/office/word/2006/wordml" xmlns:wps="http://schemas.microsoft.com/office/word/2010/wordprocessingShape" mc:Ignorable="w14 w15 wp14">
   <w:p>
     <w:pPr>
@@ -6721,8 +6480,8 @@
   <w:abstractNum w:abstractNumId="10" w15:restartNumberingAfterBreak="0">
     <w:nsid w:val="37E62335"/>
     <w:multiLevelType w:val="hybridMultilevel"/>
-    <w:tmpl w:val="155CBCBE"/>
-    <w:lvl w:ilvl="0" w:tplc="0D469778">
+    <w:tmpl w:val="BE369E2A"/>
+    <w:lvl w:ilvl="0" w:tplc="341C8F8A">
       <w:start w:val="1"/>
       <w:numFmt w:val="bullet"/>
       <w:pStyle w:val="ACLBulletedList"/>
@@ -8753,8 +8512,8 @@
   <w:latentStyles w:defLockedState="0" w:defUIPriority="99" w:defSemiHidden="0" w:defUnhideWhenUsed="0" w:defQFormat="0" w:count="371">
     <w:lsdException w:name="Normal" w:uiPriority="0" w:qFormat="1"/>
     <w:lsdException w:name="heading 1" w:uiPriority="0"/>
-    <w:lsdException w:name="heading 2" w:uiPriority="0" w:qFormat="1"/>
-    <w:lsdException w:name="heading 3" w:uiPriority="0" w:qFormat="1"/>
+    <w:lsdException w:name="heading 2" w:uiPriority="0"/>
+    <w:lsdException w:name="heading 3" w:uiPriority="0"/>
     <w:lsdException w:name="heading 4" w:semiHidden="1" w:uiPriority="9" w:unhideWhenUsed="1" w:qFormat="1"/>
     <w:lsdException w:name="heading 5" w:semiHidden="1" w:uiPriority="9" w:unhideWhenUsed="1" w:qFormat="1"/>
     <w:lsdException w:name="heading 6" w:semiHidden="1" w:uiPriority="9" w:unhideWhenUsed="1" w:qFormat="1"/>
@@ -8816,7 +8575,7 @@
     <w:lsdException w:name="Title" w:uiPriority="10" w:qFormat="1"/>
     <w:lsdException w:name="Closing" w:semiHidden="1" w:unhideWhenUsed="1"/>
     <w:lsdException w:name="Signature" w:semiHidden="1" w:unhideWhenUsed="1"/>
-    <w:lsdException w:name="Default Paragraph Font" w:semiHidden="1" w:uiPriority="1" w:unhideWhenUsed="1"/>
+    <w:lsdException w:name="Default Paragraph Font" w:semiHidden="1" w:uiPriority="0" w:unhideWhenUsed="1"/>
     <w:lsdException w:name="Body Text" w:semiHidden="1" w:uiPriority="0" w:unhideWhenUsed="1"/>
     <w:lsdException w:name="Body Text Indent" w:semiHidden="1" w:unhideWhenUsed="1"/>
     <w:lsdException w:name="List Continue" w:semiHidden="1" w:unhideWhenUsed="1"/>
@@ -8858,7 +8617,7 @@
     <w:lsdException w:name="HTML Variable" w:semiHidden="1" w:unhideWhenUsed="1"/>
     <w:lsdException w:name="Normal Table" w:semiHidden="1" w:unhideWhenUsed="1"/>
     <w:lsdException w:name="annotation subject" w:semiHidden="1" w:unhideWhenUsed="1"/>
-    <w:lsdException w:name="No List" w:semiHidden="1" w:unhideWhenUsed="1"/>
+    <w:lsdException w:name="No List" w:semiHidden="1" w:uiPriority="0" w:unhideWhenUsed="1"/>
     <w:lsdException w:name="Outline List 1" w:semiHidden="1" w:unhideWhenUsed="1"/>
     <w:lsdException w:name="Outline List 2" w:semiHidden="1" w:unhideWhenUsed="1"/>
     <w:lsdException w:name="Outline List 3" w:semiHidden="1" w:unhideWhenUsed="1"/>
@@ -9126,7 +8885,7 @@
   <w:style w:type="paragraph" w:default="1" w:styleId="Normal">
     <w:name w:val="Normal"/>
     <w:qFormat/>
-    <w:rsid w:val="00052A42"/>
+    <w:rsid w:val="002C5622"/>
     <w:pPr>
       <w:ind w:firstLine="0"/>
       <w:jc w:val="left"/>
@@ -9141,7 +8900,7 @@
     <w:basedOn w:val="Normal"/>
     <w:next w:val="Normal"/>
     <w:link w:val="Heading1Char"/>
-    <w:rsid w:val="00052A42"/>
+    <w:rsid w:val="002C5622"/>
     <w:pPr>
       <w:keepNext/>
       <w:numPr>
@@ -9161,7 +8920,7 @@
     <w:basedOn w:val="Normal"/>
     <w:next w:val="Normal"/>
     <w:link w:val="Heading2Char"/>
-    <w:rsid w:val="00052A42"/>
+    <w:rsid w:val="002C5622"/>
     <w:pPr>
       <w:keepNext/>
       <w:numPr>
@@ -9181,7 +8940,7 @@
     <w:name w:val="heading 3"/>
     <w:basedOn w:val="Normal"/>
     <w:next w:val="Normal"/>
-    <w:rsid w:val="00052A42"/>
+    <w:rsid w:val="002C5622"/>
     <w:pPr>
       <w:keepNext/>
       <w:spacing w:before="180" w:after="120"/>
@@ -9200,7 +8959,6 @@
     <w:uiPriority w:val="1"/>
     <w:semiHidden/>
     <w:unhideWhenUsed/>
-    <w:rsid w:val="00052A42"/>
   </w:style>
   <w:style w:type="table" w:default="1" w:styleId="TableNormal">
     <w:name w:val="Normal Table"/>
@@ -9222,12 +8980,11 @@
     <w:uiPriority w:val="99"/>
     <w:semiHidden/>
     <w:unhideWhenUsed/>
-    <w:rsid w:val="00052A42"/>
   </w:style>
   <w:style w:type="character" w:customStyle="1" w:styleId="Heading1Char">
     <w:name w:val="Heading 1 Char"/>
     <w:link w:val="Heading1"/>
-    <w:rsid w:val="00052A42"/>
+    <w:rsid w:val="002C5622"/>
     <w:rPr>
       <w:b/>
       <w:sz w:val="24"/>
@@ -9238,7 +8995,7 @@
   <w:style w:type="character" w:customStyle="1" w:styleId="Heading2Char">
     <w:name w:val="Heading 2 Char"/>
     <w:link w:val="Heading2"/>
-    <w:rsid w:val="00052A42"/>
+    <w:rsid w:val="002C5622"/>
     <w:rPr>
       <w:b/>
       <w:lang w:eastAsia="de-DE"/>
@@ -9250,7 +9007,7 @@
     <w:next w:val="Normal"/>
     <w:link w:val="ACLFirstLineIndentChar"/>
     <w:qFormat/>
-    <w:rsid w:val="00052A42"/>
+    <w:rsid w:val="002C5622"/>
     <w:pPr>
       <w:ind w:firstLine="227"/>
       <w:jc w:val="both"/>
@@ -9263,7 +9020,7 @@
   <w:style w:type="character" w:customStyle="1" w:styleId="ACLFirstLineIndentChar">
     <w:name w:val="ACL First Line Indent Char"/>
     <w:link w:val="ACLFirstLineIndent"/>
-    <w:rsid w:val="00052A42"/>
+    <w:rsid w:val="002C5622"/>
     <w:rPr>
       <w:rFonts w:eastAsia="MS Mincho"/>
       <w:sz w:val="20"/>
@@ -9274,7 +9031,7 @@
   <w:style w:type="character" w:customStyle="1" w:styleId="ACLCaptionLabel">
     <w:name w:val="ACL Caption Label"/>
     <w:qFormat/>
-    <w:rsid w:val="00052A42"/>
+    <w:rsid w:val="002C5622"/>
     <w:rPr>
       <w:rFonts w:ascii="Times New Roman" w:eastAsia="MS Mincho" w:hAnsi="Times New Roman"/>
       <w:b/>
@@ -9287,7 +9044,7 @@
   <w:style w:type="character" w:customStyle="1" w:styleId="ACLTextChar">
     <w:name w:val="ACL Text Char"/>
     <w:link w:val="ACLText"/>
-    <w:rsid w:val="00052A42"/>
+    <w:rsid w:val="008C6E12"/>
     <w:rPr>
       <w:szCs w:val="20"/>
       <w:lang w:eastAsia="de-DE"/>
@@ -9299,8 +9056,9 @@
     <w:next w:val="ACLTextFirstlineindent016"/>
     <w:link w:val="ACLTextChar"/>
     <w:qFormat/>
-    <w:rsid w:val="00052A42"/>
+    <w:rsid w:val="008C6E12"/>
     <w:pPr>
+      <w:spacing w:line="245" w:lineRule="auto"/>
       <w:jc w:val="both"/>
     </w:pPr>
   </w:style>
@@ -9309,7 +9067,7 @@
     <w:basedOn w:val="Normal"/>
     <w:autoRedefine/>
     <w:semiHidden/>
-    <w:rsid w:val="00052A42"/>
+    <w:rsid w:val="002C5622"/>
     <w:rPr>
       <w:sz w:val="18"/>
     </w:rPr>
@@ -9317,7 +9075,7 @@
   <w:style w:type="character" w:styleId="FootnoteReference">
     <w:name w:val="footnote reference"/>
     <w:semiHidden/>
-    <w:rsid w:val="00052A42"/>
+    <w:rsid w:val="002C5622"/>
     <w:rPr>
       <w:vertAlign w:val="superscript"/>
     </w:rPr>
@@ -9327,7 +9085,7 @@
     <w:basedOn w:val="Normal"/>
     <w:link w:val="ACLSubmissionPageNumberingChar"/>
     <w:qFormat/>
-    <w:rsid w:val="00052A42"/>
+    <w:rsid w:val="00083188"/>
     <w:pPr>
       <w:jc w:val="center"/>
     </w:pPr>
@@ -9335,7 +9093,7 @@
   <w:style w:type="character" w:customStyle="1" w:styleId="ACLSubmissionPageNumberingChar">
     <w:name w:val="ACL Submission Page Numbering Char"/>
     <w:link w:val="ACLSubmissionPageNumbering"/>
-    <w:rsid w:val="00052A42"/>
+    <w:rsid w:val="00083188"/>
     <w:rPr>
       <w:szCs w:val="20"/>
       <w:lang w:eastAsia="de-DE"/>
@@ -9346,12 +9104,16 @@
     <w:basedOn w:val="Normal"/>
     <w:link w:val="ACLBulletedListChar"/>
     <w:qFormat/>
-    <w:rsid w:val="00052A42"/>
+    <w:rsid w:val="00496898"/>
     <w:pPr>
       <w:numPr>
-        <w:numId w:val="27"/>
+        <w:numId w:val="25"/>
       </w:numPr>
+      <w:tabs>
+        <w:tab w:val="left" w:pos="450"/>
+      </w:tabs>
       <w:spacing w:after="200" w:line="245" w:lineRule="auto"/>
+      <w:ind w:left="450" w:hanging="270"/>
       <w:jc w:val="both"/>
     </w:pPr>
     <w:rPr>
@@ -9362,7 +9124,7 @@
   <w:style w:type="character" w:customStyle="1" w:styleId="ACLBulletedListChar">
     <w:name w:val="ACL Bulleted List Char"/>
     <w:link w:val="ACLBulletedList"/>
-    <w:rsid w:val="00052A42"/>
+    <w:rsid w:val="00496898"/>
     <w:rPr>
       <w:rFonts w:eastAsia="MS Mincho"/>
       <w:kern w:val="16"/>
@@ -9377,7 +9139,7 @@
     <w:uiPriority w:val="99"/>
     <w:semiHidden/>
     <w:unhideWhenUsed/>
-    <w:rsid w:val="00052A42"/>
+    <w:rsid w:val="002C5622"/>
     <w:pPr>
       <w:spacing w:after="120"/>
     </w:pPr>
@@ -9392,7 +9154,7 @@
     <w:link w:val="BodyText3"/>
     <w:uiPriority w:val="99"/>
     <w:semiHidden/>
-    <w:rsid w:val="00052A42"/>
+    <w:rsid w:val="002C5622"/>
     <w:rPr>
       <w:sz w:val="16"/>
       <w:szCs w:val="16"/>
@@ -9403,7 +9165,7 @@
     <w:name w:val="ACL Text + First line indent:  0.16&quot;"/>
     <w:basedOn w:val="ACLText"/>
     <w:qFormat/>
-    <w:rsid w:val="00052A42"/>
+    <w:rsid w:val="000813C1"/>
     <w:pPr>
       <w:ind w:firstLine="230"/>
     </w:pPr>
@@ -9413,7 +9175,7 @@
     <w:basedOn w:val="Normal"/>
     <w:link w:val="ACLEnumeratedListChar"/>
     <w:qFormat/>
-    <w:rsid w:val="00052A42"/>
+    <w:rsid w:val="001523F4"/>
     <w:pPr>
       <w:numPr>
         <w:numId w:val="28"/>
@@ -9432,7 +9194,7 @@
   <w:style w:type="character" w:customStyle="1" w:styleId="ACLEnumeratedListChar">
     <w:name w:val="ACL Enumerated List Char"/>
     <w:link w:val="ACLEnumeratedList"/>
-    <w:rsid w:val="00052A42"/>
+    <w:rsid w:val="00D30493"/>
     <w:rPr>
       <w:rFonts w:eastAsia="MS Mincho"/>
       <w:kern w:val="16"/>
@@ -9443,7 +9205,7 @@
     <w:name w:val="ACL Email"/>
     <w:basedOn w:val="Normal"/>
     <w:qFormat/>
-    <w:rsid w:val="00052A42"/>
+    <w:rsid w:val="002C5622"/>
     <w:pPr>
       <w:spacing w:before="60" w:after="60"/>
       <w:jc w:val="center"/>
@@ -9454,39 +9216,11 @@
       <w:sz w:val="20"/>
     </w:rPr>
   </w:style>
-  <w:style w:type="paragraph" w:customStyle="1" w:styleId="ACLReferenceText">
-    <w:name w:val="ACL Reference Text"/>
-    <w:basedOn w:val="Normal"/>
-    <w:link w:val="ACLReferenceTextChar"/>
-    <w:qFormat/>
-    <w:rsid w:val="00463498"/>
-    <w:pPr>
-      <w:ind w:left="230" w:hanging="230"/>
-      <w:jc w:val="both"/>
-    </w:pPr>
-    <w:rPr>
-      <w:rFonts w:eastAsia="MS Mincho"/>
-      <w:kern w:val="16"/>
-      <w:sz w:val="20"/>
-    </w:rPr>
-  </w:style>
-  <w:style w:type="character" w:customStyle="1" w:styleId="ACLReferenceTextChar">
-    <w:name w:val="ACL Reference Text Char"/>
-    <w:link w:val="ACLReferenceText"/>
-    <w:rsid w:val="00463498"/>
-    <w:rPr>
-      <w:rFonts w:eastAsia="MS Mincho"/>
-      <w:kern w:val="16"/>
-      <w:sz w:val="20"/>
-      <w:szCs w:val="20"/>
-      <w:lang w:eastAsia="de-DE"/>
-    </w:rPr>
-  </w:style>
   <w:style w:type="character" w:customStyle="1" w:styleId="ACLCaptionText">
     <w:name w:val="ACL Caption Text"/>
     <w:basedOn w:val="ACLCaptionLabel"/>
     <w:qFormat/>
-    <w:rsid w:val="00052A42"/>
+    <w:rsid w:val="00213F31"/>
     <w:rPr>
       <w:rFonts w:ascii="Times New Roman" w:eastAsia="MS Mincho" w:hAnsi="Times New Roman"/>
       <w:b w:val="0"/>
@@ -9500,7 +9234,7 @@
     <w:name w:val="ACL Address"/>
     <w:basedOn w:val="Normal"/>
     <w:qFormat/>
-    <w:rsid w:val="00052A42"/>
+    <w:rsid w:val="00986EA2"/>
     <w:pPr>
       <w:jc w:val="center"/>
     </w:pPr>
@@ -9513,7 +9247,7 @@
     <w:name w:val="ACL Footnote Text"/>
     <w:basedOn w:val="Normal"/>
     <w:qFormat/>
-    <w:rsid w:val="00052A42"/>
+    <w:rsid w:val="002C5622"/>
     <w:rPr>
       <w:sz w:val="18"/>
     </w:rPr>
@@ -9523,7 +9257,7 @@
     <w:basedOn w:val="ACLSubmissionRuler"/>
     <w:next w:val="Normal"/>
     <w:qFormat/>
-    <w:rsid w:val="00052A42"/>
+    <w:rsid w:val="002C5622"/>
     <w:pPr>
       <w:spacing w:line="276" w:lineRule="auto"/>
       <w:outlineLvl w:val="0"/>
@@ -9537,7 +9271,7 @@
     <w:basedOn w:val="Normal"/>
     <w:link w:val="ACLAcknowledgmentsChar"/>
     <w:qFormat/>
-    <w:rsid w:val="00052A42"/>
+    <w:rsid w:val="00986EA2"/>
     <w:pPr>
       <w:keepNext/>
       <w:spacing w:before="180" w:after="120"/>
@@ -9556,7 +9290,7 @@
   <w:style w:type="character" w:customStyle="1" w:styleId="ACLAcknowledgmentsChar">
     <w:name w:val="ACL Acknowledgments Char"/>
     <w:link w:val="ACLAcknowledgments"/>
-    <w:rsid w:val="00052A42"/>
+    <w:rsid w:val="002C5622"/>
     <w:rPr>
       <w:rFonts w:eastAsia="MS Mincho"/>
       <w:b/>
@@ -9571,7 +9305,7 @@
     <w:name w:val="ACL Title"/>
     <w:basedOn w:val="Normal"/>
     <w:next w:val="ACLAuthor"/>
-    <w:rsid w:val="00052A42"/>
+    <w:rsid w:val="00EA0E54"/>
     <w:pPr>
       <w:spacing w:after="300"/>
       <w:jc w:val="center"/>
@@ -9586,9 +9320,10 @@
   </w:style>
   <w:style w:type="paragraph" w:customStyle="1" w:styleId="ACLAuthor">
     <w:name w:val="ACL Author"/>
-    <w:basedOn w:val="Normal"/>
+    <w:basedOn w:val="ACLText"/>
     <w:next w:val="ACLAddress"/>
-    <w:rsid w:val="00052A42"/>
+    <w:qFormat/>
+    <w:rsid w:val="00EA0E54"/>
     <w:pPr>
       <w:jc w:val="center"/>
     </w:pPr>
@@ -9604,7 +9339,7 @@
   <w:style w:type="table" w:styleId="TableGrid">
     <w:name w:val="Table Grid"/>
     <w:basedOn w:val="TableNormal"/>
-    <w:rsid w:val="00052A42"/>
+    <w:rsid w:val="002C5622"/>
     <w:pPr>
       <w:ind w:firstLine="0"/>
       <w:jc w:val="left"/>
@@ -9631,7 +9366,7 @@
     <w:uiPriority w:val="99"/>
     <w:semiHidden/>
     <w:unhideWhenUsed/>
-    <w:rsid w:val="00052A42"/>
+    <w:rsid w:val="002C5622"/>
     <w:rPr>
       <w:rFonts w:ascii="Tahoma" w:hAnsi="Tahoma" w:cs="Tahoma"/>
       <w:sz w:val="16"/>
@@ -9643,7 +9378,7 @@
     <w:link w:val="BalloonText"/>
     <w:uiPriority w:val="99"/>
     <w:semiHidden/>
-    <w:rsid w:val="00052A42"/>
+    <w:rsid w:val="002C5622"/>
     <w:rPr>
       <w:rFonts w:ascii="Tahoma" w:hAnsi="Tahoma" w:cs="Tahoma"/>
       <w:sz w:val="16"/>
@@ -9654,7 +9389,7 @@
   <w:style w:type="character" w:customStyle="1" w:styleId="ACLFootnoteReference">
     <w:name w:val="ACL Footnote Reference"/>
     <w:qFormat/>
-    <w:rsid w:val="00052A42"/>
+    <w:rsid w:val="002C5622"/>
     <w:rPr>
       <w:kern w:val="16"/>
       <w:vertAlign w:val="superscript"/>
@@ -9664,7 +9399,7 @@
     <w:name w:val="ACL EquationLine"/>
     <w:basedOn w:val="Normal"/>
     <w:qFormat/>
-    <w:rsid w:val="00052A42"/>
+    <w:rsid w:val="002C5622"/>
     <w:pPr>
       <w:tabs>
         <w:tab w:val="center" w:pos="2340"/>
@@ -9682,7 +9417,7 @@
     <w:name w:val="Placeholder Text"/>
     <w:uiPriority w:val="99"/>
     <w:semiHidden/>
-    <w:rsid w:val="00052A42"/>
+    <w:rsid w:val="002C5622"/>
     <w:rPr>
       <w:color w:val="808080"/>
     </w:rPr>
@@ -9693,7 +9428,7 @@
     <w:uiPriority w:val="99"/>
     <w:semiHidden/>
     <w:unhideWhenUsed/>
-    <w:rsid w:val="00052A42"/>
+    <w:rsid w:val="002C5622"/>
     <w:pPr>
       <w:spacing w:before="100" w:beforeAutospacing="1" w:after="100" w:afterAutospacing="1"/>
     </w:pPr>
@@ -9708,7 +9443,7 @@
     <w:uiPriority w:val="99"/>
     <w:semiHidden/>
     <w:unhideWhenUsed/>
-    <w:rsid w:val="00052A42"/>
+    <w:rsid w:val="002C5622"/>
     <w:rPr>
       <w:sz w:val="16"/>
       <w:szCs w:val="16"/>
@@ -9721,14 +9456,14 @@
     <w:uiPriority w:val="99"/>
     <w:semiHidden/>
     <w:unhideWhenUsed/>
-    <w:rsid w:val="00052A42"/>
+    <w:rsid w:val="002C5622"/>
   </w:style>
   <w:style w:type="character" w:customStyle="1" w:styleId="CommentTextChar">
     <w:name w:val="Comment Text Char"/>
     <w:link w:val="CommentText"/>
     <w:uiPriority w:val="99"/>
     <w:semiHidden/>
-    <w:rsid w:val="00052A42"/>
+    <w:rsid w:val="002C5622"/>
     <w:rPr>
       <w:szCs w:val="20"/>
       <w:lang w:eastAsia="de-DE"/>
@@ -9742,7 +9477,7 @@
     <w:uiPriority w:val="99"/>
     <w:semiHidden/>
     <w:unhideWhenUsed/>
-    <w:rsid w:val="00052A42"/>
+    <w:rsid w:val="002C5622"/>
     <w:rPr>
       <w:b/>
       <w:bCs/>
@@ -9753,7 +9488,7 @@
     <w:link w:val="CommentSubject"/>
     <w:uiPriority w:val="99"/>
     <w:semiHidden/>
-    <w:rsid w:val="00052A42"/>
+    <w:rsid w:val="002C5622"/>
     <w:rPr>
       <w:b/>
       <w:bCs/>
@@ -9766,7 +9501,7 @@
     <w:basedOn w:val="Normal"/>
     <w:link w:val="ACLReferencesHeaderChar"/>
     <w:qFormat/>
-    <w:rsid w:val="00052A42"/>
+    <w:rsid w:val="00986EA2"/>
     <w:pPr>
       <w:keepNext/>
       <w:spacing w:before="180" w:after="120"/>
@@ -9785,7 +9520,7 @@
   <w:style w:type="character" w:customStyle="1" w:styleId="ACLReferencesHeaderChar">
     <w:name w:val="ACL References Header Char"/>
     <w:link w:val="ACLReferencesHeader"/>
-    <w:rsid w:val="00052A42"/>
+    <w:rsid w:val="002C5622"/>
     <w:rPr>
       <w:rFonts w:eastAsia="MS Mincho"/>
       <w:b/>
@@ -9802,7 +9537,7 @@
     <w:next w:val="ACLText"/>
     <w:link w:val="ACLSubsectionChar"/>
     <w:qFormat/>
-    <w:rsid w:val="00052A42"/>
+    <w:rsid w:val="002C5622"/>
     <w:pPr>
       <w:ind w:left="562" w:hanging="562"/>
     </w:pPr>
@@ -9810,7 +9545,7 @@
   <w:style w:type="character" w:customStyle="1" w:styleId="ACLSubsectionChar">
     <w:name w:val="ACL Subsection Char"/>
     <w:link w:val="ACLSubsection"/>
-    <w:rsid w:val="00052A42"/>
+    <w:rsid w:val="002C5622"/>
     <w:rPr>
       <w:b/>
       <w:lang w:eastAsia="de-DE"/>
@@ -9822,7 +9557,7 @@
     <w:next w:val="ACLText"/>
     <w:link w:val="ACLSectionChar"/>
     <w:qFormat/>
-    <w:rsid w:val="00052A42"/>
+    <w:rsid w:val="002C5622"/>
     <w:pPr>
       <w:ind w:left="403" w:hanging="403"/>
     </w:pPr>
@@ -9830,7 +9565,7 @@
   <w:style w:type="character" w:customStyle="1" w:styleId="ACLSectionChar">
     <w:name w:val="ACL Section Char"/>
     <w:link w:val="ACLSection"/>
-    <w:rsid w:val="00052A42"/>
+    <w:rsid w:val="002C5622"/>
     <w:rPr>
       <w:b/>
       <w:sz w:val="24"/>
@@ -9840,13 +9575,12 @@
   </w:style>
   <w:style w:type="paragraph" w:customStyle="1" w:styleId="ACLAbstractText">
     <w:name w:val="ACL Abstract Text"/>
-    <w:basedOn w:val="Normal"/>
+    <w:basedOn w:val="ACLText"/>
     <w:qFormat/>
-    <w:rsid w:val="00052A42"/>
+    <w:rsid w:val="000813C1"/>
     <w:pPr>
       <w:spacing w:after="240" w:line="244" w:lineRule="auto"/>
       <w:ind w:left="403" w:right="403"/>
-      <w:jc w:val="both"/>
     </w:pPr>
     <w:rPr>
       <w:rFonts w:eastAsia="MS Mincho"/>
@@ -9859,12 +9593,12 @@
     <w:basedOn w:val="ACLAcknowledgments"/>
     <w:link w:val="ACLAcknowledgmentsHeaderChar"/>
     <w:qFormat/>
-    <w:rsid w:val="00052A42"/>
+    <w:rsid w:val="002C5622"/>
   </w:style>
   <w:style w:type="character" w:customStyle="1" w:styleId="ACLAcknowledgmentsHeaderChar">
     <w:name w:val="ACL Acknowledgments Header Char"/>
     <w:link w:val="ACLAcknowledgmentsHeader"/>
-    <w:rsid w:val="00052A42"/>
+    <w:rsid w:val="002C5622"/>
     <w:rPr>
       <w:rFonts w:eastAsia="MS Mincho"/>
       <w:b/>
@@ -9880,7 +9614,7 @@
     <w:basedOn w:val="Normal"/>
     <w:link w:val="ACLReferencesTextChar"/>
     <w:qFormat/>
-    <w:rsid w:val="00052A42"/>
+    <w:rsid w:val="00986EA2"/>
     <w:pPr>
       <w:spacing w:line="245" w:lineRule="auto"/>
       <w:ind w:left="230" w:hanging="230"/>
@@ -9895,7 +9629,7 @@
   <w:style w:type="character" w:customStyle="1" w:styleId="ACLReferencesTextChar">
     <w:name w:val="ACL References Text Char"/>
     <w:link w:val="ACLReferencesText"/>
-    <w:rsid w:val="00052A42"/>
+    <w:rsid w:val="002C5622"/>
     <w:rPr>
       <w:rFonts w:eastAsia="MS Mincho"/>
       <w:kern w:val="16"/>
@@ -9909,7 +9643,7 @@
     <w:basedOn w:val="Normal"/>
     <w:link w:val="ACLCaptionChar"/>
     <w:qFormat/>
-    <w:rsid w:val="00052A42"/>
+    <w:rsid w:val="002C5622"/>
     <w:pPr>
       <w:framePr w:hSpace="187" w:wrap="around" w:hAnchor="text" w:xAlign="center" w:y="1"/>
       <w:spacing w:before="80"/>
@@ -9923,7 +9657,7 @@
   <w:style w:type="character" w:customStyle="1" w:styleId="ACLCaptionChar">
     <w:name w:val="ACL Caption Char"/>
     <w:link w:val="ACLCaption"/>
-    <w:rsid w:val="00052A42"/>
+    <w:rsid w:val="002C5622"/>
     <w:rPr>
       <w:sz w:val="18"/>
       <w:szCs w:val="20"/>
@@ -9935,7 +9669,7 @@
     <w:basedOn w:val="Normal"/>
     <w:link w:val="ACLSubmissionConfidentialityHeaderChar"/>
     <w:qFormat/>
-    <w:rsid w:val="00052A42"/>
+    <w:rsid w:val="002C5622"/>
     <w:pPr>
       <w:jc w:val="center"/>
     </w:pPr>
@@ -9950,7 +9684,7 @@
   <w:style w:type="character" w:customStyle="1" w:styleId="ACLSubmissionConfidentialityHeaderChar">
     <w:name w:val="ACL Submission Confidentiality Header Char"/>
     <w:link w:val="ACLSubmissionConfidentialityHeader"/>
-    <w:rsid w:val="00052A42"/>
+    <w:rsid w:val="002C5622"/>
     <w:rPr>
       <w:rFonts w:ascii="Arial" w:hAnsi="Arial" w:cs="Arial"/>
       <w:b/>
@@ -9964,10 +9698,27 @@
   <w:style w:type="character" w:styleId="Hyperlink">
     <w:name w:val="Hyperlink"/>
     <w:qFormat/>
-    <w:rsid w:val="00052A42"/>
+    <w:rsid w:val="002C5622"/>
     <w:rPr>
       <w:color w:val="0D0D0D"/>
       <w:u w:val="none"/>
+    </w:rPr>
+  </w:style>
+  <w:style w:type="paragraph" w:customStyle="1" w:styleId="ACLSubmissionRuler">
+    <w:name w:val="ACL Submission Ruler"/>
+    <w:basedOn w:val="Normal"/>
+    <w:next w:val="Normal"/>
+    <w:qFormat/>
+    <w:rsid w:val="002C5622"/>
+    <w:pPr>
+      <w:spacing w:before="240" w:after="240"/>
+      <w:jc w:val="center"/>
+    </w:pPr>
+    <w:rPr>
+      <w:rFonts w:eastAsia="MS Mincho"/>
+      <w:b/>
+      <w:sz w:val="24"/>
+      <w:szCs w:val="26"/>
     </w:rPr>
   </w:style>
   <w:style w:type="paragraph" w:customStyle="1" w:styleId="ACLTextIndent">
@@ -9976,7 +9727,7 @@
     <w:next w:val="Normal"/>
     <w:link w:val="ACLTextIndentChar"/>
     <w:qFormat/>
-    <w:rsid w:val="00052A42"/>
+    <w:rsid w:val="00986EA2"/>
     <w:pPr>
       <w:spacing w:line="245" w:lineRule="auto"/>
       <w:ind w:firstLine="230"/>
@@ -9990,7 +9741,7 @@
   <w:style w:type="character" w:customStyle="1" w:styleId="ACLTextIndentChar">
     <w:name w:val="ACL Text Indent Char"/>
     <w:link w:val="ACLTextIndent"/>
-    <w:rsid w:val="00052A42"/>
+    <w:rsid w:val="002C5622"/>
     <w:rPr>
       <w:rFonts w:eastAsia="MS Mincho"/>
       <w:sz w:val="20"/>
@@ -9998,48 +9749,71 @@
       <w:lang w:eastAsia="de-DE"/>
     </w:rPr>
   </w:style>
+  <w:style w:type="paragraph" w:customStyle="1" w:styleId="ACLbookjournaltitle">
+    <w:name w:val="ACL book/journal title"/>
+    <w:basedOn w:val="ACLReferencesText"/>
+    <w:qFormat/>
+    <w:rsid w:val="002C5622"/>
+    <w:rPr>
+      <w:i/>
+    </w:rPr>
+  </w:style>
   <w:style w:type="paragraph" w:customStyle="1" w:styleId="ACLIndent">
     <w:name w:val="ACL Indent"/>
     <w:basedOn w:val="ACLText"/>
     <w:qFormat/>
-    <w:rsid w:val="00052A42"/>
+    <w:rsid w:val="002C5622"/>
     <w:pPr>
       <w:ind w:firstLine="230"/>
     </w:pPr>
   </w:style>
-  <w:style w:type="paragraph" w:customStyle="1" w:styleId="ACLbookjournaltitle">
-    <w:name w:val="ACL book/journal title"/>
-    <w:basedOn w:val="ACLReferencesText"/>
-    <w:qFormat/>
-    <w:rsid w:val="00052A42"/>
+  <w:style w:type="paragraph" w:styleId="Header">
+    <w:name w:val="header"/>
+    <w:basedOn w:val="Normal"/>
+    <w:link w:val="HeaderChar"/>
+    <w:unhideWhenUsed/>
+    <w:rsid w:val="009B674C"/>
+    <w:pPr>
+      <w:tabs>
+        <w:tab w:val="center" w:pos="4680"/>
+        <w:tab w:val="right" w:pos="9360"/>
+      </w:tabs>
+    </w:pPr>
+  </w:style>
+  <w:style w:type="character" w:customStyle="1" w:styleId="HeaderChar">
+    <w:name w:val="Header Char"/>
+    <w:basedOn w:val="DefaultParagraphFont"/>
+    <w:link w:val="Header"/>
+    <w:rsid w:val="009B674C"/>
     <w:rPr>
-      <w:i/>
+      <w:szCs w:val="20"/>
+      <w:lang w:eastAsia="de-DE"/>
     </w:rPr>
   </w:style>
-  <w:style w:type="character" w:customStyle="1" w:styleId="ACLFootnoteReferenceKernat8pt">
-    <w:name w:val="ACL Footnote Reference + Kern at 8 pt"/>
+  <w:style w:type="paragraph" w:styleId="Footer">
+    <w:name w:val="footer"/>
+    <w:basedOn w:val="Normal"/>
+    <w:link w:val="FooterChar"/>
+    <w:uiPriority w:val="99"/>
+    <w:unhideWhenUsed/>
     <w:qFormat/>
-    <w:rsid w:val="00463498"/>
+    <w:rsid w:val="009B674C"/>
+    <w:pPr>
+      <w:tabs>
+        <w:tab w:val="center" w:pos="4680"/>
+        <w:tab w:val="right" w:pos="9360"/>
+      </w:tabs>
+    </w:pPr>
+  </w:style>
+  <w:style w:type="character" w:customStyle="1" w:styleId="FooterChar">
+    <w:name w:val="Footer Char"/>
+    <w:basedOn w:val="DefaultParagraphFont"/>
+    <w:link w:val="Footer"/>
+    <w:uiPriority w:val="99"/>
+    <w:rsid w:val="009B674C"/>
     <w:rPr>
-      <w:kern w:val="16"/>
-      <w:vertAlign w:val="superscript"/>
-    </w:rPr>
-  </w:style>
-  <w:style w:type="paragraph" w:customStyle="1" w:styleId="ACLSubmissionRuler">
-    <w:name w:val="ACL Submission Ruler"/>
-    <w:basedOn w:val="Normal"/>
-    <w:next w:val="Normal"/>
-    <w:qFormat/>
-    <w:rsid w:val="00052A42"/>
-    <w:pPr>
-      <w:spacing w:before="240" w:after="240"/>
-      <w:jc w:val="center"/>
-    </w:pPr>
-    <w:rPr>
-      <w:rFonts w:eastAsia="MS Mincho"/>
-      <w:b/>
-      <w:sz w:val="24"/>
-      <w:szCs w:val="26"/>
+      <w:szCs w:val="20"/>
+      <w:lang w:eastAsia="de-DE"/>
     </w:rPr>
   </w:style>
 </w:styles>
@@ -10311,7 +10085,7 @@
 </file>
 
 <file path=customXml/itemProps1.xml><?xml version="1.0" encoding="utf-8"?>
-<ds:datastoreItem xmlns:ds="http://schemas.openxmlformats.org/officeDocument/2006/customXml" ds:itemID="{3E83F185-B516-4F0F-B375-44F6833CC2C5}">
+<ds:datastoreItem xmlns:ds="http://schemas.openxmlformats.org/officeDocument/2006/customXml" ds:itemID="{52BD4579-B96C-41C6-A99F-434B975E29CC}">
   <ds:schemaRefs>
     <ds:schemaRef ds:uri="http://schemas.openxmlformats.org/officeDocument/2006/bibliography"/>
   </ds:schemaRefs>

</xml_diff>